<commit_message>
Conflits je crois mais je sais pas
</commit_message>
<xml_diff>
--- a/Rapport Snoopy - Axel CANTE Juliette HEUANGTHEP.docx
+++ b/Rapport Snoopy - Axel CANTE Juliette HEUANGTHEP.docx
@@ -10,6 +10,7 @@
           <w:docPartUnique/>
         </w:docPartObj>
       </w:sdtPr>
+      <w:sdtEndPr/>
       <w:sdtContent>
         <w:p>
           <w:r>
@@ -77,6 +78,7 @@
           <w:r>
             <w:rPr>
               <w:noProof/>
+              <w:lang w:eastAsia="fr-FR"/>
             </w:rPr>
             <mc:AlternateContent>
               <mc:Choice Requires="wpg">
@@ -196,6 +198,7 @@
                                     <w:dataBinding w:prefixMappings="xmlns:ns0='http://purl.org/dc/elements/1.1/' xmlns:ns1='http://schemas.openxmlformats.org/package/2006/metadata/core-properties' " w:xpath="/ns1:coreProperties[1]/ns0:creator[1]" w:storeItemID="{6C3C8BC8-F283-45AE-878A-BAB7291924A1}"/>
                                     <w:text/>
                                   </w:sdtPr>
+                                  <w:sdtEndPr/>
                                   <w:sdtContent>
                                     <w:p>
                                       <w:pPr>
@@ -263,6 +266,7 @@
                                       <w:dataBinding w:prefixMappings="xmlns:ns0='http://schemas.openxmlformats.org/officeDocument/2006/extended-properties' " w:xpath="/ns0:Properties[1]/ns0:Company[1]" w:storeItemID="{6668398D-A668-4E3E-A5EB-62B293D839F1}"/>
                                       <w:text/>
                                     </w:sdtPr>
+                                    <w:sdtEndPr/>
                                     <w:sdtContent>
                                       <w:r>
                                         <w:rPr>
@@ -292,6 +296,7 @@
                                       <w:dataBinding w:prefixMappings="xmlns:ns0='http://schemas.microsoft.com/office/2006/coverPageProps' " w:xpath="/ns0:CoverPageProperties[1]/ns0:CompanyAddress[1]" w:storeItemID="{55AF091B-3C7A-41E3-B477-F2FDAA23CFDA}"/>
                                       <w:text/>
                                     </w:sdtPr>
+                                    <w:sdtEndPr/>
                                     <w:sdtContent>
                                       <w:r>
                                         <w:rPr>
@@ -360,6 +365,7 @@
                                     <w:dataBinding w:prefixMappings="xmlns:ns0='http://purl.org/dc/elements/1.1/' xmlns:ns1='http://schemas.openxmlformats.org/package/2006/metadata/core-properties' " w:xpath="/ns1:coreProperties[1]/ns0:title[1]" w:storeItemID="{6C3C8BC8-F283-45AE-878A-BAB7291924A1}"/>
                                     <w:text/>
                                   </w:sdtPr>
+                                  <w:sdtEndPr/>
                                   <w:sdtContent>
                                     <w:p>
                                       <w:pPr>
@@ -413,6 +419,7 @@
                                     <w:dataBinding w:prefixMappings="xmlns:ns0='http://purl.org/dc/elements/1.1/' xmlns:ns1='http://schemas.openxmlformats.org/package/2006/metadata/core-properties' " w:xpath="/ns1:coreProperties[1]/ns0:subject[1]" w:storeItemID="{6C3C8BC8-F283-45AE-878A-BAB7291924A1}"/>
                                     <w:text/>
                                   </w:sdtPr>
+                                  <w:sdtEndPr/>
                                   <w:sdtContent>
                                     <w:p>
                                       <w:pPr>
@@ -774,8 +781,6 @@
       <w:r>
         <w:t>PRESENTATION DU SUJET</w:t>
       </w:r>
-      <w:bookmarkStart w:id="0" w:name="_GoBack"/>
-      <w:bookmarkEnd w:id="0"/>
     </w:p>
     <w:p/>
     <w:p>
@@ -827,8 +832,10 @@
           <w:sz w:val="24"/>
           <w:szCs w:val="24"/>
         </w:rPr>
-        <w:t xml:space="preserve">. </w:t>
+        <w:t>.</w:t>
       </w:r>
+      <w:bookmarkStart w:id="0" w:name="_GoBack"/>
+      <w:bookmarkEnd w:id="0"/>
     </w:p>
     <w:sectPr>
       <w:headerReference w:type="default" r:id="rId9"/>
@@ -926,6 +933,7 @@
           <w:dataBinding w:prefixMappings="xmlns:ns0='http://purl.org/dc/elements/1.1/' xmlns:ns1='http://schemas.openxmlformats.org/package/2006/metadata/core-properties' " w:xpath="/ns1:coreProperties[1]/ns0:title[1]" w:storeItemID="{6C3C8BC8-F283-45AE-878A-BAB7291924A1}"/>
           <w:text/>
         </w:sdtPr>
+        <w:sdtEndPr/>
         <w:sdtContent>
           <w:tc>
             <w:tcPr>
@@ -971,13 +979,14 @@
             <w:docPart w:val="EF84D88607E54FF1A6EFFF4611058365"/>
           </w:placeholder>
           <w:dataBinding w:prefixMappings="xmlns:ns0='http://schemas.microsoft.com/office/2006/coverPageProps' " w:xpath="/ns0:CoverPageProperties[1]/ns0:PublishDate[1]" w:storeItemID="{55AF091B-3C7A-41E3-B477-F2FDAA23CFDA}"/>
-          <w:date>
+          <w:date w:fullDate="2010-01-01T00:00:00Z">
             <w:dateFormat w:val="MM/dd/yyyy"/>
             <w:lid w:val="en-US"/>
             <w:storeMappedDataAs w:val="dateTime"/>
             <w:calendar w:val="gregorian"/>
           </w:date>
         </w:sdtPr>
+        <w:sdtEndPr/>
         <w:sdtContent>
           <w:tc>
             <w:tcPr>
@@ -1004,7 +1013,7 @@
                   <w:szCs w:val="18"/>
                   <w:lang w:val="en-US"/>
                 </w:rPr>
-                <w:t>2010</w:t>
+                <w:t>01/01/2010</w:t>
               </w:r>
             </w:p>
           </w:tc>
@@ -1787,6 +1796,8 @@
   <w:rsids>
     <w:rsidRoot w:val="00310B4D"/>
     <w:rsid w:val="00310B4D"/>
+    <w:rsid w:val="008C0783"/>
+    <w:rsid w:val="00B60C51"/>
     <w:rsid w:val="00FB3E00"/>
   </w:rsids>
   <m:mathPr>

</xml_diff>

<commit_message>
fallait pas acheter un ordi superpuissant
</commit_message>
<xml_diff>
--- a/Rapport Snoopy - Axel CANTE Juliette HEUANGTHEP.docx
+++ b/Rapport Snoopy - Axel CANTE Juliette HEUANGTHEP.docx
@@ -44,7 +44,7 @@
                         </pic:cNvPicPr>
                       </pic:nvPicPr>
                       <pic:blipFill>
-                        <a:blip r:embed="rId7" cstate="print">
+                        <a:blip r:embed="rId9" cstate="print">
                           <a:extLst>
                             <a:ext uri="{28A0092B-C50C-407E-A947-70E740481C1C}">
                               <a14:useLocalDpi xmlns:a14="http://schemas.microsoft.com/office/drawing/2010/main" val="0"/>
@@ -202,7 +202,7 @@
                                   <w:sdtContent>
                                     <w:p>
                                       <w:pPr>
-                                        <w:pStyle w:val="NoSpacing"/>
+                                        <w:pStyle w:val="Sansinterligne"/>
                                         <w:jc w:val="center"/>
                                         <w:rPr>
                                           <w:color w:val="FFFFFF" w:themeColor="background1"/>
@@ -247,7 +247,7 @@
                                 </w:sdt>
                                 <w:p>
                                   <w:pPr>
-                                    <w:pStyle w:val="NoSpacing"/>
+                                    <w:pStyle w:val="Sansinterligne"/>
                                     <w:jc w:val="center"/>
                                     <w:rPr>
                                       <w:caps/>
@@ -369,7 +369,7 @@
                                   <w:sdtContent>
                                     <w:p>
                                       <w:pPr>
-                                        <w:pStyle w:val="NoSpacing"/>
+                                        <w:pStyle w:val="Sansinterligne"/>
                                         <w:pBdr>
                                           <w:bottom w:val="single" w:sz="6" w:space="4" w:color="7F7F7F" w:themeColor="text1" w:themeTint="80"/>
                                         </w:pBdr>
@@ -423,7 +423,7 @@
                                   <w:sdtContent>
                                     <w:p>
                                       <w:pPr>
-                                        <w:pStyle w:val="NoSpacing"/>
+                                        <w:pStyle w:val="Sansinterligne"/>
                                         <w:spacing w:before="240"/>
                                         <w:rPr>
                                           <w:caps/>
@@ -485,10 +485,11 @@
                               <w:dataBinding w:prefixMappings="xmlns:ns0='http://purl.org/dc/elements/1.1/' xmlns:ns1='http://schemas.openxmlformats.org/package/2006/metadata/core-properties' " w:xpath="/ns1:coreProperties[1]/ns0:creator[1]" w:storeItemID="{6C3C8BC8-F283-45AE-878A-BAB7291924A1}"/>
                               <w:text/>
                             </w:sdtPr>
+                            <w:sdtEndPr/>
                             <w:sdtContent>
                               <w:p>
                                 <w:pPr>
-                                  <w:pStyle w:val="NoSpacing"/>
+                                  <w:pStyle w:val="Sansinterligne"/>
                                   <w:jc w:val="center"/>
                                   <w:rPr>
                                     <w:color w:val="FFFFFF" w:themeColor="background1"/>
@@ -533,7 +534,7 @@
                           </w:sdt>
                           <w:p>
                             <w:pPr>
-                              <w:pStyle w:val="NoSpacing"/>
+                              <w:pStyle w:val="Sansinterligne"/>
                               <w:jc w:val="center"/>
                               <w:rPr>
                                 <w:caps/>
@@ -552,6 +553,7 @@
                                 <w:dataBinding w:prefixMappings="xmlns:ns0='http://schemas.openxmlformats.org/officeDocument/2006/extended-properties' " w:xpath="/ns0:Properties[1]/ns0:Company[1]" w:storeItemID="{6668398D-A668-4E3E-A5EB-62B293D839F1}"/>
                                 <w:text/>
                               </w:sdtPr>
+                              <w:sdtEndPr/>
                               <w:sdtContent>
                                 <w:r>
                                   <w:rPr>
@@ -581,6 +583,7 @@
                                 <w:dataBinding w:prefixMappings="xmlns:ns0='http://schemas.microsoft.com/office/2006/coverPageProps' " w:xpath="/ns0:CoverPageProperties[1]/ns0:CompanyAddress[1]" w:storeItemID="{55AF091B-3C7A-41E3-B477-F2FDAA23CFDA}"/>
                                 <w:text/>
                               </w:sdtPr>
+                              <w:sdtEndPr/>
                               <w:sdtContent>
                                 <w:r>
                                   <w:rPr>
@@ -617,10 +620,11 @@
                               <w:dataBinding w:prefixMappings="xmlns:ns0='http://purl.org/dc/elements/1.1/' xmlns:ns1='http://schemas.openxmlformats.org/package/2006/metadata/core-properties' " w:xpath="/ns1:coreProperties[1]/ns0:title[1]" w:storeItemID="{6C3C8BC8-F283-45AE-878A-BAB7291924A1}"/>
                               <w:text/>
                             </w:sdtPr>
+                            <w:sdtEndPr/>
                             <w:sdtContent>
                               <w:p>
                                 <w:pPr>
-                                  <w:pStyle w:val="NoSpacing"/>
+                                  <w:pStyle w:val="Sansinterligne"/>
                                   <w:pBdr>
                                     <w:bottom w:val="single" w:sz="6" w:space="4" w:color="7F7F7F" w:themeColor="text1" w:themeTint="80"/>
                                   </w:pBdr>
@@ -670,10 +674,11 @@
                               <w:dataBinding w:prefixMappings="xmlns:ns0='http://purl.org/dc/elements/1.1/' xmlns:ns1='http://schemas.openxmlformats.org/package/2006/metadata/core-properties' " w:xpath="/ns1:coreProperties[1]/ns0:subject[1]" w:storeItemID="{6C3C8BC8-F283-45AE-878A-BAB7291924A1}"/>
                               <w:text/>
                             </w:sdtPr>
+                            <w:sdtEndPr/>
                             <w:sdtContent>
                               <w:p>
                                 <w:pPr>
-                                  <w:pStyle w:val="NoSpacing"/>
+                                  <w:pStyle w:val="Sansinterligne"/>
                                   <w:spacing w:before="240"/>
                                   <w:rPr>
                                     <w:caps/>
@@ -737,7 +742,7 @@
                         <pic:cNvPicPr/>
                       </pic:nvPicPr>
                       <pic:blipFill>
-                        <a:blip r:embed="rId8">
+                        <a:blip r:embed="rId10">
                           <a:extLst>
                             <a:ext uri="{28A0092B-C50C-407E-A947-70E740481C1C}">
                               <a14:useLocalDpi xmlns:a14="http://schemas.microsoft.com/office/drawing/2010/main" val="0"/>
@@ -771,12 +776,12 @@
     </w:sdt>
     <w:p>
       <w:pPr>
-        <w:pStyle w:val="Title"/>
-      </w:pPr>
-    </w:p>
-    <w:p>
-      <w:pPr>
-        <w:pStyle w:val="Title"/>
+        <w:pStyle w:val="Titre"/>
+      </w:pPr>
+    </w:p>
+    <w:p>
+      <w:pPr>
+        <w:pStyle w:val="Titre"/>
       </w:pPr>
       <w:r>
         <w:t>PRESENTATION DU SUJET</w:t>
@@ -785,6 +790,7 @@
     <w:p/>
     <w:p>
       <w:pPr>
+        <w:ind w:firstLine="708"/>
         <w:rPr>
           <w:sz w:val="24"/>
           <w:szCs w:val="24"/>
@@ -832,13 +838,2420 @@
           <w:sz w:val="24"/>
           <w:szCs w:val="24"/>
         </w:rPr>
+        <w:t xml:space="preserve">. </w:t>
+      </w:r>
+    </w:p>
+    <w:p>
+      <w:pPr>
+        <w:rPr>
+          <w:sz w:val="24"/>
+          <w:szCs w:val="24"/>
+        </w:rPr>
+      </w:pPr>
+    </w:p>
+    <w:p>
+      <w:pPr>
+        <w:rPr>
+          <w:sz w:val="24"/>
+          <w:szCs w:val="24"/>
+        </w:rPr>
+      </w:pPr>
+      <w:r>
+        <w:rPr>
+          <w:sz w:val="24"/>
+          <w:szCs w:val="24"/>
+        </w:rPr>
+        <w:tab/>
+        <w:t>Il s’agit d’un jeu de réflexion qui consiste à contrôler Snoopy de sorte qu’il récupère quatre oiseaux dans un temps limité tout en évitant les pièges (ex : balle rebondissante,  blocs piégés, …</w:t>
+      </w:r>
+      <w:r>
+        <w:rPr>
+          <w:sz w:val="24"/>
+          <w:szCs w:val="24"/>
+        </w:rPr>
+        <w:t>) afin de passer au niveau suivant et augmenter son score.</w:t>
+      </w:r>
+    </w:p>
+    <w:p>
+      <w:pPr>
+        <w:jc w:val="center"/>
+        <w:rPr>
+          <w:sz w:val="24"/>
+          <w:szCs w:val="24"/>
+        </w:rPr>
+      </w:pPr>
+      <w:r>
+        <w:rPr>
+          <w:sz w:val="24"/>
+          <w:szCs w:val="24"/>
+        </w:rPr>
+        <w:br w:type="page"/>
+      </w:r>
+    </w:p>
+    <w:p>
+      <w:pPr>
+        <w:pStyle w:val="Titre"/>
+      </w:pPr>
+    </w:p>
+    <w:p>
+      <w:pPr>
+        <w:pStyle w:val="Titre"/>
+      </w:pPr>
+      <w:r>
+        <w:t>SOMMAIRE</w:t>
+      </w:r>
+    </w:p>
+    <w:p/>
+    <w:p/>
+    <w:p>
+      <w:pPr>
+        <w:rPr>
+          <w:sz w:val="32"/>
+          <w:szCs w:val="24"/>
+        </w:rPr>
+      </w:pPr>
+      <w:r>
+        <w:rPr>
+          <w:sz w:val="32"/>
+          <w:szCs w:val="24"/>
+        </w:rPr>
+        <w:t>PARTIE CONCEPTION</w:t>
+      </w:r>
+      <w:r>
+        <w:rPr>
+          <w:sz w:val="32"/>
+          <w:szCs w:val="24"/>
+        </w:rPr>
+        <w:t xml:space="preserve"> </w:t>
+      </w:r>
+    </w:p>
+    <w:p>
+      <w:pPr>
+        <w:rPr>
+          <w:sz w:val="24"/>
+          <w:szCs w:val="24"/>
+        </w:rPr>
+      </w:pPr>
+    </w:p>
+    <w:p>
+      <w:pPr>
+        <w:rPr>
+          <w:sz w:val="24"/>
+          <w:szCs w:val="24"/>
+        </w:rPr>
+      </w:pPr>
+    </w:p>
+    <w:p>
+      <w:pPr>
+        <w:rPr>
+          <w:sz w:val="24"/>
+          <w:szCs w:val="24"/>
+        </w:rPr>
+      </w:pPr>
+      <w:r>
+        <w:rPr>
+          <w:sz w:val="24"/>
+          <w:szCs w:val="24"/>
+        </w:rPr>
+        <w:t>I.</w:t>
+      </w:r>
+      <w:r>
+        <w:rPr>
+          <w:sz w:val="24"/>
+          <w:szCs w:val="24"/>
+        </w:rPr>
+        <w:tab/>
+        <w:t>Organisation de l’équipe</w:t>
+      </w:r>
+    </w:p>
+    <w:p>
+      <w:pPr>
+        <w:rPr>
+          <w:sz w:val="24"/>
+          <w:szCs w:val="24"/>
+        </w:rPr>
+      </w:pPr>
+      <w:r>
+        <w:rPr>
+          <w:sz w:val="24"/>
+          <w:szCs w:val="24"/>
+        </w:rPr>
+        <w:t>II.</w:t>
+      </w:r>
+      <w:r>
+        <w:rPr>
+          <w:sz w:val="24"/>
+          <w:szCs w:val="24"/>
+        </w:rPr>
+        <w:tab/>
+        <w:t>Planning</w:t>
+      </w:r>
+    </w:p>
+    <w:p>
+      <w:pPr>
+        <w:rPr>
+          <w:sz w:val="24"/>
+          <w:szCs w:val="24"/>
+        </w:rPr>
+      </w:pPr>
+      <w:r>
+        <w:rPr>
+          <w:sz w:val="24"/>
+          <w:szCs w:val="24"/>
+        </w:rPr>
+        <w:t>III.</w:t>
+      </w:r>
+      <w:r>
+        <w:rPr>
+          <w:sz w:val="24"/>
+          <w:szCs w:val="24"/>
+        </w:rPr>
+        <w:tab/>
+        <w:t>Diagramme de classes</w:t>
+      </w:r>
+    </w:p>
+    <w:p>
+      <w:pPr>
+        <w:rPr>
+          <w:sz w:val="24"/>
+          <w:szCs w:val="24"/>
+        </w:rPr>
+      </w:pPr>
+      <w:r>
+        <w:rPr>
+          <w:sz w:val="24"/>
+          <w:szCs w:val="24"/>
+        </w:rPr>
+        <w:t>IV.</w:t>
+      </w:r>
+      <w:r>
+        <w:rPr>
+          <w:sz w:val="24"/>
+          <w:szCs w:val="24"/>
+        </w:rPr>
+        <w:tab/>
+        <w:t>Scénarios</w:t>
+      </w:r>
+    </w:p>
+    <w:p>
+      <w:pPr>
+        <w:rPr>
+          <w:sz w:val="24"/>
+          <w:szCs w:val="24"/>
+        </w:rPr>
+      </w:pPr>
+      <w:r>
+        <w:rPr>
+          <w:sz w:val="24"/>
+          <w:szCs w:val="24"/>
+        </w:rPr>
+        <w:t>V.</w:t>
+      </w:r>
+      <w:r>
+        <w:rPr>
+          <w:sz w:val="24"/>
+          <w:szCs w:val="24"/>
+        </w:rPr>
+        <w:tab/>
+        <w:t>Modèle et contrôleur</w:t>
+      </w:r>
+      <w:r>
+        <w:rPr>
+          <w:sz w:val="24"/>
+          <w:szCs w:val="24"/>
+        </w:rPr>
+        <w:t xml:space="preserve"> des parties clefs du projet</w:t>
+      </w:r>
+      <w:r>
+        <w:rPr>
+          <w:sz w:val="24"/>
+          <w:szCs w:val="24"/>
+        </w:rPr>
+        <w:t xml:space="preserve"> et découpage </w:t>
+      </w:r>
+      <w:r>
+        <w:rPr>
+          <w:sz w:val="24"/>
+          <w:szCs w:val="24"/>
+        </w:rPr>
+        <w:t>modulaire</w:t>
+      </w:r>
+    </w:p>
+    <w:p>
+      <w:pPr>
+        <w:rPr>
+          <w:sz w:val="24"/>
+          <w:szCs w:val="24"/>
+        </w:rPr>
+      </w:pPr>
+    </w:p>
+    <w:p>
+      <w:pPr>
+        <w:rPr>
+          <w:sz w:val="24"/>
+          <w:szCs w:val="24"/>
+        </w:rPr>
+      </w:pPr>
+    </w:p>
+    <w:p>
+      <w:pPr>
+        <w:rPr>
+          <w:sz w:val="32"/>
+          <w:szCs w:val="24"/>
+        </w:rPr>
+      </w:pPr>
+      <w:r>
+        <w:rPr>
+          <w:sz w:val="32"/>
+          <w:szCs w:val="24"/>
+        </w:rPr>
+        <w:t>PARTIE REALISATION</w:t>
+      </w:r>
+    </w:p>
+    <w:p>
+      <w:pPr>
+        <w:rPr>
+          <w:sz w:val="24"/>
+          <w:szCs w:val="24"/>
+        </w:rPr>
+      </w:pPr>
+    </w:p>
+    <w:p>
+      <w:pPr>
+        <w:rPr>
+          <w:sz w:val="24"/>
+          <w:szCs w:val="24"/>
+        </w:rPr>
+      </w:pPr>
+      <w:r>
+        <w:rPr>
+          <w:sz w:val="24"/>
+          <w:szCs w:val="24"/>
+        </w:rPr>
+        <w:t>I.</w:t>
+      </w:r>
+      <w:r>
+        <w:rPr>
+          <w:sz w:val="24"/>
+          <w:szCs w:val="24"/>
+        </w:rPr>
+        <w:tab/>
+        <w:t>Graphe d’appels et organigrammes de sous-programmes essentiels</w:t>
+      </w:r>
+    </w:p>
+    <w:p>
+      <w:pPr>
+        <w:rPr>
+          <w:sz w:val="24"/>
+          <w:szCs w:val="24"/>
+        </w:rPr>
+      </w:pPr>
+      <w:r>
+        <w:rPr>
+          <w:sz w:val="24"/>
+          <w:szCs w:val="24"/>
+        </w:rPr>
+        <w:t>II.</w:t>
+      </w:r>
+      <w:r>
+        <w:rPr>
+          <w:sz w:val="24"/>
+          <w:szCs w:val="24"/>
+        </w:rPr>
+        <w:tab/>
+        <w:t>Astuces et originalités</w:t>
+      </w:r>
+    </w:p>
+    <w:p>
+      <w:pPr>
+        <w:rPr>
+          <w:sz w:val="24"/>
+          <w:szCs w:val="24"/>
+        </w:rPr>
+      </w:pPr>
+      <w:r>
+        <w:rPr>
+          <w:sz w:val="24"/>
+          <w:szCs w:val="24"/>
+        </w:rPr>
+        <w:t>III.</w:t>
+      </w:r>
+      <w:r>
+        <w:rPr>
+          <w:sz w:val="24"/>
+          <w:szCs w:val="24"/>
+        </w:rPr>
+        <w:tab/>
+        <w:t>Protocole de tests</w:t>
+      </w:r>
+    </w:p>
+    <w:p>
+      <w:pPr>
+        <w:rPr>
+          <w:sz w:val="24"/>
+          <w:szCs w:val="24"/>
+        </w:rPr>
+      </w:pPr>
+      <w:r>
+        <w:rPr>
+          <w:sz w:val="24"/>
+          <w:szCs w:val="24"/>
+        </w:rPr>
+        <w:t>IV.</w:t>
+      </w:r>
+      <w:r>
+        <w:rPr>
+          <w:sz w:val="24"/>
+          <w:szCs w:val="24"/>
+        </w:rPr>
+        <w:tab/>
+        <w:t>Bilan objectif collectif et individuel</w:t>
+      </w:r>
+    </w:p>
+    <w:p>
+      <w:pPr>
+        <w:rPr>
+          <w:sz w:val="24"/>
+          <w:szCs w:val="24"/>
+        </w:rPr>
+      </w:pPr>
+      <w:r>
+        <w:rPr>
+          <w:sz w:val="24"/>
+          <w:szCs w:val="24"/>
+        </w:rPr>
+        <w:t>V.</w:t>
+      </w:r>
+      <w:r>
+        <w:rPr>
+          <w:sz w:val="24"/>
+          <w:szCs w:val="24"/>
+        </w:rPr>
+        <w:tab/>
+        <w:t>Sources</w:t>
+      </w:r>
+    </w:p>
+    <w:p>
+      <w:pPr>
+        <w:jc w:val="center"/>
+        <w:rPr>
+          <w:rFonts w:asciiTheme="majorHAnsi" w:eastAsiaTheme="majorEastAsia" w:hAnsiTheme="majorHAnsi"/>
+          <w:color w:val="44546A" w:themeColor="text2"/>
+          <w:spacing w:val="-10"/>
+          <w:sz w:val="56"/>
+          <w:szCs w:val="56"/>
+          <w:u w:color="44546A" w:themeColor="text2"/>
+        </w:rPr>
+      </w:pPr>
+      <w:r>
+        <w:br w:type="page"/>
+      </w:r>
+    </w:p>
+    <w:p>
+      <w:pPr>
+        <w:pStyle w:val="Titre"/>
+      </w:pPr>
+    </w:p>
+    <w:p>
+      <w:pPr>
+        <w:pStyle w:val="Titre"/>
+      </w:pPr>
+      <w:r>
+        <w:t>PARTIE CONCEPTION</w:t>
+      </w:r>
+    </w:p>
+    <w:p/>
+    <w:p>
+      <w:pPr>
+        <w:rPr>
+          <w:sz w:val="24"/>
+          <w:szCs w:val="24"/>
+        </w:rPr>
+      </w:pPr>
+    </w:p>
+    <w:p>
+      <w:pPr>
+        <w:pStyle w:val="Paragraphedeliste"/>
+        <w:numPr>
+          <w:ilvl w:val="0"/>
+          <w:numId w:val="1"/>
+        </w:numPr>
+        <w:rPr>
+          <w:sz w:val="32"/>
+          <w:szCs w:val="24"/>
+        </w:rPr>
+      </w:pPr>
+      <w:r>
+        <w:rPr>
+          <w:sz w:val="32"/>
+          <w:szCs w:val="24"/>
+        </w:rPr>
+        <w:t>Organisation de l’équipe</w:t>
+      </w:r>
+    </w:p>
+    <w:p>
+      <w:pPr>
+        <w:jc w:val="center"/>
+        <w:rPr>
+          <w:sz w:val="24"/>
+          <w:szCs w:val="24"/>
+        </w:rPr>
+      </w:pPr>
+      <w:r>
+        <w:rPr>
+          <w:sz w:val="24"/>
+          <w:szCs w:val="24"/>
+        </w:rPr>
+        <w:br w:type="page"/>
+      </w:r>
+    </w:p>
+    <w:p>
+      <w:pPr>
+        <w:pStyle w:val="Paragraphedeliste"/>
+        <w:numPr>
+          <w:ilvl w:val="0"/>
+          <w:numId w:val="1"/>
+        </w:numPr>
+        <w:rPr>
+          <w:sz w:val="32"/>
+          <w:szCs w:val="32"/>
+        </w:rPr>
+      </w:pPr>
+      <w:r>
+        <w:rPr>
+          <w:sz w:val="32"/>
+          <w:szCs w:val="32"/>
+        </w:rPr>
+        <w:lastRenderedPageBreak/>
+        <w:t>Planning</w:t>
+      </w:r>
+    </w:p>
+    <w:p>
+      <w:pPr>
+        <w:jc w:val="center"/>
+        <w:rPr>
+          <w:sz w:val="24"/>
+          <w:szCs w:val="24"/>
+        </w:rPr>
+      </w:pPr>
+      <w:r>
+        <w:rPr>
+          <w:sz w:val="24"/>
+          <w:szCs w:val="24"/>
+        </w:rPr>
+        <w:br w:type="page"/>
+      </w:r>
+    </w:p>
+    <w:p>
+      <w:pPr>
+        <w:pStyle w:val="Paragraphedeliste"/>
+        <w:numPr>
+          <w:ilvl w:val="0"/>
+          <w:numId w:val="1"/>
+        </w:numPr>
+        <w:rPr>
+          <w:sz w:val="32"/>
+          <w:szCs w:val="32"/>
+        </w:rPr>
+      </w:pPr>
+      <w:r>
+        <w:rPr>
+          <w:sz w:val="32"/>
+          <w:szCs w:val="32"/>
+        </w:rPr>
+        <w:lastRenderedPageBreak/>
+        <w:t>Diagramme de classes</w:t>
+      </w:r>
+    </w:p>
+    <w:p>
+      <w:pPr>
+        <w:rPr>
+          <w:sz w:val="24"/>
+          <w:szCs w:val="24"/>
+        </w:rPr>
+      </w:pPr>
+    </w:p>
+    <w:p>
+      <w:pPr>
+        <w:rPr>
+          <w:sz w:val="24"/>
+          <w:szCs w:val="24"/>
+        </w:rPr>
+      </w:pPr>
+    </w:p>
+    <w:p>
+      <w:pPr>
+        <w:rPr>
+          <w:sz w:val="24"/>
+          <w:szCs w:val="24"/>
+        </w:rPr>
+      </w:pPr>
+      <w:r>
+        <w:rPr>
+          <w:noProof/>
+          <w:sz w:val="24"/>
+          <w:szCs w:val="24"/>
+          <w:lang w:eastAsia="fr-FR"/>
+        </w:rPr>
+        <w:drawing>
+          <wp:anchor distT="0" distB="0" distL="114300" distR="114300" simplePos="0" relativeHeight="251662336" behindDoc="1" locked="0" layoutInCell="1" allowOverlap="1" wp14:anchorId="05CC6E71" wp14:editId="0EB5A81D">
+            <wp:simplePos x="0" y="0"/>
+            <wp:positionH relativeFrom="page">
+              <wp:align>right</wp:align>
+            </wp:positionH>
+            <wp:positionV relativeFrom="paragraph">
+              <wp:posOffset>230505</wp:posOffset>
+            </wp:positionV>
+            <wp:extent cx="7466789" cy="3486150"/>
+            <wp:effectExtent l="0" t="0" r="1270" b="0"/>
+            <wp:wrapNone/>
+            <wp:docPr id="14" name="Image 14"/>
+            <wp:cNvGraphicFramePr>
+              <a:graphicFrameLocks xmlns:a="http://schemas.openxmlformats.org/drawingml/2006/main" noChangeAspect="1"/>
+            </wp:cNvGraphicFramePr>
+            <a:graphic xmlns:a="http://schemas.openxmlformats.org/drawingml/2006/main">
+              <a:graphicData uri="http://schemas.openxmlformats.org/drawingml/2006/picture">
+                <pic:pic xmlns:pic="http://schemas.openxmlformats.org/drawingml/2006/picture">
+                  <pic:nvPicPr>
+                    <pic:cNvPr id="0" name="Picture 6"/>
+                    <pic:cNvPicPr>
+                      <a:picLocks noChangeAspect="1" noChangeArrowheads="1"/>
+                    </pic:cNvPicPr>
+                  </pic:nvPicPr>
+                  <pic:blipFill>
+                    <a:blip r:embed="rId11">
+                      <a:extLst>
+                        <a:ext uri="{28A0092B-C50C-407E-A947-70E740481C1C}">
+                          <a14:useLocalDpi xmlns:a14="http://schemas.microsoft.com/office/drawing/2010/main" val="0"/>
+                        </a:ext>
+                      </a:extLst>
+                    </a:blip>
+                    <a:srcRect/>
+                    <a:stretch>
+                      <a:fillRect/>
+                    </a:stretch>
+                  </pic:blipFill>
+                  <pic:spPr bwMode="auto">
+                    <a:xfrm>
+                      <a:off x="0" y="0"/>
+                      <a:ext cx="7466789" cy="3486150"/>
+                    </a:xfrm>
+                    <a:prstGeom prst="rect">
+                      <a:avLst/>
+                    </a:prstGeom>
+                    <a:noFill/>
+                    <a:ln>
+                      <a:noFill/>
+                    </a:ln>
+                  </pic:spPr>
+                </pic:pic>
+              </a:graphicData>
+            </a:graphic>
+            <wp14:sizeRelH relativeFrom="margin">
+              <wp14:pctWidth>0</wp14:pctWidth>
+            </wp14:sizeRelH>
+            <wp14:sizeRelV relativeFrom="margin">
+              <wp14:pctHeight>0</wp14:pctHeight>
+            </wp14:sizeRelV>
+          </wp:anchor>
+        </w:drawing>
+      </w:r>
+    </w:p>
+    <w:p>
+      <w:pPr>
+        <w:rPr>
+          <w:sz w:val="24"/>
+          <w:szCs w:val="24"/>
+        </w:rPr>
+      </w:pPr>
+    </w:p>
+    <w:p>
+      <w:pPr>
+        <w:rPr>
+          <w:sz w:val="24"/>
+          <w:szCs w:val="24"/>
+        </w:rPr>
+      </w:pPr>
+    </w:p>
+    <w:p>
+      <w:pPr>
+        <w:rPr>
+          <w:sz w:val="24"/>
+          <w:szCs w:val="24"/>
+        </w:rPr>
+      </w:pPr>
+    </w:p>
+    <w:p>
+      <w:pPr>
+        <w:rPr>
+          <w:sz w:val="24"/>
+          <w:szCs w:val="24"/>
+        </w:rPr>
+      </w:pPr>
+    </w:p>
+    <w:p>
+      <w:pPr>
+        <w:rPr>
+          <w:sz w:val="24"/>
+          <w:szCs w:val="24"/>
+        </w:rPr>
+      </w:pPr>
+    </w:p>
+    <w:p>
+      <w:pPr>
+        <w:rPr>
+          <w:sz w:val="24"/>
+          <w:szCs w:val="24"/>
+        </w:rPr>
+      </w:pPr>
+    </w:p>
+    <w:p>
+      <w:pPr>
+        <w:rPr>
+          <w:sz w:val="24"/>
+          <w:szCs w:val="24"/>
+        </w:rPr>
+      </w:pPr>
+    </w:p>
+    <w:p>
+      <w:pPr>
+        <w:rPr>
+          <w:sz w:val="24"/>
+          <w:szCs w:val="24"/>
+        </w:rPr>
+      </w:pPr>
+    </w:p>
+    <w:p>
+      <w:pPr>
+        <w:rPr>
+          <w:sz w:val="24"/>
+          <w:szCs w:val="24"/>
+        </w:rPr>
+      </w:pPr>
+    </w:p>
+    <w:p>
+      <w:pPr>
+        <w:rPr>
+          <w:sz w:val="24"/>
+          <w:szCs w:val="24"/>
+        </w:rPr>
+      </w:pPr>
+    </w:p>
+    <w:p>
+      <w:pPr>
+        <w:rPr>
+          <w:sz w:val="24"/>
+          <w:szCs w:val="24"/>
+        </w:rPr>
+      </w:pPr>
+    </w:p>
+    <w:p>
+      <w:pPr>
+        <w:rPr>
+          <w:sz w:val="24"/>
+          <w:szCs w:val="24"/>
+        </w:rPr>
+      </w:pPr>
+    </w:p>
+    <w:p>
+      <w:pPr>
+        <w:rPr>
+          <w:sz w:val="24"/>
+          <w:szCs w:val="24"/>
+        </w:rPr>
+      </w:pPr>
+    </w:p>
+    <w:p>
+      <w:pPr>
+        <w:rPr>
+          <w:sz w:val="24"/>
+          <w:szCs w:val="24"/>
+        </w:rPr>
+      </w:pPr>
+    </w:p>
+    <w:p>
+      <w:pPr>
+        <w:rPr>
+          <w:sz w:val="24"/>
+          <w:szCs w:val="24"/>
+        </w:rPr>
+      </w:pPr>
+    </w:p>
+    <w:p>
+      <w:pPr>
+        <w:rPr>
+          <w:sz w:val="24"/>
+          <w:szCs w:val="24"/>
+        </w:rPr>
+      </w:pPr>
+    </w:p>
+    <w:p>
+      <w:pPr>
+        <w:rPr>
+          <w:sz w:val="24"/>
+          <w:szCs w:val="24"/>
+        </w:rPr>
+      </w:pPr>
+    </w:p>
+    <w:p>
+      <w:pPr>
+        <w:rPr>
+          <w:sz w:val="24"/>
+          <w:szCs w:val="24"/>
+        </w:rPr>
+      </w:pPr>
+    </w:p>
+    <w:p>
+      <w:pPr>
+        <w:rPr>
+          <w:sz w:val="24"/>
+          <w:szCs w:val="24"/>
+        </w:rPr>
+      </w:pPr>
+    </w:p>
+    <w:p>
+      <w:pPr>
+        <w:rPr>
+          <w:sz w:val="24"/>
+          <w:szCs w:val="24"/>
+        </w:rPr>
+      </w:pPr>
+    </w:p>
+    <w:p>
+      <w:pPr>
+        <w:rPr>
+          <w:sz w:val="24"/>
+          <w:szCs w:val="24"/>
+        </w:rPr>
+      </w:pPr>
+      <w:r>
+        <w:rPr>
+          <w:sz w:val="24"/>
+          <w:szCs w:val="24"/>
+        </w:rPr>
+        <w:tab/>
+        <w:t>Voici le diagramme des classes de notre jeu. Il permet de montrer la visibilité des membres des classes, leur cardinalité et leur relation entre elles</w:t>
+      </w:r>
+    </w:p>
+    <w:p>
+      <w:pPr>
+        <w:rPr>
+          <w:sz w:val="24"/>
+          <w:szCs w:val="24"/>
+        </w:rPr>
+      </w:pPr>
+    </w:p>
+    <w:p>
+      <w:pPr>
+        <w:rPr>
+          <w:sz w:val="24"/>
+          <w:szCs w:val="24"/>
+        </w:rPr>
+      </w:pPr>
+      <w:r>
+        <w:rPr>
+          <w:sz w:val="24"/>
+          <w:szCs w:val="24"/>
+        </w:rPr>
+        <w:tab/>
+        <w:t>Il y a une matrice pour un niveau et il y a n blocs pour une matrice. Le niveau et la matrice sont liés fortement (composition), les blocs et la matrice le sont aussi (relation de omposition).</w:t>
+      </w:r>
+    </w:p>
+    <w:p>
+      <w:pPr>
+        <w:rPr>
+          <w:sz w:val="24"/>
+          <w:szCs w:val="24"/>
+        </w:rPr>
+      </w:pPr>
+      <w:r>
+        <w:rPr>
+          <w:sz w:val="24"/>
+          <w:szCs w:val="24"/>
+        </w:rPr>
+        <w:br w:type="page"/>
+      </w:r>
+    </w:p>
+    <w:p>
+      <w:pPr>
+        <w:pStyle w:val="Paragraphedeliste"/>
+        <w:numPr>
+          <w:ilvl w:val="0"/>
+          <w:numId w:val="1"/>
+        </w:numPr>
+        <w:rPr>
+          <w:sz w:val="32"/>
+          <w:szCs w:val="24"/>
+        </w:rPr>
+      </w:pPr>
+      <w:r>
+        <w:rPr>
+          <w:sz w:val="32"/>
+          <w:szCs w:val="24"/>
+        </w:rPr>
+        <w:lastRenderedPageBreak/>
+        <w:t>Scénarios</w:t>
+      </w:r>
+    </w:p>
+    <w:p>
+      <w:pPr>
+        <w:rPr>
+          <w:sz w:val="24"/>
+          <w:szCs w:val="24"/>
+        </w:rPr>
+      </w:pPr>
+    </w:p>
+    <w:p>
+      <w:pPr>
+        <w:ind w:left="360" w:firstLine="348"/>
+        <w:rPr>
+          <w:sz w:val="24"/>
+          <w:szCs w:val="24"/>
+        </w:rPr>
+      </w:pPr>
+      <w:r>
+        <w:rPr>
+          <w:sz w:val="24"/>
+          <w:szCs w:val="24"/>
+        </w:rPr>
+        <w:t>Dans cette sous-partie  nous observons une partie classique de « La revanche de Snoopy »</w:t>
+      </w:r>
+      <w:r>
+        <w:rPr>
+          <w:sz w:val="24"/>
+          <w:szCs w:val="24"/>
+        </w:rPr>
         <w:t>.</w:t>
+      </w:r>
+    </w:p>
+    <w:p>
+      <w:pPr>
+        <w:ind w:left="360" w:firstLine="348"/>
+        <w:rPr>
+          <w:sz w:val="24"/>
+          <w:szCs w:val="24"/>
+        </w:rPr>
+      </w:pPr>
+    </w:p>
+    <w:p>
+      <w:pPr>
+        <w:keepNext/>
+        <w:jc w:val="center"/>
+      </w:pPr>
+      <w:r>
+        <w:rPr>
+          <w:noProof/>
+          <w:lang w:eastAsia="fr-FR"/>
+        </w:rPr>
+        <w:drawing>
+          <wp:inline distT="0" distB="0" distL="0" distR="0" wp14:anchorId="5CF1AEBF" wp14:editId="3EC9BCF0">
+            <wp:extent cx="5414682" cy="2225081"/>
+            <wp:effectExtent l="0" t="0" r="0" b="3810"/>
+            <wp:docPr id="1" name="Image 1"/>
+            <wp:cNvGraphicFramePr>
+              <a:graphicFrameLocks xmlns:a="http://schemas.openxmlformats.org/drawingml/2006/main" noChangeAspect="1"/>
+            </wp:cNvGraphicFramePr>
+            <a:graphic xmlns:a="http://schemas.openxmlformats.org/drawingml/2006/main">
+              <a:graphicData uri="http://schemas.openxmlformats.org/drawingml/2006/picture">
+                <pic:pic xmlns:pic="http://schemas.openxmlformats.org/drawingml/2006/picture">
+                  <pic:nvPicPr>
+                    <pic:cNvPr id="1" name=""/>
+                    <pic:cNvPicPr/>
+                  </pic:nvPicPr>
+                  <pic:blipFill>
+                    <a:blip r:embed="rId12"/>
+                    <a:stretch>
+                      <a:fillRect/>
+                    </a:stretch>
+                  </pic:blipFill>
+                  <pic:spPr>
+                    <a:xfrm>
+                      <a:off x="0" y="0"/>
+                      <a:ext cx="5432211" cy="2232284"/>
+                    </a:xfrm>
+                    <a:prstGeom prst="rect">
+                      <a:avLst/>
+                    </a:prstGeom>
+                  </pic:spPr>
+                </pic:pic>
+              </a:graphicData>
+            </a:graphic>
+          </wp:inline>
+        </w:drawing>
+      </w:r>
+    </w:p>
+    <w:p>
+      <w:pPr>
+        <w:pStyle w:val="Lgende"/>
+        <w:jc w:val="center"/>
+      </w:pPr>
+      <w:r>
+        <w:rPr>
+          <w:sz w:val="24"/>
+          <w:szCs w:val="24"/>
+        </w:rPr>
+        <w:fldChar w:fldCharType="begin"/>
+      </w:r>
+      <w:r>
+        <w:rPr>
+          <w:sz w:val="24"/>
+          <w:szCs w:val="24"/>
+        </w:rPr>
+        <w:instrText xml:space="preserve"> SEQ Équation \* ARABIC </w:instrText>
+      </w:r>
+      <w:r>
+        <w:rPr>
+          <w:sz w:val="24"/>
+          <w:szCs w:val="24"/>
+        </w:rPr>
+        <w:fldChar w:fldCharType="separate"/>
+      </w:r>
+      <w:r>
+        <w:rPr>
+          <w:noProof/>
+          <w:sz w:val="24"/>
+          <w:szCs w:val="24"/>
+        </w:rPr>
+        <w:t>1</w:t>
+      </w:r>
+      <w:r>
+        <w:rPr>
+          <w:sz w:val="24"/>
+          <w:szCs w:val="24"/>
+        </w:rPr>
+        <w:fldChar w:fldCharType="end"/>
+      </w:r>
+      <w:r>
+        <w:t xml:space="preserve"> Le menu s’affiche à l’cran et l’utilisa</w:t>
+      </w:r>
+      <w:r>
+        <w:t>teur choisit une nouvelle partie</w:t>
+      </w:r>
+      <w:r>
+        <w:br/>
+      </w:r>
+      <w:r>
+        <w:rPr>
+          <w:noProof/>
+          <w:lang w:eastAsia="fr-FR"/>
+        </w:rPr>
+        <w:drawing>
+          <wp:inline distT="0" distB="0" distL="0" distR="0" wp14:anchorId="6F7A6A22" wp14:editId="464696E2">
+            <wp:extent cx="5396753" cy="2554415"/>
+            <wp:effectExtent l="0" t="0" r="0" b="0"/>
+            <wp:docPr id="3" name="Image 3"/>
+            <wp:cNvGraphicFramePr>
+              <a:graphicFrameLocks xmlns:a="http://schemas.openxmlformats.org/drawingml/2006/main" noChangeAspect="1"/>
+            </wp:cNvGraphicFramePr>
+            <a:graphic xmlns:a="http://schemas.openxmlformats.org/drawingml/2006/main">
+              <a:graphicData uri="http://schemas.openxmlformats.org/drawingml/2006/picture">
+                <pic:pic xmlns:pic="http://schemas.openxmlformats.org/drawingml/2006/picture">
+                  <pic:nvPicPr>
+                    <pic:cNvPr id="1" name=""/>
+                    <pic:cNvPicPr/>
+                  </pic:nvPicPr>
+                  <pic:blipFill>
+                    <a:blip r:embed="rId13"/>
+                    <a:stretch>
+                      <a:fillRect/>
+                    </a:stretch>
+                  </pic:blipFill>
+                  <pic:spPr>
+                    <a:xfrm>
+                      <a:off x="0" y="0"/>
+                      <a:ext cx="5398372" cy="2555181"/>
+                    </a:xfrm>
+                    <a:prstGeom prst="rect">
+                      <a:avLst/>
+                    </a:prstGeom>
+                  </pic:spPr>
+                </pic:pic>
+              </a:graphicData>
+            </a:graphic>
+          </wp:inline>
+        </w:drawing>
+      </w:r>
+      <w:r>
+        <w:br/>
+      </w:r>
+      <w:r>
+        <w:fldChar w:fldCharType="begin"/>
+      </w:r>
+      <w:r>
+        <w:instrText xml:space="preserve"> SEQ Équation \* ARABIC </w:instrText>
+      </w:r>
+      <w:r>
+        <w:fldChar w:fldCharType="separate"/>
+      </w:r>
+      <w:r>
+        <w:rPr>
+          <w:noProof/>
+        </w:rPr>
+        <w:t>2</w:t>
+      </w:r>
+      <w:r>
+        <w:fldChar w:fldCharType="end"/>
+      </w:r>
+      <w:r>
+        <w:t xml:space="preserve"> On entre dans le niveau 1</w:t>
+      </w:r>
+      <w:r>
+        <w:br/>
+      </w:r>
+      <w:r>
+        <w:rPr>
+          <w:noProof/>
+          <w:lang w:eastAsia="fr-FR"/>
+        </w:rPr>
+        <w:drawing>
+          <wp:inline distT="0" distB="0" distL="0" distR="0">
+            <wp:extent cx="5754370" cy="2348865"/>
+            <wp:effectExtent l="0" t="0" r="0" b="0"/>
+            <wp:docPr id="7" name="Image 7"/>
+            <wp:cNvGraphicFramePr>
+              <a:graphicFrameLocks xmlns:a="http://schemas.openxmlformats.org/drawingml/2006/main" noChangeAspect="1"/>
+            </wp:cNvGraphicFramePr>
+            <a:graphic xmlns:a="http://schemas.openxmlformats.org/drawingml/2006/main">
+              <a:graphicData uri="http://schemas.openxmlformats.org/drawingml/2006/picture">
+                <pic:pic xmlns:pic="http://schemas.openxmlformats.org/drawingml/2006/picture">
+                  <pic:nvPicPr>
+                    <pic:cNvPr id="0" name="Picture 2"/>
+                    <pic:cNvPicPr>
+                      <a:picLocks noChangeAspect="1" noChangeArrowheads="1"/>
+                    </pic:cNvPicPr>
+                  </pic:nvPicPr>
+                  <pic:blipFill>
+                    <a:blip r:embed="rId14">
+                      <a:extLst>
+                        <a:ext uri="{28A0092B-C50C-407E-A947-70E740481C1C}">
+                          <a14:useLocalDpi xmlns:a14="http://schemas.microsoft.com/office/drawing/2010/main" val="0"/>
+                        </a:ext>
+                      </a:extLst>
+                    </a:blip>
+                    <a:srcRect/>
+                    <a:stretch>
+                      <a:fillRect/>
+                    </a:stretch>
+                  </pic:blipFill>
+                  <pic:spPr bwMode="auto">
+                    <a:xfrm>
+                      <a:off x="0" y="0"/>
+                      <a:ext cx="5754370" cy="2348865"/>
+                    </a:xfrm>
+                    <a:prstGeom prst="rect">
+                      <a:avLst/>
+                    </a:prstGeom>
+                    <a:noFill/>
+                    <a:ln>
+                      <a:noFill/>
+                    </a:ln>
+                  </pic:spPr>
+                </pic:pic>
+              </a:graphicData>
+            </a:graphic>
+          </wp:inline>
+        </w:drawing>
+      </w:r>
+      <w:r>
+        <w:fldChar w:fldCharType="begin"/>
+      </w:r>
+      <w:r>
+        <w:instrText xml:space="preserve"> SEQ Équation \* ARABIC </w:instrText>
+      </w:r>
+      <w:r>
+        <w:fldChar w:fldCharType="separate"/>
+      </w:r>
+      <w:r>
+        <w:rPr>
+          <w:noProof/>
+        </w:rPr>
+        <w:t>3</w:t>
+      </w:r>
+      <w:r>
+        <w:fldChar w:fldCharType="end"/>
+      </w:r>
+      <w:r>
+        <w:t xml:space="preserve"> Schéma explicatif : La matrice contenant les différents blocs (poussables, cassables, piégés), Snoopy et la Balle.</w:t>
+      </w:r>
+    </w:p>
+    <w:p>
+      <w:pPr>
+        <w:keepNext/>
+        <w:jc w:val="center"/>
+      </w:pPr>
+      <w:r>
+        <w:rPr>
+          <w:noProof/>
+          <w:lang w:eastAsia="fr-FR"/>
+        </w:rPr>
+        <w:lastRenderedPageBreak/>
+        <w:drawing>
+          <wp:inline distT="0" distB="0" distL="0" distR="0" wp14:anchorId="4778D882" wp14:editId="74F3979E">
+            <wp:extent cx="5760720" cy="1472565"/>
+            <wp:effectExtent l="0" t="0" r="0" b="0"/>
+            <wp:docPr id="9" name="Image 9"/>
+            <wp:cNvGraphicFramePr>
+              <a:graphicFrameLocks xmlns:a="http://schemas.openxmlformats.org/drawingml/2006/main" noChangeAspect="1"/>
+            </wp:cNvGraphicFramePr>
+            <a:graphic xmlns:a="http://schemas.openxmlformats.org/drawingml/2006/main">
+              <a:graphicData uri="http://schemas.openxmlformats.org/drawingml/2006/picture">
+                <pic:pic xmlns:pic="http://schemas.openxmlformats.org/drawingml/2006/picture">
+                  <pic:nvPicPr>
+                    <pic:cNvPr id="1" name=""/>
+                    <pic:cNvPicPr/>
+                  </pic:nvPicPr>
+                  <pic:blipFill>
+                    <a:blip r:embed="rId15"/>
+                    <a:stretch>
+                      <a:fillRect/>
+                    </a:stretch>
+                  </pic:blipFill>
+                  <pic:spPr>
+                    <a:xfrm>
+                      <a:off x="0" y="0"/>
+                      <a:ext cx="5760720" cy="1472565"/>
+                    </a:xfrm>
+                    <a:prstGeom prst="rect">
+                      <a:avLst/>
+                    </a:prstGeom>
+                  </pic:spPr>
+                </pic:pic>
+              </a:graphicData>
+            </a:graphic>
+          </wp:inline>
+        </w:drawing>
+      </w:r>
+    </w:p>
+    <w:p>
+      <w:pPr>
+        <w:pStyle w:val="Lgende"/>
+        <w:jc w:val="center"/>
+      </w:pPr>
+      <w:r>
+        <w:fldChar w:fldCharType="begin"/>
+      </w:r>
+      <w:r>
+        <w:instrText xml:space="preserve"> SEQ Équation \* ARABIC </w:instrText>
+      </w:r>
+      <w:r>
+        <w:fldChar w:fldCharType="separate"/>
+      </w:r>
+      <w:r>
+        <w:rPr>
+          <w:noProof/>
+        </w:rPr>
+        <w:t>4</w:t>
+      </w:r>
+      <w:r>
+        <w:fldChar w:fldCharType="end"/>
+      </w:r>
+      <w:r>
+        <w:t xml:space="preserve"> Gagner la partie</w:t>
+      </w:r>
+    </w:p>
+    <w:p>
+      <w:pPr>
+        <w:keepNext/>
+        <w:jc w:val="center"/>
+      </w:pPr>
+      <w:r>
+        <w:rPr>
+          <w:noProof/>
+          <w:lang w:eastAsia="fr-FR"/>
+        </w:rPr>
+        <w:drawing>
+          <wp:inline distT="0" distB="0" distL="0" distR="0" wp14:anchorId="772F2642" wp14:editId="66DBA31E">
+            <wp:extent cx="3905250" cy="438150"/>
+            <wp:effectExtent l="0" t="0" r="0" b="0"/>
+            <wp:docPr id="10" name="Image 10"/>
+            <wp:cNvGraphicFramePr>
+              <a:graphicFrameLocks xmlns:a="http://schemas.openxmlformats.org/drawingml/2006/main" noChangeAspect="1"/>
+            </wp:cNvGraphicFramePr>
+            <a:graphic xmlns:a="http://schemas.openxmlformats.org/drawingml/2006/main">
+              <a:graphicData uri="http://schemas.openxmlformats.org/drawingml/2006/picture">
+                <pic:pic xmlns:pic="http://schemas.openxmlformats.org/drawingml/2006/picture">
+                  <pic:nvPicPr>
+                    <pic:cNvPr id="1" name=""/>
+                    <pic:cNvPicPr/>
+                  </pic:nvPicPr>
+                  <pic:blipFill>
+                    <a:blip r:embed="rId16"/>
+                    <a:stretch>
+                      <a:fillRect/>
+                    </a:stretch>
+                  </pic:blipFill>
+                  <pic:spPr>
+                    <a:xfrm>
+                      <a:off x="0" y="0"/>
+                      <a:ext cx="3905250" cy="438150"/>
+                    </a:xfrm>
+                    <a:prstGeom prst="rect">
+                      <a:avLst/>
+                    </a:prstGeom>
+                  </pic:spPr>
+                </pic:pic>
+              </a:graphicData>
+            </a:graphic>
+          </wp:inline>
+        </w:drawing>
+      </w:r>
+    </w:p>
+    <w:p>
+      <w:pPr>
+        <w:pStyle w:val="Lgende"/>
+        <w:jc w:val="center"/>
+      </w:pPr>
+      <w:r>
+        <w:fldChar w:fldCharType="begin"/>
+      </w:r>
+      <w:r>
+        <w:instrText xml:space="preserve"> SEQ Équation \* ARABIC </w:instrText>
+      </w:r>
+      <w:r>
+        <w:fldChar w:fldCharType="separate"/>
+      </w:r>
+      <w:r>
+        <w:rPr>
+          <w:noProof/>
+        </w:rPr>
+        <w:t>5</w:t>
+      </w:r>
+      <w:r>
+        <w:fldChar w:fldCharType="end"/>
+      </w:r>
+      <w:r>
+        <w:t xml:space="preserve"> Passer au niveau suivant</w:t>
+      </w:r>
+    </w:p>
+    <w:p>
+      <w:pPr>
+        <w:keepNext/>
+        <w:jc w:val="center"/>
+      </w:pPr>
+      <w:r>
+        <w:rPr>
+          <w:noProof/>
+          <w:lang w:eastAsia="fr-FR"/>
+        </w:rPr>
+        <w:drawing>
+          <wp:inline distT="0" distB="0" distL="0" distR="0" wp14:anchorId="4F6060AA" wp14:editId="3F692F7A">
+            <wp:extent cx="5105400" cy="1447800"/>
+            <wp:effectExtent l="0" t="0" r="0" b="0"/>
+            <wp:docPr id="11" name="Image 11"/>
+            <wp:cNvGraphicFramePr>
+              <a:graphicFrameLocks xmlns:a="http://schemas.openxmlformats.org/drawingml/2006/main" noChangeAspect="1"/>
+            </wp:cNvGraphicFramePr>
+            <a:graphic xmlns:a="http://schemas.openxmlformats.org/drawingml/2006/main">
+              <a:graphicData uri="http://schemas.openxmlformats.org/drawingml/2006/picture">
+                <pic:pic xmlns:pic="http://schemas.openxmlformats.org/drawingml/2006/picture">
+                  <pic:nvPicPr>
+                    <pic:cNvPr id="1" name=""/>
+                    <pic:cNvPicPr/>
+                  </pic:nvPicPr>
+                  <pic:blipFill>
+                    <a:blip r:embed="rId17"/>
+                    <a:stretch>
+                      <a:fillRect/>
+                    </a:stretch>
+                  </pic:blipFill>
+                  <pic:spPr>
+                    <a:xfrm>
+                      <a:off x="0" y="0"/>
+                      <a:ext cx="5105400" cy="1447800"/>
+                    </a:xfrm>
+                    <a:prstGeom prst="rect">
+                      <a:avLst/>
+                    </a:prstGeom>
+                  </pic:spPr>
+                </pic:pic>
+              </a:graphicData>
+            </a:graphic>
+          </wp:inline>
+        </w:drawing>
+      </w:r>
+    </w:p>
+    <w:p>
+      <w:pPr>
+        <w:pStyle w:val="Lgende"/>
+        <w:jc w:val="center"/>
+      </w:pPr>
+      <w:r>
+        <w:fldChar w:fldCharType="begin"/>
+      </w:r>
+      <w:r>
+        <w:instrText xml:space="preserve"> SEQ Équation \* ARABIC </w:instrText>
+      </w:r>
+      <w:r>
+        <w:fldChar w:fldCharType="separate"/>
+      </w:r>
+      <w:r>
+        <w:rPr>
+          <w:noProof/>
+        </w:rPr>
+        <w:t>6</w:t>
+      </w:r>
+      <w:r>
+        <w:fldChar w:fldCharType="end"/>
+      </w:r>
+      <w:r>
+        <w:t xml:space="preserve"> Ou bien perdre</w:t>
+      </w:r>
+    </w:p>
+    <w:p>
+      <w:pPr>
+        <w:rPr>
+          <w:sz w:val="24"/>
+          <w:szCs w:val="24"/>
+        </w:rPr>
+      </w:pPr>
+      <w:r>
+        <w:rPr>
+          <w:sz w:val="24"/>
+          <w:szCs w:val="24"/>
+        </w:rPr>
+        <w:tab/>
+        <w:t>On retourne au menu ensuite.</w:t>
+      </w:r>
+    </w:p>
+    <w:p>
+      <w:pPr>
+        <w:rPr>
+          <w:sz w:val="24"/>
+          <w:szCs w:val="24"/>
+        </w:rPr>
+      </w:pPr>
+      <w:r>
+        <w:rPr>
+          <w:sz w:val="24"/>
+          <w:szCs w:val="24"/>
+        </w:rPr>
+        <w:br w:type="page"/>
+      </w:r>
+    </w:p>
+    <w:p>
+      <w:pPr>
+        <w:rPr>
+          <w:sz w:val="24"/>
+          <w:szCs w:val="24"/>
+        </w:rPr>
+      </w:pPr>
+    </w:p>
+    <w:p>
+      <w:pPr>
+        <w:pStyle w:val="Paragraphedeliste"/>
+        <w:numPr>
+          <w:ilvl w:val="0"/>
+          <w:numId w:val="1"/>
+        </w:numPr>
+        <w:jc w:val="left"/>
+        <w:rPr>
+          <w:sz w:val="32"/>
+          <w:szCs w:val="32"/>
+        </w:rPr>
+      </w:pPr>
+      <w:r>
+        <w:rPr>
+          <w:sz w:val="32"/>
+          <w:szCs w:val="32"/>
+        </w:rPr>
+        <w:t>Modèle et contrô</w:t>
+      </w:r>
+      <w:r>
+        <w:rPr>
+          <w:sz w:val="32"/>
+          <w:szCs w:val="32"/>
+        </w:rPr>
+        <w:t>leur des parties clefs du projet</w:t>
+      </w:r>
+      <w:r>
+        <w:rPr>
+          <w:sz w:val="32"/>
+          <w:szCs w:val="32"/>
+        </w:rPr>
+        <w:t xml:space="preserve"> et découpage modulaire</w:t>
+      </w:r>
+    </w:p>
+    <w:p>
+      <w:pPr>
+        <w:rPr>
+          <w:u w:val="single"/>
+        </w:rPr>
+      </w:pPr>
+    </w:p>
+    <w:p>
+      <w:pPr>
+        <w:pStyle w:val="Paragraphedeliste"/>
+        <w:numPr>
+          <w:ilvl w:val="0"/>
+          <w:numId w:val="3"/>
+        </w:numPr>
+        <w:rPr>
+          <w:sz w:val="28"/>
+          <w:u w:val="single"/>
+        </w:rPr>
+      </w:pPr>
+      <w:r>
+        <w:rPr>
+          <w:sz w:val="28"/>
+          <w:u w:val="single"/>
+        </w:rPr>
+        <w:t>MVC</w:t>
+      </w:r>
+    </w:p>
+    <w:p>
+      <w:pPr>
+        <w:ind w:left="360"/>
+      </w:pPr>
+    </w:p>
+    <w:p>
+      <w:pPr>
+        <w:ind w:left="360"/>
+        <w:rPr>
+          <w:sz w:val="24"/>
+        </w:rPr>
+      </w:pPr>
+      <w:r>
+        <w:rPr>
+          <w:sz w:val="24"/>
+        </w:rPr>
+        <w:t>MVC non exhaustif :</w:t>
+      </w:r>
+    </w:p>
+    <w:tbl>
+      <w:tblPr>
+        <w:tblStyle w:val="Grilledutableau"/>
+        <w:tblW w:w="0" w:type="auto"/>
+        <w:tblInd w:w="360" w:type="dxa"/>
+        <w:tblLook w:val="04A0" w:firstRow="1" w:lastRow="0" w:firstColumn="1" w:lastColumn="0" w:noHBand="0" w:noVBand="1"/>
+      </w:tblPr>
+      <w:tblGrid>
+        <w:gridCol w:w="4362"/>
+        <w:gridCol w:w="4340"/>
+      </w:tblGrid>
+      <w:tr>
+        <w:tc>
+          <w:tcPr>
+            <w:tcW w:w="4531" w:type="dxa"/>
+          </w:tcPr>
+          <w:p>
+            <w:pPr>
+              <w:jc w:val="center"/>
+              <w:rPr>
+                <w:sz w:val="24"/>
+              </w:rPr>
+            </w:pPr>
+            <w:r>
+              <w:rPr>
+                <w:sz w:val="24"/>
+              </w:rPr>
+              <w:t>Données</w:t>
+            </w:r>
+          </w:p>
+        </w:tc>
+        <w:tc>
+          <w:tcPr>
+            <w:tcW w:w="4531" w:type="dxa"/>
+          </w:tcPr>
+          <w:p>
+            <w:pPr>
+              <w:tabs>
+                <w:tab w:val="left" w:pos="300"/>
+                <w:tab w:val="left" w:pos="330"/>
+                <w:tab w:val="left" w:pos="2970"/>
+              </w:tabs>
+              <w:jc w:val="center"/>
+              <w:rPr>
+                <w:sz w:val="24"/>
+              </w:rPr>
+            </w:pPr>
+            <w:r>
+              <w:rPr>
+                <w:sz w:val="24"/>
+              </w:rPr>
+              <w:t>Actions</w:t>
+            </w:r>
+          </w:p>
+        </w:tc>
+      </w:tr>
+      <w:tr>
+        <w:tc>
+          <w:tcPr>
+            <w:tcW w:w="4531" w:type="dxa"/>
+          </w:tcPr>
+          <w:p>
+            <w:pPr>
+              <w:rPr>
+                <w:sz w:val="24"/>
+              </w:rPr>
+            </w:pPr>
+            <w:r>
+              <w:rPr>
+                <w:sz w:val="24"/>
+              </w:rPr>
+              <w:t>Vies, score, oiseaux</w:t>
+            </w:r>
+            <w:r>
+              <w:rPr>
+                <w:sz w:val="24"/>
+              </w:rPr>
+              <w:t> : entiers</w:t>
+            </w:r>
+          </w:p>
+        </w:tc>
+        <w:tc>
+          <w:tcPr>
+            <w:tcW w:w="4531" w:type="dxa"/>
+          </w:tcPr>
+          <w:p>
+            <w:pPr>
+              <w:tabs>
+                <w:tab w:val="left" w:pos="2970"/>
+              </w:tabs>
+              <w:rPr>
+                <w:sz w:val="24"/>
+              </w:rPr>
+            </w:pPr>
+            <w:r>
+              <w:rPr>
+                <w:sz w:val="24"/>
+              </w:rPr>
+              <w:t>Calculer, Afficher</w:t>
+            </w:r>
+          </w:p>
+        </w:tc>
+      </w:tr>
+      <w:tr>
+        <w:tc>
+          <w:tcPr>
+            <w:tcW w:w="4531" w:type="dxa"/>
+          </w:tcPr>
+          <w:p>
+            <w:pPr>
+              <w:rPr>
+                <w:sz w:val="24"/>
+              </w:rPr>
+            </w:pPr>
+            <w:r>
+              <w:rPr>
+                <w:sz w:val="24"/>
+              </w:rPr>
+              <w:t>Matrice</w:t>
+            </w:r>
+            <w:r>
+              <w:rPr>
+                <w:sz w:val="24"/>
+              </w:rPr>
+              <w:t> : vecteur de vecteur de classe</w:t>
+            </w:r>
+          </w:p>
+        </w:tc>
+        <w:tc>
+          <w:tcPr>
+            <w:tcW w:w="4531" w:type="dxa"/>
+          </w:tcPr>
+          <w:p>
+            <w:pPr>
+              <w:tabs>
+                <w:tab w:val="left" w:pos="2970"/>
+              </w:tabs>
+              <w:rPr>
+                <w:sz w:val="24"/>
+              </w:rPr>
+            </w:pPr>
+            <w:r>
+              <w:rPr>
+                <w:sz w:val="24"/>
+              </w:rPr>
+              <w:t>Calculer, Afficher</w:t>
+            </w:r>
+          </w:p>
+        </w:tc>
+      </w:tr>
+      <w:tr>
+        <w:tc>
+          <w:tcPr>
+            <w:tcW w:w="4531" w:type="dxa"/>
+          </w:tcPr>
+          <w:p>
+            <w:pPr>
+              <w:tabs>
+                <w:tab w:val="left" w:pos="2880"/>
+              </w:tabs>
+              <w:rPr>
+                <w:sz w:val="24"/>
+              </w:rPr>
+            </w:pPr>
+            <w:r>
+              <w:rPr>
+                <w:sz w:val="24"/>
+              </w:rPr>
+              <w:t>Menu</w:t>
+            </w:r>
+            <w:r>
+              <w:rPr>
+                <w:sz w:val="24"/>
+              </w:rPr>
+              <w:t> : chaînes de caractères</w:t>
+            </w:r>
+          </w:p>
+        </w:tc>
+        <w:tc>
+          <w:tcPr>
+            <w:tcW w:w="4531" w:type="dxa"/>
+          </w:tcPr>
+          <w:p>
+            <w:pPr>
+              <w:tabs>
+                <w:tab w:val="left" w:pos="2970"/>
+              </w:tabs>
+              <w:rPr>
+                <w:sz w:val="24"/>
+              </w:rPr>
+            </w:pPr>
+            <w:r>
+              <w:rPr>
+                <w:sz w:val="24"/>
+              </w:rPr>
+              <w:t>Afficher</w:t>
+            </w:r>
+          </w:p>
+        </w:tc>
+      </w:tr>
+      <w:tr>
+        <w:tc>
+          <w:tcPr>
+            <w:tcW w:w="4531" w:type="dxa"/>
+          </w:tcPr>
+          <w:p>
+            <w:pPr>
+              <w:tabs>
+                <w:tab w:val="left" w:pos="2880"/>
+              </w:tabs>
+              <w:rPr>
+                <w:sz w:val="24"/>
+              </w:rPr>
+            </w:pPr>
+            <w:r>
+              <w:rPr>
+                <w:sz w:val="24"/>
+              </w:rPr>
+              <w:t>Temps : double</w:t>
+            </w:r>
+          </w:p>
+        </w:tc>
+        <w:tc>
+          <w:tcPr>
+            <w:tcW w:w="4531" w:type="dxa"/>
+          </w:tcPr>
+          <w:p>
+            <w:pPr>
+              <w:tabs>
+                <w:tab w:val="left" w:pos="2970"/>
+              </w:tabs>
+              <w:rPr>
+                <w:sz w:val="24"/>
+              </w:rPr>
+            </w:pPr>
+            <w:r>
+              <w:rPr>
+                <w:sz w:val="24"/>
+              </w:rPr>
+              <w:t>Calculer, Afficher</w:t>
+            </w:r>
+          </w:p>
+        </w:tc>
+      </w:tr>
+      <w:tr>
+        <w:tc>
+          <w:tcPr>
+            <w:tcW w:w="4531" w:type="dxa"/>
+          </w:tcPr>
+          <w:p>
+            <w:pPr>
+              <w:tabs>
+                <w:tab w:val="left" w:pos="2880"/>
+              </w:tabs>
+              <w:rPr>
+                <w:sz w:val="24"/>
+              </w:rPr>
+            </w:pPr>
+            <w:r>
+              <w:rPr>
+                <w:sz w:val="24"/>
+              </w:rPr>
+              <w:t>Directions : caractère</w:t>
+            </w:r>
+          </w:p>
+        </w:tc>
+        <w:tc>
+          <w:tcPr>
+            <w:tcW w:w="4531" w:type="dxa"/>
+          </w:tcPr>
+          <w:p>
+            <w:pPr>
+              <w:tabs>
+                <w:tab w:val="left" w:pos="2970"/>
+              </w:tabs>
+              <w:rPr>
+                <w:sz w:val="24"/>
+              </w:rPr>
+            </w:pPr>
+            <w:r>
+              <w:rPr>
+                <w:sz w:val="24"/>
+              </w:rPr>
+              <w:t>Calculer</w:t>
+            </w:r>
+          </w:p>
+        </w:tc>
+      </w:tr>
+      <w:tr>
+        <w:tc>
+          <w:tcPr>
+            <w:tcW w:w="4531" w:type="dxa"/>
+          </w:tcPr>
+          <w:p>
+            <w:pPr>
+              <w:tabs>
+                <w:tab w:val="left" w:pos="2880"/>
+              </w:tabs>
+              <w:rPr>
+                <w:sz w:val="24"/>
+              </w:rPr>
+            </w:pPr>
+            <w:r>
+              <w:rPr>
+                <w:sz w:val="24"/>
+              </w:rPr>
+              <w:t>Nombre de lignes et de colonnes de la matrice : entiers</w:t>
+            </w:r>
+          </w:p>
+        </w:tc>
+        <w:tc>
+          <w:tcPr>
+            <w:tcW w:w="4531" w:type="dxa"/>
+          </w:tcPr>
+          <w:p>
+            <w:pPr>
+              <w:tabs>
+                <w:tab w:val="left" w:pos="2970"/>
+              </w:tabs>
+              <w:rPr>
+                <w:sz w:val="24"/>
+              </w:rPr>
+            </w:pPr>
+            <w:r>
+              <w:rPr>
+                <w:sz w:val="24"/>
+              </w:rPr>
+              <w:t>Définies par défaut</w:t>
+            </w:r>
+          </w:p>
+        </w:tc>
+      </w:tr>
+      <w:tr>
+        <w:tc>
+          <w:tcPr>
+            <w:tcW w:w="4531" w:type="dxa"/>
+          </w:tcPr>
+          <w:p>
+            <w:pPr>
+              <w:tabs>
+                <w:tab w:val="left" w:pos="2880"/>
+              </w:tabs>
+              <w:rPr>
+                <w:sz w:val="24"/>
+              </w:rPr>
+            </w:pPr>
+            <w:r>
+              <w:rPr>
+                <w:sz w:val="24"/>
+              </w:rPr>
+              <w:t>Différents blocs, le personnage : blocs</w:t>
+            </w:r>
+          </w:p>
+        </w:tc>
+        <w:tc>
+          <w:tcPr>
+            <w:tcW w:w="4531" w:type="dxa"/>
+          </w:tcPr>
+          <w:p>
+            <w:pPr>
+              <w:tabs>
+                <w:tab w:val="left" w:pos="2970"/>
+              </w:tabs>
+              <w:rPr>
+                <w:sz w:val="24"/>
+              </w:rPr>
+            </w:pPr>
+            <w:r>
+              <w:rPr>
+                <w:sz w:val="24"/>
+              </w:rPr>
+              <w:t>Créer, Modifier, Afficher</w:t>
+            </w:r>
+          </w:p>
+        </w:tc>
+      </w:tr>
+    </w:tbl>
+    <w:p>
+      <w:pPr>
+        <w:ind w:left="360"/>
+        <w:rPr>
+          <w:sz w:val="24"/>
+        </w:rPr>
+      </w:pPr>
+    </w:p>
+    <w:p>
+      <w:pPr>
+        <w:jc w:val="left"/>
+        <w:rPr>
+          <w:sz w:val="24"/>
+        </w:rPr>
+      </w:pPr>
+    </w:p>
+    <w:p>
+      <w:pPr>
+        <w:pStyle w:val="Paragraphedeliste"/>
+        <w:numPr>
+          <w:ilvl w:val="0"/>
+          <w:numId w:val="3"/>
+        </w:numPr>
+        <w:jc w:val="left"/>
+        <w:rPr>
+          <w:sz w:val="32"/>
+          <w:szCs w:val="32"/>
+          <w:u w:val="single"/>
+        </w:rPr>
+      </w:pPr>
+      <w:r>
+        <w:rPr>
+          <w:sz w:val="28"/>
+          <w:szCs w:val="32"/>
+          <w:u w:val="single"/>
+        </w:rPr>
+        <w:t>Analyse chronologique descendante</w:t>
+      </w:r>
+    </w:p>
+    <w:p>
+      <w:pPr>
+        <w:jc w:val="left"/>
+        <w:rPr>
+          <w:sz w:val="32"/>
+          <w:szCs w:val="32"/>
+        </w:rPr>
+      </w:pPr>
+    </w:p>
+    <w:p>
+      <w:pPr>
+        <w:spacing w:after="160" w:line="259" w:lineRule="auto"/>
+        <w:jc w:val="left"/>
+        <w:rPr>
+          <w:rFonts w:ascii="Arial" w:hAnsi="Arial" w:cs="Arial"/>
+          <w:spacing w:val="0"/>
+          <w:kern w:val="0"/>
+        </w:rPr>
+      </w:pPr>
+    </w:p>
+    <w:p>
+      <w:pPr>
+        <w:pStyle w:val="Paragraphedeliste"/>
+        <w:numPr>
+          <w:ilvl w:val="0"/>
+          <w:numId w:val="4"/>
+        </w:numPr>
+        <w:spacing w:after="160" w:line="259" w:lineRule="auto"/>
+        <w:jc w:val="left"/>
+        <w:rPr>
+          <w:rFonts w:ascii="Arial" w:hAnsi="Arial" w:cs="Arial"/>
+          <w:spacing w:val="0"/>
+          <w:kern w:val="0"/>
+          <w:sz w:val="24"/>
+          <w:szCs w:val="24"/>
+        </w:rPr>
+      </w:pPr>
+      <w:r>
+        <w:rPr>
+          <w:rFonts w:ascii="Arial" w:hAnsi="Arial" w:cs="Arial"/>
+          <w:spacing w:val="0"/>
+          <w:kern w:val="0"/>
+          <w:sz w:val="24"/>
+          <w:szCs w:val="24"/>
+        </w:rPr>
+        <w:t>Afficher la page d’accueil du menu</w:t>
+      </w:r>
+      <w:r>
+        <w:rPr>
+          <w:rFonts w:ascii="Arial" w:hAnsi="Arial" w:cs="Arial"/>
+          <w:spacing w:val="0"/>
+          <w:kern w:val="0"/>
+          <w:sz w:val="24"/>
+          <w:szCs w:val="24"/>
+        </w:rPr>
+        <w:t> : avec</w:t>
+      </w:r>
+      <w:r>
+        <w:rPr>
+          <w:rFonts w:ascii="Arial" w:hAnsi="Arial" w:cs="Arial"/>
+          <w:spacing w:val="0"/>
+          <w:kern w:val="0"/>
+          <w:sz w:val="24"/>
+          <w:szCs w:val="24"/>
+        </w:rPr>
+        <w:t xml:space="preserve"> les choix possible</w:t>
+      </w:r>
+      <w:r>
+        <w:rPr>
+          <w:rFonts w:ascii="Arial" w:hAnsi="Arial" w:cs="Arial"/>
+          <w:spacing w:val="0"/>
+          <w:kern w:val="0"/>
+          <w:sz w:val="24"/>
+          <w:szCs w:val="24"/>
+        </w:rPr>
+        <w:t>s</w:t>
+      </w:r>
+      <w:r>
+        <w:rPr>
+          <w:rFonts w:ascii="Arial" w:hAnsi="Arial" w:cs="Arial"/>
+          <w:spacing w:val="0"/>
+          <w:kern w:val="0"/>
+          <w:sz w:val="24"/>
+          <w:szCs w:val="24"/>
+        </w:rPr>
+        <w:t xml:space="preserve"> (</w:t>
       </w:r>
       <w:bookmarkStart w:id="0" w:name="_GoBack"/>
       <w:bookmarkEnd w:id="0"/>
+      <w:r>
+        <w:rPr>
+          <w:rFonts w:ascii="Arial" w:hAnsi="Arial" w:cs="Arial"/>
+          <w:spacing w:val="0"/>
+          <w:kern w:val="0"/>
+          <w:sz w:val="24"/>
+          <w:szCs w:val="24"/>
+        </w:rPr>
+        <w:t xml:space="preserve"> quitter le jeu</w:t>
+      </w:r>
+      <w:r>
+        <w:rPr>
+          <w:rFonts w:ascii="Arial" w:hAnsi="Arial" w:cs="Arial"/>
+          <w:spacing w:val="0"/>
+          <w:kern w:val="0"/>
+          <w:sz w:val="24"/>
+          <w:szCs w:val="24"/>
+        </w:rPr>
+        <w:br/>
+      </w:r>
+      <w:r>
+        <w:rPr>
+          <w:noProof/>
+          <w:lang w:eastAsia="fr-FR"/>
+        </w:rPr>
+        <w:drawing>
+          <wp:inline distT="0" distB="0" distL="0" distR="0" wp14:anchorId="7BC9C94C" wp14:editId="41781EDD">
+            <wp:extent cx="5760720" cy="1940560"/>
+            <wp:effectExtent l="0" t="0" r="0" b="2540"/>
+            <wp:docPr id="15" name="Image 15"/>
+            <wp:cNvGraphicFramePr>
+              <a:graphicFrameLocks xmlns:a="http://schemas.openxmlformats.org/drawingml/2006/main" noChangeAspect="1"/>
+            </wp:cNvGraphicFramePr>
+            <a:graphic xmlns:a="http://schemas.openxmlformats.org/drawingml/2006/main">
+              <a:graphicData uri="http://schemas.openxmlformats.org/drawingml/2006/picture">
+                <pic:pic xmlns:pic="http://schemas.openxmlformats.org/drawingml/2006/picture">
+                  <pic:nvPicPr>
+                    <pic:cNvPr id="1" name=""/>
+                    <pic:cNvPicPr/>
+                  </pic:nvPicPr>
+                  <pic:blipFill>
+                    <a:blip r:embed="rId18"/>
+                    <a:stretch>
+                      <a:fillRect/>
+                    </a:stretch>
+                  </pic:blipFill>
+                  <pic:spPr>
+                    <a:xfrm>
+                      <a:off x="0" y="0"/>
+                      <a:ext cx="5760720" cy="1940560"/>
+                    </a:xfrm>
+                    <a:prstGeom prst="rect">
+                      <a:avLst/>
+                    </a:prstGeom>
+                  </pic:spPr>
+                </pic:pic>
+              </a:graphicData>
+            </a:graphic>
+          </wp:inline>
+        </w:drawing>
+      </w:r>
+    </w:p>
+    <w:p>
+      <w:pPr>
+        <w:spacing w:after="160" w:line="259" w:lineRule="auto"/>
+        <w:jc w:val="left"/>
+        <w:rPr>
+          <w:rFonts w:ascii="Arial" w:hAnsi="Arial" w:cs="Arial"/>
+          <w:spacing w:val="0"/>
+          <w:kern w:val="0"/>
+          <w:sz w:val="24"/>
+          <w:szCs w:val="24"/>
+        </w:rPr>
+      </w:pPr>
+      <w:r>
+        <w:rPr>
+          <w:rFonts w:ascii="Arial" w:hAnsi="Arial" w:cs="Arial"/>
+          <w:spacing w:val="0"/>
+          <w:kern w:val="0"/>
+          <w:sz w:val="24"/>
+          <w:szCs w:val="24"/>
+        </w:rPr>
+        <w:br/>
+      </w:r>
+    </w:p>
+    <w:p>
+      <w:pPr>
+        <w:pStyle w:val="Paragraphedeliste"/>
+        <w:numPr>
+          <w:ilvl w:val="0"/>
+          <w:numId w:val="4"/>
+        </w:numPr>
+        <w:spacing w:after="160" w:line="259" w:lineRule="auto"/>
+        <w:jc w:val="left"/>
+        <w:rPr>
+          <w:rFonts w:ascii="Arial" w:hAnsi="Arial" w:cs="Arial"/>
+          <w:spacing w:val="0"/>
+          <w:kern w:val="0"/>
+          <w:sz w:val="24"/>
+          <w:szCs w:val="24"/>
+        </w:rPr>
+      </w:pPr>
+      <w:r>
+        <w:rPr>
+          <w:rFonts w:ascii="Arial" w:hAnsi="Arial" w:cs="Arial"/>
+          <w:spacing w:val="0"/>
+          <w:kern w:val="0"/>
+          <w:sz w:val="24"/>
+          <w:szCs w:val="24"/>
+        </w:rPr>
+        <w:t>Obtenir le choix du joueur concernant le traitement à faire</w:t>
+      </w:r>
+    </w:p>
+    <w:p>
+      <w:pPr>
+        <w:spacing w:after="160" w:line="259" w:lineRule="auto"/>
+        <w:jc w:val="left"/>
+        <w:rPr>
+          <w:rFonts w:ascii="Arial" w:hAnsi="Arial" w:cs="Arial"/>
+          <w:spacing w:val="0"/>
+          <w:kern w:val="0"/>
+          <w:sz w:val="24"/>
+          <w:szCs w:val="24"/>
+        </w:rPr>
+      </w:pPr>
+    </w:p>
+    <w:p>
+      <w:pPr>
+        <w:jc w:val="left"/>
+        <w:rPr>
+          <w:sz w:val="24"/>
+          <w:szCs w:val="32"/>
+        </w:rPr>
+      </w:pPr>
+    </w:p>
+    <w:p>
+      <w:pPr>
+        <w:jc w:val="left"/>
+        <w:rPr>
+          <w:sz w:val="32"/>
+          <w:szCs w:val="32"/>
+        </w:rPr>
+      </w:pPr>
+    </w:p>
+    <w:p>
+      <w:pPr>
+        <w:jc w:val="left"/>
+        <w:rPr>
+          <w:sz w:val="32"/>
+          <w:szCs w:val="32"/>
+        </w:rPr>
+      </w:pPr>
+    </w:p>
+    <w:p>
+      <w:pPr>
+        <w:jc w:val="left"/>
+        <w:rPr>
+          <w:sz w:val="32"/>
+          <w:szCs w:val="32"/>
+        </w:rPr>
+      </w:pPr>
+    </w:p>
+    <w:p>
+      <w:pPr>
+        <w:jc w:val="left"/>
+        <w:rPr>
+          <w:sz w:val="32"/>
+          <w:szCs w:val="32"/>
+        </w:rPr>
+      </w:pPr>
+    </w:p>
+    <w:p>
+      <w:pPr>
+        <w:jc w:val="left"/>
+        <w:rPr>
+          <w:sz w:val="32"/>
+          <w:szCs w:val="32"/>
+        </w:rPr>
+      </w:pPr>
+    </w:p>
+    <w:p>
+      <w:pPr>
+        <w:jc w:val="left"/>
+        <w:rPr>
+          <w:sz w:val="32"/>
+          <w:szCs w:val="32"/>
+        </w:rPr>
+      </w:pPr>
+    </w:p>
+    <w:p>
+      <w:pPr>
+        <w:jc w:val="left"/>
+        <w:rPr>
+          <w:sz w:val="32"/>
+          <w:szCs w:val="32"/>
+        </w:rPr>
+      </w:pPr>
+    </w:p>
+    <w:p>
+      <w:pPr>
+        <w:jc w:val="left"/>
+        <w:rPr>
+          <w:sz w:val="32"/>
+          <w:szCs w:val="32"/>
+        </w:rPr>
+      </w:pPr>
+    </w:p>
+    <w:p>
+      <w:pPr>
+        <w:jc w:val="left"/>
+        <w:rPr>
+          <w:sz w:val="32"/>
+          <w:szCs w:val="32"/>
+        </w:rPr>
+      </w:pPr>
+    </w:p>
+    <w:p>
+      <w:pPr>
+        <w:jc w:val="left"/>
+        <w:rPr>
+          <w:sz w:val="32"/>
+          <w:szCs w:val="32"/>
+        </w:rPr>
+      </w:pPr>
+    </w:p>
+    <w:p>
+      <w:pPr>
+        <w:jc w:val="left"/>
+        <w:rPr>
+          <w:sz w:val="32"/>
+          <w:szCs w:val="32"/>
+        </w:rPr>
+      </w:pPr>
+    </w:p>
+    <w:p>
+      <w:pPr>
+        <w:jc w:val="left"/>
+        <w:rPr>
+          <w:sz w:val="32"/>
+          <w:szCs w:val="32"/>
+        </w:rPr>
+      </w:pPr>
+    </w:p>
+    <w:p>
+      <w:pPr>
+        <w:jc w:val="left"/>
+        <w:rPr>
+          <w:sz w:val="32"/>
+          <w:szCs w:val="32"/>
+        </w:rPr>
+      </w:pPr>
+    </w:p>
+    <w:p>
+      <w:pPr>
+        <w:jc w:val="left"/>
+        <w:rPr>
+          <w:sz w:val="32"/>
+          <w:szCs w:val="32"/>
+        </w:rPr>
+      </w:pPr>
+    </w:p>
+    <w:p>
+      <w:pPr>
+        <w:jc w:val="left"/>
+        <w:rPr>
+          <w:sz w:val="32"/>
+          <w:szCs w:val="32"/>
+        </w:rPr>
+      </w:pPr>
+    </w:p>
+    <w:p>
+      <w:pPr>
+        <w:jc w:val="left"/>
+        <w:rPr>
+          <w:sz w:val="32"/>
+          <w:szCs w:val="32"/>
+        </w:rPr>
+      </w:pPr>
+    </w:p>
+    <w:p>
+      <w:pPr>
+        <w:jc w:val="left"/>
+        <w:rPr>
+          <w:sz w:val="32"/>
+          <w:szCs w:val="32"/>
+        </w:rPr>
+      </w:pPr>
+    </w:p>
+    <w:p>
+      <w:pPr>
+        <w:jc w:val="left"/>
+        <w:rPr>
+          <w:sz w:val="32"/>
+          <w:szCs w:val="32"/>
+        </w:rPr>
+      </w:pPr>
+    </w:p>
+    <w:p>
+      <w:pPr>
+        <w:jc w:val="left"/>
+        <w:rPr>
+          <w:sz w:val="32"/>
+          <w:szCs w:val="32"/>
+        </w:rPr>
+      </w:pPr>
+    </w:p>
+    <w:p>
+      <w:pPr>
+        <w:pStyle w:val="Titre"/>
+      </w:pPr>
+      <w:r>
+        <w:t xml:space="preserve">PARTIE </w:t>
+      </w:r>
+      <w:r>
+        <w:t>REALISATION</w:t>
+      </w:r>
+    </w:p>
+    <w:p/>
+    <w:p>
+      <w:pPr>
+        <w:pStyle w:val="Paragraphedeliste"/>
+        <w:numPr>
+          <w:ilvl w:val="0"/>
+          <w:numId w:val="2"/>
+        </w:numPr>
+        <w:rPr>
+          <w:sz w:val="24"/>
+          <w:szCs w:val="24"/>
+        </w:rPr>
+      </w:pPr>
+      <w:r>
+        <w:rPr>
+          <w:sz w:val="24"/>
+          <w:szCs w:val="24"/>
+        </w:rPr>
+        <w:t>Graphe d’appels et organigrammes de sous-programmes essentiels</w:t>
+      </w:r>
+    </w:p>
+    <w:p>
+      <w:pPr>
+        <w:pStyle w:val="Paragraphedeliste"/>
+        <w:numPr>
+          <w:ilvl w:val="0"/>
+          <w:numId w:val="2"/>
+        </w:numPr>
+        <w:rPr>
+          <w:sz w:val="24"/>
+          <w:szCs w:val="24"/>
+        </w:rPr>
+      </w:pPr>
+      <w:r>
+        <w:rPr>
+          <w:sz w:val="24"/>
+          <w:szCs w:val="24"/>
+        </w:rPr>
+        <w:t>Astuces et originalités</w:t>
+      </w:r>
+    </w:p>
+    <w:p>
+      <w:pPr>
+        <w:pStyle w:val="Paragraphedeliste"/>
+        <w:numPr>
+          <w:ilvl w:val="0"/>
+          <w:numId w:val="2"/>
+        </w:numPr>
+        <w:rPr>
+          <w:sz w:val="24"/>
+          <w:szCs w:val="24"/>
+        </w:rPr>
+      </w:pPr>
+      <w:r>
+        <w:rPr>
+          <w:sz w:val="24"/>
+          <w:szCs w:val="24"/>
+        </w:rPr>
+        <w:t>Protocole de tests</w:t>
+      </w:r>
+    </w:p>
+    <w:p>
+      <w:pPr>
+        <w:pStyle w:val="Paragraphedeliste"/>
+        <w:numPr>
+          <w:ilvl w:val="0"/>
+          <w:numId w:val="2"/>
+        </w:numPr>
+        <w:rPr>
+          <w:sz w:val="24"/>
+          <w:szCs w:val="24"/>
+        </w:rPr>
+      </w:pPr>
+      <w:r>
+        <w:rPr>
+          <w:sz w:val="24"/>
+          <w:szCs w:val="24"/>
+        </w:rPr>
+        <w:t>Bilan objectif collectif et individuel</w:t>
+      </w:r>
+    </w:p>
+    <w:p>
+      <w:pPr>
+        <w:pStyle w:val="Paragraphedeliste"/>
+        <w:numPr>
+          <w:ilvl w:val="0"/>
+          <w:numId w:val="2"/>
+        </w:numPr>
+        <w:rPr>
+          <w:sz w:val="24"/>
+          <w:szCs w:val="24"/>
+        </w:rPr>
+      </w:pPr>
+      <w:r>
+        <w:rPr>
+          <w:sz w:val="24"/>
+          <w:szCs w:val="24"/>
+        </w:rPr>
+        <w:t>Sources</w:t>
+      </w:r>
+    </w:p>
+    <w:p>
+      <w:pPr>
+        <w:ind w:left="360"/>
+        <w:rPr>
+          <w:sz w:val="24"/>
+          <w:szCs w:val="24"/>
+        </w:rPr>
+      </w:pPr>
     </w:p>
     <w:sectPr>
-      <w:headerReference w:type="default" r:id="rId9"/>
+      <w:headerReference w:type="default" r:id="rId19"/>
+      <w:footerReference w:type="default" r:id="rId20"/>
       <w:pgSz w:w="11906" w:h="16838"/>
       <w:pgMar w:top="1417" w:right="1417" w:bottom="1417" w:left="1417" w:header="709" w:footer="709" w:gutter="0"/>
       <w:pgBorders w:display="firstPage" w:offsetFrom="page">
@@ -873,6 +3286,52 @@
     </w:p>
   </w:endnote>
 </w:endnotes>
+</file>
+
+<file path=word/footer1.xml><?xml version="1.0" encoding="utf-8"?>
+<w:ftr xmlns:wpc="http://schemas.microsoft.com/office/word/2010/wordprocessingCanvas" xmlns:mc="http://schemas.openxmlformats.org/markup-compatibility/2006" xmlns:o="urn:schemas-microsoft-com:office:office" xmlns:r="http://schemas.openxmlformats.org/officeDocument/2006/relationships" xmlns:m="http://schemas.openxmlformats.org/officeDocument/2006/math" xmlns:v="urn:schemas-microsoft-com:vml" xmlns:wp14="http://schemas.microsoft.com/office/word/2010/wordprocessingDrawing" xmlns:wp="http://schemas.openxmlformats.org/drawingml/2006/wordprocessingDrawing" xmlns:w10="urn:schemas-microsoft-com:office:word" xmlns:w="http://schemas.openxmlformats.org/wordprocessingml/2006/main" xmlns:w14="http://schemas.microsoft.com/office/word/2010/wordml" xmlns:w15="http://schemas.microsoft.com/office/word/2012/wordml" xmlns:wpg="http://schemas.microsoft.com/office/word/2010/wordprocessingGroup" xmlns:wpi="http://schemas.microsoft.com/office/word/2010/wordprocessingInk" xmlns:wne="http://schemas.microsoft.com/office/word/2006/wordml" xmlns:wps="http://schemas.microsoft.com/office/word/2010/wordprocessingShape" mc:Ignorable="w14 w15 wp14">
+  <w:sdt>
+    <w:sdtPr>
+      <w:id w:val="-1125780230"/>
+      <w:docPartObj>
+        <w:docPartGallery w:val="Page Numbers (Bottom of Page)"/>
+        <w:docPartUnique/>
+      </w:docPartObj>
+    </w:sdtPr>
+    <w:sdtContent>
+      <w:p>
+        <w:pPr>
+          <w:pStyle w:val="Pieddepage"/>
+          <w:jc w:val="right"/>
+        </w:pPr>
+        <w:r>
+          <w:fldChar w:fldCharType="begin"/>
+        </w:r>
+        <w:r>
+          <w:instrText>PAGE   \* MERGEFORMAT</w:instrText>
+        </w:r>
+        <w:r>
+          <w:fldChar w:fldCharType="separate"/>
+        </w:r>
+        <w:r>
+          <w:rPr>
+            <w:noProof/>
+          </w:rPr>
+          <w:t>9</w:t>
+        </w:r>
+        <w:r>
+          <w:fldChar w:fldCharType="end"/>
+        </w:r>
+      </w:p>
+    </w:sdtContent>
+  </w:sdt>
+  <w:p>
+    <w:pPr>
+      <w:pStyle w:val="Pieddepage"/>
+      <w:jc w:val="right"/>
+    </w:pPr>
+  </w:p>
+</w:ftr>
 </file>
 
 <file path=word/footnotes.xml><?xml version="1.0" encoding="utf-8"?>
@@ -943,7 +3402,7 @@
             </w:tcPr>
             <w:p>
               <w:pPr>
-                <w:pStyle w:val="Header"/>
+                <w:pStyle w:val="En-tte"/>
                 <w:rPr>
                   <w:caps/>
                   <w:color w:val="FFFFFF" w:themeColor="background1"/>
@@ -996,7 +3455,7 @@
             </w:tcPr>
             <w:p>
               <w:pPr>
-                <w:pStyle w:val="Header"/>
+                <w:pStyle w:val="En-tte"/>
                 <w:jc w:val="right"/>
                 <w:rPr>
                   <w:caps/>
@@ -1036,7 +3495,7 @@
         </w:tcPr>
         <w:p>
           <w:pPr>
-            <w:pStyle w:val="Header"/>
+            <w:pStyle w:val="En-tte"/>
             <w:rPr>
               <w:caps/>
               <w:color w:val="FFFFFF" w:themeColor="background1"/>
@@ -1057,7 +3516,7 @@
         </w:tcPr>
         <w:p>
           <w:pPr>
-            <w:pStyle w:val="Header"/>
+            <w:pStyle w:val="En-tte"/>
             <w:rPr>
               <w:caps/>
               <w:color w:val="FFFFFF" w:themeColor="background1"/>
@@ -1071,7 +3530,7 @@
   </w:tbl>
   <w:p>
     <w:pPr>
-      <w:pStyle w:val="Header"/>
+      <w:pStyle w:val="En-tte"/>
     </w:pPr>
     <w:r>
       <w:rPr>
@@ -1143,6 +3602,379 @@
     </w:r>
   </w:p>
 </w:hdr>
+</file>
+
+<file path=word/numbering.xml><?xml version="1.0" encoding="utf-8"?>
+<w:numbering xmlns:wpc="http://schemas.microsoft.com/office/word/2010/wordprocessingCanvas" xmlns:mc="http://schemas.openxmlformats.org/markup-compatibility/2006" xmlns:o="urn:schemas-microsoft-com:office:office" xmlns:r="http://schemas.openxmlformats.org/officeDocument/2006/relationships" xmlns:m="http://schemas.openxmlformats.org/officeDocument/2006/math" xmlns:v="urn:schemas-microsoft-com:vml" xmlns:wp14="http://schemas.microsoft.com/office/word/2010/wordprocessingDrawing" xmlns:wp="http://schemas.openxmlformats.org/drawingml/2006/wordprocessingDrawing" xmlns:w10="urn:schemas-microsoft-com:office:word" xmlns:w="http://schemas.openxmlformats.org/wordprocessingml/2006/main" xmlns:w14="http://schemas.microsoft.com/office/word/2010/wordml" xmlns:w15="http://schemas.microsoft.com/office/word/2012/wordml" xmlns:wpg="http://schemas.microsoft.com/office/word/2010/wordprocessingGroup" xmlns:wpi="http://schemas.microsoft.com/office/word/2010/wordprocessingInk" xmlns:wne="http://schemas.microsoft.com/office/word/2006/wordml" xmlns:wps="http://schemas.microsoft.com/office/word/2010/wordprocessingShape" mc:Ignorable="w14 w15 wp14">
+  <w:abstractNum w:abstractNumId="0" w15:restartNumberingAfterBreak="0">
+    <w:nsid w:val="31025064"/>
+    <w:multiLevelType w:val="hybridMultilevel"/>
+    <w:tmpl w:val="EE921FE0"/>
+    <w:lvl w:ilvl="0" w:tplc="040C000F">
+      <w:start w:val="1"/>
+      <w:numFmt w:val="decimal"/>
+      <w:lvlText w:val="%1."/>
+      <w:lvlJc w:val="left"/>
+      <w:pPr>
+        <w:ind w:left="720" w:hanging="360"/>
+      </w:pPr>
+      <w:rPr>
+        <w:rFonts w:hint="default"/>
+      </w:rPr>
+    </w:lvl>
+    <w:lvl w:ilvl="1" w:tplc="040C0019" w:tentative="1">
+      <w:start w:val="1"/>
+      <w:numFmt w:val="lowerLetter"/>
+      <w:lvlText w:val="%2."/>
+      <w:lvlJc w:val="left"/>
+      <w:pPr>
+        <w:ind w:left="1440" w:hanging="360"/>
+      </w:pPr>
+    </w:lvl>
+    <w:lvl w:ilvl="2" w:tplc="040C001B" w:tentative="1">
+      <w:start w:val="1"/>
+      <w:numFmt w:val="lowerRoman"/>
+      <w:lvlText w:val="%3."/>
+      <w:lvlJc w:val="right"/>
+      <w:pPr>
+        <w:ind w:left="2160" w:hanging="180"/>
+      </w:pPr>
+    </w:lvl>
+    <w:lvl w:ilvl="3" w:tplc="040C000F" w:tentative="1">
+      <w:start w:val="1"/>
+      <w:numFmt w:val="decimal"/>
+      <w:lvlText w:val="%4."/>
+      <w:lvlJc w:val="left"/>
+      <w:pPr>
+        <w:ind w:left="2880" w:hanging="360"/>
+      </w:pPr>
+    </w:lvl>
+    <w:lvl w:ilvl="4" w:tplc="040C0019" w:tentative="1">
+      <w:start w:val="1"/>
+      <w:numFmt w:val="lowerLetter"/>
+      <w:lvlText w:val="%5."/>
+      <w:lvlJc w:val="left"/>
+      <w:pPr>
+        <w:ind w:left="3600" w:hanging="360"/>
+      </w:pPr>
+    </w:lvl>
+    <w:lvl w:ilvl="5" w:tplc="040C001B" w:tentative="1">
+      <w:start w:val="1"/>
+      <w:numFmt w:val="lowerRoman"/>
+      <w:lvlText w:val="%6."/>
+      <w:lvlJc w:val="right"/>
+      <w:pPr>
+        <w:ind w:left="4320" w:hanging="180"/>
+      </w:pPr>
+    </w:lvl>
+    <w:lvl w:ilvl="6" w:tplc="040C000F" w:tentative="1">
+      <w:start w:val="1"/>
+      <w:numFmt w:val="decimal"/>
+      <w:lvlText w:val="%7."/>
+      <w:lvlJc w:val="left"/>
+      <w:pPr>
+        <w:ind w:left="5040" w:hanging="360"/>
+      </w:pPr>
+    </w:lvl>
+    <w:lvl w:ilvl="7" w:tplc="040C0019" w:tentative="1">
+      <w:start w:val="1"/>
+      <w:numFmt w:val="lowerLetter"/>
+      <w:lvlText w:val="%8."/>
+      <w:lvlJc w:val="left"/>
+      <w:pPr>
+        <w:ind w:left="5760" w:hanging="360"/>
+      </w:pPr>
+    </w:lvl>
+    <w:lvl w:ilvl="8" w:tplc="040C001B" w:tentative="1">
+      <w:start w:val="1"/>
+      <w:numFmt w:val="lowerRoman"/>
+      <w:lvlText w:val="%9."/>
+      <w:lvlJc w:val="right"/>
+      <w:pPr>
+        <w:ind w:left="6480" w:hanging="180"/>
+      </w:pPr>
+    </w:lvl>
+  </w:abstractNum>
+  <w:abstractNum w:abstractNumId="1" w15:restartNumberingAfterBreak="0">
+    <w:nsid w:val="330B6F48"/>
+    <w:multiLevelType w:val="hybridMultilevel"/>
+    <w:tmpl w:val="ACDC1A44"/>
+    <w:lvl w:ilvl="0" w:tplc="D9F422CE">
+      <w:start w:val="1"/>
+      <w:numFmt w:val="upperRoman"/>
+      <w:lvlText w:val="%1."/>
+      <w:lvlJc w:val="left"/>
+      <w:pPr>
+        <w:ind w:left="1080" w:hanging="720"/>
+      </w:pPr>
+      <w:rPr>
+        <w:rFonts w:hint="default"/>
+      </w:rPr>
+    </w:lvl>
+    <w:lvl w:ilvl="1" w:tplc="040C0019" w:tentative="1">
+      <w:start w:val="1"/>
+      <w:numFmt w:val="lowerLetter"/>
+      <w:lvlText w:val="%2."/>
+      <w:lvlJc w:val="left"/>
+      <w:pPr>
+        <w:ind w:left="1440" w:hanging="360"/>
+      </w:pPr>
+    </w:lvl>
+    <w:lvl w:ilvl="2" w:tplc="040C001B" w:tentative="1">
+      <w:start w:val="1"/>
+      <w:numFmt w:val="lowerRoman"/>
+      <w:lvlText w:val="%3."/>
+      <w:lvlJc w:val="right"/>
+      <w:pPr>
+        <w:ind w:left="2160" w:hanging="180"/>
+      </w:pPr>
+    </w:lvl>
+    <w:lvl w:ilvl="3" w:tplc="040C000F" w:tentative="1">
+      <w:start w:val="1"/>
+      <w:numFmt w:val="decimal"/>
+      <w:lvlText w:val="%4."/>
+      <w:lvlJc w:val="left"/>
+      <w:pPr>
+        <w:ind w:left="2880" w:hanging="360"/>
+      </w:pPr>
+    </w:lvl>
+    <w:lvl w:ilvl="4" w:tplc="040C0019" w:tentative="1">
+      <w:start w:val="1"/>
+      <w:numFmt w:val="lowerLetter"/>
+      <w:lvlText w:val="%5."/>
+      <w:lvlJc w:val="left"/>
+      <w:pPr>
+        <w:ind w:left="3600" w:hanging="360"/>
+      </w:pPr>
+    </w:lvl>
+    <w:lvl w:ilvl="5" w:tplc="040C001B" w:tentative="1">
+      <w:start w:val="1"/>
+      <w:numFmt w:val="lowerRoman"/>
+      <w:lvlText w:val="%6."/>
+      <w:lvlJc w:val="right"/>
+      <w:pPr>
+        <w:ind w:left="4320" w:hanging="180"/>
+      </w:pPr>
+    </w:lvl>
+    <w:lvl w:ilvl="6" w:tplc="040C000F" w:tentative="1">
+      <w:start w:val="1"/>
+      <w:numFmt w:val="decimal"/>
+      <w:lvlText w:val="%7."/>
+      <w:lvlJc w:val="left"/>
+      <w:pPr>
+        <w:ind w:left="5040" w:hanging="360"/>
+      </w:pPr>
+    </w:lvl>
+    <w:lvl w:ilvl="7" w:tplc="040C0019" w:tentative="1">
+      <w:start w:val="1"/>
+      <w:numFmt w:val="lowerLetter"/>
+      <w:lvlText w:val="%8."/>
+      <w:lvlJc w:val="left"/>
+      <w:pPr>
+        <w:ind w:left="5760" w:hanging="360"/>
+      </w:pPr>
+    </w:lvl>
+    <w:lvl w:ilvl="8" w:tplc="040C001B" w:tentative="1">
+      <w:start w:val="1"/>
+      <w:numFmt w:val="lowerRoman"/>
+      <w:lvlText w:val="%9."/>
+      <w:lvlJc w:val="right"/>
+      <w:pPr>
+        <w:ind w:left="6480" w:hanging="180"/>
+      </w:pPr>
+    </w:lvl>
+  </w:abstractNum>
+  <w:abstractNum w:abstractNumId="2" w15:restartNumberingAfterBreak="0">
+    <w:nsid w:val="474608F3"/>
+    <w:multiLevelType w:val="hybridMultilevel"/>
+    <w:tmpl w:val="81168886"/>
+    <w:lvl w:ilvl="0" w:tplc="040C000F">
+      <w:start w:val="1"/>
+      <w:numFmt w:val="decimal"/>
+      <w:lvlText w:val="%1."/>
+      <w:lvlJc w:val="left"/>
+      <w:pPr>
+        <w:ind w:left="720" w:hanging="360"/>
+      </w:pPr>
+      <w:rPr>
+        <w:rFonts w:hint="default"/>
+      </w:rPr>
+    </w:lvl>
+    <w:lvl w:ilvl="1" w:tplc="040C0019" w:tentative="1">
+      <w:start w:val="1"/>
+      <w:numFmt w:val="lowerLetter"/>
+      <w:lvlText w:val="%2."/>
+      <w:lvlJc w:val="left"/>
+      <w:pPr>
+        <w:ind w:left="1440" w:hanging="360"/>
+      </w:pPr>
+    </w:lvl>
+    <w:lvl w:ilvl="2" w:tplc="040C001B" w:tentative="1">
+      <w:start w:val="1"/>
+      <w:numFmt w:val="lowerRoman"/>
+      <w:lvlText w:val="%3."/>
+      <w:lvlJc w:val="right"/>
+      <w:pPr>
+        <w:ind w:left="2160" w:hanging="180"/>
+      </w:pPr>
+    </w:lvl>
+    <w:lvl w:ilvl="3" w:tplc="040C000F" w:tentative="1">
+      <w:start w:val="1"/>
+      <w:numFmt w:val="decimal"/>
+      <w:lvlText w:val="%4."/>
+      <w:lvlJc w:val="left"/>
+      <w:pPr>
+        <w:ind w:left="2880" w:hanging="360"/>
+      </w:pPr>
+    </w:lvl>
+    <w:lvl w:ilvl="4" w:tplc="040C0019" w:tentative="1">
+      <w:start w:val="1"/>
+      <w:numFmt w:val="lowerLetter"/>
+      <w:lvlText w:val="%5."/>
+      <w:lvlJc w:val="left"/>
+      <w:pPr>
+        <w:ind w:left="3600" w:hanging="360"/>
+      </w:pPr>
+    </w:lvl>
+    <w:lvl w:ilvl="5" w:tplc="040C001B" w:tentative="1">
+      <w:start w:val="1"/>
+      <w:numFmt w:val="lowerRoman"/>
+      <w:lvlText w:val="%6."/>
+      <w:lvlJc w:val="right"/>
+      <w:pPr>
+        <w:ind w:left="4320" w:hanging="180"/>
+      </w:pPr>
+    </w:lvl>
+    <w:lvl w:ilvl="6" w:tplc="040C000F" w:tentative="1">
+      <w:start w:val="1"/>
+      <w:numFmt w:val="decimal"/>
+      <w:lvlText w:val="%7."/>
+      <w:lvlJc w:val="left"/>
+      <w:pPr>
+        <w:ind w:left="5040" w:hanging="360"/>
+      </w:pPr>
+    </w:lvl>
+    <w:lvl w:ilvl="7" w:tplc="040C0019" w:tentative="1">
+      <w:start w:val="1"/>
+      <w:numFmt w:val="lowerLetter"/>
+      <w:lvlText w:val="%8."/>
+      <w:lvlJc w:val="left"/>
+      <w:pPr>
+        <w:ind w:left="5760" w:hanging="360"/>
+      </w:pPr>
+    </w:lvl>
+    <w:lvl w:ilvl="8" w:tplc="040C001B" w:tentative="1">
+      <w:start w:val="1"/>
+      <w:numFmt w:val="lowerRoman"/>
+      <w:lvlText w:val="%9."/>
+      <w:lvlJc w:val="right"/>
+      <w:pPr>
+        <w:ind w:left="6480" w:hanging="180"/>
+      </w:pPr>
+    </w:lvl>
+  </w:abstractNum>
+  <w:abstractNum w:abstractNumId="3" w15:restartNumberingAfterBreak="0">
+    <w:nsid w:val="66064DD1"/>
+    <w:multiLevelType w:val="hybridMultilevel"/>
+    <w:tmpl w:val="ACDC1A44"/>
+    <w:lvl w:ilvl="0" w:tplc="D9F422CE">
+      <w:start w:val="1"/>
+      <w:numFmt w:val="upperRoman"/>
+      <w:lvlText w:val="%1."/>
+      <w:lvlJc w:val="left"/>
+      <w:pPr>
+        <w:ind w:left="1080" w:hanging="720"/>
+      </w:pPr>
+      <w:rPr>
+        <w:rFonts w:hint="default"/>
+      </w:rPr>
+    </w:lvl>
+    <w:lvl w:ilvl="1" w:tplc="040C0019" w:tentative="1">
+      <w:start w:val="1"/>
+      <w:numFmt w:val="lowerLetter"/>
+      <w:lvlText w:val="%2."/>
+      <w:lvlJc w:val="left"/>
+      <w:pPr>
+        <w:ind w:left="1440" w:hanging="360"/>
+      </w:pPr>
+    </w:lvl>
+    <w:lvl w:ilvl="2" w:tplc="040C001B" w:tentative="1">
+      <w:start w:val="1"/>
+      <w:numFmt w:val="lowerRoman"/>
+      <w:lvlText w:val="%3."/>
+      <w:lvlJc w:val="right"/>
+      <w:pPr>
+        <w:ind w:left="2160" w:hanging="180"/>
+      </w:pPr>
+    </w:lvl>
+    <w:lvl w:ilvl="3" w:tplc="040C000F" w:tentative="1">
+      <w:start w:val="1"/>
+      <w:numFmt w:val="decimal"/>
+      <w:lvlText w:val="%4."/>
+      <w:lvlJc w:val="left"/>
+      <w:pPr>
+        <w:ind w:left="2880" w:hanging="360"/>
+      </w:pPr>
+    </w:lvl>
+    <w:lvl w:ilvl="4" w:tplc="040C0019" w:tentative="1">
+      <w:start w:val="1"/>
+      <w:numFmt w:val="lowerLetter"/>
+      <w:lvlText w:val="%5."/>
+      <w:lvlJc w:val="left"/>
+      <w:pPr>
+        <w:ind w:left="3600" w:hanging="360"/>
+      </w:pPr>
+    </w:lvl>
+    <w:lvl w:ilvl="5" w:tplc="040C001B" w:tentative="1">
+      <w:start w:val="1"/>
+      <w:numFmt w:val="lowerRoman"/>
+      <w:lvlText w:val="%6."/>
+      <w:lvlJc w:val="right"/>
+      <w:pPr>
+        <w:ind w:left="4320" w:hanging="180"/>
+      </w:pPr>
+    </w:lvl>
+    <w:lvl w:ilvl="6" w:tplc="040C000F" w:tentative="1">
+      <w:start w:val="1"/>
+      <w:numFmt w:val="decimal"/>
+      <w:lvlText w:val="%7."/>
+      <w:lvlJc w:val="left"/>
+      <w:pPr>
+        <w:ind w:left="5040" w:hanging="360"/>
+      </w:pPr>
+    </w:lvl>
+    <w:lvl w:ilvl="7" w:tplc="040C0019" w:tentative="1">
+      <w:start w:val="1"/>
+      <w:numFmt w:val="lowerLetter"/>
+      <w:lvlText w:val="%8."/>
+      <w:lvlJc w:val="left"/>
+      <w:pPr>
+        <w:ind w:left="5760" w:hanging="360"/>
+      </w:pPr>
+    </w:lvl>
+    <w:lvl w:ilvl="8" w:tplc="040C001B" w:tentative="1">
+      <w:start w:val="1"/>
+      <w:numFmt w:val="lowerRoman"/>
+      <w:lvlText w:val="%9."/>
+      <w:lvlJc w:val="right"/>
+      <w:pPr>
+        <w:ind w:left="6480" w:hanging="180"/>
+      </w:pPr>
+    </w:lvl>
+  </w:abstractNum>
+  <w:num w:numId="1">
+    <w:abstractNumId w:val="3"/>
+  </w:num>
+  <w:num w:numId="2">
+    <w:abstractNumId w:val="1"/>
+  </w:num>
+  <w:num w:numId="3">
+    <w:abstractNumId w:val="2"/>
+  </w:num>
+  <w:num w:numId="4">
+    <w:abstractNumId w:val="0"/>
+  </w:num>
+</w:numbering>
 </file>
 
 <file path=word/styles.xml><?xml version="1.0" encoding="utf-8"?>
@@ -1545,13 +4377,34 @@
       <w:jc w:val="both"/>
     </w:pPr>
   </w:style>
-  <w:style w:type="character" w:default="1" w:styleId="DefaultParagraphFont">
+  <w:style w:type="paragraph" w:styleId="Titre1">
+    <w:name w:val="heading 1"/>
+    <w:basedOn w:val="Normal"/>
+    <w:next w:val="Normal"/>
+    <w:link w:val="Titre1Car"/>
+    <w:uiPriority w:val="9"/>
+    <w:qFormat/>
+    <w:rsid w:val="00AD1DB4"/>
+    <w:pPr>
+      <w:keepNext/>
+      <w:keepLines/>
+      <w:spacing w:before="240"/>
+      <w:outlineLvl w:val="0"/>
+    </w:pPr>
+    <w:rPr>
+      <w:rFonts w:asciiTheme="majorHAnsi" w:eastAsiaTheme="majorEastAsia" w:hAnsiTheme="majorHAnsi"/>
+      <w:color w:val="2E74B5" w:themeColor="accent1" w:themeShade="BF"/>
+      <w:sz w:val="32"/>
+      <w:szCs w:val="32"/>
+    </w:rPr>
+  </w:style>
+  <w:style w:type="character" w:default="1" w:styleId="Policepardfaut">
     <w:name w:val="Default Paragraph Font"/>
     <w:uiPriority w:val="1"/>
     <w:semiHidden/>
     <w:unhideWhenUsed/>
   </w:style>
-  <w:style w:type="table" w:default="1" w:styleId="TableNormal">
+  <w:style w:type="table" w:default="1" w:styleId="TableauNormal">
     <w:name w:val="Normal Table"/>
     <w:uiPriority w:val="99"/>
     <w:semiHidden/>
@@ -1566,17 +4419,17 @@
       </w:tblCellMar>
     </w:tblPr>
   </w:style>
-  <w:style w:type="numbering" w:default="1" w:styleId="NoList">
+  <w:style w:type="numbering" w:default="1" w:styleId="Aucuneliste">
     <w:name w:val="No List"/>
     <w:uiPriority w:val="99"/>
     <w:semiHidden/>
     <w:unhideWhenUsed/>
   </w:style>
-  <w:style w:type="paragraph" w:styleId="Title">
+  <w:style w:type="paragraph" w:styleId="Titre">
     <w:name w:val="Title"/>
     <w:basedOn w:val="Normal"/>
     <w:next w:val="Normal"/>
-    <w:link w:val="TitleChar"/>
+    <w:link w:val="TitreCar"/>
     <w:uiPriority w:val="10"/>
     <w:qFormat/>
     <w:rsid w:val="000E224C"/>
@@ -1596,10 +4449,10 @@
       <w:u w:color="44546A" w:themeColor="text2"/>
     </w:rPr>
   </w:style>
-  <w:style w:type="character" w:customStyle="1" w:styleId="TitleChar">
-    <w:name w:val="Title Char"/>
-    <w:basedOn w:val="DefaultParagraphFont"/>
-    <w:link w:val="Title"/>
+  <w:style w:type="character" w:customStyle="1" w:styleId="TitreCar">
+    <w:name w:val="Titre Car"/>
+    <w:basedOn w:val="Policepardfaut"/>
+    <w:link w:val="Titre"/>
     <w:uiPriority w:val="10"/>
     <w:rsid w:val="000E224C"/>
     <w:rPr>
@@ -1611,9 +4464,9 @@
       <w:u w:color="44546A" w:themeColor="text2"/>
     </w:rPr>
   </w:style>
-  <w:style w:type="paragraph" w:styleId="NoSpacing">
+  <w:style w:type="paragraph" w:styleId="Sansinterligne">
     <w:name w:val="No Spacing"/>
-    <w:link w:val="NoSpacingChar"/>
+    <w:link w:val="SansinterligneCar"/>
     <w:uiPriority w:val="1"/>
     <w:qFormat/>
     <w:rsid w:val="007E4996"/>
@@ -1627,10 +4480,10 @@
       <w:lang w:eastAsia="fr-FR"/>
     </w:rPr>
   </w:style>
-  <w:style w:type="character" w:customStyle="1" w:styleId="NoSpacingChar">
-    <w:name w:val="No Spacing Char"/>
-    <w:basedOn w:val="DefaultParagraphFont"/>
-    <w:link w:val="NoSpacing"/>
+  <w:style w:type="character" w:customStyle="1" w:styleId="SansinterligneCar">
+    <w:name w:val="Sans interligne Car"/>
+    <w:basedOn w:val="Policepardfaut"/>
+    <w:link w:val="Sansinterligne"/>
     <w:uiPriority w:val="1"/>
     <w:rsid w:val="007E4996"/>
     <w:rPr>
@@ -1640,10 +4493,10 @@
       <w:lang w:eastAsia="fr-FR"/>
     </w:rPr>
   </w:style>
-  <w:style w:type="paragraph" w:styleId="Header">
+  <w:style w:type="paragraph" w:styleId="En-tte">
     <w:name w:val="header"/>
     <w:basedOn w:val="Normal"/>
-    <w:link w:val="HeaderChar"/>
+    <w:link w:val="En-tteCar"/>
     <w:uiPriority w:val="99"/>
     <w:unhideWhenUsed/>
     <w:rsid w:val="00E21ED1"/>
@@ -1654,17 +4507,17 @@
       </w:tabs>
     </w:pPr>
   </w:style>
-  <w:style w:type="character" w:customStyle="1" w:styleId="HeaderChar">
-    <w:name w:val="Header Char"/>
-    <w:basedOn w:val="DefaultParagraphFont"/>
-    <w:link w:val="Header"/>
+  <w:style w:type="character" w:customStyle="1" w:styleId="En-tteCar">
+    <w:name w:val="En-tête Car"/>
+    <w:basedOn w:val="Policepardfaut"/>
+    <w:link w:val="En-tte"/>
     <w:uiPriority w:val="99"/>
     <w:rsid w:val="00E21ED1"/>
   </w:style>
-  <w:style w:type="paragraph" w:styleId="Footer">
+  <w:style w:type="paragraph" w:styleId="Pieddepage">
     <w:name w:val="footer"/>
     <w:basedOn w:val="Normal"/>
-    <w:link w:val="FooterChar"/>
+    <w:link w:val="PieddepageCar"/>
     <w:uiPriority w:val="99"/>
     <w:unhideWhenUsed/>
     <w:rsid w:val="00E21ED1"/>
@@ -1675,12 +4528,149 @@
       </w:tabs>
     </w:pPr>
   </w:style>
-  <w:style w:type="character" w:customStyle="1" w:styleId="FooterChar">
-    <w:name w:val="Footer Char"/>
-    <w:basedOn w:val="DefaultParagraphFont"/>
-    <w:link w:val="Footer"/>
+  <w:style w:type="character" w:customStyle="1" w:styleId="PieddepageCar">
+    <w:name w:val="Pied de page Car"/>
+    <w:basedOn w:val="Policepardfaut"/>
+    <w:link w:val="Pieddepage"/>
     <w:uiPriority w:val="99"/>
     <w:rsid w:val="00E21ED1"/>
+  </w:style>
+  <w:style w:type="paragraph" w:styleId="Paragraphedeliste">
+    <w:name w:val="List Paragraph"/>
+    <w:basedOn w:val="Normal"/>
+    <w:uiPriority w:val="34"/>
+    <w:qFormat/>
+    <w:rsid w:val="006E49EF"/>
+    <w:pPr>
+      <w:ind w:left="720"/>
+      <w:contextualSpacing/>
+    </w:pPr>
+  </w:style>
+  <w:style w:type="character" w:customStyle="1" w:styleId="Titre1Car">
+    <w:name w:val="Titre 1 Car"/>
+    <w:basedOn w:val="Policepardfaut"/>
+    <w:link w:val="Titre1"/>
+    <w:uiPriority w:val="9"/>
+    <w:rsid w:val="00AD1DB4"/>
+    <w:rPr>
+      <w:rFonts w:asciiTheme="majorHAnsi" w:eastAsiaTheme="majorEastAsia" w:hAnsiTheme="majorHAnsi"/>
+      <w:color w:val="2E74B5" w:themeColor="accent1" w:themeShade="BF"/>
+      <w:sz w:val="32"/>
+      <w:szCs w:val="32"/>
+    </w:rPr>
+  </w:style>
+  <w:style w:type="paragraph" w:styleId="En-ttedetabledesmatires">
+    <w:name w:val="TOC Heading"/>
+    <w:basedOn w:val="Titre1"/>
+    <w:next w:val="Normal"/>
+    <w:uiPriority w:val="39"/>
+    <w:unhideWhenUsed/>
+    <w:qFormat/>
+    <w:rsid w:val="00AD1DB4"/>
+    <w:pPr>
+      <w:spacing w:line="259" w:lineRule="auto"/>
+      <w:jc w:val="left"/>
+      <w:outlineLvl w:val="9"/>
+    </w:pPr>
+    <w:rPr>
+      <w:spacing w:val="0"/>
+      <w:kern w:val="0"/>
+      <w:lang w:eastAsia="fr-FR"/>
+    </w:rPr>
+  </w:style>
+  <w:style w:type="paragraph" w:styleId="TM2">
+    <w:name w:val="toc 2"/>
+    <w:basedOn w:val="Normal"/>
+    <w:next w:val="Normal"/>
+    <w:autoRedefine/>
+    <w:uiPriority w:val="39"/>
+    <w:unhideWhenUsed/>
+    <w:rsid w:val="00AD1DB4"/>
+    <w:pPr>
+      <w:spacing w:after="100" w:line="259" w:lineRule="auto"/>
+      <w:ind w:left="220"/>
+      <w:jc w:val="left"/>
+    </w:pPr>
+    <w:rPr>
+      <w:rFonts w:eastAsiaTheme="minorEastAsia" w:cs="Times New Roman"/>
+      <w:spacing w:val="0"/>
+      <w:kern w:val="0"/>
+      <w:lang w:eastAsia="fr-FR"/>
+    </w:rPr>
+  </w:style>
+  <w:style w:type="paragraph" w:styleId="TM1">
+    <w:name w:val="toc 1"/>
+    <w:basedOn w:val="Normal"/>
+    <w:next w:val="Normal"/>
+    <w:autoRedefine/>
+    <w:uiPriority w:val="39"/>
+    <w:unhideWhenUsed/>
+    <w:rsid w:val="00AD1DB4"/>
+    <w:pPr>
+      <w:spacing w:after="100" w:line="259" w:lineRule="auto"/>
+      <w:jc w:val="left"/>
+    </w:pPr>
+    <w:rPr>
+      <w:rFonts w:eastAsiaTheme="minorEastAsia" w:cs="Times New Roman"/>
+      <w:spacing w:val="0"/>
+      <w:kern w:val="0"/>
+      <w:lang w:eastAsia="fr-FR"/>
+    </w:rPr>
+  </w:style>
+  <w:style w:type="paragraph" w:styleId="TM3">
+    <w:name w:val="toc 3"/>
+    <w:basedOn w:val="Normal"/>
+    <w:next w:val="Normal"/>
+    <w:autoRedefine/>
+    <w:uiPriority w:val="39"/>
+    <w:unhideWhenUsed/>
+    <w:rsid w:val="00AD1DB4"/>
+    <w:pPr>
+      <w:spacing w:after="100" w:line="259" w:lineRule="auto"/>
+      <w:ind w:left="440"/>
+      <w:jc w:val="left"/>
+    </w:pPr>
+    <w:rPr>
+      <w:rFonts w:eastAsiaTheme="minorEastAsia" w:cs="Times New Roman"/>
+      <w:spacing w:val="0"/>
+      <w:kern w:val="0"/>
+      <w:lang w:eastAsia="fr-FR"/>
+    </w:rPr>
+  </w:style>
+  <w:style w:type="paragraph" w:styleId="Lgende">
+    <w:name w:val="caption"/>
+    <w:basedOn w:val="Normal"/>
+    <w:next w:val="Normal"/>
+    <w:uiPriority w:val="35"/>
+    <w:unhideWhenUsed/>
+    <w:qFormat/>
+    <w:rsid w:val="00C40CC0"/>
+    <w:pPr>
+      <w:spacing w:after="200"/>
+    </w:pPr>
+    <w:rPr>
+      <w:i/>
+      <w:iCs/>
+      <w:color w:val="44546A" w:themeColor="text2"/>
+      <w:sz w:val="18"/>
+      <w:szCs w:val="18"/>
+    </w:rPr>
+  </w:style>
+  <w:style w:type="table" w:styleId="Grilledutableau">
+    <w:name w:val="Table Grid"/>
+    <w:basedOn w:val="TableauNormal"/>
+    <w:uiPriority w:val="39"/>
+    <w:rsid w:val="00EB0ABE"/>
+    <w:tblPr>
+      <w:tblBorders>
+        <w:top w:val="single" w:sz="4" w:space="0" w:color="auto"/>
+        <w:left w:val="single" w:sz="4" w:space="0" w:color="auto"/>
+        <w:bottom w:val="single" w:sz="4" w:space="0" w:color="auto"/>
+        <w:right w:val="single" w:sz="4" w:space="0" w:color="auto"/>
+        <w:insideH w:val="single" w:sz="4" w:space="0" w:color="auto"/>
+        <w:insideV w:val="single" w:sz="4" w:space="0" w:color="auto"/>
+      </w:tblBorders>
+    </w:tblPr>
   </w:style>
 </w:styles>
 </file>
@@ -1742,7 +4732,7 @@
           </w:pPr>
           <w:r>
             <w:rPr>
-              <w:rStyle w:val="PlaceholderText"/>
+              <w:rStyle w:val="Textedelespacerserv"/>
             </w:rPr>
             <w:t>[Publish Date]</w:t>
           </w:r>
@@ -1755,6 +4745,13 @@
 
 <file path=word/glossary/fontTable.xml><?xml version="1.0" encoding="utf-8"?>
 <w:fonts xmlns:mc="http://schemas.openxmlformats.org/markup-compatibility/2006" xmlns:r="http://schemas.openxmlformats.org/officeDocument/2006/relationships" xmlns:w="http://schemas.openxmlformats.org/wordprocessingml/2006/main" xmlns:w14="http://schemas.microsoft.com/office/word/2010/wordml" xmlns:w15="http://schemas.microsoft.com/office/word/2012/wordml" mc:Ignorable="w14 w15">
+  <w:font w:name="Times New Roman">
+    <w:panose1 w:val="02020603050405020304"/>
+    <w:charset w:val="00"/>
+    <w:family w:val="roman"/>
+    <w:pitch w:val="variable"/>
+    <w:sig w:usb0="E0002EFF" w:usb1="C0007843" w:usb2="00000009" w:usb3="00000000" w:csb0="000001FF" w:csb1="00000000"/>
+  </w:font>
   <w:font w:name="Calibri">
     <w:panose1 w:val="020F0502020204030204"/>
     <w:charset w:val="00"/>
@@ -1762,19 +4759,19 @@
     <w:pitch w:val="variable"/>
     <w:sig w:usb0="E00002FF" w:usb1="4000ACFF" w:usb2="00000001" w:usb3="00000000" w:csb0="0000019F" w:csb1="00000000"/>
   </w:font>
-  <w:font w:name="Times New Roman">
-    <w:panose1 w:val="02020603050405020304"/>
-    <w:charset w:val="00"/>
-    <w:family w:val="roman"/>
-    <w:pitch w:val="variable"/>
-    <w:sig w:usb0="E0002EFF" w:usb1="C0007843" w:usb2="00000009" w:usb3="00000000" w:csb0="000001FF" w:csb1="00000000"/>
-  </w:font>
   <w:font w:name="Calibri Light">
     <w:panose1 w:val="020F0302020204030204"/>
     <w:charset w:val="00"/>
     <w:family w:val="swiss"/>
     <w:pitch w:val="variable"/>
     <w:sig w:usb0="A00002EF" w:usb1="4000207B" w:usb2="00000000" w:usb3="00000000" w:csb0="0000019F" w:csb1="00000000"/>
+  </w:font>
+  <w:font w:name="Arial">
+    <w:panose1 w:val="020B0604020202020204"/>
+    <w:charset w:val="00"/>
+    <w:family w:val="swiss"/>
+    <w:pitch w:val="variable"/>
+    <w:sig w:usb0="E0002EFF" w:usb1="C0007843" w:usb2="00000009" w:usb3="00000000" w:csb0="000001FF" w:csb1="00000000"/>
   </w:font>
 </w:fonts>
 </file>
@@ -1796,8 +4793,8 @@
   <w:rsids>
     <w:rsidRoot w:val="00310B4D"/>
     <w:rsid w:val="00310B4D"/>
-    <w:rsid w:val="008C0783"/>
-    <w:rsid w:val="00B60C51"/>
+    <w:rsid w:val="003A0E55"/>
+    <w:rsid w:val="005177C7"/>
     <w:rsid w:val="00FB3E00"/>
   </w:rsids>
   <m:mathPr>
@@ -1815,8 +4812,8 @@
   </m:mathPr>
   <w:themeFontLang w:val="fr-FR"/>
   <w:clrSchemeMapping w:bg1="light1" w:t1="dark1" w:bg2="light2" w:t2="dark2" w:accent1="accent1" w:accent2="accent2" w:accent3="accent3" w:accent4="accent4" w:accent5="accent5" w:accent6="accent6" w:hyperlink="hyperlink" w:followedHyperlink="followedHyperlink"/>
-  <w:decimalSymbol w:val="."/>
-  <w:listSeparator w:val=","/>
+  <w:decimalSymbol w:val=","/>
+  <w:listSeparator w:val=";"/>
   <w15:chartTrackingRefBased/>
 </w:settings>
 </file>
@@ -2215,13 +5212,13 @@
     <w:name w:val="Normal"/>
     <w:qFormat/>
   </w:style>
-  <w:style w:type="character" w:default="1" w:styleId="DefaultParagraphFont">
+  <w:style w:type="character" w:default="1" w:styleId="Policepardfaut">
     <w:name w:val="Default Paragraph Font"/>
     <w:uiPriority w:val="1"/>
     <w:semiHidden/>
     <w:unhideWhenUsed/>
   </w:style>
-  <w:style w:type="table" w:default="1" w:styleId="TableNormal">
+  <w:style w:type="table" w:default="1" w:styleId="TableauNormal">
     <w:name w:val="Normal Table"/>
     <w:uiPriority w:val="99"/>
     <w:semiHidden/>
@@ -2236,7 +5233,7 @@
       </w:tblCellMar>
     </w:tblPr>
   </w:style>
-  <w:style w:type="numbering" w:default="1" w:styleId="NoList">
+  <w:style w:type="numbering" w:default="1" w:styleId="Aucuneliste">
     <w:name w:val="No List"/>
     <w:uiPriority w:val="99"/>
     <w:semiHidden/>
@@ -2246,9 +5243,9 @@
     <w:name w:val="EB07666B2FDF48948E462DA449BC2CC0"/>
     <w:rsid w:val="00310B4D"/>
   </w:style>
-  <w:style w:type="character" w:styleId="PlaceholderText">
+  <w:style w:type="character" w:styleId="Textedelespacerserv">
     <w:name w:val="Placeholder Text"/>
-    <w:basedOn w:val="DefaultParagraphFont"/>
+    <w:basedOn w:val="Policepardfaut"/>
     <w:uiPriority w:val="99"/>
     <w:semiHidden/>
     <w:rsid w:val="00310B4D"/>
@@ -2271,6 +5268,30 @@
   <w:style w:type="paragraph" w:customStyle="1" w:styleId="90B869EAA7D54B4F9CE02DEAFEEC85E6">
     <w:name w:val="90B869EAA7D54B4F9CE02DEAFEEC85E6"/>
     <w:rsid w:val="00310B4D"/>
+  </w:style>
+  <w:style w:type="paragraph" w:customStyle="1" w:styleId="CB2F4748D2944A6495BCB02A3697D7F5">
+    <w:name w:val="CB2F4748D2944A6495BCB02A3697D7F5"/>
+    <w:rsid w:val="005177C7"/>
+  </w:style>
+  <w:style w:type="paragraph" w:customStyle="1" w:styleId="3C45C2B780E74E3B92110D49932E84C8">
+    <w:name w:val="3C45C2B780E74E3B92110D49932E84C8"/>
+    <w:rsid w:val="005177C7"/>
+  </w:style>
+  <w:style w:type="paragraph" w:customStyle="1" w:styleId="AA40BA1C14E64FCDB90DD9F2F976ECC7">
+    <w:name w:val="AA40BA1C14E64FCDB90DD9F2F976ECC7"/>
+    <w:rsid w:val="005177C7"/>
+  </w:style>
+  <w:style w:type="paragraph" w:customStyle="1" w:styleId="A132D3E00A8A49C9A091F73826101227">
+    <w:name w:val="A132D3E00A8A49C9A091F73826101227"/>
+    <w:rsid w:val="005177C7"/>
+  </w:style>
+  <w:style w:type="paragraph" w:customStyle="1" w:styleId="41613415FFBA4AC6BC117156D86B4D8D">
+    <w:name w:val="41613415FFBA4AC6BC117156D86B4D8D"/>
+    <w:rsid w:val="005177C7"/>
+  </w:style>
+  <w:style w:type="paragraph" w:customStyle="1" w:styleId="E8FA903B21C04477A8CB61B27AC5101C">
+    <w:name w:val="E8FA903B21C04477A8CB61B27AC5101C"/>
+    <w:rsid w:val="005177C7"/>
   </w:style>
 </w:styles>
 </file>
@@ -2554,10 +5575,22 @@
 </CoverPageProperties>
 </file>
 
+<file path=customXml/item2.xml><?xml version="1.0" encoding="utf-8"?>
+<b:Sources xmlns:b="http://schemas.openxmlformats.org/officeDocument/2006/bibliography" xmlns="http://schemas.openxmlformats.org/officeDocument/2006/bibliography" SelectedStyle="\APASixthEditionOfficeOnline.xsl" StyleName="APA" Version="6"/>
+</file>
+
 <file path=customXml/itemProps1.xml><?xml version="1.0" encoding="utf-8"?>
 <ds:datastoreItem xmlns:ds="http://schemas.openxmlformats.org/officeDocument/2006/customXml" ds:itemID="{55AF091B-3C7A-41E3-B477-F2FDAA23CFDA}">
   <ds:schemaRefs>
     <ds:schemaRef ds:uri="http://schemas.microsoft.com/office/2006/coverPageProps"/>
   </ds:schemaRefs>
 </ds:datastoreItem>
+</file>
+
+<file path=customXml/itemProps2.xml><?xml version="1.0" encoding="utf-8"?>
+<ds:datastoreItem xmlns:ds="http://schemas.openxmlformats.org/officeDocument/2006/customXml" ds:itemID="{59796A19-735F-422B-8E32-6BD68736C02B}">
+  <ds:schemaRefs>
+    <ds:schemaRef ds:uri="http://schemas.openxmlformats.org/officeDocument/2006/bibliography"/>
+  </ds:schemaRefs>
+</ds:datastoreItem>
 </file>
</xml_diff>

<commit_message>
Bonus regere et correction je crois je sais plus j'ai chaud :D
</commit_message>
<xml_diff>
--- a/Rapport Snoopy - Axel CANTE Juliette HEUANGTHEP.docx
+++ b/Rapport Snoopy - Axel CANTE Juliette HEUANGTHEP.docx
@@ -796,6 +796,15 @@
           <w:szCs w:val="24"/>
         </w:rPr>
       </w:pPr>
+    </w:p>
+    <w:p>
+      <w:pPr>
+        <w:ind w:firstLine="708"/>
+        <w:rPr>
+          <w:sz w:val="24"/>
+          <w:szCs w:val="24"/>
+        </w:rPr>
+      </w:pPr>
       <w:r>
         <w:rPr>
           <w:sz w:val="24"/>
@@ -840,6 +849,14 @@
         </w:rPr>
         <w:t xml:space="preserve">. </w:t>
       </w:r>
+    </w:p>
+    <w:p>
+      <w:pPr>
+        <w:rPr>
+          <w:sz w:val="24"/>
+          <w:szCs w:val="24"/>
+        </w:rPr>
+      </w:pPr>
     </w:p>
     <w:p>
       <w:pPr>
@@ -874,12 +891,270 @@
     </w:p>
     <w:p>
       <w:pPr>
+        <w:rPr>
+          <w:sz w:val="24"/>
+          <w:szCs w:val="24"/>
+        </w:rPr>
+      </w:pPr>
+    </w:p>
+    <w:p>
+      <w:pPr>
+        <w:rPr>
+          <w:sz w:val="24"/>
+          <w:szCs w:val="24"/>
+        </w:rPr>
+      </w:pPr>
+    </w:p>
+    <w:p>
+      <w:pPr>
+        <w:rPr>
+          <w:sz w:val="24"/>
+          <w:szCs w:val="24"/>
+        </w:rPr>
+      </w:pPr>
+      <w:r>
+        <w:rPr>
+          <w:sz w:val="24"/>
+          <w:szCs w:val="24"/>
+        </w:rPr>
+        <w:t>Le cahier des charges nous indique qu’il faut un personnage : Snoopy, quatre oiseaux à récupérer, une balle qui tue Snoopy lorsqu’il le touche et des blocs (poussables, cassables et piégés, ces derniers tuent Snoopy).</w:t>
+      </w:r>
+    </w:p>
+    <w:p>
+      <w:pPr>
         <w:jc w:val="center"/>
         <w:rPr>
           <w:sz w:val="24"/>
           <w:szCs w:val="24"/>
         </w:rPr>
       </w:pPr>
+      <w:r>
+        <w:rPr>
+          <w:noProof/>
+          <w:lang w:eastAsia="fr-FR"/>
+        </w:rPr>
+        <mc:AlternateContent>
+          <mc:Choice Requires="wps">
+            <w:drawing>
+              <wp:anchor distT="0" distB="0" distL="114300" distR="114300" simplePos="0" relativeHeight="251677696" behindDoc="1" locked="0" layoutInCell="1" allowOverlap="1" wp14:anchorId="693D767C" wp14:editId="75F77053">
+                <wp:simplePos x="0" y="0"/>
+                <wp:positionH relativeFrom="column">
+                  <wp:posOffset>1184910</wp:posOffset>
+                </wp:positionH>
+                <wp:positionV relativeFrom="paragraph">
+                  <wp:posOffset>3760470</wp:posOffset>
+                </wp:positionV>
+                <wp:extent cx="3355975" cy="457200"/>
+                <wp:effectExtent l="0" t="0" r="0" b="0"/>
+                <wp:wrapNone/>
+                <wp:docPr id="18" name="Zone de texte 18"/>
+                <wp:cNvGraphicFramePr/>
+                <a:graphic xmlns:a="http://schemas.openxmlformats.org/drawingml/2006/main">
+                  <a:graphicData uri="http://schemas.microsoft.com/office/word/2010/wordprocessingShape">
+                    <wps:wsp>
+                      <wps:cNvSpPr txBox="1"/>
+                      <wps:spPr>
+                        <a:xfrm>
+                          <a:off x="0" y="0"/>
+                          <a:ext cx="3355975" cy="457200"/>
+                        </a:xfrm>
+                        <a:prstGeom prst="rect">
+                          <a:avLst/>
+                        </a:prstGeom>
+                        <a:solidFill>
+                          <a:prstClr val="white"/>
+                        </a:solidFill>
+                        <a:ln>
+                          <a:noFill/>
+                        </a:ln>
+                        <a:effectLst/>
+                      </wps:spPr>
+                      <wps:txbx>
+                        <w:txbxContent>
+                          <w:p>
+                            <w:pPr>
+                              <w:pStyle w:val="Lgende"/>
+                              <w:rPr>
+                                <w:noProof/>
+                              </w:rPr>
+                            </w:pPr>
+                            <w:r>
+                              <w:t xml:space="preserve">Figure </w:t>
+                            </w:r>
+                            <w:r>
+                              <w:fldChar w:fldCharType="begin"/>
+                            </w:r>
+                            <w:r>
+                              <w:instrText xml:space="preserve"> SEQ Figure \* ARABIC </w:instrText>
+                            </w:r>
+                            <w:r>
+                              <w:fldChar w:fldCharType="separate"/>
+                            </w:r>
+                            <w:r>
+                              <w:rPr>
+                                <w:noProof/>
+                              </w:rPr>
+                              <w:t>1</w:t>
+                            </w:r>
+                            <w:r>
+                              <w:rPr>
+                                <w:noProof/>
+                              </w:rPr>
+                              <w:fldChar w:fldCharType="end"/>
+                            </w:r>
+                            <w:r>
+                              <w:t xml:space="preserve"> Snoopy's Magic Show, </w:t>
+                            </w:r>
+                            <w:r>
+                              <w:t xml:space="preserve"> jeu vidéo créé en 1990</w:t>
+                            </w:r>
+                          </w:p>
+                        </w:txbxContent>
+                      </wps:txbx>
+                      <wps:bodyPr rot="0" spcFirstLastPara="0" vertOverflow="overflow" horzOverflow="overflow" vert="horz" wrap="square" lIns="0" tIns="0" rIns="0" bIns="0" numCol="1" spcCol="0" rtlCol="0" fromWordArt="0" anchor="t" anchorCtr="0" forceAA="0" compatLnSpc="1">
+                        <a:prstTxWarp prst="textNoShape">
+                          <a:avLst/>
+                        </a:prstTxWarp>
+                        <a:noAutofit/>
+                      </wps:bodyPr>
+                    </wps:wsp>
+                  </a:graphicData>
+                </a:graphic>
+              </wp:anchor>
+            </w:drawing>
+          </mc:Choice>
+          <mc:Fallback>
+            <w:pict>
+              <v:shapetype w14:anchorId="693D767C" id="_x0000_t202" coordsize="21600,21600" o:spt="202" path="m,l,21600r21600,l21600,xe">
+                <v:stroke joinstyle="miter"/>
+                <v:path gradientshapeok="t" o:connecttype="rect"/>
+              </v:shapetype>
+              <v:shape id="Zone de texte 18" o:spid="_x0000_s1030" type="#_x0000_t202" style="position:absolute;left:0;text-align:left;margin-left:93.3pt;margin-top:296.1pt;width:264.25pt;height:36pt;z-index:-251638784;visibility:visible;mso-wrap-style:square;mso-wrap-distance-left:9pt;mso-wrap-distance-top:0;mso-wrap-distance-right:9pt;mso-wrap-distance-bottom:0;mso-position-horizontal:absolute;mso-position-horizontal-relative:text;mso-position-vertical:absolute;mso-position-vertical-relative:text;v-text-anchor:top" o:gfxdata="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" stroked="f">
+                <v:textbox inset="0,0,0,0">
+                  <w:txbxContent>
+                    <w:p>
+                      <w:pPr>
+                        <w:pStyle w:val="Lgende"/>
+                        <w:rPr>
+                          <w:noProof/>
+                        </w:rPr>
+                      </w:pPr>
+                      <w:r>
+                        <w:t xml:space="preserve">Figure </w:t>
+                      </w:r>
+                      <w:fldSimple w:instr=" SEQ Figure \* ARABIC ">
+                        <w:r>
+                          <w:rPr>
+                            <w:noProof/>
+                          </w:rPr>
+                          <w:t>1</w:t>
+                        </w:r>
+                      </w:fldSimple>
+                      <w:r>
+                        <w:t xml:space="preserve"> Snoopy's Magic Show, </w:t>
+                      </w:r>
+                      <w:r>
+                        <w:t xml:space="preserve"> jeu vidéo créé en 1990</w:t>
+                      </w:r>
+                    </w:p>
+                  </w:txbxContent>
+                </v:textbox>
+              </v:shape>
+            </w:pict>
+          </mc:Fallback>
+        </mc:AlternateContent>
+      </w:r>
+      <w:r>
+        <w:rPr>
+          <w:noProof/>
+          <w:lang w:eastAsia="fr-FR"/>
+        </w:rPr>
+        <w:drawing>
+          <wp:anchor distT="0" distB="0" distL="114300" distR="114300" simplePos="0" relativeHeight="251675648" behindDoc="1" locked="0" layoutInCell="1" allowOverlap="1" wp14:anchorId="74FF25F0" wp14:editId="7B5F6683">
+            <wp:simplePos x="0" y="0"/>
+            <wp:positionH relativeFrom="margin">
+              <wp:align>center</wp:align>
+            </wp:positionH>
+            <wp:positionV relativeFrom="paragraph">
+              <wp:posOffset>598517</wp:posOffset>
+            </wp:positionV>
+            <wp:extent cx="3356363" cy="3009900"/>
+            <wp:effectExtent l="114300" t="114300" r="111125" b="152400"/>
+            <wp:wrapNone/>
+            <wp:docPr id="16" name="Image 16"/>
+            <wp:cNvGraphicFramePr>
+              <a:graphicFrameLocks xmlns:a="http://schemas.openxmlformats.org/drawingml/2006/main" noChangeAspect="1"/>
+            </wp:cNvGraphicFramePr>
+            <a:graphic xmlns:a="http://schemas.openxmlformats.org/drawingml/2006/main">
+              <a:graphicData uri="http://schemas.openxmlformats.org/drawingml/2006/picture">
+                <pic:pic xmlns:pic="http://schemas.openxmlformats.org/drawingml/2006/picture">
+                  <pic:nvPicPr>
+                    <pic:cNvPr id="1" name=""/>
+                    <pic:cNvPicPr/>
+                  </pic:nvPicPr>
+                  <pic:blipFill>
+                    <a:blip r:embed="rId11">
+                      <a:extLst>
+                        <a:ext uri="{28A0092B-C50C-407E-A947-70E740481C1C}">
+                          <a14:useLocalDpi xmlns:a14="http://schemas.microsoft.com/office/drawing/2010/main" val="0"/>
+                        </a:ext>
+                      </a:extLst>
+                    </a:blip>
+                    <a:stretch>
+                      <a:fillRect/>
+                    </a:stretch>
+                  </pic:blipFill>
+                  <pic:spPr>
+                    <a:xfrm>
+                      <a:off x="0" y="0"/>
+                      <a:ext cx="3356363" cy="3009900"/>
+                    </a:xfrm>
+                    <a:prstGeom prst="rect">
+                      <a:avLst/>
+                    </a:prstGeom>
+                    <a:solidFill>
+                      <a:srgbClr val="FFFFFF">
+                        <a:shade val="85000"/>
+                      </a:srgbClr>
+                    </a:solidFill>
+                    <a:ln w="88900" cap="sq">
+                      <a:solidFill>
+                        <a:srgbClr val="FFFFFF"/>
+                      </a:solidFill>
+                      <a:miter lim="800000"/>
+                    </a:ln>
+                    <a:effectLst>
+                      <a:outerShdw blurRad="55000" dist="18000" dir="5400000" algn="tl" rotWithShape="0">
+                        <a:srgbClr val="000000">
+                          <a:alpha val="40000"/>
+                        </a:srgbClr>
+                      </a:outerShdw>
+                    </a:effectLst>
+                    <a:scene3d>
+                      <a:camera prst="orthographicFront"/>
+                      <a:lightRig rig="twoPt" dir="t">
+                        <a:rot lat="0" lon="0" rev="7200000"/>
+                      </a:lightRig>
+                    </a:scene3d>
+                    <a:sp3d>
+                      <a:bevelT w="25400" h="19050"/>
+                      <a:contourClr>
+                        <a:srgbClr val="FFFFFF"/>
+                      </a:contourClr>
+                    </a:sp3d>
+                  </pic:spPr>
+                </pic:pic>
+              </a:graphicData>
+            </a:graphic>
+            <wp14:sizeRelH relativeFrom="margin">
+              <wp14:pctWidth>0</wp14:pctWidth>
+            </wp14:sizeRelH>
+            <wp14:sizeRelV relativeFrom="margin">
+              <wp14:pctHeight>0</wp14:pctHeight>
+            </wp14:sizeRelV>
+          </wp:anchor>
+        </w:drawing>
+      </w:r>
       <w:r>
         <w:rPr>
           <w:sz w:val="24"/>
@@ -1286,24 +1561,123 @@
           <w:sz w:val="32"/>
           <w:szCs w:val="24"/>
         </w:rPr>
-        <w:t>Organisation de l’équipe</w:t>
-      </w:r>
-    </w:p>
-    <w:p>
-      <w:pPr>
-        <w:jc w:val="center"/>
-        <w:rPr>
-          <w:sz w:val="24"/>
-          <w:szCs w:val="24"/>
-        </w:rPr>
-      </w:pPr>
-      <w:r>
-        <w:rPr>
-          <w:sz w:val="24"/>
-          <w:szCs w:val="24"/>
-        </w:rPr>
-        <w:br w:type="page"/>
-      </w:r>
+        <w:t>Présentation</w:t>
+      </w:r>
+      <w:r>
+        <w:rPr>
+          <w:sz w:val="32"/>
+          <w:szCs w:val="24"/>
+        </w:rPr>
+        <w:t xml:space="preserve"> de l’équipe</w:t>
+      </w:r>
+    </w:p>
+    <w:p>
+      <w:pPr>
+        <w:rPr>
+          <w:sz w:val="24"/>
+          <w:szCs w:val="24"/>
+        </w:rPr>
+      </w:pPr>
+    </w:p>
+    <w:p>
+      <w:pPr>
+        <w:rPr>
+          <w:sz w:val="24"/>
+          <w:szCs w:val="24"/>
+        </w:rPr>
+      </w:pPr>
+    </w:p>
+    <w:p>
+      <w:pPr>
+        <w:ind w:firstLine="360"/>
+        <w:rPr>
+          <w:rFonts w:ascii="Arial" w:hAnsi="Arial" w:cs="Arial"/>
+          <w:sz w:val="28"/>
+        </w:rPr>
+      </w:pPr>
+      <w:r>
+        <w:rPr>
+          <w:rFonts w:ascii="Arial" w:hAnsi="Arial" w:cs="Arial"/>
+          <w:sz w:val="28"/>
+        </w:rPr>
+        <w:t>Nous sommes une équipe de deux ex-Prépac : CANTE Axel et HE</w:t>
+      </w:r>
+      <w:r>
+        <w:rPr>
+          <w:rFonts w:ascii="Arial" w:hAnsi="Arial" w:cs="Arial"/>
+          <w:sz w:val="28"/>
+        </w:rPr>
+        <w:t>UANGTHEP Juliette su TD04 ING2.</w:t>
+      </w:r>
+    </w:p>
+    <w:p>
+      <w:pPr>
+        <w:ind w:firstLine="360"/>
+        <w:rPr>
+          <w:rFonts w:ascii="Arial" w:hAnsi="Arial" w:cs="Arial"/>
+          <w:sz w:val="28"/>
+        </w:rPr>
+      </w:pPr>
+    </w:p>
+    <w:p>
+      <w:pPr>
+        <w:ind w:firstLine="360"/>
+        <w:rPr>
+          <w:rFonts w:ascii="Arial" w:hAnsi="Arial" w:cs="Arial"/>
+          <w:sz w:val="28"/>
+        </w:rPr>
+      </w:pPr>
+      <w:r>
+        <w:rPr>
+          <w:rFonts w:ascii="Arial" w:hAnsi="Arial" w:cs="Arial"/>
+          <w:sz w:val="28"/>
+        </w:rPr>
+        <w:t>Le fait que nous soyons issus de la même classe</w:t>
+      </w:r>
+      <w:r>
+        <w:rPr>
+          <w:rFonts w:ascii="Arial" w:hAnsi="Arial" w:cs="Arial"/>
+          <w:sz w:val="28"/>
+        </w:rPr>
+        <w:t xml:space="preserve"> d’ING1 accélérée</w:t>
+      </w:r>
+      <w:r>
+        <w:rPr>
+          <w:rFonts w:ascii="Arial" w:hAnsi="Arial" w:cs="Arial"/>
+          <w:sz w:val="28"/>
+        </w:rPr>
+        <w:t xml:space="preserve"> a</w:t>
+      </w:r>
+      <w:r>
+        <w:rPr>
+          <w:rFonts w:ascii="Arial" w:hAnsi="Arial" w:cs="Arial"/>
+          <w:sz w:val="28"/>
+        </w:rPr>
+        <w:t xml:space="preserve"> facilité notre entente même si nous ne nous connaissions pas. Ceci</w:t>
+      </w:r>
+      <w:r>
+        <w:rPr>
+          <w:rFonts w:ascii="Arial" w:hAnsi="Arial" w:cs="Arial"/>
+          <w:sz w:val="28"/>
+        </w:rPr>
+        <w:t xml:space="preserve"> nous a permis d’être efficaces en termes d’organisation et de cohésion de groupe.</w:t>
+      </w:r>
+    </w:p>
+    <w:p>
+      <w:pPr>
+        <w:rPr>
+          <w:sz w:val="24"/>
+          <w:szCs w:val="24"/>
+        </w:rPr>
+      </w:pPr>
+    </w:p>
+    <w:p>
+      <w:pPr>
+        <w:rPr>
+          <w:sz w:val="24"/>
+          <w:szCs w:val="24"/>
+        </w:rPr>
+      </w:pPr>
     </w:p>
     <w:p>
       <w:pPr>
@@ -1322,8 +1696,399 @@
           <w:sz w:val="32"/>
           <w:szCs w:val="32"/>
         </w:rPr>
+        <w:t>Planning</w:t>
+      </w:r>
+      <w:r>
+        <w:rPr>
+          <w:sz w:val="32"/>
+          <w:szCs w:val="32"/>
+        </w:rPr>
+        <w:t> : organisation de l’équipe</w:t>
+      </w:r>
+    </w:p>
+    <w:p>
+      <w:pPr>
+        <w:ind w:left="360"/>
+        <w:rPr>
+          <w:sz w:val="32"/>
+          <w:szCs w:val="32"/>
+        </w:rPr>
+      </w:pPr>
+    </w:p>
+    <w:p>
+      <w:pPr>
+        <w:jc w:val="center"/>
+        <w:rPr>
+          <w:sz w:val="32"/>
+          <w:szCs w:val="32"/>
+        </w:rPr>
+      </w:pPr>
+      <w:r>
+        <w:rPr>
+          <w:noProof/>
+          <w:lang w:eastAsia="fr-FR"/>
+        </w:rPr>
+        <w:drawing>
+          <wp:inline distT="0" distB="0" distL="0" distR="0" wp14:anchorId="557FAF2C" wp14:editId="1E70055A">
+            <wp:extent cx="3970421" cy="4574972"/>
+            <wp:effectExtent l="0" t="0" r="0" b="0"/>
+            <wp:docPr id="19" name="Image 19"/>
+            <wp:cNvGraphicFramePr>
+              <a:graphicFrameLocks xmlns:a="http://schemas.openxmlformats.org/drawingml/2006/main" noChangeAspect="1"/>
+            </wp:cNvGraphicFramePr>
+            <a:graphic xmlns:a="http://schemas.openxmlformats.org/drawingml/2006/main">
+              <a:graphicData uri="http://schemas.openxmlformats.org/drawingml/2006/picture">
+                <pic:pic xmlns:pic="http://schemas.openxmlformats.org/drawingml/2006/picture">
+                  <pic:nvPicPr>
+                    <pic:cNvPr id="1" name=""/>
+                    <pic:cNvPicPr/>
+                  </pic:nvPicPr>
+                  <pic:blipFill>
+                    <a:blip r:embed="rId12"/>
+                    <a:stretch>
+                      <a:fillRect/>
+                    </a:stretch>
+                  </pic:blipFill>
+                  <pic:spPr>
+                    <a:xfrm>
+                      <a:off x="0" y="0"/>
+                      <a:ext cx="3978705" cy="4584517"/>
+                    </a:xfrm>
+                    <a:prstGeom prst="rect">
+                      <a:avLst/>
+                    </a:prstGeom>
+                  </pic:spPr>
+                </pic:pic>
+              </a:graphicData>
+            </a:graphic>
+          </wp:inline>
+        </w:drawing>
+      </w:r>
+    </w:p>
+    <w:p>
+      <w:pPr>
+        <w:ind w:left="360"/>
+        <w:jc w:val="center"/>
+        <w:rPr>
+          <w:sz w:val="32"/>
+          <w:szCs w:val="32"/>
+        </w:rPr>
+      </w:pPr>
+    </w:p>
+    <w:p>
+      <w:pPr>
+        <w:jc w:val="center"/>
+        <w:rPr>
+          <w:sz w:val="24"/>
+          <w:szCs w:val="24"/>
+        </w:rPr>
+      </w:pPr>
+      <w:r>
+        <w:rPr>
+          <w:noProof/>
+          <w:lang w:eastAsia="fr-FR"/>
+        </w:rPr>
+        <w:drawing>
+          <wp:inline distT="0" distB="0" distL="0" distR="0" wp14:anchorId="75E725B5" wp14:editId="521D25D0">
+            <wp:extent cx="5367646" cy="6562274"/>
+            <wp:effectExtent l="0" t="0" r="5080" b="0"/>
+            <wp:docPr id="20" name="Image 20"/>
+            <wp:cNvGraphicFramePr>
+              <a:graphicFrameLocks xmlns:a="http://schemas.openxmlformats.org/drawingml/2006/main" noChangeAspect="1"/>
+            </wp:cNvGraphicFramePr>
+            <a:graphic xmlns:a="http://schemas.openxmlformats.org/drawingml/2006/main">
+              <a:graphicData uri="http://schemas.openxmlformats.org/drawingml/2006/picture">
+                <pic:pic xmlns:pic="http://schemas.openxmlformats.org/drawingml/2006/picture">
+                  <pic:nvPicPr>
+                    <pic:cNvPr id="1" name=""/>
+                    <pic:cNvPicPr/>
+                  </pic:nvPicPr>
+                  <pic:blipFill>
+                    <a:blip r:embed="rId13"/>
+                    <a:stretch>
+                      <a:fillRect/>
+                    </a:stretch>
+                  </pic:blipFill>
+                  <pic:spPr>
+                    <a:xfrm>
+                      <a:off x="0" y="0"/>
+                      <a:ext cx="5371593" cy="6567100"/>
+                    </a:xfrm>
+                    <a:prstGeom prst="rect">
+                      <a:avLst/>
+                    </a:prstGeom>
+                  </pic:spPr>
+                </pic:pic>
+              </a:graphicData>
+            </a:graphic>
+          </wp:inline>
+        </w:drawing>
+      </w:r>
+    </w:p>
+    <w:p>
+      <w:pPr>
+        <w:rPr>
+          <w:sz w:val="24"/>
+          <w:szCs w:val="24"/>
+        </w:rPr>
+      </w:pPr>
+    </w:p>
+    <w:p>
+      <w:pPr>
+        <w:ind w:firstLine="360"/>
+        <w:rPr>
+          <w:sz w:val="24"/>
+          <w:szCs w:val="24"/>
+        </w:rPr>
+      </w:pPr>
+      <w:r>
+        <w:rPr>
+          <w:sz w:val="24"/>
+          <w:szCs w:val="24"/>
+        </w:rPr>
+        <w:t>Nous avons utilisé GanttProject afin de réaliser un planning de ce qui a été établi durant la mise en place du projet.</w:t>
+      </w:r>
+      <w:r>
+        <w:rPr>
+          <w:sz w:val="24"/>
+          <w:szCs w:val="24"/>
+        </w:rPr>
+        <w:t xml:space="preserve"> Pour plus de précision, le code couleur est le suivant :</w:t>
+      </w:r>
+    </w:p>
+    <w:p>
+      <w:pPr>
+        <w:pStyle w:val="Paragraphedeliste"/>
+        <w:numPr>
+          <w:ilvl w:val="0"/>
+          <w:numId w:val="5"/>
+        </w:numPr>
+        <w:rPr>
+          <w:sz w:val="24"/>
+          <w:szCs w:val="24"/>
+        </w:rPr>
+      </w:pPr>
+      <w:r>
+        <w:rPr>
+          <w:sz w:val="24"/>
+          <w:szCs w:val="24"/>
+        </w:rPr>
+        <w:t xml:space="preserve">rouge : les étapes importantes de début ; </w:t>
+      </w:r>
+    </w:p>
+    <w:p>
+      <w:pPr>
+        <w:pStyle w:val="Paragraphedeliste"/>
+        <w:numPr>
+          <w:ilvl w:val="0"/>
+          <w:numId w:val="5"/>
+        </w:numPr>
+        <w:rPr>
+          <w:sz w:val="24"/>
+          <w:szCs w:val="24"/>
+        </w:rPr>
+      </w:pPr>
+      <w:r>
+        <w:rPr>
+          <w:sz w:val="24"/>
+          <w:szCs w:val="24"/>
+        </w:rPr>
+        <w:t>bleu : l’avancement dans le code</w:t>
+      </w:r>
+      <w:r>
+        <w:rPr>
+          <w:sz w:val="24"/>
+          <w:szCs w:val="24"/>
+        </w:rPr>
+        <w:t> ;</w:t>
+      </w:r>
+    </w:p>
+    <w:p>
+      <w:pPr>
+        <w:pStyle w:val="Paragraphedeliste"/>
+        <w:numPr>
+          <w:ilvl w:val="0"/>
+          <w:numId w:val="5"/>
+        </w:numPr>
+        <w:rPr>
+          <w:sz w:val="24"/>
+          <w:szCs w:val="24"/>
+        </w:rPr>
+      </w:pPr>
+      <w:r>
+        <w:rPr>
+          <w:sz w:val="24"/>
+          <w:szCs w:val="24"/>
+        </w:rPr>
+        <w:t>vert : la compréhensio</w:t>
+      </w:r>
+      <w:r>
+        <w:rPr>
+          <w:sz w:val="24"/>
+          <w:szCs w:val="24"/>
+        </w:rPr>
+        <w:t>n approfondie de SourceTree </w:t>
+      </w:r>
+      <w:r>
+        <w:rPr>
+          <w:sz w:val="24"/>
+          <w:szCs w:val="24"/>
+        </w:rPr>
+        <w:t>(* voir page suiante)</w:t>
+      </w:r>
+      <w:r>
+        <w:rPr>
+          <w:sz w:val="24"/>
+          <w:szCs w:val="24"/>
+        </w:rPr>
+        <w:t>;</w:t>
+      </w:r>
+    </w:p>
+    <w:p>
+      <w:pPr>
+        <w:pStyle w:val="Paragraphedeliste"/>
+        <w:numPr>
+          <w:ilvl w:val="0"/>
+          <w:numId w:val="5"/>
+        </w:numPr>
+        <w:rPr>
+          <w:sz w:val="24"/>
+          <w:szCs w:val="24"/>
+        </w:rPr>
+      </w:pPr>
+      <w:r>
+        <w:rPr>
+          <w:sz w:val="24"/>
+          <w:szCs w:val="24"/>
+        </w:rPr>
+        <w:t>gris : ménage et correction de bugs</w:t>
+      </w:r>
+      <w:r>
+        <w:rPr>
+          <w:sz w:val="24"/>
+          <w:szCs w:val="24"/>
+        </w:rPr>
+        <w:t>.</w:t>
+      </w:r>
+      <w:r>
+        <w:rPr>
+          <w:sz w:val="24"/>
+          <w:szCs w:val="24"/>
+        </w:rPr>
+        <w:br w:type="page"/>
+      </w:r>
+    </w:p>
+    <w:p>
+      <w:pPr>
+        <w:jc w:val="center"/>
+        <w:rPr>
+          <w:sz w:val="24"/>
+          <w:szCs w:val="24"/>
+        </w:rPr>
+      </w:pPr>
+      <w:r>
+        <w:rPr>
+          <w:noProof/>
+          <w:lang w:eastAsia="fr-FR"/>
+        </w:rPr>
         <w:lastRenderedPageBreak/>
-        <w:t>Planning</w:t>
+        <w:drawing>
+          <wp:anchor distT="0" distB="0" distL="114300" distR="114300" simplePos="0" relativeHeight="251678720" behindDoc="1" locked="0" layoutInCell="1" allowOverlap="1" wp14:anchorId="5C84E7B2" wp14:editId="71B98C79">
+            <wp:simplePos x="0" y="0"/>
+            <wp:positionH relativeFrom="margin">
+              <wp:align>center</wp:align>
+            </wp:positionH>
+            <wp:positionV relativeFrom="paragraph">
+              <wp:posOffset>382970</wp:posOffset>
+            </wp:positionV>
+            <wp:extent cx="7177405" cy="3825240"/>
+            <wp:effectExtent l="0" t="0" r="4445" b="3810"/>
+            <wp:wrapTight wrapText="bothSides">
+              <wp:wrapPolygon edited="0">
+                <wp:start x="0" y="0"/>
+                <wp:lineTo x="0" y="21514"/>
+                <wp:lineTo x="21556" y="21514"/>
+                <wp:lineTo x="21556" y="0"/>
+                <wp:lineTo x="0" y="0"/>
+              </wp:wrapPolygon>
+            </wp:wrapTight>
+            <wp:docPr id="21" name="Image 21"/>
+            <wp:cNvGraphicFramePr>
+              <a:graphicFrameLocks xmlns:a="http://schemas.openxmlformats.org/drawingml/2006/main" noChangeAspect="1"/>
+            </wp:cNvGraphicFramePr>
+            <a:graphic xmlns:a="http://schemas.openxmlformats.org/drawingml/2006/main">
+              <a:graphicData uri="http://schemas.openxmlformats.org/drawingml/2006/picture">
+                <pic:pic xmlns:pic="http://schemas.openxmlformats.org/drawingml/2006/picture">
+                  <pic:nvPicPr>
+                    <pic:cNvPr id="1" name=""/>
+                    <pic:cNvPicPr/>
+                  </pic:nvPicPr>
+                  <pic:blipFill>
+                    <a:blip r:embed="rId14">
+                      <a:extLst>
+                        <a:ext uri="{28A0092B-C50C-407E-A947-70E740481C1C}">
+                          <a14:useLocalDpi xmlns:a14="http://schemas.microsoft.com/office/drawing/2010/main" val="0"/>
+                        </a:ext>
+                      </a:extLst>
+                    </a:blip>
+                    <a:stretch>
+                      <a:fillRect/>
+                    </a:stretch>
+                  </pic:blipFill>
+                  <pic:spPr>
+                    <a:xfrm>
+                      <a:off x="0" y="0"/>
+                      <a:ext cx="7177405" cy="3825240"/>
+                    </a:xfrm>
+                    <a:prstGeom prst="rect">
+                      <a:avLst/>
+                    </a:prstGeom>
+                  </pic:spPr>
+                </pic:pic>
+              </a:graphicData>
+            </a:graphic>
+            <wp14:sizeRelH relativeFrom="margin">
+              <wp14:pctWidth>0</wp14:pctWidth>
+            </wp14:sizeRelH>
+            <wp14:sizeRelV relativeFrom="margin">
+              <wp14:pctHeight>0</wp14:pctHeight>
+            </wp14:sizeRelV>
+          </wp:anchor>
+        </w:drawing>
+      </w:r>
+    </w:p>
+    <w:p>
+      <w:pPr>
+        <w:ind w:firstLine="360"/>
+        <w:rPr>
+          <w:sz w:val="24"/>
+          <w:szCs w:val="24"/>
+        </w:rPr>
+      </w:pPr>
+    </w:p>
+    <w:p>
+      <w:pPr>
+        <w:ind w:firstLine="360"/>
+        <w:rPr>
+          <w:sz w:val="24"/>
+          <w:szCs w:val="24"/>
+        </w:rPr>
+      </w:pPr>
+    </w:p>
+    <w:p>
+      <w:pPr>
+        <w:ind w:firstLine="360"/>
+        <w:rPr>
+          <w:sz w:val="24"/>
+          <w:szCs w:val="24"/>
+        </w:rPr>
+      </w:pPr>
+      <w:r>
+        <w:rPr>
+          <w:sz w:val="24"/>
+          <w:szCs w:val="24"/>
+        </w:rPr>
+        <w:t>Ceci est le logiciel SourceTree qui permet d’utiliser gitbucket afin de versionner le projet en équipe.</w:t>
       </w:r>
     </w:p>
     <w:p>
@@ -1334,6 +2099,15 @@
           <w:szCs w:val="24"/>
         </w:rPr>
       </w:pPr>
+    </w:p>
+    <w:p>
+      <w:pPr>
+        <w:jc w:val="center"/>
+        <w:rPr>
+          <w:sz w:val="24"/>
+          <w:szCs w:val="24"/>
+        </w:rPr>
+      </w:pPr>
       <w:r>
         <w:rPr>
           <w:sz w:val="24"/>
@@ -1341,6 +2115,24 @@
         </w:rPr>
         <w:br w:type="page"/>
       </w:r>
+    </w:p>
+    <w:p>
+      <w:pPr>
+        <w:jc w:val="center"/>
+        <w:rPr>
+          <w:sz w:val="24"/>
+          <w:szCs w:val="24"/>
+        </w:rPr>
+      </w:pPr>
+    </w:p>
+    <w:p>
+      <w:pPr>
+        <w:jc w:val="center"/>
+        <w:rPr>
+          <w:sz w:val="24"/>
+          <w:szCs w:val="24"/>
+        </w:rPr>
+      </w:pPr>
     </w:p>
     <w:p>
       <w:pPr>
@@ -1359,7 +2151,6 @@
           <w:sz w:val="32"/>
           <w:szCs w:val="32"/>
         </w:rPr>
-        <w:lastRenderedPageBreak/>
         <w:t>Diagramme de classes</w:t>
       </w:r>
     </w:p>
@@ -1419,7 +2210,7 @@
                     </pic:cNvPicPr>
                   </pic:nvPicPr>
                   <pic:blipFill>
-                    <a:blip r:embed="rId11">
+                    <a:blip r:embed="rId15">
                       <a:extLst>
                         <a:ext uri="{28A0092B-C50C-407E-A947-70E740481C1C}">
                           <a14:useLocalDpi xmlns:a14="http://schemas.microsoft.com/office/drawing/2010/main" val="0"/>
@@ -1654,7 +2445,21 @@
           <w:szCs w:val="24"/>
         </w:rPr>
         <w:tab/>
-        <w:t>Il y a une matrice pour un niveau et il y a n blocs pour une matrice. Le niveau et la matrice sont liés fortement (composition), les blocs et la matrice le sont aussi (relation de omposition).</w:t>
+        <w:t xml:space="preserve">Il y a une matrice pour un niveau et il y a n blocs pour une matrice. Le niveau et la matrice sont liés fortement (composition), les blocs et la matrice le sont aussi (relation de </w:t>
+      </w:r>
+      <w:r>
+        <w:rPr>
+          <w:sz w:val="24"/>
+          <w:szCs w:val="24"/>
+        </w:rPr>
+        <w:t>composition</w:t>
+      </w:r>
+      <w:r>
+        <w:rPr>
+          <w:sz w:val="24"/>
+          <w:szCs w:val="24"/>
+        </w:rPr>
+        <w:t>).</w:t>
       </w:r>
     </w:p>
     <w:p>
@@ -1759,7 +2564,7 @@
                     <pic:cNvPicPr/>
                   </pic:nvPicPr>
                   <pic:blipFill>
-                    <a:blip r:embed="rId12"/>
+                    <a:blip r:embed="rId16"/>
                     <a:stretch>
                       <a:fillRect/>
                     </a:stretch>
@@ -1851,7 +2656,7 @@
                     <pic:cNvPicPr/>
                   </pic:nvPicPr>
                   <pic:blipFill>
-                    <a:blip r:embed="rId13"/>
+                    <a:blip r:embed="rId17"/>
                     <a:stretch>
                       <a:fillRect/>
                     </a:stretch>
@@ -1886,6 +2691,11 @@
         <w:t xml:space="preserve"> On entre dans le niveau 1</w:t>
       </w:r>
       <w:r>
+        <w:t xml:space="preserve"> après ue petite aide</w:t>
+      </w:r>
+      <w:bookmarkStart w:id="0" w:name="_GoBack"/>
+      <w:bookmarkEnd w:id="0"/>
+      <w:r>
         <w:br/>
       </w:r>
       <w:r>
@@ -1911,7 +2721,7 @@
                     </pic:cNvPicPr>
                   </pic:nvPicPr>
                   <pic:blipFill>
-                    <a:blip r:embed="rId14">
+                    <a:blip r:embed="rId18">
                       <a:extLst>
                         <a:ext uri="{28A0092B-C50C-407E-A947-70E740481C1C}">
                           <a14:useLocalDpi xmlns:a14="http://schemas.microsoft.com/office/drawing/2010/main" val="0"/>
@@ -1981,7 +2791,7 @@
                     <pic:cNvPicPr/>
                   </pic:nvPicPr>
                   <pic:blipFill>
-                    <a:blip r:embed="rId15"/>
+                    <a:blip r:embed="rId19"/>
                     <a:stretch>
                       <a:fillRect/>
                     </a:stretch>
@@ -2045,7 +2855,7 @@
                     <pic:cNvPicPr/>
                   </pic:nvPicPr>
                   <pic:blipFill>
-                    <a:blip r:embed="rId16"/>
+                    <a:blip r:embed="rId20"/>
                     <a:stretch>
                       <a:fillRect/>
                     </a:stretch>
@@ -2109,7 +2919,7 @@
                     <pic:cNvPicPr/>
                   </pic:nvPicPr>
                   <pic:blipFill>
-                    <a:blip r:embed="rId17"/>
+                    <a:blip r:embed="rId21"/>
                     <a:stretch>
                       <a:fillRect/>
                     </a:stretch>
@@ -2162,6 +2972,22 @@
         <w:tab/>
         <w:t>On retourne au menu ensuite.</w:t>
       </w:r>
+      <w:r>
+        <w:rPr>
+          <w:sz w:val="24"/>
+          <w:szCs w:val="24"/>
+        </w:rPr>
+        <w:t xml:space="preserve"> On pouvait également choisir</w:t>
+      </w:r>
+    </w:p>
+    <w:p>
+      <w:pPr>
+        <w:jc w:val="center"/>
+        <w:rPr>
+          <w:sz w:val="24"/>
+          <w:szCs w:val="24"/>
+        </w:rPr>
+      </w:pPr>
     </w:p>
     <w:p>
       <w:pPr>
@@ -2813,7 +3639,7 @@
                     <pic:cNvPicPr/>
                   </pic:nvPicPr>
                   <pic:blipFill>
-                    <a:blip r:embed="rId18"/>
+                    <a:blip r:embed="rId22"/>
                     <a:stretch>
                       <a:fillRect/>
                     </a:stretch>
@@ -3019,7 +3845,7 @@
           <w:noProof/>
           <w:sz w:val="32"/>
         </w:rPr>
-        <w:t>1</w:t>
+        <w:t>2</w:t>
       </w:r>
       <w:r>
         <w:rPr>
@@ -3492,7 +4318,7 @@
             <wp:cNvGraphicFramePr/>
             <a:graphic xmlns:a="http://schemas.openxmlformats.org/drawingml/2006/main">
               <a:graphicData uri="http://schemas.openxmlformats.org/drawingml/2006/diagram">
-                <dgm:relIds xmlns:dgm="http://schemas.openxmlformats.org/drawingml/2006/diagram" xmlns:r="http://schemas.openxmlformats.org/officeDocument/2006/relationships" r:dm="rId19" r:lo="rId20" r:qs="rId21" r:cs="rId22"/>
+                <dgm:relIds xmlns:dgm="http://schemas.openxmlformats.org/drawingml/2006/diagram" xmlns:r="http://schemas.openxmlformats.org/officeDocument/2006/relationships" r:dm="rId23" r:lo="rId24" r:qs="rId25" r:cs="rId26"/>
               </a:graphicData>
             </a:graphic>
           </wp:inline>
@@ -3580,8 +4406,6 @@
         </w:rPr>
         <w:br w:type="page"/>
       </w:r>
-      <w:bookmarkStart w:id="0" w:name="_GoBack"/>
-      <w:bookmarkEnd w:id="0"/>
     </w:p>
     <w:p>
       <w:pPr>
@@ -3674,8 +4498,8 @@
       </w:pPr>
     </w:p>
     <w:sectPr>
-      <w:headerReference w:type="default" r:id="rId24"/>
-      <w:footerReference w:type="default" r:id="rId25"/>
+      <w:headerReference w:type="default" r:id="rId28"/>
+      <w:footerReference w:type="default" r:id="rId29"/>
       <w:pgSz w:w="11906" w:h="16838"/>
       <w:pgMar w:top="1417" w:right="1417" w:bottom="1417" w:left="1417" w:header="709" w:footer="709" w:gutter="0"/>
       <w:pgBorders w:display="firstPage" w:offsetFrom="page">
@@ -3742,7 +4566,7 @@
           <w:rPr>
             <w:noProof/>
           </w:rPr>
-          <w:t>9</w:t>
+          <w:t>12</w:t>
         </w:r>
         <w:r>
           <w:fldChar w:fldCharType="end"/>
@@ -4032,6 +4856,118 @@
 <file path=word/numbering.xml><?xml version="1.0" encoding="utf-8"?>
 <w:numbering xmlns:wpc="http://schemas.microsoft.com/office/word/2010/wordprocessingCanvas" xmlns:mc="http://schemas.openxmlformats.org/markup-compatibility/2006" xmlns:o="urn:schemas-microsoft-com:office:office" xmlns:r="http://schemas.openxmlformats.org/officeDocument/2006/relationships" xmlns:m="http://schemas.openxmlformats.org/officeDocument/2006/math" xmlns:v="urn:schemas-microsoft-com:vml" xmlns:wp14="http://schemas.microsoft.com/office/word/2010/wordprocessingDrawing" xmlns:wp="http://schemas.openxmlformats.org/drawingml/2006/wordprocessingDrawing" xmlns:w10="urn:schemas-microsoft-com:office:word" xmlns:w="http://schemas.openxmlformats.org/wordprocessingml/2006/main" xmlns:w14="http://schemas.microsoft.com/office/word/2010/wordml" xmlns:w15="http://schemas.microsoft.com/office/word/2012/wordml" xmlns:wpg="http://schemas.microsoft.com/office/word/2010/wordprocessingGroup" xmlns:wpi="http://schemas.microsoft.com/office/word/2010/wordprocessingInk" xmlns:wne="http://schemas.microsoft.com/office/word/2006/wordml" xmlns:wps="http://schemas.microsoft.com/office/word/2010/wordprocessingShape" mc:Ignorable="w14 w15 wp14">
   <w:abstractNum w:abstractNumId="0" w15:restartNumberingAfterBreak="0">
+    <w:nsid w:val="1417644E"/>
+    <w:multiLevelType w:val="hybridMultilevel"/>
+    <w:tmpl w:val="B34CF41E"/>
+    <w:lvl w:ilvl="0" w:tplc="C90091D2">
+      <w:numFmt w:val="bullet"/>
+      <w:lvlText w:val="-"/>
+      <w:lvlJc w:val="left"/>
+      <w:pPr>
+        <w:ind w:left="720" w:hanging="360"/>
+      </w:pPr>
+      <w:rPr>
+        <w:rFonts w:ascii="Calibri" w:eastAsiaTheme="minorHAnsi" w:hAnsi="Calibri" w:cstheme="majorBidi" w:hint="default"/>
+      </w:rPr>
+    </w:lvl>
+    <w:lvl w:ilvl="1" w:tplc="040C0003" w:tentative="1">
+      <w:start w:val="1"/>
+      <w:numFmt w:val="bullet"/>
+      <w:lvlText w:val="o"/>
+      <w:lvlJc w:val="left"/>
+      <w:pPr>
+        <w:ind w:left="1440" w:hanging="360"/>
+      </w:pPr>
+      <w:rPr>
+        <w:rFonts w:ascii="Courier New" w:hAnsi="Courier New" w:cs="Courier New" w:hint="default"/>
+      </w:rPr>
+    </w:lvl>
+    <w:lvl w:ilvl="2" w:tplc="040C0005" w:tentative="1">
+      <w:start w:val="1"/>
+      <w:numFmt w:val="bullet"/>
+      <w:lvlText w:val=""/>
+      <w:lvlJc w:val="left"/>
+      <w:pPr>
+        <w:ind w:left="2160" w:hanging="360"/>
+      </w:pPr>
+      <w:rPr>
+        <w:rFonts w:ascii="Wingdings" w:hAnsi="Wingdings" w:hint="default"/>
+      </w:rPr>
+    </w:lvl>
+    <w:lvl w:ilvl="3" w:tplc="040C0001" w:tentative="1">
+      <w:start w:val="1"/>
+      <w:numFmt w:val="bullet"/>
+      <w:lvlText w:val=""/>
+      <w:lvlJc w:val="left"/>
+      <w:pPr>
+        <w:ind w:left="2880" w:hanging="360"/>
+      </w:pPr>
+      <w:rPr>
+        <w:rFonts w:ascii="Symbol" w:hAnsi="Symbol" w:hint="default"/>
+      </w:rPr>
+    </w:lvl>
+    <w:lvl w:ilvl="4" w:tplc="040C0003" w:tentative="1">
+      <w:start w:val="1"/>
+      <w:numFmt w:val="bullet"/>
+      <w:lvlText w:val="o"/>
+      <w:lvlJc w:val="left"/>
+      <w:pPr>
+        <w:ind w:left="3600" w:hanging="360"/>
+      </w:pPr>
+      <w:rPr>
+        <w:rFonts w:ascii="Courier New" w:hAnsi="Courier New" w:cs="Courier New" w:hint="default"/>
+      </w:rPr>
+    </w:lvl>
+    <w:lvl w:ilvl="5" w:tplc="040C0005" w:tentative="1">
+      <w:start w:val="1"/>
+      <w:numFmt w:val="bullet"/>
+      <w:lvlText w:val=""/>
+      <w:lvlJc w:val="left"/>
+      <w:pPr>
+        <w:ind w:left="4320" w:hanging="360"/>
+      </w:pPr>
+      <w:rPr>
+        <w:rFonts w:ascii="Wingdings" w:hAnsi="Wingdings" w:hint="default"/>
+      </w:rPr>
+    </w:lvl>
+    <w:lvl w:ilvl="6" w:tplc="040C0001" w:tentative="1">
+      <w:start w:val="1"/>
+      <w:numFmt w:val="bullet"/>
+      <w:lvlText w:val=""/>
+      <w:lvlJc w:val="left"/>
+      <w:pPr>
+        <w:ind w:left="5040" w:hanging="360"/>
+      </w:pPr>
+      <w:rPr>
+        <w:rFonts w:ascii="Symbol" w:hAnsi="Symbol" w:hint="default"/>
+      </w:rPr>
+    </w:lvl>
+    <w:lvl w:ilvl="7" w:tplc="040C0003" w:tentative="1">
+      <w:start w:val="1"/>
+      <w:numFmt w:val="bullet"/>
+      <w:lvlText w:val="o"/>
+      <w:lvlJc w:val="left"/>
+      <w:pPr>
+        <w:ind w:left="5760" w:hanging="360"/>
+      </w:pPr>
+      <w:rPr>
+        <w:rFonts w:ascii="Courier New" w:hAnsi="Courier New" w:cs="Courier New" w:hint="default"/>
+      </w:rPr>
+    </w:lvl>
+    <w:lvl w:ilvl="8" w:tplc="040C0005" w:tentative="1">
+      <w:start w:val="1"/>
+      <w:numFmt w:val="bullet"/>
+      <w:lvlText w:val=""/>
+      <w:lvlJc w:val="left"/>
+      <w:pPr>
+        <w:ind w:left="6480" w:hanging="360"/>
+      </w:pPr>
+      <w:rPr>
+        <w:rFonts w:ascii="Wingdings" w:hAnsi="Wingdings" w:hint="default"/>
+      </w:rPr>
+    </w:lvl>
+  </w:abstractNum>
+  <w:abstractNum w:abstractNumId="1" w15:restartNumberingAfterBreak="0">
     <w:nsid w:val="31025064"/>
     <w:multiLevelType w:val="hybridMultilevel"/>
     <w:tmpl w:val="EE921FE0"/>
@@ -4120,7 +5056,7 @@
       </w:pPr>
     </w:lvl>
   </w:abstractNum>
-  <w:abstractNum w:abstractNumId="1" w15:restartNumberingAfterBreak="0">
+  <w:abstractNum w:abstractNumId="2" w15:restartNumberingAfterBreak="0">
     <w:nsid w:val="330B6F48"/>
     <w:multiLevelType w:val="hybridMultilevel"/>
     <w:tmpl w:val="ACDC1A44"/>
@@ -4209,7 +5145,7 @@
       </w:pPr>
     </w:lvl>
   </w:abstractNum>
-  <w:abstractNum w:abstractNumId="2" w15:restartNumberingAfterBreak="0">
+  <w:abstractNum w:abstractNumId="3" w15:restartNumberingAfterBreak="0">
     <w:nsid w:val="474608F3"/>
     <w:multiLevelType w:val="hybridMultilevel"/>
     <w:tmpl w:val="81168886"/>
@@ -4298,7 +5234,7 @@
       </w:pPr>
     </w:lvl>
   </w:abstractNum>
-  <w:abstractNum w:abstractNumId="3" w15:restartNumberingAfterBreak="0">
+  <w:abstractNum w:abstractNumId="4" w15:restartNumberingAfterBreak="0">
     <w:nsid w:val="66064DD1"/>
     <w:multiLevelType w:val="hybridMultilevel"/>
     <w:tmpl w:val="ACDC1A44"/>
@@ -4388,15 +5324,18 @@
     </w:lvl>
   </w:abstractNum>
   <w:num w:numId="1">
+    <w:abstractNumId w:val="4"/>
+  </w:num>
+  <w:num w:numId="2">
+    <w:abstractNumId w:val="2"/>
+  </w:num>
+  <w:num w:numId="3">
     <w:abstractNumId w:val="3"/>
   </w:num>
-  <w:num w:numId="2">
+  <w:num w:numId="4">
     <w:abstractNumId w:val="1"/>
   </w:num>
-  <w:num w:numId="3">
-    <w:abstractNumId w:val="2"/>
-  </w:num>
-  <w:num w:numId="4">
+  <w:num w:numId="5">
     <w:abstractNumId w:val="0"/>
   </w:num>
 </w:numbering>
@@ -7056,143 +7995,143 @@
     </dgm:pt>
   </dgm:ptLst>
   <dgm:cxnLst>
-    <dgm:cxn modelId="{821C234B-A6EF-4F2D-B28D-25CEAF5D0BEB}" type="presOf" srcId="{679718DC-B788-481D-B82D-B0C8B2861BB9}" destId="{CF065F77-1561-4E37-B7F2-005E839BB8EF}" srcOrd="1" destOrd="0" presId="urn:microsoft.com/office/officeart/2005/8/layout/orgChart1"/>
-    <dgm:cxn modelId="{3868F2E3-67A0-41F3-AC88-9204751377F5}" type="presOf" srcId="{3AC7DEEC-4B11-4F12-861E-CA0468F6080F}" destId="{C3198788-6EC0-4473-87A7-102624FD5C01}" srcOrd="0" destOrd="0" presId="urn:microsoft.com/office/officeart/2005/8/layout/orgChart1"/>
-    <dgm:cxn modelId="{98E0E5DE-37F2-4A1C-8056-4A850FCB4B1C}" type="presOf" srcId="{FAE4141F-0B1A-410F-8119-4379F7EF3724}" destId="{7D21236F-06B1-47E7-9754-8FBE46553C88}" srcOrd="0" destOrd="0" presId="urn:microsoft.com/office/officeart/2005/8/layout/orgChart1"/>
-    <dgm:cxn modelId="{6F13CD8A-C01A-4B38-AF20-0C86014B08FE}" type="presOf" srcId="{CBC1298A-AC19-4389-A4FC-D0714B1482E0}" destId="{AEACA7E0-E4E5-4AD1-8328-69144B812290}" srcOrd="0" destOrd="0" presId="urn:microsoft.com/office/officeart/2005/8/layout/orgChart1"/>
-    <dgm:cxn modelId="{B3EC3D5F-97F7-4BED-88F5-1C83A621A25A}" type="presOf" srcId="{D12F0A2E-D7A4-44CA-984B-FF1EBA07F8AB}" destId="{09495BEA-BD28-4439-84E5-59EDEEBE0AF2}" srcOrd="1" destOrd="0" presId="urn:microsoft.com/office/officeart/2005/8/layout/orgChart1"/>
-    <dgm:cxn modelId="{BDE62A9F-BE7C-42A0-BB43-C00E1A16D845}" type="presOf" srcId="{D57B788B-890E-4C67-BE4D-5E46E66A49A7}" destId="{206B55E2-68C8-424A-AFE3-50ACAEBB83D3}" srcOrd="0" destOrd="0" presId="urn:microsoft.com/office/officeart/2005/8/layout/orgChart1"/>
-    <dgm:cxn modelId="{0C83FEA7-79B4-4587-B484-EE4DD5B33740}" type="presOf" srcId="{D32D75FA-6EF5-47FA-9EFB-4E3E5D69D667}" destId="{F09D53DD-9015-4352-B9F1-34C556E37D35}" srcOrd="0" destOrd="0" presId="urn:microsoft.com/office/officeart/2005/8/layout/orgChart1"/>
-    <dgm:cxn modelId="{4DE277C9-B6F5-4B6A-B4DA-017814F0C082}" type="presOf" srcId="{B7D18BD6-A1DE-4641-9686-B767BCF24C78}" destId="{E34D7468-04B7-4973-BA48-CF79898E6D95}" srcOrd="1" destOrd="0" presId="urn:microsoft.com/office/officeart/2005/8/layout/orgChart1"/>
-    <dgm:cxn modelId="{F03ABDB6-B43A-4483-9C89-E5A2C6340C78}" type="presOf" srcId="{AA73565B-8AE0-4A9A-8BD6-D04508F4735F}" destId="{56FB9642-5626-4EAC-A03C-29533671F0BA}" srcOrd="1" destOrd="0" presId="urn:microsoft.com/office/officeart/2005/8/layout/orgChart1"/>
-    <dgm:cxn modelId="{17185F7C-22A8-4D12-B242-1DDE837CEEAF}" type="presOf" srcId="{C5E065E0-153F-4CA4-87EB-38A71E54A786}" destId="{51A1C309-6231-48CA-BD4A-A3A2DC4D9CE6}" srcOrd="1" destOrd="0" presId="urn:microsoft.com/office/officeart/2005/8/layout/orgChart1"/>
-    <dgm:cxn modelId="{1569F109-BBC0-4B62-AC8A-89A40EC297F7}" type="presOf" srcId="{71A7386D-E4F6-49BD-A203-CE996FA8B7ED}" destId="{08E288B9-C60E-4959-B3F2-2BB7DE062565}" srcOrd="0" destOrd="0" presId="urn:microsoft.com/office/officeart/2005/8/layout/orgChart1"/>
-    <dgm:cxn modelId="{64FDE8E8-6B4D-4CE8-94D1-F2433ADEDA95}" type="presOf" srcId="{AA73565B-8AE0-4A9A-8BD6-D04508F4735F}" destId="{5E52BA38-417F-45E0-ACF6-8E65CEABECA0}" srcOrd="0" destOrd="0" presId="urn:microsoft.com/office/officeart/2005/8/layout/orgChart1"/>
+    <dgm:cxn modelId="{559DFD76-A255-4DC9-8DA0-430FE3225E2A}" type="presOf" srcId="{551A3D72-492F-47F9-A2E1-74C8D951FA68}" destId="{040FB99C-496D-4B04-A5D5-7D667B7842FD}" srcOrd="0" destOrd="0" presId="urn:microsoft.com/office/officeart/2005/8/layout/orgChart1"/>
+    <dgm:cxn modelId="{8C5667F5-25C0-42BA-AF36-64C83EDB35BF}" type="presOf" srcId="{7F6EEF8B-0281-48F3-BDB2-3FB93F27DFA9}" destId="{418E3A00-A1CD-42BE-BF35-B990CFDDB17C}" srcOrd="1" destOrd="0" presId="urn:microsoft.com/office/officeart/2005/8/layout/orgChart1"/>
+    <dgm:cxn modelId="{18AC2B52-84E7-434B-85BF-12588BDB34E3}" type="presOf" srcId="{AAAEC62F-8231-45E4-8E09-4FB5D82C5887}" destId="{453F108F-CBEF-4CB4-AF88-260F1049A88B}" srcOrd="0" destOrd="0" presId="urn:microsoft.com/office/officeart/2005/8/layout/orgChart1"/>
+    <dgm:cxn modelId="{D02D494A-DD15-4814-9D6D-1AAC7902E005}" type="presOf" srcId="{7F6EEF8B-0281-48F3-BDB2-3FB93F27DFA9}" destId="{F822E78B-126F-42AD-B5D7-E754C6BA7030}" srcOrd="0" destOrd="0" presId="urn:microsoft.com/office/officeart/2005/8/layout/orgChart1"/>
+    <dgm:cxn modelId="{3DF6A078-98E9-4AA8-8BDC-B82D47BE2EEE}" type="presOf" srcId="{679718DC-B788-481D-B82D-B0C8B2861BB9}" destId="{CF065F77-1561-4E37-B7F2-005E839BB8EF}" srcOrd="1" destOrd="0" presId="urn:microsoft.com/office/officeart/2005/8/layout/orgChart1"/>
+    <dgm:cxn modelId="{8A7C82B9-2F8F-4A45-8A1C-A82A3320CE8E}" type="presOf" srcId="{3EF581A5-C52A-4167-BA9F-5954BD5D88CB}" destId="{E6F59740-FD26-4DF0-AB6B-13CC42C2E5F5}" srcOrd="0" destOrd="0" presId="urn:microsoft.com/office/officeart/2005/8/layout/orgChart1"/>
+    <dgm:cxn modelId="{C7241373-B8EB-43C9-B0EA-AA76874DE304}" type="presOf" srcId="{AD179732-3F3B-4417-875A-2BBC4B490734}" destId="{92F0519B-E264-4140-A988-1B76B3E97358}" srcOrd="0" destOrd="0" presId="urn:microsoft.com/office/officeart/2005/8/layout/orgChart1"/>
+    <dgm:cxn modelId="{78527586-2B8C-4A57-8D15-7FD12AB98AA2}" type="presOf" srcId="{D12F0A2E-D7A4-44CA-984B-FF1EBA07F8AB}" destId="{09495BEA-BD28-4439-84E5-59EDEEBE0AF2}" srcOrd="1" destOrd="0" presId="urn:microsoft.com/office/officeart/2005/8/layout/orgChart1"/>
+    <dgm:cxn modelId="{8842DB94-EDCD-4859-938F-DD651E46AD22}" type="presOf" srcId="{AA73565B-8AE0-4A9A-8BD6-D04508F4735F}" destId="{5E52BA38-417F-45E0-ACF6-8E65CEABECA0}" srcOrd="0" destOrd="0" presId="urn:microsoft.com/office/officeart/2005/8/layout/orgChart1"/>
+    <dgm:cxn modelId="{89633979-F225-48D2-A167-F636AD37F4BA}" type="presOf" srcId="{30FE09D4-513A-4F03-9EC9-1A9BBBC61721}" destId="{C0EC424E-9604-4CBB-9376-634C45A55A58}" srcOrd="1" destOrd="0" presId="urn:microsoft.com/office/officeart/2005/8/layout/orgChart1"/>
+    <dgm:cxn modelId="{DDDAEB63-A09C-4E07-B327-CB466E27EFC2}" type="presOf" srcId="{D12F0A2E-D7A4-44CA-984B-FF1EBA07F8AB}" destId="{2AD3EAF3-792B-4B3B-9018-72EBBDDAECB1}" srcOrd="0" destOrd="0" presId="urn:microsoft.com/office/officeart/2005/8/layout/orgChart1"/>
+    <dgm:cxn modelId="{1F617132-F269-4F5C-9FCD-A0FEE2BAA3E6}" type="presOf" srcId="{B7D18BD6-A1DE-4641-9686-B767BCF24C78}" destId="{A38CD27B-3AB0-4832-86DC-EE9446ECAFA3}" srcOrd="0" destOrd="0" presId="urn:microsoft.com/office/officeart/2005/8/layout/orgChart1"/>
     <dgm:cxn modelId="{75AE4400-D3C2-4544-A963-494714248492}" srcId="{C5E065E0-153F-4CA4-87EB-38A71E54A786}" destId="{B7D18BD6-A1DE-4641-9686-B767BCF24C78}" srcOrd="0" destOrd="0" parTransId="{D57B788B-890E-4C67-BE4D-5E46E66A49A7}" sibTransId="{C0327F93-D239-475B-9C9A-686C50BED79E}"/>
-    <dgm:cxn modelId="{DFA84E73-D7F6-4648-8FB6-4BAF65656F4C}" type="presOf" srcId="{679718DC-B788-481D-B82D-B0C8B2861BB9}" destId="{C4100F27-94FF-413E-B8B4-2A4A11E6F249}" srcOrd="0" destOrd="0" presId="urn:microsoft.com/office/officeart/2005/8/layout/orgChart1"/>
-    <dgm:cxn modelId="{5C79527A-A65E-4C04-B219-D73D9946FDAE}" type="presOf" srcId="{7F6EEF8B-0281-48F3-BDB2-3FB93F27DFA9}" destId="{F822E78B-126F-42AD-B5D7-E754C6BA7030}" srcOrd="0" destOrd="0" presId="urn:microsoft.com/office/officeart/2005/8/layout/orgChart1"/>
-    <dgm:cxn modelId="{0CA6CFEB-D0CA-4721-B839-02C9C5F914CC}" type="presOf" srcId="{F66EA833-4758-4A51-920F-C8820E0B266F}" destId="{D89019B0-F26A-40CB-BD66-7D9BCB976721}" srcOrd="1" destOrd="0" presId="urn:microsoft.com/office/officeart/2005/8/layout/orgChart1"/>
-    <dgm:cxn modelId="{9CFBA247-6158-491F-9D96-77DC0F581577}" type="presOf" srcId="{7F6EEF8B-0281-48F3-BDB2-3FB93F27DFA9}" destId="{418E3A00-A1CD-42BE-BF35-B990CFDDB17C}" srcOrd="1" destOrd="0" presId="urn:microsoft.com/office/officeart/2005/8/layout/orgChart1"/>
-    <dgm:cxn modelId="{210413BD-810E-482D-A707-45E0D6BCB582}" type="presOf" srcId="{F989DDC7-5207-4939-972F-F25A90ACBF21}" destId="{6BB5CE42-72A0-4D46-A2D1-A2C26AE4B0CE}" srcOrd="0" destOrd="0" presId="urn:microsoft.com/office/officeart/2005/8/layout/orgChart1"/>
-    <dgm:cxn modelId="{1159596B-161F-48ED-91F3-F596246BB54A}" type="presOf" srcId="{B7D18BD6-A1DE-4641-9686-B767BCF24C78}" destId="{A38CD27B-3AB0-4832-86DC-EE9446ECAFA3}" srcOrd="0" destOrd="0" presId="urn:microsoft.com/office/officeart/2005/8/layout/orgChart1"/>
-    <dgm:cxn modelId="{CC867139-2ADD-47CA-B9B7-919369215B96}" type="presOf" srcId="{AD179732-3F3B-4417-875A-2BBC4B490734}" destId="{92F0519B-E264-4140-A988-1B76B3E97358}" srcOrd="0" destOrd="0" presId="urn:microsoft.com/office/officeart/2005/8/layout/orgChart1"/>
+    <dgm:cxn modelId="{37D4D295-DABB-4DC2-B6F8-0006ADF4CBC7}" type="presOf" srcId="{540AC8D2-2044-44CD-8A14-436D6794882B}" destId="{EF2B81E1-2E9C-4939-B5C0-E055D76FA526}" srcOrd="0" destOrd="0" presId="urn:microsoft.com/office/officeart/2005/8/layout/orgChart1"/>
+    <dgm:cxn modelId="{4D3E960F-FA0A-4A8F-8134-A94A9387062B}" type="presOf" srcId="{679718DC-B788-481D-B82D-B0C8B2861BB9}" destId="{C4100F27-94FF-413E-B8B4-2A4A11E6F249}" srcOrd="0" destOrd="0" presId="urn:microsoft.com/office/officeart/2005/8/layout/orgChart1"/>
+    <dgm:cxn modelId="{E403ACF7-68C7-4C10-8791-A7AF7C434DC7}" type="presOf" srcId="{5541B5FD-73DE-4DCF-845C-CE98D104F7BA}" destId="{350A4000-C176-4DA8-9D1F-044C17A6BF89}" srcOrd="0" destOrd="0" presId="urn:microsoft.com/office/officeart/2005/8/layout/orgChart1"/>
     <dgm:cxn modelId="{E76C8D6B-74D8-4E69-9F8A-8EF395427B80}" srcId="{540AC8D2-2044-44CD-8A14-436D6794882B}" destId="{30FE09D4-513A-4F03-9EC9-1A9BBBC61721}" srcOrd="0" destOrd="0" parTransId="{FAE4141F-0B1A-410F-8119-4379F7EF3724}" sibTransId="{CD0522D5-1045-4A04-A8C5-E2F6F4D4BF89}"/>
-    <dgm:cxn modelId="{A00EFA8D-892C-4637-A67C-C2FCA5E6C33C}" type="presOf" srcId="{D12F0A2E-D7A4-44CA-984B-FF1EBA07F8AB}" destId="{2AD3EAF3-792B-4B3B-9018-72EBBDDAECB1}" srcOrd="0" destOrd="0" presId="urn:microsoft.com/office/officeart/2005/8/layout/orgChart1"/>
+    <dgm:cxn modelId="{5B7BC076-7038-4F8A-9D51-1782A4C46F8F}" type="presOf" srcId="{1FE4FA82-846D-4F4C-A89B-624ECFE0DB1B}" destId="{69407826-016B-40B5-A4F1-B2987D512D3B}" srcOrd="0" destOrd="0" presId="urn:microsoft.com/office/officeart/2005/8/layout/orgChart1"/>
+    <dgm:cxn modelId="{9ED4FF5F-301A-42A4-8745-C1ECDA1B9217}" type="presOf" srcId="{C5E065E0-153F-4CA4-87EB-38A71E54A786}" destId="{04DAD942-3625-446D-A708-9BD9B0247C0A}" srcOrd="0" destOrd="0" presId="urn:microsoft.com/office/officeart/2005/8/layout/orgChart1"/>
     <dgm:cxn modelId="{E73F4A90-0812-4976-BC99-BE1934B98003}" srcId="{7F6EEF8B-0281-48F3-BDB2-3FB93F27DFA9}" destId="{D12F0A2E-D7A4-44CA-984B-FF1EBA07F8AB}" srcOrd="0" destOrd="0" parTransId="{A60AC28A-728B-42CE-9406-6273B6B640AC}" sibTransId="{4E35DBF5-0D9C-49A3-9CBA-7C24DF3D7D0A}"/>
     <dgm:cxn modelId="{8FCA6734-AB84-4C96-BC1B-D634F7A4E222}" srcId="{B7D18BD6-A1DE-4641-9686-B767BCF24C78}" destId="{AA73565B-8AE0-4A9A-8BD6-D04508F4735F}" srcOrd="0" destOrd="0" parTransId="{5541B5FD-73DE-4DCF-845C-CE98D104F7BA}" sibTransId="{C8FE0798-C1E4-4BF8-A478-D9F033E8FCE0}"/>
-    <dgm:cxn modelId="{657306CF-31EC-4177-AF8E-F0D829D5E515}" type="presOf" srcId="{1FE4FA82-846D-4F4C-A89B-624ECFE0DB1B}" destId="{69407826-016B-40B5-A4F1-B2987D512D3B}" srcOrd="0" destOrd="0" presId="urn:microsoft.com/office/officeart/2005/8/layout/orgChart1"/>
     <dgm:cxn modelId="{8BF68712-1CE5-4846-9CD5-CCA878C08DC5}" srcId="{B7D18BD6-A1DE-4641-9686-B767BCF24C78}" destId="{7F6EEF8B-0281-48F3-BDB2-3FB93F27DFA9}" srcOrd="4" destOrd="0" parTransId="{F989DDC7-5207-4939-972F-F25A90ACBF21}" sibTransId="{37CF55B2-CB90-4422-91BA-9960CC39648C}"/>
+    <dgm:cxn modelId="{AF13FA0E-065D-45D5-9D2C-6B7570AF7DAD}" type="presOf" srcId="{71A7386D-E4F6-49BD-A203-CE996FA8B7ED}" destId="{08E288B9-C60E-4959-B3F2-2BB7DE062565}" srcOrd="0" destOrd="0" presId="urn:microsoft.com/office/officeart/2005/8/layout/orgChart1"/>
     <dgm:cxn modelId="{3F88CE8A-9C1B-4C54-AED1-FC889C316469}" srcId="{B7D18BD6-A1DE-4641-9686-B767BCF24C78}" destId="{551A3D72-492F-47F9-A2E1-74C8D951FA68}" srcOrd="2" destOrd="0" parTransId="{3AC7DEEC-4B11-4F12-861E-CA0468F6080F}" sibTransId="{A6B1E6C0-BE14-4F28-BD8F-D2552FDC3246}"/>
+    <dgm:cxn modelId="{4CF8A61A-49A8-422D-AAFF-F54499A8C572}" type="presOf" srcId="{1FE4FA82-846D-4F4C-A89B-624ECFE0DB1B}" destId="{BCDCFDE2-1A60-483E-AC8C-C2C32AE04CC0}" srcOrd="1" destOrd="0" presId="urn:microsoft.com/office/officeart/2005/8/layout/orgChart1"/>
+    <dgm:cxn modelId="{E0E2D91B-109B-4D5A-A9D3-A33A731B916E}" type="presOf" srcId="{AA73565B-8AE0-4A9A-8BD6-D04508F4735F}" destId="{56FB9642-5626-4EAC-A03C-29533671F0BA}" srcOrd="1" destOrd="0" presId="urn:microsoft.com/office/officeart/2005/8/layout/orgChart1"/>
     <dgm:cxn modelId="{33576366-8EFA-45D4-8909-EF2B5BBBFDF9}" srcId="{B7D18BD6-A1DE-4641-9686-B767BCF24C78}" destId="{540AC8D2-2044-44CD-8A14-436D6794882B}" srcOrd="3" destOrd="0" parTransId="{CBC1298A-AC19-4389-A4FC-D0714B1482E0}" sibTransId="{F721A0D5-AF64-4EB6-9AC7-642F8A4C067C}"/>
     <dgm:cxn modelId="{75087E18-31C7-4D9D-9326-62853FAF2FCE}" srcId="{F66EA833-4758-4A51-920F-C8820E0B266F}" destId="{1FE4FA82-846D-4F4C-A89B-624ECFE0DB1B}" srcOrd="0" destOrd="0" parTransId="{3EF581A5-C52A-4167-BA9F-5954BD5D88CB}" sibTransId="{7431BCE1-371C-4F54-BFE3-4BBA6B0B3C4E}"/>
-    <dgm:cxn modelId="{6F7ECBD5-5390-4235-B81F-C8894FAD6E62}" type="presOf" srcId="{551A3D72-492F-47F9-A2E1-74C8D951FA68}" destId="{040FB99C-496D-4B04-A5D5-7D667B7842FD}" srcOrd="0" destOrd="0" presId="urn:microsoft.com/office/officeart/2005/8/layout/orgChart1"/>
-    <dgm:cxn modelId="{21953753-93EF-460C-BD2D-78F4F7E35B4F}" type="presOf" srcId="{D32D75FA-6EF5-47FA-9EFB-4E3E5D69D667}" destId="{AD4EEB07-161B-4170-A96C-CEDF6051F79E}" srcOrd="1" destOrd="0" presId="urn:microsoft.com/office/officeart/2005/8/layout/orgChart1"/>
-    <dgm:cxn modelId="{E837F6B9-528B-40AF-8425-15521308A484}" type="presOf" srcId="{540AC8D2-2044-44CD-8A14-436D6794882B}" destId="{EF2B81E1-2E9C-4939-B5C0-E055D76FA526}" srcOrd="0" destOrd="0" presId="urn:microsoft.com/office/officeart/2005/8/layout/orgChart1"/>
-    <dgm:cxn modelId="{7B61B5DE-E026-4913-AAE2-8107677C47F8}" type="presOf" srcId="{F66EA833-4758-4A51-920F-C8820E0B266F}" destId="{95477994-DC31-46CC-95C6-B67FC048F3FF}" srcOrd="0" destOrd="0" presId="urn:microsoft.com/office/officeart/2005/8/layout/orgChart1"/>
-    <dgm:cxn modelId="{9E4BBE80-D91F-4EC2-8956-A1BF8A7D9388}" type="presOf" srcId="{551A3D72-492F-47F9-A2E1-74C8D951FA68}" destId="{895E5BE7-AF30-487E-99D4-572823AF3204}" srcOrd="1" destOrd="0" presId="urn:microsoft.com/office/officeart/2005/8/layout/orgChart1"/>
-    <dgm:cxn modelId="{1B822E42-0F78-4B73-A7C8-5723646070E4}" type="presOf" srcId="{30FE09D4-513A-4F03-9EC9-1A9BBBC61721}" destId="{C0EC424E-9604-4CBB-9376-634C45A55A58}" srcOrd="1" destOrd="0" presId="urn:microsoft.com/office/officeart/2005/8/layout/orgChart1"/>
+    <dgm:cxn modelId="{B66CE74B-6B95-42E1-9AD0-4A7493612386}" type="presOf" srcId="{CBC1298A-AC19-4389-A4FC-D0714B1482E0}" destId="{AEACA7E0-E4E5-4AD1-8328-69144B812290}" srcOrd="0" destOrd="0" presId="urn:microsoft.com/office/officeart/2005/8/layout/orgChart1"/>
+    <dgm:cxn modelId="{F90B0D1F-E46F-4561-9C0F-D48A4059AEDF}" type="presOf" srcId="{3AC7DEEC-4B11-4F12-861E-CA0468F6080F}" destId="{C3198788-6EC0-4473-87A7-102624FD5C01}" srcOrd="0" destOrd="0" presId="urn:microsoft.com/office/officeart/2005/8/layout/orgChart1"/>
     <dgm:cxn modelId="{6C725879-05A5-4119-9AD6-C6BEA2E342EF}" srcId="{1FE4FA82-846D-4F4C-A89B-624ECFE0DB1B}" destId="{C5E065E0-153F-4CA4-87EB-38A71E54A786}" srcOrd="0" destOrd="0" parTransId="{51EB7B11-EB37-4347-AA81-00A30C7633E9}" sibTransId="{C8E91A3A-FBF9-4DD7-95A1-5A846072C99D}"/>
     <dgm:cxn modelId="{FFB5CAB7-D19A-47B8-9D7B-520D6C188073}" srcId="{679718DC-B788-481D-B82D-B0C8B2861BB9}" destId="{F66EA833-4758-4A51-920F-C8820E0B266F}" srcOrd="0" destOrd="0" parTransId="{71A7386D-E4F6-49BD-A203-CE996FA8B7ED}" sibTransId="{6F366FEA-05A6-4A61-AAAC-27CCB04FE9CB}"/>
-    <dgm:cxn modelId="{A04F872C-6BE2-479D-B1D0-35915BD16060}" type="presOf" srcId="{51EB7B11-EB37-4347-AA81-00A30C7633E9}" destId="{B87A7689-C8A0-4359-B90D-56CAD1DF4151}" srcOrd="0" destOrd="0" presId="urn:microsoft.com/office/officeart/2005/8/layout/orgChart1"/>
-    <dgm:cxn modelId="{ABE1F300-6713-422D-9EF7-4F57364B18BD}" type="presOf" srcId="{C5E065E0-153F-4CA4-87EB-38A71E54A786}" destId="{04DAD942-3625-446D-A708-9BD9B0247C0A}" srcOrd="0" destOrd="0" presId="urn:microsoft.com/office/officeart/2005/8/layout/orgChart1"/>
-    <dgm:cxn modelId="{7341953E-F945-4BEC-9201-1A110C593E92}" type="presOf" srcId="{540AC8D2-2044-44CD-8A14-436D6794882B}" destId="{EE382FCB-07B3-43F6-B0DE-0E1ECC508202}" srcOrd="1" destOrd="0" presId="urn:microsoft.com/office/officeart/2005/8/layout/orgChart1"/>
-    <dgm:cxn modelId="{0A352FE7-DB5C-43E1-A39B-497BA3318D3C}" type="presOf" srcId="{1FE4FA82-846D-4F4C-A89B-624ECFE0DB1B}" destId="{BCDCFDE2-1A60-483E-AC8C-C2C32AE04CC0}" srcOrd="1" destOrd="0" presId="urn:microsoft.com/office/officeart/2005/8/layout/orgChart1"/>
+    <dgm:cxn modelId="{64456711-A47A-40A7-B13D-4C1AC2ED1395}" type="presOf" srcId="{A60AC28A-728B-42CE-9406-6273B6B640AC}" destId="{C3A2997B-1C39-4568-A5DE-3C4F60463B60}" srcOrd="0" destOrd="0" presId="urn:microsoft.com/office/officeart/2005/8/layout/orgChart1"/>
+    <dgm:cxn modelId="{DD1A38A7-A464-4D76-99DE-A80E3E6F5BA7}" type="presOf" srcId="{D32D75FA-6EF5-47FA-9EFB-4E3E5D69D667}" destId="{AD4EEB07-161B-4170-A96C-CEDF6051F79E}" srcOrd="1" destOrd="0" presId="urn:microsoft.com/office/officeart/2005/8/layout/orgChart1"/>
+    <dgm:cxn modelId="{D5312D5A-6EF2-4F6F-BB62-0B64F6CA0CE4}" type="presOf" srcId="{F66EA833-4758-4A51-920F-C8820E0B266F}" destId="{D89019B0-F26A-40CB-BD66-7D9BCB976721}" srcOrd="1" destOrd="0" presId="urn:microsoft.com/office/officeart/2005/8/layout/orgChart1"/>
+    <dgm:cxn modelId="{50265A44-80E2-475B-B114-FB60306BD0C9}" type="presOf" srcId="{D57B788B-890E-4C67-BE4D-5E46E66A49A7}" destId="{206B55E2-68C8-424A-AFE3-50ACAEBB83D3}" srcOrd="0" destOrd="0" presId="urn:microsoft.com/office/officeart/2005/8/layout/orgChart1"/>
+    <dgm:cxn modelId="{F92777BC-5B2E-4CC4-A3B9-7FC54E54D190}" type="presOf" srcId="{51EB7B11-EB37-4347-AA81-00A30C7633E9}" destId="{B87A7689-C8A0-4359-B90D-56CAD1DF4151}" srcOrd="0" destOrd="0" presId="urn:microsoft.com/office/officeart/2005/8/layout/orgChart1"/>
+    <dgm:cxn modelId="{A41DBF52-AC9B-4FCD-97EB-CCCA0F4F23FD}" type="presOf" srcId="{30FE09D4-513A-4F03-9EC9-1A9BBBC61721}" destId="{E9FF3AF0-37D9-4668-A69D-CAB9AF442150}" srcOrd="0" destOrd="0" presId="urn:microsoft.com/office/officeart/2005/8/layout/orgChart1"/>
+    <dgm:cxn modelId="{324FBE15-4AE8-4E74-8493-D0DEFB0129E8}" type="presOf" srcId="{F66EA833-4758-4A51-920F-C8820E0B266F}" destId="{95477994-DC31-46CC-95C6-B67FC048F3FF}" srcOrd="0" destOrd="0" presId="urn:microsoft.com/office/officeart/2005/8/layout/orgChart1"/>
     <dgm:cxn modelId="{304BF312-68CE-471D-A3BD-8F45FBD5D81B}" srcId="{B7D18BD6-A1DE-4641-9686-B767BCF24C78}" destId="{D32D75FA-6EF5-47FA-9EFB-4E3E5D69D667}" srcOrd="1" destOrd="0" parTransId="{AAAEC62F-8231-45E4-8E09-4FB5D82C5887}" sibTransId="{F6896E70-A1CC-4D70-96CF-E3F7B9D858C6}"/>
-    <dgm:cxn modelId="{03DC40BD-D1F1-4432-8F58-31DA1DA2C5CC}" type="presOf" srcId="{A60AC28A-728B-42CE-9406-6273B6B640AC}" destId="{C3A2997B-1C39-4568-A5DE-3C4F60463B60}" srcOrd="0" destOrd="0" presId="urn:microsoft.com/office/officeart/2005/8/layout/orgChart1"/>
-    <dgm:cxn modelId="{5AECF066-3BDE-4914-A8C3-9DB3608762E7}" type="presOf" srcId="{30FE09D4-513A-4F03-9EC9-1A9BBBC61721}" destId="{E9FF3AF0-37D9-4668-A69D-CAB9AF442150}" srcOrd="0" destOrd="0" presId="urn:microsoft.com/office/officeart/2005/8/layout/orgChart1"/>
-    <dgm:cxn modelId="{3972EAD3-4345-461B-B5B4-A7EB94A69DC3}" type="presOf" srcId="{3EF581A5-C52A-4167-BA9F-5954BD5D88CB}" destId="{E6F59740-FD26-4DF0-AB6B-13CC42C2E5F5}" srcOrd="0" destOrd="0" presId="urn:microsoft.com/office/officeart/2005/8/layout/orgChart1"/>
+    <dgm:cxn modelId="{2C5D1909-F90B-40A8-B719-9675A7974969}" type="presOf" srcId="{FAE4141F-0B1A-410F-8119-4379F7EF3724}" destId="{7D21236F-06B1-47E7-9754-8FBE46553C88}" srcOrd="0" destOrd="0" presId="urn:microsoft.com/office/officeart/2005/8/layout/orgChart1"/>
     <dgm:cxn modelId="{7CCAA639-54F8-48C6-85D0-45AB442E2B87}" srcId="{AD179732-3F3B-4417-875A-2BBC4B490734}" destId="{679718DC-B788-481D-B82D-B0C8B2861BB9}" srcOrd="0" destOrd="0" parTransId="{CB7E83FB-22D9-4A98-9949-D1029DD3FE2B}" sibTransId="{C99F0117-81BB-4954-9D7D-F2DEAB2B0A60}"/>
-    <dgm:cxn modelId="{CD9513FB-8ECE-4DEF-834E-83CF6FF3972D}" type="presOf" srcId="{5541B5FD-73DE-4DCF-845C-CE98D104F7BA}" destId="{350A4000-C176-4DA8-9D1F-044C17A6BF89}" srcOrd="0" destOrd="0" presId="urn:microsoft.com/office/officeart/2005/8/layout/orgChart1"/>
-    <dgm:cxn modelId="{7F5E5920-29F1-429B-BCB7-60813B91A376}" type="presOf" srcId="{AAAEC62F-8231-45E4-8E09-4FB5D82C5887}" destId="{453F108F-CBEF-4CB4-AF88-260F1049A88B}" srcOrd="0" destOrd="0" presId="urn:microsoft.com/office/officeart/2005/8/layout/orgChart1"/>
-    <dgm:cxn modelId="{89B97783-5A78-45FC-BAA0-C2546CD9ABF3}" type="presParOf" srcId="{92F0519B-E264-4140-A988-1B76B3E97358}" destId="{419482C9-B215-48CC-9F6F-7367B5F941B7}" srcOrd="0" destOrd="0" presId="urn:microsoft.com/office/officeart/2005/8/layout/orgChart1"/>
-    <dgm:cxn modelId="{CB5761E1-826E-49ED-85CE-F51171385BBD}" type="presParOf" srcId="{419482C9-B215-48CC-9F6F-7367B5F941B7}" destId="{13039042-6F61-4EA8-9797-C90906786028}" srcOrd="0" destOrd="0" presId="urn:microsoft.com/office/officeart/2005/8/layout/orgChart1"/>
-    <dgm:cxn modelId="{1C10458B-BDC6-4B88-8843-43373DA61268}" type="presParOf" srcId="{13039042-6F61-4EA8-9797-C90906786028}" destId="{C4100F27-94FF-413E-B8B4-2A4A11E6F249}" srcOrd="0" destOrd="0" presId="urn:microsoft.com/office/officeart/2005/8/layout/orgChart1"/>
-    <dgm:cxn modelId="{8EC68963-664A-4B22-8C47-706E69B82280}" type="presParOf" srcId="{13039042-6F61-4EA8-9797-C90906786028}" destId="{CF065F77-1561-4E37-B7F2-005E839BB8EF}" srcOrd="1" destOrd="0" presId="urn:microsoft.com/office/officeart/2005/8/layout/orgChart1"/>
-    <dgm:cxn modelId="{34071F56-56C9-45CF-B219-7C8E9A7267CB}" type="presParOf" srcId="{419482C9-B215-48CC-9F6F-7367B5F941B7}" destId="{EAC0D427-CDEA-4728-A5D6-6A65D14D25A2}" srcOrd="1" destOrd="0" presId="urn:microsoft.com/office/officeart/2005/8/layout/orgChart1"/>
-    <dgm:cxn modelId="{51329239-3141-4D82-BF0E-A842FD356DC6}" type="presParOf" srcId="{EAC0D427-CDEA-4728-A5D6-6A65D14D25A2}" destId="{08E288B9-C60E-4959-B3F2-2BB7DE062565}" srcOrd="0" destOrd="0" presId="urn:microsoft.com/office/officeart/2005/8/layout/orgChart1"/>
-    <dgm:cxn modelId="{40DF7205-021D-420D-9967-B45652CD303C}" type="presParOf" srcId="{EAC0D427-CDEA-4728-A5D6-6A65D14D25A2}" destId="{BEAF996C-2FB4-465C-983E-008353BE8340}" srcOrd="1" destOrd="0" presId="urn:microsoft.com/office/officeart/2005/8/layout/orgChart1"/>
-    <dgm:cxn modelId="{FB0B8E52-7F18-453D-B267-2D005C5488D9}" type="presParOf" srcId="{BEAF996C-2FB4-465C-983E-008353BE8340}" destId="{E6870BFA-832C-4FA3-82F0-CB94E54DA394}" srcOrd="0" destOrd="0" presId="urn:microsoft.com/office/officeart/2005/8/layout/orgChart1"/>
-    <dgm:cxn modelId="{E271CA83-078D-4E85-88BB-DD3D4E490E9B}" type="presParOf" srcId="{E6870BFA-832C-4FA3-82F0-CB94E54DA394}" destId="{95477994-DC31-46CC-95C6-B67FC048F3FF}" srcOrd="0" destOrd="0" presId="urn:microsoft.com/office/officeart/2005/8/layout/orgChart1"/>
-    <dgm:cxn modelId="{C6D13D36-756E-4407-977D-B776FC1C3011}" type="presParOf" srcId="{E6870BFA-832C-4FA3-82F0-CB94E54DA394}" destId="{D89019B0-F26A-40CB-BD66-7D9BCB976721}" srcOrd="1" destOrd="0" presId="urn:microsoft.com/office/officeart/2005/8/layout/orgChart1"/>
-    <dgm:cxn modelId="{BEFBC6AC-CDCD-4A3D-8203-B8E9981AA2FD}" type="presParOf" srcId="{BEAF996C-2FB4-465C-983E-008353BE8340}" destId="{E9026955-C398-4DF5-BAB5-D9CF29BFBDB2}" srcOrd="1" destOrd="0" presId="urn:microsoft.com/office/officeart/2005/8/layout/orgChart1"/>
-    <dgm:cxn modelId="{EA55946C-087D-4477-8160-08FF03D541F5}" type="presParOf" srcId="{E9026955-C398-4DF5-BAB5-D9CF29BFBDB2}" destId="{E6F59740-FD26-4DF0-AB6B-13CC42C2E5F5}" srcOrd="0" destOrd="0" presId="urn:microsoft.com/office/officeart/2005/8/layout/orgChart1"/>
-    <dgm:cxn modelId="{BD764C82-FB36-4481-A8BE-A1524D363FD1}" type="presParOf" srcId="{E9026955-C398-4DF5-BAB5-D9CF29BFBDB2}" destId="{8720A532-5C1D-4E1A-A2BB-DAAAC984ADCE}" srcOrd="1" destOrd="0" presId="urn:microsoft.com/office/officeart/2005/8/layout/orgChart1"/>
-    <dgm:cxn modelId="{E1F19FFE-D8A3-4D47-B5EC-722EB1281731}" type="presParOf" srcId="{8720A532-5C1D-4E1A-A2BB-DAAAC984ADCE}" destId="{55E882B1-CCEF-499B-8C82-0DCFEBBB2114}" srcOrd="0" destOrd="0" presId="urn:microsoft.com/office/officeart/2005/8/layout/orgChart1"/>
-    <dgm:cxn modelId="{37C7F24A-F1BF-49A0-B392-AA64A8A5EC1D}" type="presParOf" srcId="{55E882B1-CCEF-499B-8C82-0DCFEBBB2114}" destId="{69407826-016B-40B5-A4F1-B2987D512D3B}" srcOrd="0" destOrd="0" presId="urn:microsoft.com/office/officeart/2005/8/layout/orgChart1"/>
-    <dgm:cxn modelId="{12547E94-66B0-48F3-8939-61A912467ACA}" type="presParOf" srcId="{55E882B1-CCEF-499B-8C82-0DCFEBBB2114}" destId="{BCDCFDE2-1A60-483E-AC8C-C2C32AE04CC0}" srcOrd="1" destOrd="0" presId="urn:microsoft.com/office/officeart/2005/8/layout/orgChart1"/>
-    <dgm:cxn modelId="{A23D3E4A-827E-45D3-ACB3-67598E8E80C7}" type="presParOf" srcId="{8720A532-5C1D-4E1A-A2BB-DAAAC984ADCE}" destId="{42469F12-E243-4072-9422-BD700CB429BE}" srcOrd="1" destOrd="0" presId="urn:microsoft.com/office/officeart/2005/8/layout/orgChart1"/>
-    <dgm:cxn modelId="{B43BF674-9E74-4259-862B-CAEBC9A4C49B}" type="presParOf" srcId="{42469F12-E243-4072-9422-BD700CB429BE}" destId="{B87A7689-C8A0-4359-B90D-56CAD1DF4151}" srcOrd="0" destOrd="0" presId="urn:microsoft.com/office/officeart/2005/8/layout/orgChart1"/>
-    <dgm:cxn modelId="{40145E4F-62CB-41C1-952C-E82BFD14391C}" type="presParOf" srcId="{42469F12-E243-4072-9422-BD700CB429BE}" destId="{CB44E121-E8CC-423E-920E-7A48F23676D5}" srcOrd="1" destOrd="0" presId="urn:microsoft.com/office/officeart/2005/8/layout/orgChart1"/>
-    <dgm:cxn modelId="{1DFA1819-13C7-4E9D-AF0D-02F0C959502F}" type="presParOf" srcId="{CB44E121-E8CC-423E-920E-7A48F23676D5}" destId="{FD650CC0-DCAA-429E-A368-33AA4E59EA3F}" srcOrd="0" destOrd="0" presId="urn:microsoft.com/office/officeart/2005/8/layout/orgChart1"/>
-    <dgm:cxn modelId="{F0965CEB-807A-4F0C-9459-7E5F86632BEF}" type="presParOf" srcId="{FD650CC0-DCAA-429E-A368-33AA4E59EA3F}" destId="{04DAD942-3625-446D-A708-9BD9B0247C0A}" srcOrd="0" destOrd="0" presId="urn:microsoft.com/office/officeart/2005/8/layout/orgChart1"/>
-    <dgm:cxn modelId="{714D0624-2817-472D-8773-9D57E43F5F88}" type="presParOf" srcId="{FD650CC0-DCAA-429E-A368-33AA4E59EA3F}" destId="{51A1C309-6231-48CA-BD4A-A3A2DC4D9CE6}" srcOrd="1" destOrd="0" presId="urn:microsoft.com/office/officeart/2005/8/layout/orgChart1"/>
-    <dgm:cxn modelId="{CD0A41DE-63F0-435D-BD4C-7C53505F5631}" type="presParOf" srcId="{CB44E121-E8CC-423E-920E-7A48F23676D5}" destId="{60EC6058-0B40-44C6-9758-04C81BCEC18C}" srcOrd="1" destOrd="0" presId="urn:microsoft.com/office/officeart/2005/8/layout/orgChart1"/>
-    <dgm:cxn modelId="{10B77C7E-502D-4C8F-A668-8A09DEF4E052}" type="presParOf" srcId="{60EC6058-0B40-44C6-9758-04C81BCEC18C}" destId="{206B55E2-68C8-424A-AFE3-50ACAEBB83D3}" srcOrd="0" destOrd="0" presId="urn:microsoft.com/office/officeart/2005/8/layout/orgChart1"/>
-    <dgm:cxn modelId="{9FDCF9A1-090D-4032-A433-612D17E943A0}" type="presParOf" srcId="{60EC6058-0B40-44C6-9758-04C81BCEC18C}" destId="{CC0359D4-2D07-4016-996A-751469904DEA}" srcOrd="1" destOrd="0" presId="urn:microsoft.com/office/officeart/2005/8/layout/orgChart1"/>
-    <dgm:cxn modelId="{FA54B3BC-8460-4DC2-800E-98BF021631E7}" type="presParOf" srcId="{CC0359D4-2D07-4016-996A-751469904DEA}" destId="{3DEC99A1-39F2-4A88-8EB3-9CEF9BE1FDE4}" srcOrd="0" destOrd="0" presId="urn:microsoft.com/office/officeart/2005/8/layout/orgChart1"/>
-    <dgm:cxn modelId="{13424AF7-2DC9-4A11-99E0-7A56B732FE9F}" type="presParOf" srcId="{3DEC99A1-39F2-4A88-8EB3-9CEF9BE1FDE4}" destId="{A38CD27B-3AB0-4832-86DC-EE9446ECAFA3}" srcOrd="0" destOrd="0" presId="urn:microsoft.com/office/officeart/2005/8/layout/orgChart1"/>
-    <dgm:cxn modelId="{093CF28A-A81E-4B80-8357-B24F60E68AC1}" type="presParOf" srcId="{3DEC99A1-39F2-4A88-8EB3-9CEF9BE1FDE4}" destId="{E34D7468-04B7-4973-BA48-CF79898E6D95}" srcOrd="1" destOrd="0" presId="urn:microsoft.com/office/officeart/2005/8/layout/orgChart1"/>
-    <dgm:cxn modelId="{8C3D78B6-79D5-473A-B99C-A50F71EF47CC}" type="presParOf" srcId="{CC0359D4-2D07-4016-996A-751469904DEA}" destId="{16062F17-E906-4BD6-AC5F-EF8FE9D6E5EC}" srcOrd="1" destOrd="0" presId="urn:microsoft.com/office/officeart/2005/8/layout/orgChart1"/>
-    <dgm:cxn modelId="{EECDEDEA-808F-4B98-8F4C-4F3CF6DEDC20}" type="presParOf" srcId="{16062F17-E906-4BD6-AC5F-EF8FE9D6E5EC}" destId="{350A4000-C176-4DA8-9D1F-044C17A6BF89}" srcOrd="0" destOrd="0" presId="urn:microsoft.com/office/officeart/2005/8/layout/orgChart1"/>
-    <dgm:cxn modelId="{A4868011-D41A-409B-B471-B0BC6F18C0FD}" type="presParOf" srcId="{16062F17-E906-4BD6-AC5F-EF8FE9D6E5EC}" destId="{A218BCEF-F194-4392-8BE5-48024A3435EA}" srcOrd="1" destOrd="0" presId="urn:microsoft.com/office/officeart/2005/8/layout/orgChart1"/>
-    <dgm:cxn modelId="{3E8C385F-D698-40E1-9379-CB3B872EBA33}" type="presParOf" srcId="{A218BCEF-F194-4392-8BE5-48024A3435EA}" destId="{5BD0366D-B9D3-462C-8492-186E6983BD4D}" srcOrd="0" destOrd="0" presId="urn:microsoft.com/office/officeart/2005/8/layout/orgChart1"/>
-    <dgm:cxn modelId="{84BC7A41-95D5-4B25-BDCA-3B9B744A8561}" type="presParOf" srcId="{5BD0366D-B9D3-462C-8492-186E6983BD4D}" destId="{5E52BA38-417F-45E0-ACF6-8E65CEABECA0}" srcOrd="0" destOrd="0" presId="urn:microsoft.com/office/officeart/2005/8/layout/orgChart1"/>
-    <dgm:cxn modelId="{16A9BD9F-EE40-4A92-A45E-B6D94A76E967}" type="presParOf" srcId="{5BD0366D-B9D3-462C-8492-186E6983BD4D}" destId="{56FB9642-5626-4EAC-A03C-29533671F0BA}" srcOrd="1" destOrd="0" presId="urn:microsoft.com/office/officeart/2005/8/layout/orgChart1"/>
-    <dgm:cxn modelId="{0716514B-7DF6-4EB9-ACB4-8696E18926F5}" type="presParOf" srcId="{A218BCEF-F194-4392-8BE5-48024A3435EA}" destId="{0CC79E14-4828-484D-8993-0990025BA8E6}" srcOrd="1" destOrd="0" presId="urn:microsoft.com/office/officeart/2005/8/layout/orgChart1"/>
-    <dgm:cxn modelId="{27D1385E-1790-4BAD-BC2B-193B322604BB}" type="presParOf" srcId="{A218BCEF-F194-4392-8BE5-48024A3435EA}" destId="{0273A26A-21E0-4EBC-B5BC-CC05A8A8CAAF}" srcOrd="2" destOrd="0" presId="urn:microsoft.com/office/officeart/2005/8/layout/orgChart1"/>
-    <dgm:cxn modelId="{36D266D0-A03D-43B1-87F4-CECDDDD6A59A}" type="presParOf" srcId="{16062F17-E906-4BD6-AC5F-EF8FE9D6E5EC}" destId="{453F108F-CBEF-4CB4-AF88-260F1049A88B}" srcOrd="2" destOrd="0" presId="urn:microsoft.com/office/officeart/2005/8/layout/orgChart1"/>
-    <dgm:cxn modelId="{333E9705-4BF1-4353-A57E-1764AB806AF3}" type="presParOf" srcId="{16062F17-E906-4BD6-AC5F-EF8FE9D6E5EC}" destId="{1FC19661-3EAD-404E-9995-120EC079A0E0}" srcOrd="3" destOrd="0" presId="urn:microsoft.com/office/officeart/2005/8/layout/orgChart1"/>
-    <dgm:cxn modelId="{EEE2217A-1C99-448A-835F-295E9D513673}" type="presParOf" srcId="{1FC19661-3EAD-404E-9995-120EC079A0E0}" destId="{0DF6DF15-05D8-4451-8F91-2C2F787E75A6}" srcOrd="0" destOrd="0" presId="urn:microsoft.com/office/officeart/2005/8/layout/orgChart1"/>
-    <dgm:cxn modelId="{35F79994-421F-49C2-9E33-60DCBC3191D8}" type="presParOf" srcId="{0DF6DF15-05D8-4451-8F91-2C2F787E75A6}" destId="{F09D53DD-9015-4352-B9F1-34C556E37D35}" srcOrd="0" destOrd="0" presId="urn:microsoft.com/office/officeart/2005/8/layout/orgChart1"/>
-    <dgm:cxn modelId="{314047E6-7F44-40F2-917B-402194ACD733}" type="presParOf" srcId="{0DF6DF15-05D8-4451-8F91-2C2F787E75A6}" destId="{AD4EEB07-161B-4170-A96C-CEDF6051F79E}" srcOrd="1" destOrd="0" presId="urn:microsoft.com/office/officeart/2005/8/layout/orgChart1"/>
-    <dgm:cxn modelId="{873C2AD8-5236-4D7D-91AF-865A28ACB19A}" type="presParOf" srcId="{1FC19661-3EAD-404E-9995-120EC079A0E0}" destId="{B919C0A4-9B2A-44A2-AF08-E887D96D27A3}" srcOrd="1" destOrd="0" presId="urn:microsoft.com/office/officeart/2005/8/layout/orgChart1"/>
-    <dgm:cxn modelId="{BE0E84CC-E7A9-43C1-A149-6738D1D55881}" type="presParOf" srcId="{1FC19661-3EAD-404E-9995-120EC079A0E0}" destId="{0CCA470E-608B-4256-9F83-502054A6BBBC}" srcOrd="2" destOrd="0" presId="urn:microsoft.com/office/officeart/2005/8/layout/orgChart1"/>
-    <dgm:cxn modelId="{6B37AE93-5FCF-4613-BE9D-96AEC4F355E1}" type="presParOf" srcId="{16062F17-E906-4BD6-AC5F-EF8FE9D6E5EC}" destId="{C3198788-6EC0-4473-87A7-102624FD5C01}" srcOrd="4" destOrd="0" presId="urn:microsoft.com/office/officeart/2005/8/layout/orgChart1"/>
-    <dgm:cxn modelId="{7AD0B375-282C-40AA-B59E-548E65117AD6}" type="presParOf" srcId="{16062F17-E906-4BD6-AC5F-EF8FE9D6E5EC}" destId="{BE1E5EDB-6E6A-4271-AE76-15729B56A2DD}" srcOrd="5" destOrd="0" presId="urn:microsoft.com/office/officeart/2005/8/layout/orgChart1"/>
-    <dgm:cxn modelId="{E8528E17-B27F-4E01-A899-D7AF02BC434D}" type="presParOf" srcId="{BE1E5EDB-6E6A-4271-AE76-15729B56A2DD}" destId="{9F3CC9ED-FDDE-4442-B3B8-B8FBA203694D}" srcOrd="0" destOrd="0" presId="urn:microsoft.com/office/officeart/2005/8/layout/orgChart1"/>
-    <dgm:cxn modelId="{FD2EDF6F-64C4-42E6-9E6E-DE27C20B4772}" type="presParOf" srcId="{9F3CC9ED-FDDE-4442-B3B8-B8FBA203694D}" destId="{040FB99C-496D-4B04-A5D5-7D667B7842FD}" srcOrd="0" destOrd="0" presId="urn:microsoft.com/office/officeart/2005/8/layout/orgChart1"/>
-    <dgm:cxn modelId="{71DAE9C8-679C-46E6-A089-0D7BF0C26F14}" type="presParOf" srcId="{9F3CC9ED-FDDE-4442-B3B8-B8FBA203694D}" destId="{895E5BE7-AF30-487E-99D4-572823AF3204}" srcOrd="1" destOrd="0" presId="urn:microsoft.com/office/officeart/2005/8/layout/orgChart1"/>
-    <dgm:cxn modelId="{32DEEEDD-C778-43CE-8BA3-908589D13424}" type="presParOf" srcId="{BE1E5EDB-6E6A-4271-AE76-15729B56A2DD}" destId="{5E7EF199-2AB5-48EA-BE16-FC2181B6C2D5}" srcOrd="1" destOrd="0" presId="urn:microsoft.com/office/officeart/2005/8/layout/orgChart1"/>
-    <dgm:cxn modelId="{FDAD3732-0AD0-4171-BCD7-C4FCBD910776}" type="presParOf" srcId="{BE1E5EDB-6E6A-4271-AE76-15729B56A2DD}" destId="{06E8AA60-DD08-44FD-B3AF-D53503C33DDC}" srcOrd="2" destOrd="0" presId="urn:microsoft.com/office/officeart/2005/8/layout/orgChart1"/>
-    <dgm:cxn modelId="{0AD3D417-8A12-4C23-9B7E-952F46596B78}" type="presParOf" srcId="{16062F17-E906-4BD6-AC5F-EF8FE9D6E5EC}" destId="{AEACA7E0-E4E5-4AD1-8328-69144B812290}" srcOrd="6" destOrd="0" presId="urn:microsoft.com/office/officeart/2005/8/layout/orgChart1"/>
-    <dgm:cxn modelId="{0C7CDEA0-9439-4226-96BA-3904D263D5FB}" type="presParOf" srcId="{16062F17-E906-4BD6-AC5F-EF8FE9D6E5EC}" destId="{A87DA3BA-1155-4D8A-B379-76C62DDE271A}" srcOrd="7" destOrd="0" presId="urn:microsoft.com/office/officeart/2005/8/layout/orgChart1"/>
-    <dgm:cxn modelId="{0BBC9F95-3BD6-4D53-809E-8C1E1B1B3B86}" type="presParOf" srcId="{A87DA3BA-1155-4D8A-B379-76C62DDE271A}" destId="{3C14D898-02C5-46A7-AB4E-E4CC666C8B17}" srcOrd="0" destOrd="0" presId="urn:microsoft.com/office/officeart/2005/8/layout/orgChart1"/>
-    <dgm:cxn modelId="{C51867B9-A4D5-40B7-82B0-75F40FD3A635}" type="presParOf" srcId="{3C14D898-02C5-46A7-AB4E-E4CC666C8B17}" destId="{EF2B81E1-2E9C-4939-B5C0-E055D76FA526}" srcOrd="0" destOrd="0" presId="urn:microsoft.com/office/officeart/2005/8/layout/orgChart1"/>
-    <dgm:cxn modelId="{1426279B-7D7B-4029-9158-2C07CC56DC73}" type="presParOf" srcId="{3C14D898-02C5-46A7-AB4E-E4CC666C8B17}" destId="{EE382FCB-07B3-43F6-B0DE-0E1ECC508202}" srcOrd="1" destOrd="0" presId="urn:microsoft.com/office/officeart/2005/8/layout/orgChart1"/>
-    <dgm:cxn modelId="{8A733C3A-9FBA-42ED-8B23-A57CFD975ECE}" type="presParOf" srcId="{A87DA3BA-1155-4D8A-B379-76C62DDE271A}" destId="{720E28C6-840B-45A1-A224-2F61317B835D}" srcOrd="1" destOrd="0" presId="urn:microsoft.com/office/officeart/2005/8/layout/orgChart1"/>
-    <dgm:cxn modelId="{5A521D5E-1E5D-47BD-AB91-71C9E8DB9C23}" type="presParOf" srcId="{A87DA3BA-1155-4D8A-B379-76C62DDE271A}" destId="{E1960075-AF40-4737-89C0-4A008B1B9D7E}" srcOrd="2" destOrd="0" presId="urn:microsoft.com/office/officeart/2005/8/layout/orgChart1"/>
-    <dgm:cxn modelId="{B831C3FA-D2D1-4E31-B178-B58CF58BAC20}" type="presParOf" srcId="{E1960075-AF40-4737-89C0-4A008B1B9D7E}" destId="{7D21236F-06B1-47E7-9754-8FBE46553C88}" srcOrd="0" destOrd="0" presId="urn:microsoft.com/office/officeart/2005/8/layout/orgChart1"/>
-    <dgm:cxn modelId="{6D53E41B-5D64-42DB-8990-61C024CB2C10}" type="presParOf" srcId="{E1960075-AF40-4737-89C0-4A008B1B9D7E}" destId="{6CD0D47E-F017-4CCE-8935-2399ADBFDA55}" srcOrd="1" destOrd="0" presId="urn:microsoft.com/office/officeart/2005/8/layout/orgChart1"/>
-    <dgm:cxn modelId="{C42E3A56-7EDF-4784-AAD3-DA6D9363909B}" type="presParOf" srcId="{6CD0D47E-F017-4CCE-8935-2399ADBFDA55}" destId="{43C97E37-4EFA-4917-A67B-4164CA4E7D39}" srcOrd="0" destOrd="0" presId="urn:microsoft.com/office/officeart/2005/8/layout/orgChart1"/>
-    <dgm:cxn modelId="{9518FABA-D15C-44F0-BA08-2BC43765641C}" type="presParOf" srcId="{43C97E37-4EFA-4917-A67B-4164CA4E7D39}" destId="{E9FF3AF0-37D9-4668-A69D-CAB9AF442150}" srcOrd="0" destOrd="0" presId="urn:microsoft.com/office/officeart/2005/8/layout/orgChart1"/>
-    <dgm:cxn modelId="{87E7D2EE-6B3B-45A7-8D07-19EC06EE2FF3}" type="presParOf" srcId="{43C97E37-4EFA-4917-A67B-4164CA4E7D39}" destId="{C0EC424E-9604-4CBB-9376-634C45A55A58}" srcOrd="1" destOrd="0" presId="urn:microsoft.com/office/officeart/2005/8/layout/orgChart1"/>
-    <dgm:cxn modelId="{7542E379-2C23-40B4-B405-5341D7B8F22F}" type="presParOf" srcId="{6CD0D47E-F017-4CCE-8935-2399ADBFDA55}" destId="{E1AE0F85-1E3E-473B-8D9F-6BC4542E6A44}" srcOrd="1" destOrd="0" presId="urn:microsoft.com/office/officeart/2005/8/layout/orgChart1"/>
-    <dgm:cxn modelId="{E4F2BEB4-CC29-4D96-A38E-E97A0F31C5D2}" type="presParOf" srcId="{6CD0D47E-F017-4CCE-8935-2399ADBFDA55}" destId="{B2C248D5-C4A1-4CC1-87BE-33299DCE687E}" srcOrd="2" destOrd="0" presId="urn:microsoft.com/office/officeart/2005/8/layout/orgChart1"/>
-    <dgm:cxn modelId="{6319A771-C548-4388-A5E6-BE6C3EB2F713}" type="presParOf" srcId="{16062F17-E906-4BD6-AC5F-EF8FE9D6E5EC}" destId="{6BB5CE42-72A0-4D46-A2D1-A2C26AE4B0CE}" srcOrd="8" destOrd="0" presId="urn:microsoft.com/office/officeart/2005/8/layout/orgChart1"/>
-    <dgm:cxn modelId="{C11F63FF-2E27-446F-AF96-0E5EEC7A5892}" type="presParOf" srcId="{16062F17-E906-4BD6-AC5F-EF8FE9D6E5EC}" destId="{B608A3C3-020E-4CAF-8BE4-0C1F6E728A64}" srcOrd="9" destOrd="0" presId="urn:microsoft.com/office/officeart/2005/8/layout/orgChart1"/>
-    <dgm:cxn modelId="{D643D092-422A-4342-BAA0-086D23805EE1}" type="presParOf" srcId="{B608A3C3-020E-4CAF-8BE4-0C1F6E728A64}" destId="{10DF5F0F-3297-4BCE-8F92-4E28F0485E0D}" srcOrd="0" destOrd="0" presId="urn:microsoft.com/office/officeart/2005/8/layout/orgChart1"/>
-    <dgm:cxn modelId="{7AE480A2-46DC-4AE0-BE4F-88E2F0E4BF05}" type="presParOf" srcId="{10DF5F0F-3297-4BCE-8F92-4E28F0485E0D}" destId="{F822E78B-126F-42AD-B5D7-E754C6BA7030}" srcOrd="0" destOrd="0" presId="urn:microsoft.com/office/officeart/2005/8/layout/orgChart1"/>
-    <dgm:cxn modelId="{0A0BA8D0-D129-4826-A253-FBDEC2BA2543}" type="presParOf" srcId="{10DF5F0F-3297-4BCE-8F92-4E28F0485E0D}" destId="{418E3A00-A1CD-42BE-BF35-B990CFDDB17C}" srcOrd="1" destOrd="0" presId="urn:microsoft.com/office/officeart/2005/8/layout/orgChart1"/>
-    <dgm:cxn modelId="{9B63F043-E725-4E41-99DF-56329BD15B24}" type="presParOf" srcId="{B608A3C3-020E-4CAF-8BE4-0C1F6E728A64}" destId="{BC6A239B-69C5-4A20-9B0D-647481EF3863}" srcOrd="1" destOrd="0" presId="urn:microsoft.com/office/officeart/2005/8/layout/orgChart1"/>
-    <dgm:cxn modelId="{84D74781-69AB-4710-9DBF-EAB9BE5443BE}" type="presParOf" srcId="{BC6A239B-69C5-4A20-9B0D-647481EF3863}" destId="{C3A2997B-1C39-4568-A5DE-3C4F60463B60}" srcOrd="0" destOrd="0" presId="urn:microsoft.com/office/officeart/2005/8/layout/orgChart1"/>
-    <dgm:cxn modelId="{663132A5-8ED1-4E48-BB1F-1A5FF8FB0476}" type="presParOf" srcId="{BC6A239B-69C5-4A20-9B0D-647481EF3863}" destId="{7072DED7-2426-4127-AA7E-C421A23E68CB}" srcOrd="1" destOrd="0" presId="urn:microsoft.com/office/officeart/2005/8/layout/orgChart1"/>
-    <dgm:cxn modelId="{F9AA16D6-80B6-44F1-A582-33925FAA5CAC}" type="presParOf" srcId="{7072DED7-2426-4127-AA7E-C421A23E68CB}" destId="{5B45E5C6-7A47-48BB-8717-C1461C37F799}" srcOrd="0" destOrd="0" presId="urn:microsoft.com/office/officeart/2005/8/layout/orgChart1"/>
-    <dgm:cxn modelId="{C45790A9-FD36-4EE3-8BE9-1E23EFF9CD48}" type="presParOf" srcId="{5B45E5C6-7A47-48BB-8717-C1461C37F799}" destId="{2AD3EAF3-792B-4B3B-9018-72EBBDDAECB1}" srcOrd="0" destOrd="0" presId="urn:microsoft.com/office/officeart/2005/8/layout/orgChart1"/>
-    <dgm:cxn modelId="{D0C12295-0C11-4E30-AE2B-943C0DE3E901}" type="presParOf" srcId="{5B45E5C6-7A47-48BB-8717-C1461C37F799}" destId="{09495BEA-BD28-4439-84E5-59EDEEBE0AF2}" srcOrd="1" destOrd="0" presId="urn:microsoft.com/office/officeart/2005/8/layout/orgChart1"/>
-    <dgm:cxn modelId="{A43402D6-4069-49BB-A51D-D4DF324AA621}" type="presParOf" srcId="{7072DED7-2426-4127-AA7E-C421A23E68CB}" destId="{1167FE79-5239-4ACD-BDD9-E8D15C69AD92}" srcOrd="1" destOrd="0" presId="urn:microsoft.com/office/officeart/2005/8/layout/orgChart1"/>
-    <dgm:cxn modelId="{F6044E92-19AD-4ED7-B3CB-42D009F0DBCF}" type="presParOf" srcId="{7072DED7-2426-4127-AA7E-C421A23E68CB}" destId="{AF11B584-E26E-4C39-8692-0AD9075BE690}" srcOrd="2" destOrd="0" presId="urn:microsoft.com/office/officeart/2005/8/layout/orgChart1"/>
-    <dgm:cxn modelId="{CFE92593-5142-4733-BCEE-7A56A291223D}" type="presParOf" srcId="{B608A3C3-020E-4CAF-8BE4-0C1F6E728A64}" destId="{D241B25C-C01F-4603-AC3C-93FB9A1D9411}" srcOrd="2" destOrd="0" presId="urn:microsoft.com/office/officeart/2005/8/layout/orgChart1"/>
-    <dgm:cxn modelId="{41B790A3-EBC1-4C59-9E51-8573B1DD9C77}" type="presParOf" srcId="{CC0359D4-2D07-4016-996A-751469904DEA}" destId="{6FC236D5-F170-4A4D-945E-2235D2249D15}" srcOrd="2" destOrd="0" presId="urn:microsoft.com/office/officeart/2005/8/layout/orgChart1"/>
-    <dgm:cxn modelId="{B8608BAF-CEA7-4B4F-88A5-FBE842952228}" type="presParOf" srcId="{CB44E121-E8CC-423E-920E-7A48F23676D5}" destId="{C36ED048-A6F9-4991-88C3-139D336C39CA}" srcOrd="2" destOrd="0" presId="urn:microsoft.com/office/officeart/2005/8/layout/orgChart1"/>
-    <dgm:cxn modelId="{DDDC9032-ABFA-4229-B88A-2BBE192A3611}" type="presParOf" srcId="{8720A532-5C1D-4E1A-A2BB-DAAAC984ADCE}" destId="{F52D6184-5A33-491A-8D97-A3934ECA11CE}" srcOrd="2" destOrd="0" presId="urn:microsoft.com/office/officeart/2005/8/layout/orgChart1"/>
-    <dgm:cxn modelId="{F514ED93-0D07-48AC-B1CF-D7F309CED287}" type="presParOf" srcId="{BEAF996C-2FB4-465C-983E-008353BE8340}" destId="{8DA3675C-598D-4804-9045-A3F56A5987EE}" srcOrd="2" destOrd="0" presId="urn:microsoft.com/office/officeart/2005/8/layout/orgChart1"/>
-    <dgm:cxn modelId="{ADFF842E-5408-4F35-A081-F0966C659E66}" type="presParOf" srcId="{419482C9-B215-48CC-9F6F-7367B5F941B7}" destId="{2C535C53-EA8F-4DE8-ABEE-341FC8FB58A2}" srcOrd="2" destOrd="0" presId="urn:microsoft.com/office/officeart/2005/8/layout/orgChart1"/>
+    <dgm:cxn modelId="{8FDD5340-147D-4ED9-8414-E9C81F7C06C0}" type="presOf" srcId="{D32D75FA-6EF5-47FA-9EFB-4E3E5D69D667}" destId="{F09D53DD-9015-4352-B9F1-34C556E37D35}" srcOrd="0" destOrd="0" presId="urn:microsoft.com/office/officeart/2005/8/layout/orgChart1"/>
+    <dgm:cxn modelId="{D2C938C2-F00D-476B-8874-8415F3C785D6}" type="presOf" srcId="{C5E065E0-153F-4CA4-87EB-38A71E54A786}" destId="{51A1C309-6231-48CA-BD4A-A3A2DC4D9CE6}" srcOrd="1" destOrd="0" presId="urn:microsoft.com/office/officeart/2005/8/layout/orgChart1"/>
+    <dgm:cxn modelId="{0A3E5D56-72A6-4A28-A511-7FE4292269D8}" type="presOf" srcId="{540AC8D2-2044-44CD-8A14-436D6794882B}" destId="{EE382FCB-07B3-43F6-B0DE-0E1ECC508202}" srcOrd="1" destOrd="0" presId="urn:microsoft.com/office/officeart/2005/8/layout/orgChart1"/>
+    <dgm:cxn modelId="{462A7698-23B0-4BCD-83C8-431718DEF5F6}" type="presOf" srcId="{B7D18BD6-A1DE-4641-9686-B767BCF24C78}" destId="{E34D7468-04B7-4973-BA48-CF79898E6D95}" srcOrd="1" destOrd="0" presId="urn:microsoft.com/office/officeart/2005/8/layout/orgChart1"/>
+    <dgm:cxn modelId="{4A53347A-C5F2-4CA4-BF65-931098422DDD}" type="presOf" srcId="{F989DDC7-5207-4939-972F-F25A90ACBF21}" destId="{6BB5CE42-72A0-4D46-A2D1-A2C26AE4B0CE}" srcOrd="0" destOrd="0" presId="urn:microsoft.com/office/officeart/2005/8/layout/orgChart1"/>
+    <dgm:cxn modelId="{0BD5A3E6-97D6-49EF-8A4C-63CEF82D0642}" type="presOf" srcId="{551A3D72-492F-47F9-A2E1-74C8D951FA68}" destId="{895E5BE7-AF30-487E-99D4-572823AF3204}" srcOrd="1" destOrd="0" presId="urn:microsoft.com/office/officeart/2005/8/layout/orgChart1"/>
+    <dgm:cxn modelId="{730ECE94-100D-48D3-B118-7C5B06BA7C79}" type="presParOf" srcId="{92F0519B-E264-4140-A988-1B76B3E97358}" destId="{419482C9-B215-48CC-9F6F-7367B5F941B7}" srcOrd="0" destOrd="0" presId="urn:microsoft.com/office/officeart/2005/8/layout/orgChart1"/>
+    <dgm:cxn modelId="{56760A43-C8DD-41AD-8CE4-F12A8E0403FE}" type="presParOf" srcId="{419482C9-B215-48CC-9F6F-7367B5F941B7}" destId="{13039042-6F61-4EA8-9797-C90906786028}" srcOrd="0" destOrd="0" presId="urn:microsoft.com/office/officeart/2005/8/layout/orgChart1"/>
+    <dgm:cxn modelId="{46387CF8-8D64-462D-9F7C-6FBAD6EB21C1}" type="presParOf" srcId="{13039042-6F61-4EA8-9797-C90906786028}" destId="{C4100F27-94FF-413E-B8B4-2A4A11E6F249}" srcOrd="0" destOrd="0" presId="urn:microsoft.com/office/officeart/2005/8/layout/orgChart1"/>
+    <dgm:cxn modelId="{89BC2998-5360-4F1C-98F4-F2B03E050DD2}" type="presParOf" srcId="{13039042-6F61-4EA8-9797-C90906786028}" destId="{CF065F77-1561-4E37-B7F2-005E839BB8EF}" srcOrd="1" destOrd="0" presId="urn:microsoft.com/office/officeart/2005/8/layout/orgChart1"/>
+    <dgm:cxn modelId="{8E79B2A8-2360-42E3-B78C-EDF680D18E11}" type="presParOf" srcId="{419482C9-B215-48CC-9F6F-7367B5F941B7}" destId="{EAC0D427-CDEA-4728-A5D6-6A65D14D25A2}" srcOrd="1" destOrd="0" presId="urn:microsoft.com/office/officeart/2005/8/layout/orgChart1"/>
+    <dgm:cxn modelId="{9FDF98E0-D2E9-4BDA-9245-4212EBB5FBE1}" type="presParOf" srcId="{EAC0D427-CDEA-4728-A5D6-6A65D14D25A2}" destId="{08E288B9-C60E-4959-B3F2-2BB7DE062565}" srcOrd="0" destOrd="0" presId="urn:microsoft.com/office/officeart/2005/8/layout/orgChart1"/>
+    <dgm:cxn modelId="{D87E08C9-3700-4777-943B-0F8A95BB5629}" type="presParOf" srcId="{EAC0D427-CDEA-4728-A5D6-6A65D14D25A2}" destId="{BEAF996C-2FB4-465C-983E-008353BE8340}" srcOrd="1" destOrd="0" presId="urn:microsoft.com/office/officeart/2005/8/layout/orgChart1"/>
+    <dgm:cxn modelId="{3A4DC563-6E8F-4077-8BD3-16495AA0A0C7}" type="presParOf" srcId="{BEAF996C-2FB4-465C-983E-008353BE8340}" destId="{E6870BFA-832C-4FA3-82F0-CB94E54DA394}" srcOrd="0" destOrd="0" presId="urn:microsoft.com/office/officeart/2005/8/layout/orgChart1"/>
+    <dgm:cxn modelId="{2D87086E-E9C1-48D9-AE83-918524C0BF71}" type="presParOf" srcId="{E6870BFA-832C-4FA3-82F0-CB94E54DA394}" destId="{95477994-DC31-46CC-95C6-B67FC048F3FF}" srcOrd="0" destOrd="0" presId="urn:microsoft.com/office/officeart/2005/8/layout/orgChart1"/>
+    <dgm:cxn modelId="{D6C7C78F-33D0-4ADB-ACD3-9F51307E58FC}" type="presParOf" srcId="{E6870BFA-832C-4FA3-82F0-CB94E54DA394}" destId="{D89019B0-F26A-40CB-BD66-7D9BCB976721}" srcOrd="1" destOrd="0" presId="urn:microsoft.com/office/officeart/2005/8/layout/orgChart1"/>
+    <dgm:cxn modelId="{7A5D4086-62FD-47DA-9FD5-7DDDA86A9FBF}" type="presParOf" srcId="{BEAF996C-2FB4-465C-983E-008353BE8340}" destId="{E9026955-C398-4DF5-BAB5-D9CF29BFBDB2}" srcOrd="1" destOrd="0" presId="urn:microsoft.com/office/officeart/2005/8/layout/orgChart1"/>
+    <dgm:cxn modelId="{A913C7D6-E282-46C1-8A2C-27AD41E77598}" type="presParOf" srcId="{E9026955-C398-4DF5-BAB5-D9CF29BFBDB2}" destId="{E6F59740-FD26-4DF0-AB6B-13CC42C2E5F5}" srcOrd="0" destOrd="0" presId="urn:microsoft.com/office/officeart/2005/8/layout/orgChart1"/>
+    <dgm:cxn modelId="{BA611565-F58E-4850-A624-176D23D746CA}" type="presParOf" srcId="{E9026955-C398-4DF5-BAB5-D9CF29BFBDB2}" destId="{8720A532-5C1D-4E1A-A2BB-DAAAC984ADCE}" srcOrd="1" destOrd="0" presId="urn:microsoft.com/office/officeart/2005/8/layout/orgChart1"/>
+    <dgm:cxn modelId="{9CA54794-4DF4-4D70-9F66-D3239BE9C080}" type="presParOf" srcId="{8720A532-5C1D-4E1A-A2BB-DAAAC984ADCE}" destId="{55E882B1-CCEF-499B-8C82-0DCFEBBB2114}" srcOrd="0" destOrd="0" presId="urn:microsoft.com/office/officeart/2005/8/layout/orgChart1"/>
+    <dgm:cxn modelId="{3D153714-F263-4A46-BFB1-6EBC55457B13}" type="presParOf" srcId="{55E882B1-CCEF-499B-8C82-0DCFEBBB2114}" destId="{69407826-016B-40B5-A4F1-B2987D512D3B}" srcOrd="0" destOrd="0" presId="urn:microsoft.com/office/officeart/2005/8/layout/orgChart1"/>
+    <dgm:cxn modelId="{08D13B41-6E1E-4E95-B840-0D521EC928AB}" type="presParOf" srcId="{55E882B1-CCEF-499B-8C82-0DCFEBBB2114}" destId="{BCDCFDE2-1A60-483E-AC8C-C2C32AE04CC0}" srcOrd="1" destOrd="0" presId="urn:microsoft.com/office/officeart/2005/8/layout/orgChart1"/>
+    <dgm:cxn modelId="{1C51A667-02F5-4038-A9B5-BCF01FA50C9C}" type="presParOf" srcId="{8720A532-5C1D-4E1A-A2BB-DAAAC984ADCE}" destId="{42469F12-E243-4072-9422-BD700CB429BE}" srcOrd="1" destOrd="0" presId="urn:microsoft.com/office/officeart/2005/8/layout/orgChart1"/>
+    <dgm:cxn modelId="{9E4A91DE-E2C4-4C62-8C2D-9C7A78E3BBDE}" type="presParOf" srcId="{42469F12-E243-4072-9422-BD700CB429BE}" destId="{B87A7689-C8A0-4359-B90D-56CAD1DF4151}" srcOrd="0" destOrd="0" presId="urn:microsoft.com/office/officeart/2005/8/layout/orgChart1"/>
+    <dgm:cxn modelId="{3FB1DA4D-AEB8-44E4-9E00-F5398D7FC1EC}" type="presParOf" srcId="{42469F12-E243-4072-9422-BD700CB429BE}" destId="{CB44E121-E8CC-423E-920E-7A48F23676D5}" srcOrd="1" destOrd="0" presId="urn:microsoft.com/office/officeart/2005/8/layout/orgChart1"/>
+    <dgm:cxn modelId="{F668CB1B-8ADC-4957-B617-922DCB6326F2}" type="presParOf" srcId="{CB44E121-E8CC-423E-920E-7A48F23676D5}" destId="{FD650CC0-DCAA-429E-A368-33AA4E59EA3F}" srcOrd="0" destOrd="0" presId="urn:microsoft.com/office/officeart/2005/8/layout/orgChart1"/>
+    <dgm:cxn modelId="{585FE3DB-D27D-4C44-BC33-54D22FF21C16}" type="presParOf" srcId="{FD650CC0-DCAA-429E-A368-33AA4E59EA3F}" destId="{04DAD942-3625-446D-A708-9BD9B0247C0A}" srcOrd="0" destOrd="0" presId="urn:microsoft.com/office/officeart/2005/8/layout/orgChart1"/>
+    <dgm:cxn modelId="{0607DE59-DED5-4960-A516-0F149A2E4190}" type="presParOf" srcId="{FD650CC0-DCAA-429E-A368-33AA4E59EA3F}" destId="{51A1C309-6231-48CA-BD4A-A3A2DC4D9CE6}" srcOrd="1" destOrd="0" presId="urn:microsoft.com/office/officeart/2005/8/layout/orgChart1"/>
+    <dgm:cxn modelId="{C05ABC71-DA09-4015-971A-54363D1B0312}" type="presParOf" srcId="{CB44E121-E8CC-423E-920E-7A48F23676D5}" destId="{60EC6058-0B40-44C6-9758-04C81BCEC18C}" srcOrd="1" destOrd="0" presId="urn:microsoft.com/office/officeart/2005/8/layout/orgChart1"/>
+    <dgm:cxn modelId="{9C670CF2-C396-4D4C-99D2-290482C76168}" type="presParOf" srcId="{60EC6058-0B40-44C6-9758-04C81BCEC18C}" destId="{206B55E2-68C8-424A-AFE3-50ACAEBB83D3}" srcOrd="0" destOrd="0" presId="urn:microsoft.com/office/officeart/2005/8/layout/orgChart1"/>
+    <dgm:cxn modelId="{A4FA233C-3E69-4016-9C3C-9DF5CB7589E4}" type="presParOf" srcId="{60EC6058-0B40-44C6-9758-04C81BCEC18C}" destId="{CC0359D4-2D07-4016-996A-751469904DEA}" srcOrd="1" destOrd="0" presId="urn:microsoft.com/office/officeart/2005/8/layout/orgChart1"/>
+    <dgm:cxn modelId="{7573523A-1F19-4DC2-96D8-E5783C009DAB}" type="presParOf" srcId="{CC0359D4-2D07-4016-996A-751469904DEA}" destId="{3DEC99A1-39F2-4A88-8EB3-9CEF9BE1FDE4}" srcOrd="0" destOrd="0" presId="urn:microsoft.com/office/officeart/2005/8/layout/orgChart1"/>
+    <dgm:cxn modelId="{78C45D87-A1CD-4390-B4BA-DBC5355C9007}" type="presParOf" srcId="{3DEC99A1-39F2-4A88-8EB3-9CEF9BE1FDE4}" destId="{A38CD27B-3AB0-4832-86DC-EE9446ECAFA3}" srcOrd="0" destOrd="0" presId="urn:microsoft.com/office/officeart/2005/8/layout/orgChart1"/>
+    <dgm:cxn modelId="{C6DCBF1F-D64E-4476-A4E8-4FED02438584}" type="presParOf" srcId="{3DEC99A1-39F2-4A88-8EB3-9CEF9BE1FDE4}" destId="{E34D7468-04B7-4973-BA48-CF79898E6D95}" srcOrd="1" destOrd="0" presId="urn:microsoft.com/office/officeart/2005/8/layout/orgChart1"/>
+    <dgm:cxn modelId="{102B59F3-3602-407A-A985-A0094953FBF4}" type="presParOf" srcId="{CC0359D4-2D07-4016-996A-751469904DEA}" destId="{16062F17-E906-4BD6-AC5F-EF8FE9D6E5EC}" srcOrd="1" destOrd="0" presId="urn:microsoft.com/office/officeart/2005/8/layout/orgChart1"/>
+    <dgm:cxn modelId="{EE6082FD-857F-421A-97F5-4351E2EEC3A0}" type="presParOf" srcId="{16062F17-E906-4BD6-AC5F-EF8FE9D6E5EC}" destId="{350A4000-C176-4DA8-9D1F-044C17A6BF89}" srcOrd="0" destOrd="0" presId="urn:microsoft.com/office/officeart/2005/8/layout/orgChart1"/>
+    <dgm:cxn modelId="{56E1A932-F073-4836-9569-B49A5D023F0F}" type="presParOf" srcId="{16062F17-E906-4BD6-AC5F-EF8FE9D6E5EC}" destId="{A218BCEF-F194-4392-8BE5-48024A3435EA}" srcOrd="1" destOrd="0" presId="urn:microsoft.com/office/officeart/2005/8/layout/orgChart1"/>
+    <dgm:cxn modelId="{73598566-EE65-4130-9A85-2D5B03C7C93A}" type="presParOf" srcId="{A218BCEF-F194-4392-8BE5-48024A3435EA}" destId="{5BD0366D-B9D3-462C-8492-186E6983BD4D}" srcOrd="0" destOrd="0" presId="urn:microsoft.com/office/officeart/2005/8/layout/orgChart1"/>
+    <dgm:cxn modelId="{3998E6B9-3E60-49B4-9749-BA2EA73B6A76}" type="presParOf" srcId="{5BD0366D-B9D3-462C-8492-186E6983BD4D}" destId="{5E52BA38-417F-45E0-ACF6-8E65CEABECA0}" srcOrd="0" destOrd="0" presId="urn:microsoft.com/office/officeart/2005/8/layout/orgChart1"/>
+    <dgm:cxn modelId="{A5E9BFD0-6CAE-400A-BCFF-0418F3BA763E}" type="presParOf" srcId="{5BD0366D-B9D3-462C-8492-186E6983BD4D}" destId="{56FB9642-5626-4EAC-A03C-29533671F0BA}" srcOrd="1" destOrd="0" presId="urn:microsoft.com/office/officeart/2005/8/layout/orgChart1"/>
+    <dgm:cxn modelId="{377904A0-DDB7-4D7E-B204-12FB5B4FB5B1}" type="presParOf" srcId="{A218BCEF-F194-4392-8BE5-48024A3435EA}" destId="{0CC79E14-4828-484D-8993-0990025BA8E6}" srcOrd="1" destOrd="0" presId="urn:microsoft.com/office/officeart/2005/8/layout/orgChart1"/>
+    <dgm:cxn modelId="{47C4DE95-0D57-403E-A4F1-0D859FF9B818}" type="presParOf" srcId="{A218BCEF-F194-4392-8BE5-48024A3435EA}" destId="{0273A26A-21E0-4EBC-B5BC-CC05A8A8CAAF}" srcOrd="2" destOrd="0" presId="urn:microsoft.com/office/officeart/2005/8/layout/orgChart1"/>
+    <dgm:cxn modelId="{0F3B325B-2158-41D3-A2B1-C0A55428105B}" type="presParOf" srcId="{16062F17-E906-4BD6-AC5F-EF8FE9D6E5EC}" destId="{453F108F-CBEF-4CB4-AF88-260F1049A88B}" srcOrd="2" destOrd="0" presId="urn:microsoft.com/office/officeart/2005/8/layout/orgChart1"/>
+    <dgm:cxn modelId="{34A76246-A43A-465D-9B41-05699AB39983}" type="presParOf" srcId="{16062F17-E906-4BD6-AC5F-EF8FE9D6E5EC}" destId="{1FC19661-3EAD-404E-9995-120EC079A0E0}" srcOrd="3" destOrd="0" presId="urn:microsoft.com/office/officeart/2005/8/layout/orgChart1"/>
+    <dgm:cxn modelId="{E28EB2E9-86EA-4170-BCE6-FBF4A273BFBE}" type="presParOf" srcId="{1FC19661-3EAD-404E-9995-120EC079A0E0}" destId="{0DF6DF15-05D8-4451-8F91-2C2F787E75A6}" srcOrd="0" destOrd="0" presId="urn:microsoft.com/office/officeart/2005/8/layout/orgChart1"/>
+    <dgm:cxn modelId="{4178675E-53FD-491A-A774-E29FCE217A94}" type="presParOf" srcId="{0DF6DF15-05D8-4451-8F91-2C2F787E75A6}" destId="{F09D53DD-9015-4352-B9F1-34C556E37D35}" srcOrd="0" destOrd="0" presId="urn:microsoft.com/office/officeart/2005/8/layout/orgChart1"/>
+    <dgm:cxn modelId="{23F419E5-9DE6-40EC-83AC-BB237C216FA4}" type="presParOf" srcId="{0DF6DF15-05D8-4451-8F91-2C2F787E75A6}" destId="{AD4EEB07-161B-4170-A96C-CEDF6051F79E}" srcOrd="1" destOrd="0" presId="urn:microsoft.com/office/officeart/2005/8/layout/orgChart1"/>
+    <dgm:cxn modelId="{910DF35A-73C0-44B2-9E0B-DE64ECCDCAB5}" type="presParOf" srcId="{1FC19661-3EAD-404E-9995-120EC079A0E0}" destId="{B919C0A4-9B2A-44A2-AF08-E887D96D27A3}" srcOrd="1" destOrd="0" presId="urn:microsoft.com/office/officeart/2005/8/layout/orgChart1"/>
+    <dgm:cxn modelId="{233A5675-5D81-4DBA-8AD5-7C560783B612}" type="presParOf" srcId="{1FC19661-3EAD-404E-9995-120EC079A0E0}" destId="{0CCA470E-608B-4256-9F83-502054A6BBBC}" srcOrd="2" destOrd="0" presId="urn:microsoft.com/office/officeart/2005/8/layout/orgChart1"/>
+    <dgm:cxn modelId="{2B5201D5-10DF-44B0-BC5F-F3C9B724FEF5}" type="presParOf" srcId="{16062F17-E906-4BD6-AC5F-EF8FE9D6E5EC}" destId="{C3198788-6EC0-4473-87A7-102624FD5C01}" srcOrd="4" destOrd="0" presId="urn:microsoft.com/office/officeart/2005/8/layout/orgChart1"/>
+    <dgm:cxn modelId="{F994D97F-D064-4866-A776-E3AFE3F5FF80}" type="presParOf" srcId="{16062F17-E906-4BD6-AC5F-EF8FE9D6E5EC}" destId="{BE1E5EDB-6E6A-4271-AE76-15729B56A2DD}" srcOrd="5" destOrd="0" presId="urn:microsoft.com/office/officeart/2005/8/layout/orgChart1"/>
+    <dgm:cxn modelId="{7B098305-EFC3-48E5-A928-09A41C6F599D}" type="presParOf" srcId="{BE1E5EDB-6E6A-4271-AE76-15729B56A2DD}" destId="{9F3CC9ED-FDDE-4442-B3B8-B8FBA203694D}" srcOrd="0" destOrd="0" presId="urn:microsoft.com/office/officeart/2005/8/layout/orgChart1"/>
+    <dgm:cxn modelId="{242B77EB-E0B9-461B-90F8-9105DDFBB123}" type="presParOf" srcId="{9F3CC9ED-FDDE-4442-B3B8-B8FBA203694D}" destId="{040FB99C-496D-4B04-A5D5-7D667B7842FD}" srcOrd="0" destOrd="0" presId="urn:microsoft.com/office/officeart/2005/8/layout/orgChart1"/>
+    <dgm:cxn modelId="{9F10C5C5-09AB-4EC3-99A7-A83C42C6CDE8}" type="presParOf" srcId="{9F3CC9ED-FDDE-4442-B3B8-B8FBA203694D}" destId="{895E5BE7-AF30-487E-99D4-572823AF3204}" srcOrd="1" destOrd="0" presId="urn:microsoft.com/office/officeart/2005/8/layout/orgChart1"/>
+    <dgm:cxn modelId="{AF27DB30-E4E7-4267-8A55-7C9EBE28BB88}" type="presParOf" srcId="{BE1E5EDB-6E6A-4271-AE76-15729B56A2DD}" destId="{5E7EF199-2AB5-48EA-BE16-FC2181B6C2D5}" srcOrd="1" destOrd="0" presId="urn:microsoft.com/office/officeart/2005/8/layout/orgChart1"/>
+    <dgm:cxn modelId="{36920E47-FBA0-4E33-B758-33893B07E16A}" type="presParOf" srcId="{BE1E5EDB-6E6A-4271-AE76-15729B56A2DD}" destId="{06E8AA60-DD08-44FD-B3AF-D53503C33DDC}" srcOrd="2" destOrd="0" presId="urn:microsoft.com/office/officeart/2005/8/layout/orgChart1"/>
+    <dgm:cxn modelId="{81343C00-D159-4070-BB6D-3B47E005BC7E}" type="presParOf" srcId="{16062F17-E906-4BD6-AC5F-EF8FE9D6E5EC}" destId="{AEACA7E0-E4E5-4AD1-8328-69144B812290}" srcOrd="6" destOrd="0" presId="urn:microsoft.com/office/officeart/2005/8/layout/orgChart1"/>
+    <dgm:cxn modelId="{72B4D3A2-AD2A-437E-9766-E34973A103D2}" type="presParOf" srcId="{16062F17-E906-4BD6-AC5F-EF8FE9D6E5EC}" destId="{A87DA3BA-1155-4D8A-B379-76C62DDE271A}" srcOrd="7" destOrd="0" presId="urn:microsoft.com/office/officeart/2005/8/layout/orgChart1"/>
+    <dgm:cxn modelId="{F25763F1-E114-40D9-BCB2-0EFBA39D124F}" type="presParOf" srcId="{A87DA3BA-1155-4D8A-B379-76C62DDE271A}" destId="{3C14D898-02C5-46A7-AB4E-E4CC666C8B17}" srcOrd="0" destOrd="0" presId="urn:microsoft.com/office/officeart/2005/8/layout/orgChart1"/>
+    <dgm:cxn modelId="{110348B2-0B8B-4F10-9A24-34F70F54DA3F}" type="presParOf" srcId="{3C14D898-02C5-46A7-AB4E-E4CC666C8B17}" destId="{EF2B81E1-2E9C-4939-B5C0-E055D76FA526}" srcOrd="0" destOrd="0" presId="urn:microsoft.com/office/officeart/2005/8/layout/orgChart1"/>
+    <dgm:cxn modelId="{50850611-C6C1-49B2-AC65-174E735566AC}" type="presParOf" srcId="{3C14D898-02C5-46A7-AB4E-E4CC666C8B17}" destId="{EE382FCB-07B3-43F6-B0DE-0E1ECC508202}" srcOrd="1" destOrd="0" presId="urn:microsoft.com/office/officeart/2005/8/layout/orgChart1"/>
+    <dgm:cxn modelId="{07569E58-BAF7-45AB-BBAA-050C12F20801}" type="presParOf" srcId="{A87DA3BA-1155-4D8A-B379-76C62DDE271A}" destId="{720E28C6-840B-45A1-A224-2F61317B835D}" srcOrd="1" destOrd="0" presId="urn:microsoft.com/office/officeart/2005/8/layout/orgChart1"/>
+    <dgm:cxn modelId="{C25B3373-7037-400E-B91E-604727D28795}" type="presParOf" srcId="{A87DA3BA-1155-4D8A-B379-76C62DDE271A}" destId="{E1960075-AF40-4737-89C0-4A008B1B9D7E}" srcOrd="2" destOrd="0" presId="urn:microsoft.com/office/officeart/2005/8/layout/orgChart1"/>
+    <dgm:cxn modelId="{BC712EC6-B28C-4202-9D5A-4EF26DAB65DA}" type="presParOf" srcId="{E1960075-AF40-4737-89C0-4A008B1B9D7E}" destId="{7D21236F-06B1-47E7-9754-8FBE46553C88}" srcOrd="0" destOrd="0" presId="urn:microsoft.com/office/officeart/2005/8/layout/orgChart1"/>
+    <dgm:cxn modelId="{91A70FFC-01E1-4F6C-AF46-A4BDBBC68196}" type="presParOf" srcId="{E1960075-AF40-4737-89C0-4A008B1B9D7E}" destId="{6CD0D47E-F017-4CCE-8935-2399ADBFDA55}" srcOrd="1" destOrd="0" presId="urn:microsoft.com/office/officeart/2005/8/layout/orgChart1"/>
+    <dgm:cxn modelId="{C99BD647-FFCC-4D0F-B079-9C33372E5887}" type="presParOf" srcId="{6CD0D47E-F017-4CCE-8935-2399ADBFDA55}" destId="{43C97E37-4EFA-4917-A67B-4164CA4E7D39}" srcOrd="0" destOrd="0" presId="urn:microsoft.com/office/officeart/2005/8/layout/orgChart1"/>
+    <dgm:cxn modelId="{D69B45FF-D41D-49CE-8E32-12498E1F68D1}" type="presParOf" srcId="{43C97E37-4EFA-4917-A67B-4164CA4E7D39}" destId="{E9FF3AF0-37D9-4668-A69D-CAB9AF442150}" srcOrd="0" destOrd="0" presId="urn:microsoft.com/office/officeart/2005/8/layout/orgChart1"/>
+    <dgm:cxn modelId="{637986B4-BD93-46D6-8EC5-DE940D3A3736}" type="presParOf" srcId="{43C97E37-4EFA-4917-A67B-4164CA4E7D39}" destId="{C0EC424E-9604-4CBB-9376-634C45A55A58}" srcOrd="1" destOrd="0" presId="urn:microsoft.com/office/officeart/2005/8/layout/orgChart1"/>
+    <dgm:cxn modelId="{99D55E9E-0272-466A-B17B-54264E829235}" type="presParOf" srcId="{6CD0D47E-F017-4CCE-8935-2399ADBFDA55}" destId="{E1AE0F85-1E3E-473B-8D9F-6BC4542E6A44}" srcOrd="1" destOrd="0" presId="urn:microsoft.com/office/officeart/2005/8/layout/orgChart1"/>
+    <dgm:cxn modelId="{73A5AE41-1DDB-4918-BAF6-8BCE783D0B11}" type="presParOf" srcId="{6CD0D47E-F017-4CCE-8935-2399ADBFDA55}" destId="{B2C248D5-C4A1-4CC1-87BE-33299DCE687E}" srcOrd="2" destOrd="0" presId="urn:microsoft.com/office/officeart/2005/8/layout/orgChart1"/>
+    <dgm:cxn modelId="{73A82943-FD41-43A9-9F6C-6BE7684AFF1E}" type="presParOf" srcId="{16062F17-E906-4BD6-AC5F-EF8FE9D6E5EC}" destId="{6BB5CE42-72A0-4D46-A2D1-A2C26AE4B0CE}" srcOrd="8" destOrd="0" presId="urn:microsoft.com/office/officeart/2005/8/layout/orgChart1"/>
+    <dgm:cxn modelId="{39CAA1B0-3FAE-4189-91CC-B7E3F1F3FD53}" type="presParOf" srcId="{16062F17-E906-4BD6-AC5F-EF8FE9D6E5EC}" destId="{B608A3C3-020E-4CAF-8BE4-0C1F6E728A64}" srcOrd="9" destOrd="0" presId="urn:microsoft.com/office/officeart/2005/8/layout/orgChart1"/>
+    <dgm:cxn modelId="{E7763E42-A1E4-4F7D-8E41-868DF1C186AE}" type="presParOf" srcId="{B608A3C3-020E-4CAF-8BE4-0C1F6E728A64}" destId="{10DF5F0F-3297-4BCE-8F92-4E28F0485E0D}" srcOrd="0" destOrd="0" presId="urn:microsoft.com/office/officeart/2005/8/layout/orgChart1"/>
+    <dgm:cxn modelId="{6DC09ED5-7B97-4ABA-B688-4B8AE6547663}" type="presParOf" srcId="{10DF5F0F-3297-4BCE-8F92-4E28F0485E0D}" destId="{F822E78B-126F-42AD-B5D7-E754C6BA7030}" srcOrd="0" destOrd="0" presId="urn:microsoft.com/office/officeart/2005/8/layout/orgChart1"/>
+    <dgm:cxn modelId="{6F401D9B-1AB0-4F26-8BD9-9C806A3C16BD}" type="presParOf" srcId="{10DF5F0F-3297-4BCE-8F92-4E28F0485E0D}" destId="{418E3A00-A1CD-42BE-BF35-B990CFDDB17C}" srcOrd="1" destOrd="0" presId="urn:microsoft.com/office/officeart/2005/8/layout/orgChart1"/>
+    <dgm:cxn modelId="{E982AC0D-5301-45F1-8C84-83575AC6CB9D}" type="presParOf" srcId="{B608A3C3-020E-4CAF-8BE4-0C1F6E728A64}" destId="{BC6A239B-69C5-4A20-9B0D-647481EF3863}" srcOrd="1" destOrd="0" presId="urn:microsoft.com/office/officeart/2005/8/layout/orgChart1"/>
+    <dgm:cxn modelId="{58D9DAFE-3EDE-403B-B9BC-0A758A871553}" type="presParOf" srcId="{BC6A239B-69C5-4A20-9B0D-647481EF3863}" destId="{C3A2997B-1C39-4568-A5DE-3C4F60463B60}" srcOrd="0" destOrd="0" presId="urn:microsoft.com/office/officeart/2005/8/layout/orgChart1"/>
+    <dgm:cxn modelId="{454052B8-AC59-4F44-8FD5-50FD5CA53AE4}" type="presParOf" srcId="{BC6A239B-69C5-4A20-9B0D-647481EF3863}" destId="{7072DED7-2426-4127-AA7E-C421A23E68CB}" srcOrd="1" destOrd="0" presId="urn:microsoft.com/office/officeart/2005/8/layout/orgChart1"/>
+    <dgm:cxn modelId="{DDFFA04E-1E0D-41C7-82F9-ACC4741A8232}" type="presParOf" srcId="{7072DED7-2426-4127-AA7E-C421A23E68CB}" destId="{5B45E5C6-7A47-48BB-8717-C1461C37F799}" srcOrd="0" destOrd="0" presId="urn:microsoft.com/office/officeart/2005/8/layout/orgChart1"/>
+    <dgm:cxn modelId="{5A0BAC30-9A7D-4759-AC4F-F93EDACDDE7C}" type="presParOf" srcId="{5B45E5C6-7A47-48BB-8717-C1461C37F799}" destId="{2AD3EAF3-792B-4B3B-9018-72EBBDDAECB1}" srcOrd="0" destOrd="0" presId="urn:microsoft.com/office/officeart/2005/8/layout/orgChart1"/>
+    <dgm:cxn modelId="{1CD06A2A-4C44-4F97-8324-2254E021DF3A}" type="presParOf" srcId="{5B45E5C6-7A47-48BB-8717-C1461C37F799}" destId="{09495BEA-BD28-4439-84E5-59EDEEBE0AF2}" srcOrd="1" destOrd="0" presId="urn:microsoft.com/office/officeart/2005/8/layout/orgChart1"/>
+    <dgm:cxn modelId="{48814C83-E57A-451C-92F9-6468A5110895}" type="presParOf" srcId="{7072DED7-2426-4127-AA7E-C421A23E68CB}" destId="{1167FE79-5239-4ACD-BDD9-E8D15C69AD92}" srcOrd="1" destOrd="0" presId="urn:microsoft.com/office/officeart/2005/8/layout/orgChart1"/>
+    <dgm:cxn modelId="{6A6142F4-7077-455C-A534-A655716A575E}" type="presParOf" srcId="{7072DED7-2426-4127-AA7E-C421A23E68CB}" destId="{AF11B584-E26E-4C39-8692-0AD9075BE690}" srcOrd="2" destOrd="0" presId="urn:microsoft.com/office/officeart/2005/8/layout/orgChart1"/>
+    <dgm:cxn modelId="{A2F3D91A-0978-4B08-8ED1-2A004EF1407F}" type="presParOf" srcId="{B608A3C3-020E-4CAF-8BE4-0C1F6E728A64}" destId="{D241B25C-C01F-4603-AC3C-93FB9A1D9411}" srcOrd="2" destOrd="0" presId="urn:microsoft.com/office/officeart/2005/8/layout/orgChart1"/>
+    <dgm:cxn modelId="{5BB116AB-AD70-447E-A3AD-62501E16F280}" type="presParOf" srcId="{CC0359D4-2D07-4016-996A-751469904DEA}" destId="{6FC236D5-F170-4A4D-945E-2235D2249D15}" srcOrd="2" destOrd="0" presId="urn:microsoft.com/office/officeart/2005/8/layout/orgChart1"/>
+    <dgm:cxn modelId="{FEA92F70-564A-4450-8192-9D2C5658E225}" type="presParOf" srcId="{CB44E121-E8CC-423E-920E-7A48F23676D5}" destId="{C36ED048-A6F9-4991-88C3-139D336C39CA}" srcOrd="2" destOrd="0" presId="urn:microsoft.com/office/officeart/2005/8/layout/orgChart1"/>
+    <dgm:cxn modelId="{7C652704-4259-41E7-B517-BC4006AE5376}" type="presParOf" srcId="{8720A532-5C1D-4E1A-A2BB-DAAAC984ADCE}" destId="{F52D6184-5A33-491A-8D97-A3934ECA11CE}" srcOrd="2" destOrd="0" presId="urn:microsoft.com/office/officeart/2005/8/layout/orgChart1"/>
+    <dgm:cxn modelId="{661EE497-1D76-4DF5-9CA6-BE2068892969}" type="presParOf" srcId="{BEAF996C-2FB4-465C-983E-008353BE8340}" destId="{8DA3675C-598D-4804-9045-A3F56A5987EE}" srcOrd="2" destOrd="0" presId="urn:microsoft.com/office/officeart/2005/8/layout/orgChart1"/>
+    <dgm:cxn modelId="{F2088D6A-8621-4147-A626-531BA9646154}" type="presParOf" srcId="{419482C9-B215-48CC-9F6F-7367B5F941B7}" destId="{2C535C53-EA8F-4DE8-ABEE-341FC8FB58A2}" srcOrd="2" destOrd="0" presId="urn:microsoft.com/office/officeart/2005/8/layout/orgChart1"/>
   </dgm:cxnLst>
   <dgm:bg/>
   <dgm:whole/>
   <dgm:extLst>
     <a:ext uri="http://schemas.microsoft.com/office/drawing/2008/diagram">
-      <dsp:dataModelExt xmlns:dsp="http://schemas.microsoft.com/office/drawing/2008/diagram" relId="rId23" minVer="http://schemas.openxmlformats.org/drawingml/2006/diagram"/>
+      <dsp:dataModelExt xmlns:dsp="http://schemas.microsoft.com/office/drawing/2008/diagram" relId="rId27" minVer="http://schemas.openxmlformats.org/drawingml/2006/diagram"/>
     </a:ext>
   </dgm:extLst>
 </dgm:dataModel>
@@ -11042,6 +11981,13 @@
 
 <file path=word/glossary/fontTable.xml><?xml version="1.0" encoding="utf-8"?>
 <w:fonts xmlns:mc="http://schemas.openxmlformats.org/markup-compatibility/2006" xmlns:r="http://schemas.openxmlformats.org/officeDocument/2006/relationships" xmlns:w="http://schemas.openxmlformats.org/wordprocessingml/2006/main" xmlns:w14="http://schemas.microsoft.com/office/word/2010/wordml" xmlns:w15="http://schemas.microsoft.com/office/word/2012/wordml" mc:Ignorable="w14 w15">
+  <w:font w:name="Calibri">
+    <w:panose1 w:val="020F0502020204030204"/>
+    <w:charset w:val="00"/>
+    <w:family w:val="swiss"/>
+    <w:pitch w:val="variable"/>
+    <w:sig w:usb0="E00002FF" w:usb1="4000ACFF" w:usb2="00000001" w:usb3="00000000" w:csb0="0000019F" w:csb1="00000000"/>
+  </w:font>
   <w:font w:name="Times New Roman">
     <w:panose1 w:val="02020603050405020304"/>
     <w:charset w:val="00"/>
@@ -11049,12 +11995,26 @@
     <w:pitch w:val="variable"/>
     <w:sig w:usb0="E0002EFF" w:usb1="C0007843" w:usb2="00000009" w:usb3="00000000" w:csb0="000001FF" w:csb1="00000000"/>
   </w:font>
-  <w:font w:name="Calibri">
-    <w:panose1 w:val="020F0502020204030204"/>
+  <w:font w:name="Courier New">
+    <w:panose1 w:val="02070309020205020404"/>
     <w:charset w:val="00"/>
-    <w:family w:val="swiss"/>
+    <w:family w:val="modern"/>
+    <w:pitch w:val="fixed"/>
+    <w:sig w:usb0="E0002EFF" w:usb1="C0007843" w:usb2="00000009" w:usb3="00000000" w:csb0="000001FF" w:csb1="00000000"/>
+  </w:font>
+  <w:font w:name="Wingdings">
+    <w:panose1 w:val="05000000000000000000"/>
+    <w:charset w:val="02"/>
+    <w:family w:val="auto"/>
     <w:pitch w:val="variable"/>
-    <w:sig w:usb0="E00002FF" w:usb1="4000ACFF" w:usb2="00000001" w:usb3="00000000" w:csb0="0000019F" w:csb1="00000000"/>
+    <w:sig w:usb0="00000000" w:usb1="10000000" w:usb2="00000000" w:usb3="00000000" w:csb0="80000000" w:csb1="00000000"/>
+  </w:font>
+  <w:font w:name="Symbol">
+    <w:panose1 w:val="05050102010706020507"/>
+    <w:charset w:val="02"/>
+    <w:family w:val="roman"/>
+    <w:pitch w:val="variable"/>
+    <w:sig w:usb0="00000000" w:usb1="10000000" w:usb2="00000000" w:usb3="00000000" w:csb0="80000000" w:csb1="00000000"/>
   </w:font>
   <w:font w:name="Calibri Light">
     <w:panose1 w:val="020F0302020204030204"/>
@@ -11089,10 +12049,12 @@
   </w:compat>
   <w:rsids>
     <w:rsidRoot w:val="00310B4D"/>
+    <w:rsid w:val="000A0C03"/>
     <w:rsid w:val="00310B4D"/>
     <w:rsid w:val="003A0E55"/>
     <w:rsid w:val="00444B62"/>
     <w:rsid w:val="005177C7"/>
+    <w:rsid w:val="005A5453"/>
     <w:rsid w:val="00E731A3"/>
     <w:rsid w:val="00FB3E00"/>
   </w:rsids>
@@ -11887,7 +12849,7 @@
 </file>
 
 <file path=customXml/itemProps2.xml><?xml version="1.0" encoding="utf-8"?>
-<ds:datastoreItem xmlns:ds="http://schemas.openxmlformats.org/officeDocument/2006/customXml" ds:itemID="{27ABF032-32A1-435C-9846-0AE6DB9FE42D}">
+<ds:datastoreItem xmlns:ds="http://schemas.openxmlformats.org/officeDocument/2006/customXml" ds:itemID="{FE34A53E-D955-4A31-B366-010136F8C857}">
   <ds:schemaRefs>
     <ds:schemaRef ds:uri="http://schemas.openxmlformats.org/officeDocument/2006/bibliography"/>
   </ds:schemaRefs>

</xml_diff>

<commit_message>
Je dois juste punch l'aide :D et un fichier temporaire euh
</commit_message>
<xml_diff>
--- a/Rapport Snoopy - Axel CANTE Juliette HEUANGTHEP.docx
+++ b/Rapport Snoopy - Axel CANTE Juliette HEUANGTHEP.docx
@@ -1003,7 +1003,23 @@
                               <w:fldChar w:fldCharType="end"/>
                             </w:r>
                             <w:r>
-                              <w:t xml:space="preserve"> Snoopy's Magic Show, </w:t>
+                              <w:t xml:space="preserve"> </w:t>
+                            </w:r>
+                            <w:proofErr w:type="spellStart"/>
+                            <w:r>
+                              <w:t>Snoopy's</w:t>
+                            </w:r>
+                            <w:proofErr w:type="spellEnd"/>
+                            <w:r>
+                              <w:t xml:space="preserve"> </w:t>
+                            </w:r>
+                            <w:proofErr w:type="spellStart"/>
+                            <w:r>
+                              <w:t>Magic</w:t>
+                            </w:r>
+                            <w:proofErr w:type="spellEnd"/>
+                            <w:r>
+                              <w:t xml:space="preserve"> Show, </w:t>
                             </w:r>
                             <w:r>
                               <w:t xml:space="preserve"> jeu vidéo créé en 1990</w:t>
@@ -1600,7 +1616,23 @@
           <w:rFonts w:ascii="Arial" w:hAnsi="Arial" w:cs="Arial"/>
           <w:sz w:val="28"/>
         </w:rPr>
-        <w:t>Nous sommes une équipe de deux ex-Prépac : CANTE Axel et HE</w:t>
+        <w:t>Nous sommes une équipe de deux ex-</w:t>
+      </w:r>
+      <w:proofErr w:type="spellStart"/>
+      <w:r>
+        <w:rPr>
+          <w:rFonts w:ascii="Arial" w:hAnsi="Arial" w:cs="Arial"/>
+          <w:sz w:val="28"/>
+        </w:rPr>
+        <w:t>Prépac</w:t>
+      </w:r>
+      <w:proofErr w:type="spellEnd"/>
+      <w:r>
+        <w:rPr>
+          <w:rFonts w:ascii="Arial" w:hAnsi="Arial" w:cs="Arial"/>
+          <w:sz w:val="28"/>
+        </w:rPr>
+        <w:t> : CANTE Axel et HE</w:t>
       </w:r>
       <w:r>
         <w:rPr>
@@ -1846,7 +1878,23 @@
           <w:sz w:val="24"/>
           <w:szCs w:val="24"/>
         </w:rPr>
-        <w:t>Nous avons utilisé GanttProject afin de réaliser un planning de ce qui a été établi durant la mise en place du projet.</w:t>
+        <w:t xml:space="preserve">Nous avons utilisé </w:t>
+      </w:r>
+      <w:proofErr w:type="spellStart"/>
+      <w:r>
+        <w:rPr>
+          <w:sz w:val="24"/>
+          <w:szCs w:val="24"/>
+        </w:rPr>
+        <w:t>GanttProject</w:t>
+      </w:r>
+      <w:proofErr w:type="spellEnd"/>
+      <w:r>
+        <w:rPr>
+          <w:sz w:val="24"/>
+          <w:szCs w:val="24"/>
+        </w:rPr>
+        <w:t xml:space="preserve"> afin de réaliser un planning de ce qui a été établi durant la mise en place du projet.</w:t>
       </w:r>
       <w:r>
         <w:rPr>
@@ -1927,14 +1975,46 @@
           <w:sz w:val="24"/>
           <w:szCs w:val="24"/>
         </w:rPr>
-        <w:t>n approfondie de SourceTree </w:t>
-      </w:r>
-      <w:r>
-        <w:rPr>
-          <w:sz w:val="24"/>
-          <w:szCs w:val="24"/>
-        </w:rPr>
-        <w:t>(* voir page suiante)</w:t>
+        <w:t xml:space="preserve">n approfondie de </w:t>
+      </w:r>
+      <w:proofErr w:type="spellStart"/>
+      <w:r>
+        <w:rPr>
+          <w:sz w:val="24"/>
+          <w:szCs w:val="24"/>
+        </w:rPr>
+        <w:t>SourceTree</w:t>
+      </w:r>
+      <w:proofErr w:type="spellEnd"/>
+      <w:r>
+        <w:rPr>
+          <w:sz w:val="24"/>
+          <w:szCs w:val="24"/>
+        </w:rPr>
+        <w:t> </w:t>
+      </w:r>
+      <w:r>
+        <w:rPr>
+          <w:sz w:val="24"/>
+          <w:szCs w:val="24"/>
+        </w:rPr>
+        <w:t xml:space="preserve">(* voir page </w:t>
+      </w:r>
+      <w:proofErr w:type="spellStart"/>
+      <w:r>
+        <w:rPr>
+          <w:sz w:val="24"/>
+          <w:szCs w:val="24"/>
+        </w:rPr>
+        <w:t>suiante</w:t>
+      </w:r>
+      <w:proofErr w:type="spellEnd"/>
+      <w:r>
+        <w:rPr>
+          <w:sz w:val="24"/>
+          <w:szCs w:val="24"/>
+        </w:rPr>
+        <w:t>)</w:t>
       </w:r>
       <w:r>
         <w:rPr>
@@ -2088,7 +2168,55 @@
           <w:sz w:val="24"/>
           <w:szCs w:val="24"/>
         </w:rPr>
-        <w:t>Ceci est le logiciel SourceTree qui permet d’utiliser gitbucket afin de versionner le projet en équipe.</w:t>
+        <w:t xml:space="preserve">Ceci est le logiciel </w:t>
+      </w:r>
+      <w:proofErr w:type="spellStart"/>
+      <w:r>
+        <w:rPr>
+          <w:sz w:val="24"/>
+          <w:szCs w:val="24"/>
+        </w:rPr>
+        <w:t>SourceTree</w:t>
+      </w:r>
+      <w:proofErr w:type="spellEnd"/>
+      <w:r>
+        <w:rPr>
+          <w:sz w:val="24"/>
+          <w:szCs w:val="24"/>
+        </w:rPr>
+        <w:t xml:space="preserve"> qui permet d’utiliser </w:t>
+      </w:r>
+      <w:proofErr w:type="spellStart"/>
+      <w:r>
+        <w:rPr>
+          <w:sz w:val="24"/>
+          <w:szCs w:val="24"/>
+        </w:rPr>
+        <w:t>gitbucket</w:t>
+      </w:r>
+      <w:proofErr w:type="spellEnd"/>
+      <w:r>
+        <w:rPr>
+          <w:sz w:val="24"/>
+          <w:szCs w:val="24"/>
+        </w:rPr>
+        <w:t xml:space="preserve"> afin de </w:t>
+      </w:r>
+      <w:proofErr w:type="spellStart"/>
+      <w:r>
+        <w:rPr>
+          <w:sz w:val="24"/>
+          <w:szCs w:val="24"/>
+        </w:rPr>
+        <w:t>versionner</w:t>
+      </w:r>
+      <w:proofErr w:type="spellEnd"/>
+      <w:r>
+        <w:rPr>
+          <w:sz w:val="24"/>
+          <w:szCs w:val="24"/>
+        </w:rPr>
+        <w:t xml:space="preserve"> le projet en équipe.</w:t>
       </w:r>
     </w:p>
     <w:p>
@@ -2691,10 +2819,16 @@
         <w:t xml:space="preserve"> On entre dans le niveau 1</w:t>
       </w:r>
       <w:r>
-        <w:t xml:space="preserve"> après ue petite aide</w:t>
-      </w:r>
-      <w:bookmarkStart w:id="0" w:name="_GoBack"/>
-      <w:bookmarkEnd w:id="0"/>
+        <w:t xml:space="preserve"> après </w:t>
+      </w:r>
+      <w:proofErr w:type="spellStart"/>
+      <w:r>
+        <w:t>ue</w:t>
+      </w:r>
+      <w:proofErr w:type="spellEnd"/>
+      <w:r>
+        <w:t xml:space="preserve"> petite aide</w:t>
+      </w:r>
       <w:r>
         <w:br/>
       </w:r>
@@ -3878,7 +4012,152 @@
         <mc:AlternateContent>
           <mc:Choice Requires="wps">
             <w:drawing>
-              <wp:anchor distT="0" distB="0" distL="114300" distR="114300" simplePos="0" relativeHeight="251674624" behindDoc="0" locked="0" layoutInCell="1" allowOverlap="1">
+              <wp:anchor distT="0" distB="0" distL="114300" distR="114300" simplePos="0" relativeHeight="251663360" behindDoc="0" locked="0" layoutInCell="1" allowOverlap="1" wp14:anchorId="1E573675" wp14:editId="12D0DB8F">
+                <wp:simplePos x="0" y="0"/>
+                <wp:positionH relativeFrom="column">
+                  <wp:posOffset>1134278</wp:posOffset>
+                </wp:positionH>
+                <wp:positionV relativeFrom="paragraph">
+                  <wp:posOffset>5984473</wp:posOffset>
+                </wp:positionV>
+                <wp:extent cx="2090058" cy="0"/>
+                <wp:effectExtent l="0" t="0" r="24765" b="19050"/>
+                <wp:wrapNone/>
+                <wp:docPr id="8" name="Connecteur droit 8"/>
+                <wp:cNvGraphicFramePr/>
+                <a:graphic xmlns:a="http://schemas.openxmlformats.org/drawingml/2006/main">
+                  <a:graphicData uri="http://schemas.microsoft.com/office/word/2010/wordprocessingShape">
+                    <wps:wsp>
+                      <wps:cNvCnPr/>
+                      <wps:spPr>
+                        <a:xfrm flipH="1">
+                          <a:off x="0" y="0"/>
+                          <a:ext cx="2090058" cy="0"/>
+                        </a:xfrm>
+                        <a:prstGeom prst="line">
+                          <a:avLst/>
+                        </a:prstGeom>
+                      </wps:spPr>
+                      <wps:style>
+                        <a:lnRef idx="1">
+                          <a:schemeClr val="accent1"/>
+                        </a:lnRef>
+                        <a:fillRef idx="0">
+                          <a:schemeClr val="accent1"/>
+                        </a:fillRef>
+                        <a:effectRef idx="0">
+                          <a:schemeClr val="accent1"/>
+                        </a:effectRef>
+                        <a:fontRef idx="minor">
+                          <a:schemeClr val="tx1"/>
+                        </a:fontRef>
+                      </wps:style>
+                      <wps:bodyPr/>
+                    </wps:wsp>
+                  </a:graphicData>
+                </a:graphic>
+                <wp14:sizeRelH relativeFrom="margin">
+                  <wp14:pctWidth>0</wp14:pctWidth>
+                </wp14:sizeRelH>
+                <wp14:sizeRelV relativeFrom="margin">
+                  <wp14:pctHeight>0</wp14:pctHeight>
+                </wp14:sizeRelV>
+              </wp:anchor>
+            </w:drawing>
+          </mc:Choice>
+          <mc:Fallback>
+            <w:pict>
+              <v:line w14:anchorId="5E12DF3C" id="Connecteur droit 8" o:spid="_x0000_s1026" style="position:absolute;flip:x;z-index:251663360;visibility:visible;mso-wrap-style:square;mso-width-percent:0;mso-height-percent:0;mso-wrap-distance-left:9pt;mso-wrap-distance-top:0;mso-wrap-distance-right:9pt;mso-wrap-distance-bottom:0;mso-position-horizontal:absolute;mso-position-horizontal-relative:text;mso-position-vertical:absolute;mso-position-vertical-relative:text;mso-width-percent:0;mso-height-percent:0;mso-width-relative:margin;mso-height-relative:margin" from="89.3pt,471.2pt" to="253.85pt,471.2pt" o:gfxdata="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" strokecolor="#5b9bd5 [3204]" strokeweight=".5pt">
+                <v:stroke joinstyle="miter"/>
+              </v:line>
+            </w:pict>
+          </mc:Fallback>
+        </mc:AlternateContent>
+      </w:r>
+      <w:r>
+        <w:rPr>
+          <w:noProof/>
+          <w:sz w:val="32"/>
+          <w:szCs w:val="32"/>
+          <w:lang w:eastAsia="fr-FR"/>
+        </w:rPr>
+        <mc:AlternateContent>
+          <mc:Choice Requires="wps">
+            <w:drawing>
+              <wp:anchor distT="0" distB="0" distL="114300" distR="114300" simplePos="0" relativeHeight="251670528" behindDoc="0" locked="0" layoutInCell="1" allowOverlap="1" wp14:anchorId="4A4873AC" wp14:editId="588A6D3E">
+                <wp:simplePos x="0" y="0"/>
+                <wp:positionH relativeFrom="margin">
+                  <wp:posOffset>3000790</wp:posOffset>
+                </wp:positionH>
+                <wp:positionV relativeFrom="paragraph">
+                  <wp:posOffset>5371438</wp:posOffset>
+                </wp:positionV>
+                <wp:extent cx="0" cy="1082351"/>
+                <wp:effectExtent l="0" t="0" r="19050" b="22860"/>
+                <wp:wrapNone/>
+                <wp:docPr id="17" name="Connecteur droit 17"/>
+                <wp:cNvGraphicFramePr/>
+                <a:graphic xmlns:a="http://schemas.openxmlformats.org/drawingml/2006/main">
+                  <a:graphicData uri="http://schemas.microsoft.com/office/word/2010/wordprocessingShape">
+                    <wps:wsp>
+                      <wps:cNvCnPr/>
+                      <wps:spPr>
+                        <a:xfrm flipV="1">
+                          <a:off x="0" y="0"/>
+                          <a:ext cx="0" cy="1082351"/>
+                        </a:xfrm>
+                        <a:prstGeom prst="line">
+                          <a:avLst/>
+                        </a:prstGeom>
+                      </wps:spPr>
+                      <wps:style>
+                        <a:lnRef idx="1">
+                          <a:schemeClr val="accent1"/>
+                        </a:lnRef>
+                        <a:fillRef idx="0">
+                          <a:schemeClr val="accent1"/>
+                        </a:fillRef>
+                        <a:effectRef idx="0">
+                          <a:schemeClr val="accent1"/>
+                        </a:effectRef>
+                        <a:fontRef idx="minor">
+                          <a:schemeClr val="tx1"/>
+                        </a:fontRef>
+                      </wps:style>
+                      <wps:bodyPr/>
+                    </wps:wsp>
+                  </a:graphicData>
+                </a:graphic>
+                <wp14:sizeRelH relativeFrom="margin">
+                  <wp14:pctWidth>0</wp14:pctWidth>
+                </wp14:sizeRelH>
+                <wp14:sizeRelV relativeFrom="margin">
+                  <wp14:pctHeight>0</wp14:pctHeight>
+                </wp14:sizeRelV>
+              </wp:anchor>
+            </w:drawing>
+          </mc:Choice>
+          <mc:Fallback>
+            <w:pict>
+              <v:line w14:anchorId="6C3BC07F" id="Connecteur droit 17" o:spid="_x0000_s1026" style="position:absolute;flip:y;z-index:251670528;visibility:visible;mso-wrap-style:square;mso-width-percent:0;mso-height-percent:0;mso-wrap-distance-left:9pt;mso-wrap-distance-top:0;mso-wrap-distance-right:9pt;mso-wrap-distance-bottom:0;mso-position-horizontal:absolute;mso-position-horizontal-relative:margin;mso-position-vertical:absolute;mso-position-vertical-relative:text;mso-width-percent:0;mso-height-percent:0;mso-width-relative:margin;mso-height-relative:margin" from="236.3pt,422.95pt" to="236.3pt,508.15pt" o:gfxdata="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" strokecolor="#5b9bd5 [3204]" strokeweight=".5pt">
+                <v:stroke joinstyle="miter"/>
+                <w10:wrap anchorx="margin"/>
+              </v:line>
+            </w:pict>
+          </mc:Fallback>
+        </mc:AlternateContent>
+      </w:r>
+      <w:r>
+        <w:rPr>
+          <w:noProof/>
+          <w:sz w:val="32"/>
+          <w:szCs w:val="32"/>
+          <w:lang w:eastAsia="fr-FR"/>
+        </w:rPr>
+        <mc:AlternateContent>
+          <mc:Choice Requires="wps">
+            <w:drawing>
+              <wp:anchor distT="0" distB="0" distL="114300" distR="114300" simplePos="0" relativeHeight="251674624" behindDoc="0" locked="0" layoutInCell="1" allowOverlap="1" wp14:anchorId="22F41443" wp14:editId="08BA1693">
                 <wp:simplePos x="0" y="0"/>
                 <wp:positionH relativeFrom="column">
                   <wp:posOffset>3262772</wp:posOffset>
@@ -3927,7 +4206,7 @@
           </mc:Choice>
           <mc:Fallback>
             <w:pict>
-              <v:shapetype w14:anchorId="777D7F4B" id="_x0000_t34" coordsize="21600,21600" o:spt="34" o:oned="t" adj="10800" path="m,l@0,0@0,21600,21600,21600e" filled="f">
+              <v:shapetype w14:anchorId="7A31BB22" id="_x0000_t34" coordsize="21600,21600" o:spt="34" o:oned="t" adj="10800" path="m,l@0,0@0,21600,21600,21600e" filled="f">
                 <v:stroke joinstyle="miter"/>
                 <v:formulas>
                   <v:f eqn="val #0"/>
@@ -3953,80 +4232,7 @@
         <mc:AlternateContent>
           <mc:Choice Requires="wps">
             <w:drawing>
-              <wp:anchor distT="0" distB="0" distL="114300" distR="114300" simplePos="0" relativeHeight="251670528" behindDoc="0" locked="0" layoutInCell="1" allowOverlap="1" wp14:anchorId="0414C443" wp14:editId="2BB9ED2C">
-                <wp:simplePos x="0" y="0"/>
-                <wp:positionH relativeFrom="margin">
-                  <wp:posOffset>2986405</wp:posOffset>
-                </wp:positionH>
-                <wp:positionV relativeFrom="paragraph">
-                  <wp:posOffset>5365750</wp:posOffset>
-                </wp:positionV>
-                <wp:extent cx="19050" cy="1047750"/>
-                <wp:effectExtent l="0" t="0" r="19050" b="19050"/>
-                <wp:wrapNone/>
-                <wp:docPr id="17" name="Connecteur droit 17"/>
-                <wp:cNvGraphicFramePr/>
-                <a:graphic xmlns:a="http://schemas.openxmlformats.org/drawingml/2006/main">
-                  <a:graphicData uri="http://schemas.microsoft.com/office/word/2010/wordprocessingShape">
-                    <wps:wsp>
-                      <wps:cNvCnPr/>
-                      <wps:spPr>
-                        <a:xfrm flipV="1">
-                          <a:off x="0" y="0"/>
-                          <a:ext cx="19050" cy="1047750"/>
-                        </a:xfrm>
-                        <a:prstGeom prst="line">
-                          <a:avLst/>
-                        </a:prstGeom>
-                      </wps:spPr>
-                      <wps:style>
-                        <a:lnRef idx="1">
-                          <a:schemeClr val="accent1"/>
-                        </a:lnRef>
-                        <a:fillRef idx="0">
-                          <a:schemeClr val="accent1"/>
-                        </a:fillRef>
-                        <a:effectRef idx="0">
-                          <a:schemeClr val="accent1"/>
-                        </a:effectRef>
-                        <a:fontRef idx="minor">
-                          <a:schemeClr val="tx1"/>
-                        </a:fontRef>
-                      </wps:style>
-                      <wps:bodyPr/>
-                    </wps:wsp>
-                  </a:graphicData>
-                </a:graphic>
-                <wp14:sizeRelH relativeFrom="margin">
-                  <wp14:pctWidth>0</wp14:pctWidth>
-                </wp14:sizeRelH>
-                <wp14:sizeRelV relativeFrom="margin">
-                  <wp14:pctHeight>0</wp14:pctHeight>
-                </wp14:sizeRelV>
-              </wp:anchor>
-            </w:drawing>
-          </mc:Choice>
-          <mc:Fallback>
-            <w:pict>
-              <v:line w14:anchorId="02B05137" id="Connecteur droit 17" o:spid="_x0000_s1026" style="position:absolute;flip:y;z-index:251670528;visibility:visible;mso-wrap-style:square;mso-width-percent:0;mso-height-percent:0;mso-wrap-distance-left:9pt;mso-wrap-distance-top:0;mso-wrap-distance-right:9pt;mso-wrap-distance-bottom:0;mso-position-horizontal:absolute;mso-position-horizontal-relative:margin;mso-position-vertical:absolute;mso-position-vertical-relative:text;mso-width-percent:0;mso-height-percent:0;mso-width-relative:margin;mso-height-relative:margin" from="235.15pt,422.5pt" to="236.65pt,505pt" o:gfxdata="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" strokecolor="#5b9bd5 [3204]" strokeweight=".5pt">
-                <v:stroke joinstyle="miter"/>
-                <w10:wrap anchorx="margin"/>
-              </v:line>
-            </w:pict>
-          </mc:Fallback>
-        </mc:AlternateContent>
-      </w:r>
-      <w:r>
-        <w:rPr>
-          <w:noProof/>
-          <w:sz w:val="32"/>
-          <w:szCs w:val="32"/>
-          <w:lang w:eastAsia="fr-FR"/>
-        </w:rPr>
-        <mc:AlternateContent>
-          <mc:Choice Requires="wps">
-            <w:drawing>
-              <wp:anchor distT="0" distB="0" distL="114300" distR="114300" simplePos="0" relativeHeight="251666432" behindDoc="0" locked="0" layoutInCell="1" allowOverlap="1" wp14:anchorId="3E2610BD" wp14:editId="555CEC8A">
+              <wp:anchor distT="0" distB="0" distL="114300" distR="114300" simplePos="0" relativeHeight="251666432" behindDoc="0" locked="0" layoutInCell="1" allowOverlap="1" wp14:anchorId="6A8565EC" wp14:editId="1AA4031A">
                 <wp:simplePos x="0" y="0"/>
                 <wp:positionH relativeFrom="column">
                   <wp:posOffset>1843405</wp:posOffset>
@@ -4081,145 +4287,7 @@
           </mc:Choice>
           <mc:Fallback>
             <w:pict>
-              <v:line w14:anchorId="440AD17B" id="Connecteur droit 13" o:spid="_x0000_s1026" style="position:absolute;flip:y;z-index:251666432;visibility:visible;mso-wrap-style:square;mso-width-percent:0;mso-height-percent:0;mso-wrap-distance-left:9pt;mso-wrap-distance-top:0;mso-wrap-distance-right:9pt;mso-wrap-distance-bottom:0;mso-position-horizontal:absolute;mso-position-horizontal-relative:text;mso-position-vertical:absolute;mso-position-vertical-relative:text;mso-width-percent:0;mso-height-percent:0;mso-width-relative:margin;mso-height-relative:margin" from="145.15pt,436.3pt" to="145.15pt,467.45pt" o:gfxdata="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" strokecolor="#5b9bd5 [3204]" strokeweight=".5pt">
-                <v:stroke joinstyle="miter"/>
-              </v:line>
-            </w:pict>
-          </mc:Fallback>
-        </mc:AlternateContent>
-      </w:r>
-      <w:r>
-        <w:rPr>
-          <w:noProof/>
-          <w:sz w:val="32"/>
-          <w:szCs w:val="32"/>
-          <w:lang w:eastAsia="fr-FR"/>
-        </w:rPr>
-        <mc:AlternateContent>
-          <mc:Choice Requires="wps">
-            <w:drawing>
-              <wp:anchor distT="0" distB="0" distL="114300" distR="114300" simplePos="0" relativeHeight="251664384" behindDoc="0" locked="0" layoutInCell="1" allowOverlap="1" wp14:anchorId="0C6BCB3D" wp14:editId="1E609896">
-                <wp:simplePos x="0" y="0"/>
-                <wp:positionH relativeFrom="column">
-                  <wp:posOffset>600075</wp:posOffset>
-                </wp:positionH>
-                <wp:positionV relativeFrom="paragraph">
-                  <wp:posOffset>5422900</wp:posOffset>
-                </wp:positionV>
-                <wp:extent cx="0" cy="571500"/>
-                <wp:effectExtent l="0" t="0" r="19050" b="19050"/>
-                <wp:wrapNone/>
-                <wp:docPr id="12" name="Connecteur droit 12"/>
-                <wp:cNvGraphicFramePr/>
-                <a:graphic xmlns:a="http://schemas.openxmlformats.org/drawingml/2006/main">
-                  <a:graphicData uri="http://schemas.microsoft.com/office/word/2010/wordprocessingShape">
-                    <wps:wsp>
-                      <wps:cNvCnPr/>
-                      <wps:spPr>
-                        <a:xfrm flipV="1">
-                          <a:off x="0" y="0"/>
-                          <a:ext cx="0" cy="571500"/>
-                        </a:xfrm>
-                        <a:prstGeom prst="line">
-                          <a:avLst/>
-                        </a:prstGeom>
-                      </wps:spPr>
-                      <wps:style>
-                        <a:lnRef idx="1">
-                          <a:schemeClr val="accent1"/>
-                        </a:lnRef>
-                        <a:fillRef idx="0">
-                          <a:schemeClr val="accent1"/>
-                        </a:fillRef>
-                        <a:effectRef idx="0">
-                          <a:schemeClr val="accent1"/>
-                        </a:effectRef>
-                        <a:fontRef idx="minor">
-                          <a:schemeClr val="tx1"/>
-                        </a:fontRef>
-                      </wps:style>
-                      <wps:bodyPr/>
-                    </wps:wsp>
-                  </a:graphicData>
-                </a:graphic>
-                <wp14:sizeRelH relativeFrom="margin">
-                  <wp14:pctWidth>0</wp14:pctWidth>
-                </wp14:sizeRelH>
-                <wp14:sizeRelV relativeFrom="margin">
-                  <wp14:pctHeight>0</wp14:pctHeight>
-                </wp14:sizeRelV>
-              </wp:anchor>
-            </w:drawing>
-          </mc:Choice>
-          <mc:Fallback>
-            <w:pict>
-              <v:line w14:anchorId="53AE1EEB" id="Connecteur droit 12" o:spid="_x0000_s1026" style="position:absolute;flip:y;z-index:251664384;visibility:visible;mso-wrap-style:square;mso-width-percent:0;mso-height-percent:0;mso-wrap-distance-left:9pt;mso-wrap-distance-top:0;mso-wrap-distance-right:9pt;mso-wrap-distance-bottom:0;mso-position-horizontal:absolute;mso-position-horizontal-relative:text;mso-position-vertical:absolute;mso-position-vertical-relative:text;mso-width-percent:0;mso-height-percent:0;mso-width-relative:margin;mso-height-relative:margin" from="47.25pt,427pt" to="47.25pt,472pt" o:gfxdata="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" strokecolor="#5b9bd5 [3204]" strokeweight=".5pt">
-                <v:stroke joinstyle="miter"/>
-              </v:line>
-            </w:pict>
-          </mc:Fallback>
-        </mc:AlternateContent>
-      </w:r>
-      <w:r>
-        <w:rPr>
-          <w:noProof/>
-          <w:sz w:val="32"/>
-          <w:szCs w:val="32"/>
-          <w:lang w:eastAsia="fr-FR"/>
-        </w:rPr>
-        <mc:AlternateContent>
-          <mc:Choice Requires="wps">
-            <w:drawing>
-              <wp:anchor distT="0" distB="0" distL="114300" distR="114300" simplePos="0" relativeHeight="251663360" behindDoc="0" locked="0" layoutInCell="1" allowOverlap="1" wp14:anchorId="2774E6FA" wp14:editId="4ACDC08A">
-                <wp:simplePos x="0" y="0"/>
-                <wp:positionH relativeFrom="column">
-                  <wp:posOffset>600075</wp:posOffset>
-                </wp:positionH>
-                <wp:positionV relativeFrom="paragraph">
-                  <wp:posOffset>5975350</wp:posOffset>
-                </wp:positionV>
-                <wp:extent cx="2524693" cy="0"/>
-                <wp:effectExtent l="0" t="0" r="9525" b="19050"/>
-                <wp:wrapNone/>
-                <wp:docPr id="8" name="Connecteur droit 8"/>
-                <wp:cNvGraphicFramePr/>
-                <a:graphic xmlns:a="http://schemas.openxmlformats.org/drawingml/2006/main">
-                  <a:graphicData uri="http://schemas.microsoft.com/office/word/2010/wordprocessingShape">
-                    <wps:wsp>
-                      <wps:cNvCnPr/>
-                      <wps:spPr>
-                        <a:xfrm flipH="1">
-                          <a:off x="0" y="0"/>
-                          <a:ext cx="2524693" cy="0"/>
-                        </a:xfrm>
-                        <a:prstGeom prst="line">
-                          <a:avLst/>
-                        </a:prstGeom>
-                      </wps:spPr>
-                      <wps:style>
-                        <a:lnRef idx="1">
-                          <a:schemeClr val="accent1"/>
-                        </a:lnRef>
-                        <a:fillRef idx="0">
-                          <a:schemeClr val="accent1"/>
-                        </a:fillRef>
-                        <a:effectRef idx="0">
-                          <a:schemeClr val="accent1"/>
-                        </a:effectRef>
-                        <a:fontRef idx="minor">
-                          <a:schemeClr val="tx1"/>
-                        </a:fontRef>
-                      </wps:style>
-                      <wps:bodyPr/>
-                    </wps:wsp>
-                  </a:graphicData>
-                </a:graphic>
-              </wp:anchor>
-            </w:drawing>
-          </mc:Choice>
-          <mc:Fallback>
-            <w:pict>
-              <v:line w14:anchorId="693A8FC8" id="Connecteur droit 8" o:spid="_x0000_s1026" style="position:absolute;flip:x;z-index:251663360;visibility:visible;mso-wrap-style:square;mso-wrap-distance-left:9pt;mso-wrap-distance-top:0;mso-wrap-distance-right:9pt;mso-wrap-distance-bottom:0;mso-position-horizontal:absolute;mso-position-horizontal-relative:text;mso-position-vertical:absolute;mso-position-vertical-relative:text" from="47.25pt,470.5pt" to="246.05pt,470.5pt" o:gfxdata="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" strokecolor="#5b9bd5 [3204]" strokeweight=".5pt">
+              <v:line w14:anchorId="64E3218C" id="Connecteur droit 13" o:spid="_x0000_s1026" style="position:absolute;flip:y;z-index:251666432;visibility:visible;mso-wrap-style:square;mso-width-percent:0;mso-height-percent:0;mso-wrap-distance-left:9pt;mso-wrap-distance-top:0;mso-wrap-distance-right:9pt;mso-wrap-distance-bottom:0;mso-position-horizontal:absolute;mso-position-horizontal-relative:text;mso-position-vertical:absolute;mso-position-vertical-relative:text;mso-width-percent:0;mso-height-percent:0;mso-width-relative:margin;mso-height-relative:margin" from="145.15pt,436.3pt" to="145.15pt,467.45pt" o:gfxdata="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" strokecolor="#5b9bd5 [3204]" strokeweight=".5pt">
                 <v:stroke joinstyle="miter"/>
               </v:line>
             </w:pict>
@@ -4313,7 +4381,7 @@
         <w:drawing>
           <wp:inline distT="0" distB="0" distL="0" distR="0" wp14:anchorId="69DCEB26" wp14:editId="5B35F98E">
             <wp:extent cx="6432550" cy="7010400"/>
-            <wp:effectExtent l="0" t="0" r="0" b="19050"/>
+            <wp:effectExtent l="38100" t="0" r="0" b="19050"/>
             <wp:docPr id="4" name="Diagramme 4"/>
             <wp:cNvGraphicFramePr/>
             <a:graphic xmlns:a="http://schemas.openxmlformats.org/drawingml/2006/main">
@@ -4324,6 +4392,8 @@
           </wp:inline>
         </w:drawing>
       </w:r>
+      <w:bookmarkStart w:id="0" w:name="_GoBack"/>
+      <w:bookmarkEnd w:id="0"/>
     </w:p>
     <w:p>
       <w:pPr>
@@ -7292,6 +7362,46 @@
         </a:p>
       </dgm:t>
     </dgm:pt>
+    <dgm:pt modelId="{B4956E46-2917-4443-B4F3-9533BB9E0656}">
+      <dgm:prSet/>
+      <dgm:spPr>
+        <a:solidFill>
+          <a:schemeClr val="bg1"/>
+        </a:solidFill>
+      </dgm:spPr>
+      <dgm:t>
+        <a:bodyPr/>
+        <a:lstStyle/>
+        <a:p>
+          <a:r>
+            <a:rPr lang="fr-FR"/>
+            <a:t>Aide affichée</a:t>
+          </a:r>
+        </a:p>
+      </dgm:t>
+    </dgm:pt>
+    <dgm:pt modelId="{D564D561-94BF-4E51-A25B-B4430224DAAF}" type="parTrans" cxnId="{43BE0E81-2FBC-4B01-8328-194415CDC5D2}">
+      <dgm:prSet/>
+      <dgm:spPr/>
+      <dgm:t>
+        <a:bodyPr/>
+        <a:lstStyle/>
+        <a:p>
+          <a:endParaRPr lang="fr-FR"/>
+        </a:p>
+      </dgm:t>
+    </dgm:pt>
+    <dgm:pt modelId="{D543EA26-A930-4B10-9468-2950F41CE871}" type="sibTrans" cxnId="{43BE0E81-2FBC-4B01-8328-194415CDC5D2}">
+      <dgm:prSet/>
+      <dgm:spPr/>
+      <dgm:t>
+        <a:bodyPr/>
+        <a:lstStyle/>
+        <a:p>
+          <a:endParaRPr lang="fr-FR"/>
+        </a:p>
+      </dgm:t>
+    </dgm:pt>
     <dgm:pt modelId="{92F0519B-E264-4140-A988-1B76B3E97358}" type="pres">
       <dgm:prSet presAssocID="{AD179732-3F3B-4417-875A-2BBC4B490734}" presName="hierChild1" presStyleCnt="0">
         <dgm:presLayoutVars>
@@ -7465,7 +7575,7 @@
       <dgm:spPr/>
     </dgm:pt>
     <dgm:pt modelId="{B87A7689-C8A0-4359-B90D-56CAD1DF4151}" type="pres">
-      <dgm:prSet presAssocID="{51EB7B11-EB37-4347-AA81-00A30C7633E9}" presName="Name37" presStyleLbl="parChTrans1D4" presStyleIdx="0" presStyleCnt="9"/>
+      <dgm:prSet presAssocID="{51EB7B11-EB37-4347-AA81-00A30C7633E9}" presName="Name37" presStyleLbl="parChTrans1D4" presStyleIdx="0" presStyleCnt="10"/>
       <dgm:spPr/>
       <dgm:t>
         <a:bodyPr/>
@@ -7488,7 +7598,7 @@
       <dgm:spPr/>
     </dgm:pt>
     <dgm:pt modelId="{04DAD942-3625-446D-A708-9BD9B0247C0A}" type="pres">
-      <dgm:prSet presAssocID="{C5E065E0-153F-4CA4-87EB-38A71E54A786}" presName="rootText" presStyleLbl="node4" presStyleIdx="0" presStyleCnt="8" custScaleX="182786" custScaleY="153671">
+      <dgm:prSet presAssocID="{C5E065E0-153F-4CA4-87EB-38A71E54A786}" presName="rootText" presStyleLbl="node4" presStyleIdx="0" presStyleCnt="9" custScaleX="182786" custScaleY="153671">
         <dgm:presLayoutVars>
           <dgm:chPref val="3"/>
         </dgm:presLayoutVars>
@@ -7507,7 +7617,7 @@
       </dgm:t>
     </dgm:pt>
     <dgm:pt modelId="{51A1C309-6231-48CA-BD4A-A3A2DC4D9CE6}" type="pres">
-      <dgm:prSet presAssocID="{C5E065E0-153F-4CA4-87EB-38A71E54A786}" presName="rootConnector" presStyleLbl="node4" presStyleIdx="0" presStyleCnt="8"/>
+      <dgm:prSet presAssocID="{C5E065E0-153F-4CA4-87EB-38A71E54A786}" presName="rootConnector" presStyleLbl="node4" presStyleIdx="0" presStyleCnt="9"/>
       <dgm:spPr/>
       <dgm:t>
         <a:bodyPr/>
@@ -7522,7 +7632,7 @@
       <dgm:spPr/>
     </dgm:pt>
     <dgm:pt modelId="{206B55E2-68C8-424A-AFE3-50ACAEBB83D3}" type="pres">
-      <dgm:prSet presAssocID="{D57B788B-890E-4C67-BE4D-5E46E66A49A7}" presName="Name37" presStyleLbl="parChTrans1D4" presStyleIdx="1" presStyleCnt="9"/>
+      <dgm:prSet presAssocID="{D57B788B-890E-4C67-BE4D-5E46E66A49A7}" presName="Name37" presStyleLbl="parChTrans1D4" presStyleIdx="1" presStyleCnt="10"/>
       <dgm:spPr/>
       <dgm:t>
         <a:bodyPr/>
@@ -7545,7 +7655,7 @@
       <dgm:spPr/>
     </dgm:pt>
     <dgm:pt modelId="{A38CD27B-3AB0-4832-86DC-EE9446ECAFA3}" type="pres">
-      <dgm:prSet presAssocID="{B7D18BD6-A1DE-4641-9686-B767BCF24C78}" presName="rootText" presStyleLbl="node4" presStyleIdx="1" presStyleCnt="8">
+      <dgm:prSet presAssocID="{B7D18BD6-A1DE-4641-9686-B767BCF24C78}" presName="rootText" presStyleLbl="node4" presStyleIdx="1" presStyleCnt="9">
         <dgm:presLayoutVars>
           <dgm:chPref val="3"/>
         </dgm:presLayoutVars>
@@ -7560,7 +7670,7 @@
       </dgm:t>
     </dgm:pt>
     <dgm:pt modelId="{E34D7468-04B7-4973-BA48-CF79898E6D95}" type="pres">
-      <dgm:prSet presAssocID="{B7D18BD6-A1DE-4641-9686-B767BCF24C78}" presName="rootConnector" presStyleLbl="node4" presStyleIdx="1" presStyleCnt="8"/>
+      <dgm:prSet presAssocID="{B7D18BD6-A1DE-4641-9686-B767BCF24C78}" presName="rootConnector" presStyleLbl="node4" presStyleIdx="1" presStyleCnt="9"/>
       <dgm:spPr/>
       <dgm:t>
         <a:bodyPr/>
@@ -7575,7 +7685,7 @@
       <dgm:spPr/>
     </dgm:pt>
     <dgm:pt modelId="{350A4000-C176-4DA8-9D1F-044C17A6BF89}" type="pres">
-      <dgm:prSet presAssocID="{5541B5FD-73DE-4DCF-845C-CE98D104F7BA}" presName="Name37" presStyleLbl="parChTrans1D4" presStyleIdx="2" presStyleCnt="9"/>
+      <dgm:prSet presAssocID="{5541B5FD-73DE-4DCF-845C-CE98D104F7BA}" presName="Name37" presStyleLbl="parChTrans1D4" presStyleIdx="2" presStyleCnt="10"/>
       <dgm:spPr/>
       <dgm:t>
         <a:bodyPr/>
@@ -7598,7 +7708,7 @@
       <dgm:spPr/>
     </dgm:pt>
     <dgm:pt modelId="{5E52BA38-417F-45E0-ACF6-8E65CEABECA0}" type="pres">
-      <dgm:prSet presAssocID="{AA73565B-8AE0-4A9A-8BD6-D04508F4735F}" presName="rootText" presStyleLbl="node4" presStyleIdx="2" presStyleCnt="8">
+      <dgm:prSet presAssocID="{AA73565B-8AE0-4A9A-8BD6-D04508F4735F}" presName="rootText" presStyleLbl="node4" presStyleIdx="2" presStyleCnt="9">
         <dgm:presLayoutVars>
           <dgm:chPref val="3"/>
         </dgm:presLayoutVars>
@@ -7613,7 +7723,7 @@
       </dgm:t>
     </dgm:pt>
     <dgm:pt modelId="{56FB9642-5626-4EAC-A03C-29533671F0BA}" type="pres">
-      <dgm:prSet presAssocID="{AA73565B-8AE0-4A9A-8BD6-D04508F4735F}" presName="rootConnector" presStyleLbl="node4" presStyleIdx="2" presStyleCnt="8"/>
+      <dgm:prSet presAssocID="{AA73565B-8AE0-4A9A-8BD6-D04508F4735F}" presName="rootConnector" presStyleLbl="node4" presStyleIdx="2" presStyleCnt="9"/>
       <dgm:spPr/>
       <dgm:t>
         <a:bodyPr/>
@@ -7627,12 +7737,62 @@
       <dgm:prSet presAssocID="{AA73565B-8AE0-4A9A-8BD6-D04508F4735F}" presName="hierChild4" presStyleCnt="0"/>
       <dgm:spPr/>
     </dgm:pt>
+    <dgm:pt modelId="{FA28A213-F806-402A-9273-1EEE76D748C8}" type="pres">
+      <dgm:prSet presAssocID="{D564D561-94BF-4E51-A25B-B4430224DAAF}" presName="Name35" presStyleLbl="parChTrans1D4" presStyleIdx="3" presStyleCnt="10"/>
+      <dgm:spPr/>
+    </dgm:pt>
+    <dgm:pt modelId="{F45540FD-C35C-411C-98FD-71BA7E53E42E}" type="pres">
+      <dgm:prSet presAssocID="{B4956E46-2917-4443-B4F3-9533BB9E0656}" presName="hierRoot2" presStyleCnt="0">
+        <dgm:presLayoutVars>
+          <dgm:hierBranch val="init"/>
+        </dgm:presLayoutVars>
+      </dgm:prSet>
+      <dgm:spPr/>
+    </dgm:pt>
+    <dgm:pt modelId="{985071AD-B2CB-42F7-9E17-CC2FDA31325F}" type="pres">
+      <dgm:prSet presAssocID="{B4956E46-2917-4443-B4F3-9533BB9E0656}" presName="rootComposite" presStyleCnt="0"/>
+      <dgm:spPr/>
+    </dgm:pt>
+    <dgm:pt modelId="{05CF931D-0ADD-47A0-BCDC-E07732D22C55}" type="pres">
+      <dgm:prSet presAssocID="{B4956E46-2917-4443-B4F3-9533BB9E0656}" presName="rootText" presStyleLbl="node4" presStyleIdx="3" presStyleCnt="9">
+        <dgm:presLayoutVars>
+          <dgm:chPref val="3"/>
+        </dgm:presLayoutVars>
+      </dgm:prSet>
+      <dgm:spPr/>
+      <dgm:t>
+        <a:bodyPr/>
+        <a:lstStyle/>
+        <a:p>
+          <a:endParaRPr lang="fr-FR"/>
+        </a:p>
+      </dgm:t>
+    </dgm:pt>
+    <dgm:pt modelId="{F7E33EF9-C424-4AA2-B027-9F855013480A}" type="pres">
+      <dgm:prSet presAssocID="{B4956E46-2917-4443-B4F3-9533BB9E0656}" presName="rootConnector" presStyleLbl="node4" presStyleIdx="3" presStyleCnt="9"/>
+      <dgm:spPr/>
+      <dgm:t>
+        <a:bodyPr/>
+        <a:lstStyle/>
+        <a:p>
+          <a:endParaRPr lang="fr-FR"/>
+        </a:p>
+      </dgm:t>
+    </dgm:pt>
+    <dgm:pt modelId="{4E803F41-A8C9-4BCC-81A9-08B9E013A6F7}" type="pres">
+      <dgm:prSet presAssocID="{B4956E46-2917-4443-B4F3-9533BB9E0656}" presName="hierChild4" presStyleCnt="0"/>
+      <dgm:spPr/>
+    </dgm:pt>
+    <dgm:pt modelId="{03343ED2-79AB-4D01-B82B-2A80407E8A98}" type="pres">
+      <dgm:prSet presAssocID="{B4956E46-2917-4443-B4F3-9533BB9E0656}" presName="hierChild5" presStyleCnt="0"/>
+      <dgm:spPr/>
+    </dgm:pt>
     <dgm:pt modelId="{0273A26A-21E0-4EBC-B5BC-CC05A8A8CAAF}" type="pres">
       <dgm:prSet presAssocID="{AA73565B-8AE0-4A9A-8BD6-D04508F4735F}" presName="hierChild5" presStyleCnt="0"/>
       <dgm:spPr/>
     </dgm:pt>
     <dgm:pt modelId="{453F108F-CBEF-4CB4-AF88-260F1049A88B}" type="pres">
-      <dgm:prSet presAssocID="{AAAEC62F-8231-45E4-8E09-4FB5D82C5887}" presName="Name37" presStyleLbl="parChTrans1D4" presStyleIdx="3" presStyleCnt="9"/>
+      <dgm:prSet presAssocID="{AAAEC62F-8231-45E4-8E09-4FB5D82C5887}" presName="Name37" presStyleLbl="parChTrans1D4" presStyleIdx="4" presStyleCnt="10"/>
       <dgm:spPr/>
       <dgm:t>
         <a:bodyPr/>
@@ -7655,7 +7815,7 @@
       <dgm:spPr/>
     </dgm:pt>
     <dgm:pt modelId="{F09D53DD-9015-4352-B9F1-34C556E37D35}" type="pres">
-      <dgm:prSet presAssocID="{D32D75FA-6EF5-47FA-9EFB-4E3E5D69D667}" presName="rootText" presStyleLbl="node4" presStyleIdx="3" presStyleCnt="8" custLinFactNeighborX="1804" custLinFactNeighborY="3525">
+      <dgm:prSet presAssocID="{D32D75FA-6EF5-47FA-9EFB-4E3E5D69D667}" presName="rootText" presStyleLbl="node4" presStyleIdx="4" presStyleCnt="9" custLinFactNeighborX="1804" custLinFactNeighborY="3525">
         <dgm:presLayoutVars>
           <dgm:chPref val="3"/>
         </dgm:presLayoutVars>
@@ -7670,7 +7830,7 @@
       </dgm:t>
     </dgm:pt>
     <dgm:pt modelId="{AD4EEB07-161B-4170-A96C-CEDF6051F79E}" type="pres">
-      <dgm:prSet presAssocID="{D32D75FA-6EF5-47FA-9EFB-4E3E5D69D667}" presName="rootConnector" presStyleLbl="node4" presStyleIdx="3" presStyleCnt="8"/>
+      <dgm:prSet presAssocID="{D32D75FA-6EF5-47FA-9EFB-4E3E5D69D667}" presName="rootConnector" presStyleLbl="node4" presStyleIdx="4" presStyleCnt="9"/>
       <dgm:spPr/>
       <dgm:t>
         <a:bodyPr/>
@@ -7689,7 +7849,7 @@
       <dgm:spPr/>
     </dgm:pt>
     <dgm:pt modelId="{C3198788-6EC0-4473-87A7-102624FD5C01}" type="pres">
-      <dgm:prSet presAssocID="{3AC7DEEC-4B11-4F12-861E-CA0468F6080F}" presName="Name37" presStyleLbl="parChTrans1D4" presStyleIdx="4" presStyleCnt="9"/>
+      <dgm:prSet presAssocID="{3AC7DEEC-4B11-4F12-861E-CA0468F6080F}" presName="Name37" presStyleLbl="parChTrans1D4" presStyleIdx="5" presStyleCnt="10"/>
       <dgm:spPr/>
       <dgm:t>
         <a:bodyPr/>
@@ -7712,7 +7872,7 @@
       <dgm:spPr/>
     </dgm:pt>
     <dgm:pt modelId="{040FB99C-496D-4B04-A5D5-7D667B7842FD}" type="pres">
-      <dgm:prSet presAssocID="{551A3D72-492F-47F9-A2E1-74C8D951FA68}" presName="rootText" presStyleLbl="node4" presStyleIdx="4" presStyleCnt="8">
+      <dgm:prSet presAssocID="{551A3D72-492F-47F9-A2E1-74C8D951FA68}" presName="rootText" presStyleLbl="node4" presStyleIdx="5" presStyleCnt="9">
         <dgm:presLayoutVars>
           <dgm:chPref val="3"/>
         </dgm:presLayoutVars>
@@ -7727,7 +7887,7 @@
       </dgm:t>
     </dgm:pt>
     <dgm:pt modelId="{895E5BE7-AF30-487E-99D4-572823AF3204}" type="pres">
-      <dgm:prSet presAssocID="{551A3D72-492F-47F9-A2E1-74C8D951FA68}" presName="rootConnector" presStyleLbl="node4" presStyleIdx="4" presStyleCnt="8"/>
+      <dgm:prSet presAssocID="{551A3D72-492F-47F9-A2E1-74C8D951FA68}" presName="rootConnector" presStyleLbl="node4" presStyleIdx="5" presStyleCnt="9"/>
       <dgm:spPr/>
       <dgm:t>
         <a:bodyPr/>
@@ -7746,7 +7906,7 @@
       <dgm:spPr/>
     </dgm:pt>
     <dgm:pt modelId="{AEACA7E0-E4E5-4AD1-8328-69144B812290}" type="pres">
-      <dgm:prSet presAssocID="{CBC1298A-AC19-4389-A4FC-D0714B1482E0}" presName="Name37" presStyleLbl="parChTrans1D4" presStyleIdx="5" presStyleCnt="9"/>
+      <dgm:prSet presAssocID="{CBC1298A-AC19-4389-A4FC-D0714B1482E0}" presName="Name37" presStyleLbl="parChTrans1D4" presStyleIdx="6" presStyleCnt="10"/>
       <dgm:spPr/>
       <dgm:t>
         <a:bodyPr/>
@@ -7769,7 +7929,7 @@
       <dgm:spPr/>
     </dgm:pt>
     <dgm:pt modelId="{EF2B81E1-2E9C-4939-B5C0-E055D76FA526}" type="pres">
-      <dgm:prSet presAssocID="{540AC8D2-2044-44CD-8A14-436D6794882B}" presName="rootText" presStyleLbl="node4" presStyleIdx="5" presStyleCnt="8">
+      <dgm:prSet presAssocID="{540AC8D2-2044-44CD-8A14-436D6794882B}" presName="rootText" presStyleLbl="node4" presStyleIdx="6" presStyleCnt="9">
         <dgm:presLayoutVars>
           <dgm:chPref val="3"/>
         </dgm:presLayoutVars>
@@ -7784,7 +7944,7 @@
       </dgm:t>
     </dgm:pt>
     <dgm:pt modelId="{EE382FCB-07B3-43F6-B0DE-0E1ECC508202}" type="pres">
-      <dgm:prSet presAssocID="{540AC8D2-2044-44CD-8A14-436D6794882B}" presName="rootConnector" presStyleLbl="node4" presStyleIdx="5" presStyleCnt="8"/>
+      <dgm:prSet presAssocID="{540AC8D2-2044-44CD-8A14-436D6794882B}" presName="rootConnector" presStyleLbl="node4" presStyleIdx="6" presStyleCnt="9"/>
       <dgm:spPr/>
       <dgm:t>
         <a:bodyPr/>
@@ -7803,7 +7963,7 @@
       <dgm:spPr/>
     </dgm:pt>
     <dgm:pt modelId="{7D21236F-06B1-47E7-9754-8FBE46553C88}" type="pres">
-      <dgm:prSet presAssocID="{FAE4141F-0B1A-410F-8119-4379F7EF3724}" presName="Name111" presStyleLbl="parChTrans1D4" presStyleIdx="6" presStyleCnt="9"/>
+      <dgm:prSet presAssocID="{FAE4141F-0B1A-410F-8119-4379F7EF3724}" presName="Name111" presStyleLbl="parChTrans1D4" presStyleIdx="7" presStyleCnt="10"/>
       <dgm:spPr/>
       <dgm:t>
         <a:bodyPr/>
@@ -7860,7 +8020,7 @@
       <dgm:spPr/>
     </dgm:pt>
     <dgm:pt modelId="{6BB5CE42-72A0-4D46-A2D1-A2C26AE4B0CE}" type="pres">
-      <dgm:prSet presAssocID="{F989DDC7-5207-4939-972F-F25A90ACBF21}" presName="Name37" presStyleLbl="parChTrans1D4" presStyleIdx="7" presStyleCnt="9"/>
+      <dgm:prSet presAssocID="{F989DDC7-5207-4939-972F-F25A90ACBF21}" presName="Name37" presStyleLbl="parChTrans1D4" presStyleIdx="8" presStyleCnt="10"/>
       <dgm:spPr/>
       <dgm:t>
         <a:bodyPr/>
@@ -7883,7 +8043,7 @@
       <dgm:spPr/>
     </dgm:pt>
     <dgm:pt modelId="{F822E78B-126F-42AD-B5D7-E754C6BA7030}" type="pres">
-      <dgm:prSet presAssocID="{7F6EEF8B-0281-48F3-BDB2-3FB93F27DFA9}" presName="rootText" presStyleLbl="node4" presStyleIdx="6" presStyleCnt="8">
+      <dgm:prSet presAssocID="{7F6EEF8B-0281-48F3-BDB2-3FB93F27DFA9}" presName="rootText" presStyleLbl="node4" presStyleIdx="7" presStyleCnt="9">
         <dgm:presLayoutVars>
           <dgm:chPref val="3"/>
         </dgm:presLayoutVars>
@@ -7898,7 +8058,7 @@
       </dgm:t>
     </dgm:pt>
     <dgm:pt modelId="{418E3A00-A1CD-42BE-BF35-B990CFDDB17C}" type="pres">
-      <dgm:prSet presAssocID="{7F6EEF8B-0281-48F3-BDB2-3FB93F27DFA9}" presName="rootConnector" presStyleLbl="node4" presStyleIdx="6" presStyleCnt="8"/>
+      <dgm:prSet presAssocID="{7F6EEF8B-0281-48F3-BDB2-3FB93F27DFA9}" presName="rootConnector" presStyleLbl="node4" presStyleIdx="7" presStyleCnt="9"/>
       <dgm:spPr/>
       <dgm:t>
         <a:bodyPr/>
@@ -7913,7 +8073,7 @@
       <dgm:spPr/>
     </dgm:pt>
     <dgm:pt modelId="{C3A2997B-1C39-4568-A5DE-3C4F60463B60}" type="pres">
-      <dgm:prSet presAssocID="{A60AC28A-728B-42CE-9406-6273B6B640AC}" presName="Name37" presStyleLbl="parChTrans1D4" presStyleIdx="8" presStyleCnt="9"/>
+      <dgm:prSet presAssocID="{A60AC28A-728B-42CE-9406-6273B6B640AC}" presName="Name37" presStyleLbl="parChTrans1D4" presStyleIdx="9" presStyleCnt="10"/>
       <dgm:spPr/>
       <dgm:t>
         <a:bodyPr/>
@@ -7936,7 +8096,7 @@
       <dgm:spPr/>
     </dgm:pt>
     <dgm:pt modelId="{2AD3EAF3-792B-4B3B-9018-72EBBDDAECB1}" type="pres">
-      <dgm:prSet presAssocID="{D12F0A2E-D7A4-44CA-984B-FF1EBA07F8AB}" presName="rootText" presStyleLbl="node4" presStyleIdx="7" presStyleCnt="8" custLinFactX="-100000" custLinFactY="100000" custLinFactNeighborX="-199842" custLinFactNeighborY="105144">
+      <dgm:prSet presAssocID="{D12F0A2E-D7A4-44CA-984B-FF1EBA07F8AB}" presName="rootText" presStyleLbl="node4" presStyleIdx="8" presStyleCnt="9" custLinFactX="-100000" custLinFactY="100000" custLinFactNeighborX="-199842" custLinFactNeighborY="105144">
         <dgm:presLayoutVars>
           <dgm:chPref val="3"/>
         </dgm:presLayoutVars>
@@ -7951,7 +8111,7 @@
       </dgm:t>
     </dgm:pt>
     <dgm:pt modelId="{09495BEA-BD28-4439-84E5-59EDEEBE0AF2}" type="pres">
-      <dgm:prSet presAssocID="{D12F0A2E-D7A4-44CA-984B-FF1EBA07F8AB}" presName="rootConnector" presStyleLbl="node4" presStyleIdx="7" presStyleCnt="8"/>
+      <dgm:prSet presAssocID="{D12F0A2E-D7A4-44CA-984B-FF1EBA07F8AB}" presName="rootConnector" presStyleLbl="node4" presStyleIdx="8" presStyleCnt="9"/>
       <dgm:spPr/>
       <dgm:t>
         <a:bodyPr/>
@@ -7995,137 +8155,148 @@
     </dgm:pt>
   </dgm:ptLst>
   <dgm:cxnLst>
-    <dgm:cxn modelId="{559DFD76-A255-4DC9-8DA0-430FE3225E2A}" type="presOf" srcId="{551A3D72-492F-47F9-A2E1-74C8D951FA68}" destId="{040FB99C-496D-4B04-A5D5-7D667B7842FD}" srcOrd="0" destOrd="0" presId="urn:microsoft.com/office/officeart/2005/8/layout/orgChart1"/>
-    <dgm:cxn modelId="{8C5667F5-25C0-42BA-AF36-64C83EDB35BF}" type="presOf" srcId="{7F6EEF8B-0281-48F3-BDB2-3FB93F27DFA9}" destId="{418E3A00-A1CD-42BE-BF35-B990CFDDB17C}" srcOrd="1" destOrd="0" presId="urn:microsoft.com/office/officeart/2005/8/layout/orgChart1"/>
-    <dgm:cxn modelId="{18AC2B52-84E7-434B-85BF-12588BDB34E3}" type="presOf" srcId="{AAAEC62F-8231-45E4-8E09-4FB5D82C5887}" destId="{453F108F-CBEF-4CB4-AF88-260F1049A88B}" srcOrd="0" destOrd="0" presId="urn:microsoft.com/office/officeart/2005/8/layout/orgChart1"/>
-    <dgm:cxn modelId="{D02D494A-DD15-4814-9D6D-1AAC7902E005}" type="presOf" srcId="{7F6EEF8B-0281-48F3-BDB2-3FB93F27DFA9}" destId="{F822E78B-126F-42AD-B5D7-E754C6BA7030}" srcOrd="0" destOrd="0" presId="urn:microsoft.com/office/officeart/2005/8/layout/orgChart1"/>
-    <dgm:cxn modelId="{3DF6A078-98E9-4AA8-8BDC-B82D47BE2EEE}" type="presOf" srcId="{679718DC-B788-481D-B82D-B0C8B2861BB9}" destId="{CF065F77-1561-4E37-B7F2-005E839BB8EF}" srcOrd="1" destOrd="0" presId="urn:microsoft.com/office/officeart/2005/8/layout/orgChart1"/>
-    <dgm:cxn modelId="{8A7C82B9-2F8F-4A45-8A1C-A82A3320CE8E}" type="presOf" srcId="{3EF581A5-C52A-4167-BA9F-5954BD5D88CB}" destId="{E6F59740-FD26-4DF0-AB6B-13CC42C2E5F5}" srcOrd="0" destOrd="0" presId="urn:microsoft.com/office/officeart/2005/8/layout/orgChart1"/>
-    <dgm:cxn modelId="{C7241373-B8EB-43C9-B0EA-AA76874DE304}" type="presOf" srcId="{AD179732-3F3B-4417-875A-2BBC4B490734}" destId="{92F0519B-E264-4140-A988-1B76B3E97358}" srcOrd="0" destOrd="0" presId="urn:microsoft.com/office/officeart/2005/8/layout/orgChart1"/>
-    <dgm:cxn modelId="{78527586-2B8C-4A57-8D15-7FD12AB98AA2}" type="presOf" srcId="{D12F0A2E-D7A4-44CA-984B-FF1EBA07F8AB}" destId="{09495BEA-BD28-4439-84E5-59EDEEBE0AF2}" srcOrd="1" destOrd="0" presId="urn:microsoft.com/office/officeart/2005/8/layout/orgChart1"/>
-    <dgm:cxn modelId="{8842DB94-EDCD-4859-938F-DD651E46AD22}" type="presOf" srcId="{AA73565B-8AE0-4A9A-8BD6-D04508F4735F}" destId="{5E52BA38-417F-45E0-ACF6-8E65CEABECA0}" srcOrd="0" destOrd="0" presId="urn:microsoft.com/office/officeart/2005/8/layout/orgChart1"/>
-    <dgm:cxn modelId="{89633979-F225-48D2-A167-F636AD37F4BA}" type="presOf" srcId="{30FE09D4-513A-4F03-9EC9-1A9BBBC61721}" destId="{C0EC424E-9604-4CBB-9376-634C45A55A58}" srcOrd="1" destOrd="0" presId="urn:microsoft.com/office/officeart/2005/8/layout/orgChart1"/>
-    <dgm:cxn modelId="{DDDAEB63-A09C-4E07-B327-CB466E27EFC2}" type="presOf" srcId="{D12F0A2E-D7A4-44CA-984B-FF1EBA07F8AB}" destId="{2AD3EAF3-792B-4B3B-9018-72EBBDDAECB1}" srcOrd="0" destOrd="0" presId="urn:microsoft.com/office/officeart/2005/8/layout/orgChart1"/>
-    <dgm:cxn modelId="{1F617132-F269-4F5C-9FCD-A0FEE2BAA3E6}" type="presOf" srcId="{B7D18BD6-A1DE-4641-9686-B767BCF24C78}" destId="{A38CD27B-3AB0-4832-86DC-EE9446ECAFA3}" srcOrd="0" destOrd="0" presId="urn:microsoft.com/office/officeart/2005/8/layout/orgChart1"/>
+    <dgm:cxn modelId="{1109D796-4E48-4756-8FB5-3D65229C5884}" type="presOf" srcId="{51EB7B11-EB37-4347-AA81-00A30C7633E9}" destId="{B87A7689-C8A0-4359-B90D-56CAD1DF4151}" srcOrd="0" destOrd="0" presId="urn:microsoft.com/office/officeart/2005/8/layout/orgChart1"/>
+    <dgm:cxn modelId="{F3429056-92F4-4215-A6D4-71472AE79A98}" type="presOf" srcId="{F66EA833-4758-4A51-920F-C8820E0B266F}" destId="{95477994-DC31-46CC-95C6-B67FC048F3FF}" srcOrd="0" destOrd="0" presId="urn:microsoft.com/office/officeart/2005/8/layout/orgChart1"/>
+    <dgm:cxn modelId="{EB48A455-A502-4DCB-9D4D-044BAB6F9649}" type="presOf" srcId="{D32D75FA-6EF5-47FA-9EFB-4E3E5D69D667}" destId="{AD4EEB07-161B-4170-A96C-CEDF6051F79E}" srcOrd="1" destOrd="0" presId="urn:microsoft.com/office/officeart/2005/8/layout/orgChart1"/>
+    <dgm:cxn modelId="{C3A66D83-6733-470D-B2E0-7DA6AA34E033}" type="presOf" srcId="{D12F0A2E-D7A4-44CA-984B-FF1EBA07F8AB}" destId="{2AD3EAF3-792B-4B3B-9018-72EBBDDAECB1}" srcOrd="0" destOrd="0" presId="urn:microsoft.com/office/officeart/2005/8/layout/orgChart1"/>
+    <dgm:cxn modelId="{13851AC1-203C-4916-971E-7A5ACCA82CD5}" type="presOf" srcId="{5541B5FD-73DE-4DCF-845C-CE98D104F7BA}" destId="{350A4000-C176-4DA8-9D1F-044C17A6BF89}" srcOrd="0" destOrd="0" presId="urn:microsoft.com/office/officeart/2005/8/layout/orgChart1"/>
+    <dgm:cxn modelId="{F000F997-D0BD-48E8-8660-417396A28FB0}" type="presOf" srcId="{679718DC-B788-481D-B82D-B0C8B2861BB9}" destId="{CF065F77-1561-4E37-B7F2-005E839BB8EF}" srcOrd="1" destOrd="0" presId="urn:microsoft.com/office/officeart/2005/8/layout/orgChart1"/>
+    <dgm:cxn modelId="{0FFBDABB-27CA-41A1-9417-CAFE76A910E9}" type="presOf" srcId="{F66EA833-4758-4A51-920F-C8820E0B266F}" destId="{D89019B0-F26A-40CB-BD66-7D9BCB976721}" srcOrd="1" destOrd="0" presId="urn:microsoft.com/office/officeart/2005/8/layout/orgChart1"/>
+    <dgm:cxn modelId="{7CCAA639-54F8-48C6-85D0-45AB442E2B87}" srcId="{AD179732-3F3B-4417-875A-2BBC4B490734}" destId="{679718DC-B788-481D-B82D-B0C8B2861BB9}" srcOrd="0" destOrd="0" parTransId="{CB7E83FB-22D9-4A98-9949-D1029DD3FE2B}" sibTransId="{C99F0117-81BB-4954-9D7D-F2DEAB2B0A60}"/>
+    <dgm:cxn modelId="{C76353F7-0109-413C-89AB-EE014E5CCF4F}" type="presOf" srcId="{B7D18BD6-A1DE-4641-9686-B767BCF24C78}" destId="{A38CD27B-3AB0-4832-86DC-EE9446ECAFA3}" srcOrd="0" destOrd="0" presId="urn:microsoft.com/office/officeart/2005/8/layout/orgChart1"/>
+    <dgm:cxn modelId="{B4B67F27-FEAF-42F3-8632-4490433DE9C4}" type="presOf" srcId="{551A3D72-492F-47F9-A2E1-74C8D951FA68}" destId="{895E5BE7-AF30-487E-99D4-572823AF3204}" srcOrd="1" destOrd="0" presId="urn:microsoft.com/office/officeart/2005/8/layout/orgChart1"/>
+    <dgm:cxn modelId="{F0EC7D8A-6B19-4CB7-ACCD-1BBFC3F736BF}" type="presOf" srcId="{CBC1298A-AC19-4389-A4FC-D0714B1482E0}" destId="{AEACA7E0-E4E5-4AD1-8328-69144B812290}" srcOrd="0" destOrd="0" presId="urn:microsoft.com/office/officeart/2005/8/layout/orgChart1"/>
+    <dgm:cxn modelId="{AC369EC6-2BE2-4802-84E6-0766F46E4B44}" type="presOf" srcId="{30FE09D4-513A-4F03-9EC9-1A9BBBC61721}" destId="{C0EC424E-9604-4CBB-9376-634C45A55A58}" srcOrd="1" destOrd="0" presId="urn:microsoft.com/office/officeart/2005/8/layout/orgChart1"/>
+    <dgm:cxn modelId="{A7B031E9-A300-4D2A-B0BD-A6B87AE0EAD8}" type="presOf" srcId="{D32D75FA-6EF5-47FA-9EFB-4E3E5D69D667}" destId="{F09D53DD-9015-4352-B9F1-34C556E37D35}" srcOrd="0" destOrd="0" presId="urn:microsoft.com/office/officeart/2005/8/layout/orgChart1"/>
+    <dgm:cxn modelId="{8C64C721-CD47-4FDB-A9DB-9FB65D61934F}" type="presOf" srcId="{B7D18BD6-A1DE-4641-9686-B767BCF24C78}" destId="{E34D7468-04B7-4973-BA48-CF79898E6D95}" srcOrd="1" destOrd="0" presId="urn:microsoft.com/office/officeart/2005/8/layout/orgChart1"/>
+    <dgm:cxn modelId="{FFEEFB05-FBBE-497D-8E23-D0B88696B08A}" type="presOf" srcId="{30FE09D4-513A-4F03-9EC9-1A9BBBC61721}" destId="{E9FF3AF0-37D9-4668-A69D-CAB9AF442150}" srcOrd="0" destOrd="0" presId="urn:microsoft.com/office/officeart/2005/8/layout/orgChart1"/>
+    <dgm:cxn modelId="{82BE747B-79BA-43B1-ABAA-A886ADA1ECCF}" type="presOf" srcId="{B4956E46-2917-4443-B4F3-9533BB9E0656}" destId="{F7E33EF9-C424-4AA2-B027-9F855013480A}" srcOrd="1" destOrd="0" presId="urn:microsoft.com/office/officeart/2005/8/layout/orgChart1"/>
+    <dgm:cxn modelId="{08522A7A-775F-44DA-A5DB-CDE8E85746D1}" type="presOf" srcId="{AD179732-3F3B-4417-875A-2BBC4B490734}" destId="{92F0519B-E264-4140-A988-1B76B3E97358}" srcOrd="0" destOrd="0" presId="urn:microsoft.com/office/officeart/2005/8/layout/orgChart1"/>
+    <dgm:cxn modelId="{E73F4A90-0812-4976-BC99-BE1934B98003}" srcId="{7F6EEF8B-0281-48F3-BDB2-3FB93F27DFA9}" destId="{D12F0A2E-D7A4-44CA-984B-FF1EBA07F8AB}" srcOrd="0" destOrd="0" parTransId="{A60AC28A-728B-42CE-9406-6273B6B640AC}" sibTransId="{4E35DBF5-0D9C-49A3-9CBA-7C24DF3D7D0A}"/>
+    <dgm:cxn modelId="{2663048F-7498-48BF-8EAF-A71BCCA7F8BA}" type="presOf" srcId="{551A3D72-492F-47F9-A2E1-74C8D951FA68}" destId="{040FB99C-496D-4B04-A5D5-7D667B7842FD}" srcOrd="0" destOrd="0" presId="urn:microsoft.com/office/officeart/2005/8/layout/orgChart1"/>
+    <dgm:cxn modelId="{FFB5CAB7-D19A-47B8-9D7B-520D6C188073}" srcId="{679718DC-B788-481D-B82D-B0C8B2861BB9}" destId="{F66EA833-4758-4A51-920F-C8820E0B266F}" srcOrd="0" destOrd="0" parTransId="{71A7386D-E4F6-49BD-A203-CE996FA8B7ED}" sibTransId="{6F366FEA-05A6-4A61-AAAC-27CCB04FE9CB}"/>
+    <dgm:cxn modelId="{76F0540E-CF64-4A0C-993C-E06A892247EB}" type="presOf" srcId="{C5E065E0-153F-4CA4-87EB-38A71E54A786}" destId="{51A1C309-6231-48CA-BD4A-A3A2DC4D9CE6}" srcOrd="1" destOrd="0" presId="urn:microsoft.com/office/officeart/2005/8/layout/orgChart1"/>
+    <dgm:cxn modelId="{C12DCFA2-22BB-4187-AA66-B2F18AD0DA0C}" type="presOf" srcId="{7F6EEF8B-0281-48F3-BDB2-3FB93F27DFA9}" destId="{F822E78B-126F-42AD-B5D7-E754C6BA7030}" srcOrd="0" destOrd="0" presId="urn:microsoft.com/office/officeart/2005/8/layout/orgChart1"/>
+    <dgm:cxn modelId="{8BF68712-1CE5-4846-9CD5-CCA878C08DC5}" srcId="{B7D18BD6-A1DE-4641-9686-B767BCF24C78}" destId="{7F6EEF8B-0281-48F3-BDB2-3FB93F27DFA9}" srcOrd="4" destOrd="0" parTransId="{F989DDC7-5207-4939-972F-F25A90ACBF21}" sibTransId="{37CF55B2-CB90-4422-91BA-9960CC39648C}"/>
+    <dgm:cxn modelId="{ADEBD6D6-9DB6-4A52-9A09-51B7BC16FE6B}" type="presOf" srcId="{B4956E46-2917-4443-B4F3-9533BB9E0656}" destId="{05CF931D-0ADD-47A0-BCDC-E07732D22C55}" srcOrd="0" destOrd="0" presId="urn:microsoft.com/office/officeart/2005/8/layout/orgChart1"/>
     <dgm:cxn modelId="{75AE4400-D3C2-4544-A963-494714248492}" srcId="{C5E065E0-153F-4CA4-87EB-38A71E54A786}" destId="{B7D18BD6-A1DE-4641-9686-B767BCF24C78}" srcOrd="0" destOrd="0" parTransId="{D57B788B-890E-4C67-BE4D-5E46E66A49A7}" sibTransId="{C0327F93-D239-475B-9C9A-686C50BED79E}"/>
-    <dgm:cxn modelId="{37D4D295-DABB-4DC2-B6F8-0006ADF4CBC7}" type="presOf" srcId="{540AC8D2-2044-44CD-8A14-436D6794882B}" destId="{EF2B81E1-2E9C-4939-B5C0-E055D76FA526}" srcOrd="0" destOrd="0" presId="urn:microsoft.com/office/officeart/2005/8/layout/orgChart1"/>
-    <dgm:cxn modelId="{4D3E960F-FA0A-4A8F-8134-A94A9387062B}" type="presOf" srcId="{679718DC-B788-481D-B82D-B0C8B2861BB9}" destId="{C4100F27-94FF-413E-B8B4-2A4A11E6F249}" srcOrd="0" destOrd="0" presId="urn:microsoft.com/office/officeart/2005/8/layout/orgChart1"/>
-    <dgm:cxn modelId="{E403ACF7-68C7-4C10-8791-A7AF7C434DC7}" type="presOf" srcId="{5541B5FD-73DE-4DCF-845C-CE98D104F7BA}" destId="{350A4000-C176-4DA8-9D1F-044C17A6BF89}" srcOrd="0" destOrd="0" presId="urn:microsoft.com/office/officeart/2005/8/layout/orgChart1"/>
+    <dgm:cxn modelId="{304BF312-68CE-471D-A3BD-8F45FBD5D81B}" srcId="{B7D18BD6-A1DE-4641-9686-B767BCF24C78}" destId="{D32D75FA-6EF5-47FA-9EFB-4E3E5D69D667}" srcOrd="1" destOrd="0" parTransId="{AAAEC62F-8231-45E4-8E09-4FB5D82C5887}" sibTransId="{F6896E70-A1CC-4D70-96CF-E3F7B9D858C6}"/>
+    <dgm:cxn modelId="{AB6CDBA3-6D08-4584-8BCA-C7B6BC15EE0F}" type="presOf" srcId="{D564D561-94BF-4E51-A25B-B4430224DAAF}" destId="{FA28A213-F806-402A-9273-1EEE76D748C8}" srcOrd="0" destOrd="0" presId="urn:microsoft.com/office/officeart/2005/8/layout/orgChart1"/>
+    <dgm:cxn modelId="{AF76DD03-FD21-4020-8E06-E721C6026AE3}" type="presOf" srcId="{1FE4FA82-846D-4F4C-A89B-624ECFE0DB1B}" destId="{BCDCFDE2-1A60-483E-AC8C-C2C32AE04CC0}" srcOrd="1" destOrd="0" presId="urn:microsoft.com/office/officeart/2005/8/layout/orgChart1"/>
+    <dgm:cxn modelId="{75087E18-31C7-4D9D-9326-62853FAF2FCE}" srcId="{F66EA833-4758-4A51-920F-C8820E0B266F}" destId="{1FE4FA82-846D-4F4C-A89B-624ECFE0DB1B}" srcOrd="0" destOrd="0" parTransId="{3EF581A5-C52A-4167-BA9F-5954BD5D88CB}" sibTransId="{7431BCE1-371C-4F54-BFE3-4BBA6B0B3C4E}"/>
+    <dgm:cxn modelId="{E733B825-700A-44DF-A586-DDCC603F0FB7}" type="presOf" srcId="{540AC8D2-2044-44CD-8A14-436D6794882B}" destId="{EF2B81E1-2E9C-4939-B5C0-E055D76FA526}" srcOrd="0" destOrd="0" presId="urn:microsoft.com/office/officeart/2005/8/layout/orgChart1"/>
+    <dgm:cxn modelId="{E80BB3F7-182A-49A1-889A-8D119F761B14}" type="presOf" srcId="{F989DDC7-5207-4939-972F-F25A90ACBF21}" destId="{6BB5CE42-72A0-4D46-A2D1-A2C26AE4B0CE}" srcOrd="0" destOrd="0" presId="urn:microsoft.com/office/officeart/2005/8/layout/orgChart1"/>
+    <dgm:cxn modelId="{2494EC77-58CD-4F75-9BD6-7CEDE2E4E66C}" type="presOf" srcId="{D12F0A2E-D7A4-44CA-984B-FF1EBA07F8AB}" destId="{09495BEA-BD28-4439-84E5-59EDEEBE0AF2}" srcOrd="1" destOrd="0" presId="urn:microsoft.com/office/officeart/2005/8/layout/orgChart1"/>
+    <dgm:cxn modelId="{F6B0E4D8-31C2-4E3E-A6BC-43BC1D7953A4}" type="presOf" srcId="{7F6EEF8B-0281-48F3-BDB2-3FB93F27DFA9}" destId="{418E3A00-A1CD-42BE-BF35-B990CFDDB17C}" srcOrd="1" destOrd="0" presId="urn:microsoft.com/office/officeart/2005/8/layout/orgChart1"/>
+    <dgm:cxn modelId="{43BE0E81-2FBC-4B01-8328-194415CDC5D2}" srcId="{AA73565B-8AE0-4A9A-8BD6-D04508F4735F}" destId="{B4956E46-2917-4443-B4F3-9533BB9E0656}" srcOrd="0" destOrd="0" parTransId="{D564D561-94BF-4E51-A25B-B4430224DAAF}" sibTransId="{D543EA26-A930-4B10-9468-2950F41CE871}"/>
+    <dgm:cxn modelId="{8FCA6734-AB84-4C96-BC1B-D634F7A4E222}" srcId="{B7D18BD6-A1DE-4641-9686-B767BCF24C78}" destId="{AA73565B-8AE0-4A9A-8BD6-D04508F4735F}" srcOrd="0" destOrd="0" parTransId="{5541B5FD-73DE-4DCF-845C-CE98D104F7BA}" sibTransId="{C8FE0798-C1E4-4BF8-A478-D9F033E8FCE0}"/>
+    <dgm:cxn modelId="{D71EDBE9-5667-4E3A-BD33-26E36EBDBDA5}" type="presOf" srcId="{3AC7DEEC-4B11-4F12-861E-CA0468F6080F}" destId="{C3198788-6EC0-4473-87A7-102624FD5C01}" srcOrd="0" destOrd="0" presId="urn:microsoft.com/office/officeart/2005/8/layout/orgChart1"/>
+    <dgm:cxn modelId="{33576366-8EFA-45D4-8909-EF2B5BBBFDF9}" srcId="{B7D18BD6-A1DE-4641-9686-B767BCF24C78}" destId="{540AC8D2-2044-44CD-8A14-436D6794882B}" srcOrd="3" destOrd="0" parTransId="{CBC1298A-AC19-4389-A4FC-D0714B1482E0}" sibTransId="{F721A0D5-AF64-4EB6-9AC7-642F8A4C067C}"/>
+    <dgm:cxn modelId="{6C725879-05A5-4119-9AD6-C6BEA2E342EF}" srcId="{1FE4FA82-846D-4F4C-A89B-624ECFE0DB1B}" destId="{C5E065E0-153F-4CA4-87EB-38A71E54A786}" srcOrd="0" destOrd="0" parTransId="{51EB7B11-EB37-4347-AA81-00A30C7633E9}" sibTransId="{C8E91A3A-FBF9-4DD7-95A1-5A846072C99D}"/>
+    <dgm:cxn modelId="{54656D82-01F5-494A-8E81-67F73BE9E993}" type="presOf" srcId="{AA73565B-8AE0-4A9A-8BD6-D04508F4735F}" destId="{5E52BA38-417F-45E0-ACF6-8E65CEABECA0}" srcOrd="0" destOrd="0" presId="urn:microsoft.com/office/officeart/2005/8/layout/orgChart1"/>
+    <dgm:cxn modelId="{C24E45F3-F25D-41BB-8421-ECDF6C3AE2C0}" type="presOf" srcId="{AA73565B-8AE0-4A9A-8BD6-D04508F4735F}" destId="{56FB9642-5626-4EAC-A03C-29533671F0BA}" srcOrd="1" destOrd="0" presId="urn:microsoft.com/office/officeart/2005/8/layout/orgChart1"/>
+    <dgm:cxn modelId="{F264007B-D577-4CE6-A0B5-F2EB512742DB}" type="presOf" srcId="{679718DC-B788-481D-B82D-B0C8B2861BB9}" destId="{C4100F27-94FF-413E-B8B4-2A4A11E6F249}" srcOrd="0" destOrd="0" presId="urn:microsoft.com/office/officeart/2005/8/layout/orgChart1"/>
+    <dgm:cxn modelId="{62DB41B4-D49B-4D48-A068-02A32A8817A8}" type="presOf" srcId="{C5E065E0-153F-4CA4-87EB-38A71E54A786}" destId="{04DAD942-3625-446D-A708-9BD9B0247C0A}" srcOrd="0" destOrd="0" presId="urn:microsoft.com/office/officeart/2005/8/layout/orgChart1"/>
+    <dgm:cxn modelId="{75510C98-E1FF-42AB-B7A7-E59AB2EBA925}" type="presOf" srcId="{A60AC28A-728B-42CE-9406-6273B6B640AC}" destId="{C3A2997B-1C39-4568-A5DE-3C4F60463B60}" srcOrd="0" destOrd="0" presId="urn:microsoft.com/office/officeart/2005/8/layout/orgChart1"/>
+    <dgm:cxn modelId="{3F88CE8A-9C1B-4C54-AED1-FC889C316469}" srcId="{B7D18BD6-A1DE-4641-9686-B767BCF24C78}" destId="{551A3D72-492F-47F9-A2E1-74C8D951FA68}" srcOrd="2" destOrd="0" parTransId="{3AC7DEEC-4B11-4F12-861E-CA0468F6080F}" sibTransId="{A6B1E6C0-BE14-4F28-BD8F-D2552FDC3246}"/>
+    <dgm:cxn modelId="{A2A337E3-45E2-4945-8B97-7F658FCBC6B7}" type="presOf" srcId="{3EF581A5-C52A-4167-BA9F-5954BD5D88CB}" destId="{E6F59740-FD26-4DF0-AB6B-13CC42C2E5F5}" srcOrd="0" destOrd="0" presId="urn:microsoft.com/office/officeart/2005/8/layout/orgChart1"/>
+    <dgm:cxn modelId="{F186F1EF-1982-4D5B-A67D-880A0454EF14}" type="presOf" srcId="{D57B788B-890E-4C67-BE4D-5E46E66A49A7}" destId="{206B55E2-68C8-424A-AFE3-50ACAEBB83D3}" srcOrd="0" destOrd="0" presId="urn:microsoft.com/office/officeart/2005/8/layout/orgChart1"/>
+    <dgm:cxn modelId="{F1B792C0-2DBA-460E-AD32-5AAA11849B0C}" type="presOf" srcId="{FAE4141F-0B1A-410F-8119-4379F7EF3724}" destId="{7D21236F-06B1-47E7-9754-8FBE46553C88}" srcOrd="0" destOrd="0" presId="urn:microsoft.com/office/officeart/2005/8/layout/orgChart1"/>
+    <dgm:cxn modelId="{13A1E5C2-4C35-43CB-ABB6-7EAD0C446EA9}" type="presOf" srcId="{71A7386D-E4F6-49BD-A203-CE996FA8B7ED}" destId="{08E288B9-C60E-4959-B3F2-2BB7DE062565}" srcOrd="0" destOrd="0" presId="urn:microsoft.com/office/officeart/2005/8/layout/orgChart1"/>
+    <dgm:cxn modelId="{4DCF7A33-8747-495C-9F63-93F5E8F6F3CF}" type="presOf" srcId="{1FE4FA82-846D-4F4C-A89B-624ECFE0DB1B}" destId="{69407826-016B-40B5-A4F1-B2987D512D3B}" srcOrd="0" destOrd="0" presId="urn:microsoft.com/office/officeart/2005/8/layout/orgChart1"/>
+    <dgm:cxn modelId="{EB844541-6166-4DEA-A130-9AF5C3823745}" type="presOf" srcId="{AAAEC62F-8231-45E4-8E09-4FB5D82C5887}" destId="{453F108F-CBEF-4CB4-AF88-260F1049A88B}" srcOrd="0" destOrd="0" presId="urn:microsoft.com/office/officeart/2005/8/layout/orgChart1"/>
     <dgm:cxn modelId="{E76C8D6B-74D8-4E69-9F8A-8EF395427B80}" srcId="{540AC8D2-2044-44CD-8A14-436D6794882B}" destId="{30FE09D4-513A-4F03-9EC9-1A9BBBC61721}" srcOrd="0" destOrd="0" parTransId="{FAE4141F-0B1A-410F-8119-4379F7EF3724}" sibTransId="{CD0522D5-1045-4A04-A8C5-E2F6F4D4BF89}"/>
-    <dgm:cxn modelId="{5B7BC076-7038-4F8A-9D51-1782A4C46F8F}" type="presOf" srcId="{1FE4FA82-846D-4F4C-A89B-624ECFE0DB1B}" destId="{69407826-016B-40B5-A4F1-B2987D512D3B}" srcOrd="0" destOrd="0" presId="urn:microsoft.com/office/officeart/2005/8/layout/orgChart1"/>
-    <dgm:cxn modelId="{9ED4FF5F-301A-42A4-8745-C1ECDA1B9217}" type="presOf" srcId="{C5E065E0-153F-4CA4-87EB-38A71E54A786}" destId="{04DAD942-3625-446D-A708-9BD9B0247C0A}" srcOrd="0" destOrd="0" presId="urn:microsoft.com/office/officeart/2005/8/layout/orgChart1"/>
-    <dgm:cxn modelId="{E73F4A90-0812-4976-BC99-BE1934B98003}" srcId="{7F6EEF8B-0281-48F3-BDB2-3FB93F27DFA9}" destId="{D12F0A2E-D7A4-44CA-984B-FF1EBA07F8AB}" srcOrd="0" destOrd="0" parTransId="{A60AC28A-728B-42CE-9406-6273B6B640AC}" sibTransId="{4E35DBF5-0D9C-49A3-9CBA-7C24DF3D7D0A}"/>
-    <dgm:cxn modelId="{8FCA6734-AB84-4C96-BC1B-D634F7A4E222}" srcId="{B7D18BD6-A1DE-4641-9686-B767BCF24C78}" destId="{AA73565B-8AE0-4A9A-8BD6-D04508F4735F}" srcOrd="0" destOrd="0" parTransId="{5541B5FD-73DE-4DCF-845C-CE98D104F7BA}" sibTransId="{C8FE0798-C1E4-4BF8-A478-D9F033E8FCE0}"/>
-    <dgm:cxn modelId="{8BF68712-1CE5-4846-9CD5-CCA878C08DC5}" srcId="{B7D18BD6-A1DE-4641-9686-B767BCF24C78}" destId="{7F6EEF8B-0281-48F3-BDB2-3FB93F27DFA9}" srcOrd="4" destOrd="0" parTransId="{F989DDC7-5207-4939-972F-F25A90ACBF21}" sibTransId="{37CF55B2-CB90-4422-91BA-9960CC39648C}"/>
-    <dgm:cxn modelId="{AF13FA0E-065D-45D5-9D2C-6B7570AF7DAD}" type="presOf" srcId="{71A7386D-E4F6-49BD-A203-CE996FA8B7ED}" destId="{08E288B9-C60E-4959-B3F2-2BB7DE062565}" srcOrd="0" destOrd="0" presId="urn:microsoft.com/office/officeart/2005/8/layout/orgChart1"/>
-    <dgm:cxn modelId="{3F88CE8A-9C1B-4C54-AED1-FC889C316469}" srcId="{B7D18BD6-A1DE-4641-9686-B767BCF24C78}" destId="{551A3D72-492F-47F9-A2E1-74C8D951FA68}" srcOrd="2" destOrd="0" parTransId="{3AC7DEEC-4B11-4F12-861E-CA0468F6080F}" sibTransId="{A6B1E6C0-BE14-4F28-BD8F-D2552FDC3246}"/>
-    <dgm:cxn modelId="{4CF8A61A-49A8-422D-AAFF-F54499A8C572}" type="presOf" srcId="{1FE4FA82-846D-4F4C-A89B-624ECFE0DB1B}" destId="{BCDCFDE2-1A60-483E-AC8C-C2C32AE04CC0}" srcOrd="1" destOrd="0" presId="urn:microsoft.com/office/officeart/2005/8/layout/orgChart1"/>
-    <dgm:cxn modelId="{E0E2D91B-109B-4D5A-A9D3-A33A731B916E}" type="presOf" srcId="{AA73565B-8AE0-4A9A-8BD6-D04508F4735F}" destId="{56FB9642-5626-4EAC-A03C-29533671F0BA}" srcOrd="1" destOrd="0" presId="urn:microsoft.com/office/officeart/2005/8/layout/orgChart1"/>
-    <dgm:cxn modelId="{33576366-8EFA-45D4-8909-EF2B5BBBFDF9}" srcId="{B7D18BD6-A1DE-4641-9686-B767BCF24C78}" destId="{540AC8D2-2044-44CD-8A14-436D6794882B}" srcOrd="3" destOrd="0" parTransId="{CBC1298A-AC19-4389-A4FC-D0714B1482E0}" sibTransId="{F721A0D5-AF64-4EB6-9AC7-642F8A4C067C}"/>
-    <dgm:cxn modelId="{75087E18-31C7-4D9D-9326-62853FAF2FCE}" srcId="{F66EA833-4758-4A51-920F-C8820E0B266F}" destId="{1FE4FA82-846D-4F4C-A89B-624ECFE0DB1B}" srcOrd="0" destOrd="0" parTransId="{3EF581A5-C52A-4167-BA9F-5954BD5D88CB}" sibTransId="{7431BCE1-371C-4F54-BFE3-4BBA6B0B3C4E}"/>
-    <dgm:cxn modelId="{B66CE74B-6B95-42E1-9AD0-4A7493612386}" type="presOf" srcId="{CBC1298A-AC19-4389-A4FC-D0714B1482E0}" destId="{AEACA7E0-E4E5-4AD1-8328-69144B812290}" srcOrd="0" destOrd="0" presId="urn:microsoft.com/office/officeart/2005/8/layout/orgChart1"/>
-    <dgm:cxn modelId="{F90B0D1F-E46F-4561-9C0F-D48A4059AEDF}" type="presOf" srcId="{3AC7DEEC-4B11-4F12-861E-CA0468F6080F}" destId="{C3198788-6EC0-4473-87A7-102624FD5C01}" srcOrd="0" destOrd="0" presId="urn:microsoft.com/office/officeart/2005/8/layout/orgChart1"/>
-    <dgm:cxn modelId="{6C725879-05A5-4119-9AD6-C6BEA2E342EF}" srcId="{1FE4FA82-846D-4F4C-A89B-624ECFE0DB1B}" destId="{C5E065E0-153F-4CA4-87EB-38A71E54A786}" srcOrd="0" destOrd="0" parTransId="{51EB7B11-EB37-4347-AA81-00A30C7633E9}" sibTransId="{C8E91A3A-FBF9-4DD7-95A1-5A846072C99D}"/>
-    <dgm:cxn modelId="{FFB5CAB7-D19A-47B8-9D7B-520D6C188073}" srcId="{679718DC-B788-481D-B82D-B0C8B2861BB9}" destId="{F66EA833-4758-4A51-920F-C8820E0B266F}" srcOrd="0" destOrd="0" parTransId="{71A7386D-E4F6-49BD-A203-CE996FA8B7ED}" sibTransId="{6F366FEA-05A6-4A61-AAAC-27CCB04FE9CB}"/>
-    <dgm:cxn modelId="{64456711-A47A-40A7-B13D-4C1AC2ED1395}" type="presOf" srcId="{A60AC28A-728B-42CE-9406-6273B6B640AC}" destId="{C3A2997B-1C39-4568-A5DE-3C4F60463B60}" srcOrd="0" destOrd="0" presId="urn:microsoft.com/office/officeart/2005/8/layout/orgChart1"/>
-    <dgm:cxn modelId="{DD1A38A7-A464-4D76-99DE-A80E3E6F5BA7}" type="presOf" srcId="{D32D75FA-6EF5-47FA-9EFB-4E3E5D69D667}" destId="{AD4EEB07-161B-4170-A96C-CEDF6051F79E}" srcOrd="1" destOrd="0" presId="urn:microsoft.com/office/officeart/2005/8/layout/orgChart1"/>
-    <dgm:cxn modelId="{D5312D5A-6EF2-4F6F-BB62-0B64F6CA0CE4}" type="presOf" srcId="{F66EA833-4758-4A51-920F-C8820E0B266F}" destId="{D89019B0-F26A-40CB-BD66-7D9BCB976721}" srcOrd="1" destOrd="0" presId="urn:microsoft.com/office/officeart/2005/8/layout/orgChart1"/>
-    <dgm:cxn modelId="{50265A44-80E2-475B-B114-FB60306BD0C9}" type="presOf" srcId="{D57B788B-890E-4C67-BE4D-5E46E66A49A7}" destId="{206B55E2-68C8-424A-AFE3-50ACAEBB83D3}" srcOrd="0" destOrd="0" presId="urn:microsoft.com/office/officeart/2005/8/layout/orgChart1"/>
-    <dgm:cxn modelId="{F92777BC-5B2E-4CC4-A3B9-7FC54E54D190}" type="presOf" srcId="{51EB7B11-EB37-4347-AA81-00A30C7633E9}" destId="{B87A7689-C8A0-4359-B90D-56CAD1DF4151}" srcOrd="0" destOrd="0" presId="urn:microsoft.com/office/officeart/2005/8/layout/orgChart1"/>
-    <dgm:cxn modelId="{A41DBF52-AC9B-4FCD-97EB-CCCA0F4F23FD}" type="presOf" srcId="{30FE09D4-513A-4F03-9EC9-1A9BBBC61721}" destId="{E9FF3AF0-37D9-4668-A69D-CAB9AF442150}" srcOrd="0" destOrd="0" presId="urn:microsoft.com/office/officeart/2005/8/layout/orgChart1"/>
-    <dgm:cxn modelId="{324FBE15-4AE8-4E74-8493-D0DEFB0129E8}" type="presOf" srcId="{F66EA833-4758-4A51-920F-C8820E0B266F}" destId="{95477994-DC31-46CC-95C6-B67FC048F3FF}" srcOrd="0" destOrd="0" presId="urn:microsoft.com/office/officeart/2005/8/layout/orgChart1"/>
-    <dgm:cxn modelId="{304BF312-68CE-471D-A3BD-8F45FBD5D81B}" srcId="{B7D18BD6-A1DE-4641-9686-B767BCF24C78}" destId="{D32D75FA-6EF5-47FA-9EFB-4E3E5D69D667}" srcOrd="1" destOrd="0" parTransId="{AAAEC62F-8231-45E4-8E09-4FB5D82C5887}" sibTransId="{F6896E70-A1CC-4D70-96CF-E3F7B9D858C6}"/>
-    <dgm:cxn modelId="{2C5D1909-F90B-40A8-B719-9675A7974969}" type="presOf" srcId="{FAE4141F-0B1A-410F-8119-4379F7EF3724}" destId="{7D21236F-06B1-47E7-9754-8FBE46553C88}" srcOrd="0" destOrd="0" presId="urn:microsoft.com/office/officeart/2005/8/layout/orgChart1"/>
-    <dgm:cxn modelId="{7CCAA639-54F8-48C6-85D0-45AB442E2B87}" srcId="{AD179732-3F3B-4417-875A-2BBC4B490734}" destId="{679718DC-B788-481D-B82D-B0C8B2861BB9}" srcOrd="0" destOrd="0" parTransId="{CB7E83FB-22D9-4A98-9949-D1029DD3FE2B}" sibTransId="{C99F0117-81BB-4954-9D7D-F2DEAB2B0A60}"/>
-    <dgm:cxn modelId="{8FDD5340-147D-4ED9-8414-E9C81F7C06C0}" type="presOf" srcId="{D32D75FA-6EF5-47FA-9EFB-4E3E5D69D667}" destId="{F09D53DD-9015-4352-B9F1-34C556E37D35}" srcOrd="0" destOrd="0" presId="urn:microsoft.com/office/officeart/2005/8/layout/orgChart1"/>
-    <dgm:cxn modelId="{D2C938C2-F00D-476B-8874-8415F3C785D6}" type="presOf" srcId="{C5E065E0-153F-4CA4-87EB-38A71E54A786}" destId="{51A1C309-6231-48CA-BD4A-A3A2DC4D9CE6}" srcOrd="1" destOrd="0" presId="urn:microsoft.com/office/officeart/2005/8/layout/orgChart1"/>
-    <dgm:cxn modelId="{0A3E5D56-72A6-4A28-A511-7FE4292269D8}" type="presOf" srcId="{540AC8D2-2044-44CD-8A14-436D6794882B}" destId="{EE382FCB-07B3-43F6-B0DE-0E1ECC508202}" srcOrd="1" destOrd="0" presId="urn:microsoft.com/office/officeart/2005/8/layout/orgChart1"/>
-    <dgm:cxn modelId="{462A7698-23B0-4BCD-83C8-431718DEF5F6}" type="presOf" srcId="{B7D18BD6-A1DE-4641-9686-B767BCF24C78}" destId="{E34D7468-04B7-4973-BA48-CF79898E6D95}" srcOrd="1" destOrd="0" presId="urn:microsoft.com/office/officeart/2005/8/layout/orgChart1"/>
-    <dgm:cxn modelId="{4A53347A-C5F2-4CA4-BF65-931098422DDD}" type="presOf" srcId="{F989DDC7-5207-4939-972F-F25A90ACBF21}" destId="{6BB5CE42-72A0-4D46-A2D1-A2C26AE4B0CE}" srcOrd="0" destOrd="0" presId="urn:microsoft.com/office/officeart/2005/8/layout/orgChart1"/>
-    <dgm:cxn modelId="{0BD5A3E6-97D6-49EF-8A4C-63CEF82D0642}" type="presOf" srcId="{551A3D72-492F-47F9-A2E1-74C8D951FA68}" destId="{895E5BE7-AF30-487E-99D4-572823AF3204}" srcOrd="1" destOrd="0" presId="urn:microsoft.com/office/officeart/2005/8/layout/orgChart1"/>
-    <dgm:cxn modelId="{730ECE94-100D-48D3-B118-7C5B06BA7C79}" type="presParOf" srcId="{92F0519B-E264-4140-A988-1B76B3E97358}" destId="{419482C9-B215-48CC-9F6F-7367B5F941B7}" srcOrd="0" destOrd="0" presId="urn:microsoft.com/office/officeart/2005/8/layout/orgChart1"/>
-    <dgm:cxn modelId="{56760A43-C8DD-41AD-8CE4-F12A8E0403FE}" type="presParOf" srcId="{419482C9-B215-48CC-9F6F-7367B5F941B7}" destId="{13039042-6F61-4EA8-9797-C90906786028}" srcOrd="0" destOrd="0" presId="urn:microsoft.com/office/officeart/2005/8/layout/orgChart1"/>
-    <dgm:cxn modelId="{46387CF8-8D64-462D-9F7C-6FBAD6EB21C1}" type="presParOf" srcId="{13039042-6F61-4EA8-9797-C90906786028}" destId="{C4100F27-94FF-413E-B8B4-2A4A11E6F249}" srcOrd="0" destOrd="0" presId="urn:microsoft.com/office/officeart/2005/8/layout/orgChart1"/>
-    <dgm:cxn modelId="{89BC2998-5360-4F1C-98F4-F2B03E050DD2}" type="presParOf" srcId="{13039042-6F61-4EA8-9797-C90906786028}" destId="{CF065F77-1561-4E37-B7F2-005E839BB8EF}" srcOrd="1" destOrd="0" presId="urn:microsoft.com/office/officeart/2005/8/layout/orgChart1"/>
-    <dgm:cxn modelId="{8E79B2A8-2360-42E3-B78C-EDF680D18E11}" type="presParOf" srcId="{419482C9-B215-48CC-9F6F-7367B5F941B7}" destId="{EAC0D427-CDEA-4728-A5D6-6A65D14D25A2}" srcOrd="1" destOrd="0" presId="urn:microsoft.com/office/officeart/2005/8/layout/orgChart1"/>
-    <dgm:cxn modelId="{9FDF98E0-D2E9-4BDA-9245-4212EBB5FBE1}" type="presParOf" srcId="{EAC0D427-CDEA-4728-A5D6-6A65D14D25A2}" destId="{08E288B9-C60E-4959-B3F2-2BB7DE062565}" srcOrd="0" destOrd="0" presId="urn:microsoft.com/office/officeart/2005/8/layout/orgChart1"/>
-    <dgm:cxn modelId="{D87E08C9-3700-4777-943B-0F8A95BB5629}" type="presParOf" srcId="{EAC0D427-CDEA-4728-A5D6-6A65D14D25A2}" destId="{BEAF996C-2FB4-465C-983E-008353BE8340}" srcOrd="1" destOrd="0" presId="urn:microsoft.com/office/officeart/2005/8/layout/orgChart1"/>
-    <dgm:cxn modelId="{3A4DC563-6E8F-4077-8BD3-16495AA0A0C7}" type="presParOf" srcId="{BEAF996C-2FB4-465C-983E-008353BE8340}" destId="{E6870BFA-832C-4FA3-82F0-CB94E54DA394}" srcOrd="0" destOrd="0" presId="urn:microsoft.com/office/officeart/2005/8/layout/orgChart1"/>
-    <dgm:cxn modelId="{2D87086E-E9C1-48D9-AE83-918524C0BF71}" type="presParOf" srcId="{E6870BFA-832C-4FA3-82F0-CB94E54DA394}" destId="{95477994-DC31-46CC-95C6-B67FC048F3FF}" srcOrd="0" destOrd="0" presId="urn:microsoft.com/office/officeart/2005/8/layout/orgChart1"/>
-    <dgm:cxn modelId="{D6C7C78F-33D0-4ADB-ACD3-9F51307E58FC}" type="presParOf" srcId="{E6870BFA-832C-4FA3-82F0-CB94E54DA394}" destId="{D89019B0-F26A-40CB-BD66-7D9BCB976721}" srcOrd="1" destOrd="0" presId="urn:microsoft.com/office/officeart/2005/8/layout/orgChart1"/>
-    <dgm:cxn modelId="{7A5D4086-62FD-47DA-9FD5-7DDDA86A9FBF}" type="presParOf" srcId="{BEAF996C-2FB4-465C-983E-008353BE8340}" destId="{E9026955-C398-4DF5-BAB5-D9CF29BFBDB2}" srcOrd="1" destOrd="0" presId="urn:microsoft.com/office/officeart/2005/8/layout/orgChart1"/>
-    <dgm:cxn modelId="{A913C7D6-E282-46C1-8A2C-27AD41E77598}" type="presParOf" srcId="{E9026955-C398-4DF5-BAB5-D9CF29BFBDB2}" destId="{E6F59740-FD26-4DF0-AB6B-13CC42C2E5F5}" srcOrd="0" destOrd="0" presId="urn:microsoft.com/office/officeart/2005/8/layout/orgChart1"/>
-    <dgm:cxn modelId="{BA611565-F58E-4850-A624-176D23D746CA}" type="presParOf" srcId="{E9026955-C398-4DF5-BAB5-D9CF29BFBDB2}" destId="{8720A532-5C1D-4E1A-A2BB-DAAAC984ADCE}" srcOrd="1" destOrd="0" presId="urn:microsoft.com/office/officeart/2005/8/layout/orgChart1"/>
-    <dgm:cxn modelId="{9CA54794-4DF4-4D70-9F66-D3239BE9C080}" type="presParOf" srcId="{8720A532-5C1D-4E1A-A2BB-DAAAC984ADCE}" destId="{55E882B1-CCEF-499B-8C82-0DCFEBBB2114}" srcOrd="0" destOrd="0" presId="urn:microsoft.com/office/officeart/2005/8/layout/orgChart1"/>
-    <dgm:cxn modelId="{3D153714-F263-4A46-BFB1-6EBC55457B13}" type="presParOf" srcId="{55E882B1-CCEF-499B-8C82-0DCFEBBB2114}" destId="{69407826-016B-40B5-A4F1-B2987D512D3B}" srcOrd="0" destOrd="0" presId="urn:microsoft.com/office/officeart/2005/8/layout/orgChart1"/>
-    <dgm:cxn modelId="{08D13B41-6E1E-4E95-B840-0D521EC928AB}" type="presParOf" srcId="{55E882B1-CCEF-499B-8C82-0DCFEBBB2114}" destId="{BCDCFDE2-1A60-483E-AC8C-C2C32AE04CC0}" srcOrd="1" destOrd="0" presId="urn:microsoft.com/office/officeart/2005/8/layout/orgChart1"/>
-    <dgm:cxn modelId="{1C51A667-02F5-4038-A9B5-BCF01FA50C9C}" type="presParOf" srcId="{8720A532-5C1D-4E1A-A2BB-DAAAC984ADCE}" destId="{42469F12-E243-4072-9422-BD700CB429BE}" srcOrd="1" destOrd="0" presId="urn:microsoft.com/office/officeart/2005/8/layout/orgChart1"/>
-    <dgm:cxn modelId="{9E4A91DE-E2C4-4C62-8C2D-9C7A78E3BBDE}" type="presParOf" srcId="{42469F12-E243-4072-9422-BD700CB429BE}" destId="{B87A7689-C8A0-4359-B90D-56CAD1DF4151}" srcOrd="0" destOrd="0" presId="urn:microsoft.com/office/officeart/2005/8/layout/orgChart1"/>
-    <dgm:cxn modelId="{3FB1DA4D-AEB8-44E4-9E00-F5398D7FC1EC}" type="presParOf" srcId="{42469F12-E243-4072-9422-BD700CB429BE}" destId="{CB44E121-E8CC-423E-920E-7A48F23676D5}" srcOrd="1" destOrd="0" presId="urn:microsoft.com/office/officeart/2005/8/layout/orgChart1"/>
-    <dgm:cxn modelId="{F668CB1B-8ADC-4957-B617-922DCB6326F2}" type="presParOf" srcId="{CB44E121-E8CC-423E-920E-7A48F23676D5}" destId="{FD650CC0-DCAA-429E-A368-33AA4E59EA3F}" srcOrd="0" destOrd="0" presId="urn:microsoft.com/office/officeart/2005/8/layout/orgChart1"/>
-    <dgm:cxn modelId="{585FE3DB-D27D-4C44-BC33-54D22FF21C16}" type="presParOf" srcId="{FD650CC0-DCAA-429E-A368-33AA4E59EA3F}" destId="{04DAD942-3625-446D-A708-9BD9B0247C0A}" srcOrd="0" destOrd="0" presId="urn:microsoft.com/office/officeart/2005/8/layout/orgChart1"/>
-    <dgm:cxn modelId="{0607DE59-DED5-4960-A516-0F149A2E4190}" type="presParOf" srcId="{FD650CC0-DCAA-429E-A368-33AA4E59EA3F}" destId="{51A1C309-6231-48CA-BD4A-A3A2DC4D9CE6}" srcOrd="1" destOrd="0" presId="urn:microsoft.com/office/officeart/2005/8/layout/orgChart1"/>
-    <dgm:cxn modelId="{C05ABC71-DA09-4015-971A-54363D1B0312}" type="presParOf" srcId="{CB44E121-E8CC-423E-920E-7A48F23676D5}" destId="{60EC6058-0B40-44C6-9758-04C81BCEC18C}" srcOrd="1" destOrd="0" presId="urn:microsoft.com/office/officeart/2005/8/layout/orgChart1"/>
-    <dgm:cxn modelId="{9C670CF2-C396-4D4C-99D2-290482C76168}" type="presParOf" srcId="{60EC6058-0B40-44C6-9758-04C81BCEC18C}" destId="{206B55E2-68C8-424A-AFE3-50ACAEBB83D3}" srcOrd="0" destOrd="0" presId="urn:microsoft.com/office/officeart/2005/8/layout/orgChart1"/>
-    <dgm:cxn modelId="{A4FA233C-3E69-4016-9C3C-9DF5CB7589E4}" type="presParOf" srcId="{60EC6058-0B40-44C6-9758-04C81BCEC18C}" destId="{CC0359D4-2D07-4016-996A-751469904DEA}" srcOrd="1" destOrd="0" presId="urn:microsoft.com/office/officeart/2005/8/layout/orgChart1"/>
-    <dgm:cxn modelId="{7573523A-1F19-4DC2-96D8-E5783C009DAB}" type="presParOf" srcId="{CC0359D4-2D07-4016-996A-751469904DEA}" destId="{3DEC99A1-39F2-4A88-8EB3-9CEF9BE1FDE4}" srcOrd="0" destOrd="0" presId="urn:microsoft.com/office/officeart/2005/8/layout/orgChart1"/>
-    <dgm:cxn modelId="{78C45D87-A1CD-4390-B4BA-DBC5355C9007}" type="presParOf" srcId="{3DEC99A1-39F2-4A88-8EB3-9CEF9BE1FDE4}" destId="{A38CD27B-3AB0-4832-86DC-EE9446ECAFA3}" srcOrd="0" destOrd="0" presId="urn:microsoft.com/office/officeart/2005/8/layout/orgChart1"/>
-    <dgm:cxn modelId="{C6DCBF1F-D64E-4476-A4E8-4FED02438584}" type="presParOf" srcId="{3DEC99A1-39F2-4A88-8EB3-9CEF9BE1FDE4}" destId="{E34D7468-04B7-4973-BA48-CF79898E6D95}" srcOrd="1" destOrd="0" presId="urn:microsoft.com/office/officeart/2005/8/layout/orgChart1"/>
-    <dgm:cxn modelId="{102B59F3-3602-407A-A985-A0094953FBF4}" type="presParOf" srcId="{CC0359D4-2D07-4016-996A-751469904DEA}" destId="{16062F17-E906-4BD6-AC5F-EF8FE9D6E5EC}" srcOrd="1" destOrd="0" presId="urn:microsoft.com/office/officeart/2005/8/layout/orgChart1"/>
-    <dgm:cxn modelId="{EE6082FD-857F-421A-97F5-4351E2EEC3A0}" type="presParOf" srcId="{16062F17-E906-4BD6-AC5F-EF8FE9D6E5EC}" destId="{350A4000-C176-4DA8-9D1F-044C17A6BF89}" srcOrd="0" destOrd="0" presId="urn:microsoft.com/office/officeart/2005/8/layout/orgChart1"/>
-    <dgm:cxn modelId="{56E1A932-F073-4836-9569-B49A5D023F0F}" type="presParOf" srcId="{16062F17-E906-4BD6-AC5F-EF8FE9D6E5EC}" destId="{A218BCEF-F194-4392-8BE5-48024A3435EA}" srcOrd="1" destOrd="0" presId="urn:microsoft.com/office/officeart/2005/8/layout/orgChart1"/>
-    <dgm:cxn modelId="{73598566-EE65-4130-9A85-2D5B03C7C93A}" type="presParOf" srcId="{A218BCEF-F194-4392-8BE5-48024A3435EA}" destId="{5BD0366D-B9D3-462C-8492-186E6983BD4D}" srcOrd="0" destOrd="0" presId="urn:microsoft.com/office/officeart/2005/8/layout/orgChart1"/>
-    <dgm:cxn modelId="{3998E6B9-3E60-49B4-9749-BA2EA73B6A76}" type="presParOf" srcId="{5BD0366D-B9D3-462C-8492-186E6983BD4D}" destId="{5E52BA38-417F-45E0-ACF6-8E65CEABECA0}" srcOrd="0" destOrd="0" presId="urn:microsoft.com/office/officeart/2005/8/layout/orgChart1"/>
-    <dgm:cxn modelId="{A5E9BFD0-6CAE-400A-BCFF-0418F3BA763E}" type="presParOf" srcId="{5BD0366D-B9D3-462C-8492-186E6983BD4D}" destId="{56FB9642-5626-4EAC-A03C-29533671F0BA}" srcOrd="1" destOrd="0" presId="urn:microsoft.com/office/officeart/2005/8/layout/orgChart1"/>
-    <dgm:cxn modelId="{377904A0-DDB7-4D7E-B204-12FB5B4FB5B1}" type="presParOf" srcId="{A218BCEF-F194-4392-8BE5-48024A3435EA}" destId="{0CC79E14-4828-484D-8993-0990025BA8E6}" srcOrd="1" destOrd="0" presId="urn:microsoft.com/office/officeart/2005/8/layout/orgChart1"/>
-    <dgm:cxn modelId="{47C4DE95-0D57-403E-A4F1-0D859FF9B818}" type="presParOf" srcId="{A218BCEF-F194-4392-8BE5-48024A3435EA}" destId="{0273A26A-21E0-4EBC-B5BC-CC05A8A8CAAF}" srcOrd="2" destOrd="0" presId="urn:microsoft.com/office/officeart/2005/8/layout/orgChart1"/>
-    <dgm:cxn modelId="{0F3B325B-2158-41D3-A2B1-C0A55428105B}" type="presParOf" srcId="{16062F17-E906-4BD6-AC5F-EF8FE9D6E5EC}" destId="{453F108F-CBEF-4CB4-AF88-260F1049A88B}" srcOrd="2" destOrd="0" presId="urn:microsoft.com/office/officeart/2005/8/layout/orgChart1"/>
-    <dgm:cxn modelId="{34A76246-A43A-465D-9B41-05699AB39983}" type="presParOf" srcId="{16062F17-E906-4BD6-AC5F-EF8FE9D6E5EC}" destId="{1FC19661-3EAD-404E-9995-120EC079A0E0}" srcOrd="3" destOrd="0" presId="urn:microsoft.com/office/officeart/2005/8/layout/orgChart1"/>
-    <dgm:cxn modelId="{E28EB2E9-86EA-4170-BCE6-FBF4A273BFBE}" type="presParOf" srcId="{1FC19661-3EAD-404E-9995-120EC079A0E0}" destId="{0DF6DF15-05D8-4451-8F91-2C2F787E75A6}" srcOrd="0" destOrd="0" presId="urn:microsoft.com/office/officeart/2005/8/layout/orgChart1"/>
-    <dgm:cxn modelId="{4178675E-53FD-491A-A774-E29FCE217A94}" type="presParOf" srcId="{0DF6DF15-05D8-4451-8F91-2C2F787E75A6}" destId="{F09D53DD-9015-4352-B9F1-34C556E37D35}" srcOrd="0" destOrd="0" presId="urn:microsoft.com/office/officeart/2005/8/layout/orgChart1"/>
-    <dgm:cxn modelId="{23F419E5-9DE6-40EC-83AC-BB237C216FA4}" type="presParOf" srcId="{0DF6DF15-05D8-4451-8F91-2C2F787E75A6}" destId="{AD4EEB07-161B-4170-A96C-CEDF6051F79E}" srcOrd="1" destOrd="0" presId="urn:microsoft.com/office/officeart/2005/8/layout/orgChart1"/>
-    <dgm:cxn modelId="{910DF35A-73C0-44B2-9E0B-DE64ECCDCAB5}" type="presParOf" srcId="{1FC19661-3EAD-404E-9995-120EC079A0E0}" destId="{B919C0A4-9B2A-44A2-AF08-E887D96D27A3}" srcOrd="1" destOrd="0" presId="urn:microsoft.com/office/officeart/2005/8/layout/orgChart1"/>
-    <dgm:cxn modelId="{233A5675-5D81-4DBA-8AD5-7C560783B612}" type="presParOf" srcId="{1FC19661-3EAD-404E-9995-120EC079A0E0}" destId="{0CCA470E-608B-4256-9F83-502054A6BBBC}" srcOrd="2" destOrd="0" presId="urn:microsoft.com/office/officeart/2005/8/layout/orgChart1"/>
-    <dgm:cxn modelId="{2B5201D5-10DF-44B0-BC5F-F3C9B724FEF5}" type="presParOf" srcId="{16062F17-E906-4BD6-AC5F-EF8FE9D6E5EC}" destId="{C3198788-6EC0-4473-87A7-102624FD5C01}" srcOrd="4" destOrd="0" presId="urn:microsoft.com/office/officeart/2005/8/layout/orgChart1"/>
-    <dgm:cxn modelId="{F994D97F-D064-4866-A776-E3AFE3F5FF80}" type="presParOf" srcId="{16062F17-E906-4BD6-AC5F-EF8FE9D6E5EC}" destId="{BE1E5EDB-6E6A-4271-AE76-15729B56A2DD}" srcOrd="5" destOrd="0" presId="urn:microsoft.com/office/officeart/2005/8/layout/orgChart1"/>
-    <dgm:cxn modelId="{7B098305-EFC3-48E5-A928-09A41C6F599D}" type="presParOf" srcId="{BE1E5EDB-6E6A-4271-AE76-15729B56A2DD}" destId="{9F3CC9ED-FDDE-4442-B3B8-B8FBA203694D}" srcOrd="0" destOrd="0" presId="urn:microsoft.com/office/officeart/2005/8/layout/orgChart1"/>
-    <dgm:cxn modelId="{242B77EB-E0B9-461B-90F8-9105DDFBB123}" type="presParOf" srcId="{9F3CC9ED-FDDE-4442-B3B8-B8FBA203694D}" destId="{040FB99C-496D-4B04-A5D5-7D667B7842FD}" srcOrd="0" destOrd="0" presId="urn:microsoft.com/office/officeart/2005/8/layout/orgChart1"/>
-    <dgm:cxn modelId="{9F10C5C5-09AB-4EC3-99A7-A83C42C6CDE8}" type="presParOf" srcId="{9F3CC9ED-FDDE-4442-B3B8-B8FBA203694D}" destId="{895E5BE7-AF30-487E-99D4-572823AF3204}" srcOrd="1" destOrd="0" presId="urn:microsoft.com/office/officeart/2005/8/layout/orgChart1"/>
-    <dgm:cxn modelId="{AF27DB30-E4E7-4267-8A55-7C9EBE28BB88}" type="presParOf" srcId="{BE1E5EDB-6E6A-4271-AE76-15729B56A2DD}" destId="{5E7EF199-2AB5-48EA-BE16-FC2181B6C2D5}" srcOrd="1" destOrd="0" presId="urn:microsoft.com/office/officeart/2005/8/layout/orgChart1"/>
-    <dgm:cxn modelId="{36920E47-FBA0-4E33-B758-33893B07E16A}" type="presParOf" srcId="{BE1E5EDB-6E6A-4271-AE76-15729B56A2DD}" destId="{06E8AA60-DD08-44FD-B3AF-D53503C33DDC}" srcOrd="2" destOrd="0" presId="urn:microsoft.com/office/officeart/2005/8/layout/orgChart1"/>
-    <dgm:cxn modelId="{81343C00-D159-4070-BB6D-3B47E005BC7E}" type="presParOf" srcId="{16062F17-E906-4BD6-AC5F-EF8FE9D6E5EC}" destId="{AEACA7E0-E4E5-4AD1-8328-69144B812290}" srcOrd="6" destOrd="0" presId="urn:microsoft.com/office/officeart/2005/8/layout/orgChart1"/>
-    <dgm:cxn modelId="{72B4D3A2-AD2A-437E-9766-E34973A103D2}" type="presParOf" srcId="{16062F17-E906-4BD6-AC5F-EF8FE9D6E5EC}" destId="{A87DA3BA-1155-4D8A-B379-76C62DDE271A}" srcOrd="7" destOrd="0" presId="urn:microsoft.com/office/officeart/2005/8/layout/orgChart1"/>
-    <dgm:cxn modelId="{F25763F1-E114-40D9-BCB2-0EFBA39D124F}" type="presParOf" srcId="{A87DA3BA-1155-4D8A-B379-76C62DDE271A}" destId="{3C14D898-02C5-46A7-AB4E-E4CC666C8B17}" srcOrd="0" destOrd="0" presId="urn:microsoft.com/office/officeart/2005/8/layout/orgChart1"/>
-    <dgm:cxn modelId="{110348B2-0B8B-4F10-9A24-34F70F54DA3F}" type="presParOf" srcId="{3C14D898-02C5-46A7-AB4E-E4CC666C8B17}" destId="{EF2B81E1-2E9C-4939-B5C0-E055D76FA526}" srcOrd="0" destOrd="0" presId="urn:microsoft.com/office/officeart/2005/8/layout/orgChart1"/>
-    <dgm:cxn modelId="{50850611-C6C1-49B2-AC65-174E735566AC}" type="presParOf" srcId="{3C14D898-02C5-46A7-AB4E-E4CC666C8B17}" destId="{EE382FCB-07B3-43F6-B0DE-0E1ECC508202}" srcOrd="1" destOrd="0" presId="urn:microsoft.com/office/officeart/2005/8/layout/orgChart1"/>
-    <dgm:cxn modelId="{07569E58-BAF7-45AB-BBAA-050C12F20801}" type="presParOf" srcId="{A87DA3BA-1155-4D8A-B379-76C62DDE271A}" destId="{720E28C6-840B-45A1-A224-2F61317B835D}" srcOrd="1" destOrd="0" presId="urn:microsoft.com/office/officeart/2005/8/layout/orgChart1"/>
-    <dgm:cxn modelId="{C25B3373-7037-400E-B91E-604727D28795}" type="presParOf" srcId="{A87DA3BA-1155-4D8A-B379-76C62DDE271A}" destId="{E1960075-AF40-4737-89C0-4A008B1B9D7E}" srcOrd="2" destOrd="0" presId="urn:microsoft.com/office/officeart/2005/8/layout/orgChart1"/>
-    <dgm:cxn modelId="{BC712EC6-B28C-4202-9D5A-4EF26DAB65DA}" type="presParOf" srcId="{E1960075-AF40-4737-89C0-4A008B1B9D7E}" destId="{7D21236F-06B1-47E7-9754-8FBE46553C88}" srcOrd="0" destOrd="0" presId="urn:microsoft.com/office/officeart/2005/8/layout/orgChart1"/>
-    <dgm:cxn modelId="{91A70FFC-01E1-4F6C-AF46-A4BDBBC68196}" type="presParOf" srcId="{E1960075-AF40-4737-89C0-4A008B1B9D7E}" destId="{6CD0D47E-F017-4CCE-8935-2399ADBFDA55}" srcOrd="1" destOrd="0" presId="urn:microsoft.com/office/officeart/2005/8/layout/orgChart1"/>
-    <dgm:cxn modelId="{C99BD647-FFCC-4D0F-B079-9C33372E5887}" type="presParOf" srcId="{6CD0D47E-F017-4CCE-8935-2399ADBFDA55}" destId="{43C97E37-4EFA-4917-A67B-4164CA4E7D39}" srcOrd="0" destOrd="0" presId="urn:microsoft.com/office/officeart/2005/8/layout/orgChart1"/>
-    <dgm:cxn modelId="{D69B45FF-D41D-49CE-8E32-12498E1F68D1}" type="presParOf" srcId="{43C97E37-4EFA-4917-A67B-4164CA4E7D39}" destId="{E9FF3AF0-37D9-4668-A69D-CAB9AF442150}" srcOrd="0" destOrd="0" presId="urn:microsoft.com/office/officeart/2005/8/layout/orgChart1"/>
-    <dgm:cxn modelId="{637986B4-BD93-46D6-8EC5-DE940D3A3736}" type="presParOf" srcId="{43C97E37-4EFA-4917-A67B-4164CA4E7D39}" destId="{C0EC424E-9604-4CBB-9376-634C45A55A58}" srcOrd="1" destOrd="0" presId="urn:microsoft.com/office/officeart/2005/8/layout/orgChart1"/>
-    <dgm:cxn modelId="{99D55E9E-0272-466A-B17B-54264E829235}" type="presParOf" srcId="{6CD0D47E-F017-4CCE-8935-2399ADBFDA55}" destId="{E1AE0F85-1E3E-473B-8D9F-6BC4542E6A44}" srcOrd="1" destOrd="0" presId="urn:microsoft.com/office/officeart/2005/8/layout/orgChart1"/>
-    <dgm:cxn modelId="{73A5AE41-1DDB-4918-BAF6-8BCE783D0B11}" type="presParOf" srcId="{6CD0D47E-F017-4CCE-8935-2399ADBFDA55}" destId="{B2C248D5-C4A1-4CC1-87BE-33299DCE687E}" srcOrd="2" destOrd="0" presId="urn:microsoft.com/office/officeart/2005/8/layout/orgChart1"/>
-    <dgm:cxn modelId="{73A82943-FD41-43A9-9F6C-6BE7684AFF1E}" type="presParOf" srcId="{16062F17-E906-4BD6-AC5F-EF8FE9D6E5EC}" destId="{6BB5CE42-72A0-4D46-A2D1-A2C26AE4B0CE}" srcOrd="8" destOrd="0" presId="urn:microsoft.com/office/officeart/2005/8/layout/orgChart1"/>
-    <dgm:cxn modelId="{39CAA1B0-3FAE-4189-91CC-B7E3F1F3FD53}" type="presParOf" srcId="{16062F17-E906-4BD6-AC5F-EF8FE9D6E5EC}" destId="{B608A3C3-020E-4CAF-8BE4-0C1F6E728A64}" srcOrd="9" destOrd="0" presId="urn:microsoft.com/office/officeart/2005/8/layout/orgChart1"/>
-    <dgm:cxn modelId="{E7763E42-A1E4-4F7D-8E41-868DF1C186AE}" type="presParOf" srcId="{B608A3C3-020E-4CAF-8BE4-0C1F6E728A64}" destId="{10DF5F0F-3297-4BCE-8F92-4E28F0485E0D}" srcOrd="0" destOrd="0" presId="urn:microsoft.com/office/officeart/2005/8/layout/orgChart1"/>
-    <dgm:cxn modelId="{6DC09ED5-7B97-4ABA-B688-4B8AE6547663}" type="presParOf" srcId="{10DF5F0F-3297-4BCE-8F92-4E28F0485E0D}" destId="{F822E78B-126F-42AD-B5D7-E754C6BA7030}" srcOrd="0" destOrd="0" presId="urn:microsoft.com/office/officeart/2005/8/layout/orgChart1"/>
-    <dgm:cxn modelId="{6F401D9B-1AB0-4F26-8BD9-9C806A3C16BD}" type="presParOf" srcId="{10DF5F0F-3297-4BCE-8F92-4E28F0485E0D}" destId="{418E3A00-A1CD-42BE-BF35-B990CFDDB17C}" srcOrd="1" destOrd="0" presId="urn:microsoft.com/office/officeart/2005/8/layout/orgChart1"/>
-    <dgm:cxn modelId="{E982AC0D-5301-45F1-8C84-83575AC6CB9D}" type="presParOf" srcId="{B608A3C3-020E-4CAF-8BE4-0C1F6E728A64}" destId="{BC6A239B-69C5-4A20-9B0D-647481EF3863}" srcOrd="1" destOrd="0" presId="urn:microsoft.com/office/officeart/2005/8/layout/orgChart1"/>
-    <dgm:cxn modelId="{58D9DAFE-3EDE-403B-B9BC-0A758A871553}" type="presParOf" srcId="{BC6A239B-69C5-4A20-9B0D-647481EF3863}" destId="{C3A2997B-1C39-4568-A5DE-3C4F60463B60}" srcOrd="0" destOrd="0" presId="urn:microsoft.com/office/officeart/2005/8/layout/orgChart1"/>
-    <dgm:cxn modelId="{454052B8-AC59-4F44-8FD5-50FD5CA53AE4}" type="presParOf" srcId="{BC6A239B-69C5-4A20-9B0D-647481EF3863}" destId="{7072DED7-2426-4127-AA7E-C421A23E68CB}" srcOrd="1" destOrd="0" presId="urn:microsoft.com/office/officeart/2005/8/layout/orgChart1"/>
-    <dgm:cxn modelId="{DDFFA04E-1E0D-41C7-82F9-ACC4741A8232}" type="presParOf" srcId="{7072DED7-2426-4127-AA7E-C421A23E68CB}" destId="{5B45E5C6-7A47-48BB-8717-C1461C37F799}" srcOrd="0" destOrd="0" presId="urn:microsoft.com/office/officeart/2005/8/layout/orgChart1"/>
-    <dgm:cxn modelId="{5A0BAC30-9A7D-4759-AC4F-F93EDACDDE7C}" type="presParOf" srcId="{5B45E5C6-7A47-48BB-8717-C1461C37F799}" destId="{2AD3EAF3-792B-4B3B-9018-72EBBDDAECB1}" srcOrd="0" destOrd="0" presId="urn:microsoft.com/office/officeart/2005/8/layout/orgChart1"/>
-    <dgm:cxn modelId="{1CD06A2A-4C44-4F97-8324-2254E021DF3A}" type="presParOf" srcId="{5B45E5C6-7A47-48BB-8717-C1461C37F799}" destId="{09495BEA-BD28-4439-84E5-59EDEEBE0AF2}" srcOrd="1" destOrd="0" presId="urn:microsoft.com/office/officeart/2005/8/layout/orgChart1"/>
-    <dgm:cxn modelId="{48814C83-E57A-451C-92F9-6468A5110895}" type="presParOf" srcId="{7072DED7-2426-4127-AA7E-C421A23E68CB}" destId="{1167FE79-5239-4ACD-BDD9-E8D15C69AD92}" srcOrd="1" destOrd="0" presId="urn:microsoft.com/office/officeart/2005/8/layout/orgChart1"/>
-    <dgm:cxn modelId="{6A6142F4-7077-455C-A534-A655716A575E}" type="presParOf" srcId="{7072DED7-2426-4127-AA7E-C421A23E68CB}" destId="{AF11B584-E26E-4C39-8692-0AD9075BE690}" srcOrd="2" destOrd="0" presId="urn:microsoft.com/office/officeart/2005/8/layout/orgChart1"/>
-    <dgm:cxn modelId="{A2F3D91A-0978-4B08-8ED1-2A004EF1407F}" type="presParOf" srcId="{B608A3C3-020E-4CAF-8BE4-0C1F6E728A64}" destId="{D241B25C-C01F-4603-AC3C-93FB9A1D9411}" srcOrd="2" destOrd="0" presId="urn:microsoft.com/office/officeart/2005/8/layout/orgChart1"/>
-    <dgm:cxn modelId="{5BB116AB-AD70-447E-A3AD-62501E16F280}" type="presParOf" srcId="{CC0359D4-2D07-4016-996A-751469904DEA}" destId="{6FC236D5-F170-4A4D-945E-2235D2249D15}" srcOrd="2" destOrd="0" presId="urn:microsoft.com/office/officeart/2005/8/layout/orgChart1"/>
-    <dgm:cxn modelId="{FEA92F70-564A-4450-8192-9D2C5658E225}" type="presParOf" srcId="{CB44E121-E8CC-423E-920E-7A48F23676D5}" destId="{C36ED048-A6F9-4991-88C3-139D336C39CA}" srcOrd="2" destOrd="0" presId="urn:microsoft.com/office/officeart/2005/8/layout/orgChart1"/>
-    <dgm:cxn modelId="{7C652704-4259-41E7-B517-BC4006AE5376}" type="presParOf" srcId="{8720A532-5C1D-4E1A-A2BB-DAAAC984ADCE}" destId="{F52D6184-5A33-491A-8D97-A3934ECA11CE}" srcOrd="2" destOrd="0" presId="urn:microsoft.com/office/officeart/2005/8/layout/orgChart1"/>
-    <dgm:cxn modelId="{661EE497-1D76-4DF5-9CA6-BE2068892969}" type="presParOf" srcId="{BEAF996C-2FB4-465C-983E-008353BE8340}" destId="{8DA3675C-598D-4804-9045-A3F56A5987EE}" srcOrd="2" destOrd="0" presId="urn:microsoft.com/office/officeart/2005/8/layout/orgChart1"/>
-    <dgm:cxn modelId="{F2088D6A-8621-4147-A626-531BA9646154}" type="presParOf" srcId="{419482C9-B215-48CC-9F6F-7367B5F941B7}" destId="{2C535C53-EA8F-4DE8-ABEE-341FC8FB58A2}" srcOrd="2" destOrd="0" presId="urn:microsoft.com/office/officeart/2005/8/layout/orgChart1"/>
+    <dgm:cxn modelId="{CE0220EF-79CE-429F-AC09-62335913247C}" type="presOf" srcId="{540AC8D2-2044-44CD-8A14-436D6794882B}" destId="{EE382FCB-07B3-43F6-B0DE-0E1ECC508202}" srcOrd="1" destOrd="0" presId="urn:microsoft.com/office/officeart/2005/8/layout/orgChart1"/>
+    <dgm:cxn modelId="{8704B709-8363-4C4B-BE88-461C12686E18}" type="presParOf" srcId="{92F0519B-E264-4140-A988-1B76B3E97358}" destId="{419482C9-B215-48CC-9F6F-7367B5F941B7}" srcOrd="0" destOrd="0" presId="urn:microsoft.com/office/officeart/2005/8/layout/orgChart1"/>
+    <dgm:cxn modelId="{57433FFE-48DD-405B-97A1-DEE9FC26690E}" type="presParOf" srcId="{419482C9-B215-48CC-9F6F-7367B5F941B7}" destId="{13039042-6F61-4EA8-9797-C90906786028}" srcOrd="0" destOrd="0" presId="urn:microsoft.com/office/officeart/2005/8/layout/orgChart1"/>
+    <dgm:cxn modelId="{74F151EF-E94F-432B-B556-64444FD93528}" type="presParOf" srcId="{13039042-6F61-4EA8-9797-C90906786028}" destId="{C4100F27-94FF-413E-B8B4-2A4A11E6F249}" srcOrd="0" destOrd="0" presId="urn:microsoft.com/office/officeart/2005/8/layout/orgChart1"/>
+    <dgm:cxn modelId="{3122C81E-E613-4599-983A-A8F829A41CFA}" type="presParOf" srcId="{13039042-6F61-4EA8-9797-C90906786028}" destId="{CF065F77-1561-4E37-B7F2-005E839BB8EF}" srcOrd="1" destOrd="0" presId="urn:microsoft.com/office/officeart/2005/8/layout/orgChart1"/>
+    <dgm:cxn modelId="{0A391FBD-1F39-4009-BCD8-CCC672CDC2CB}" type="presParOf" srcId="{419482C9-B215-48CC-9F6F-7367B5F941B7}" destId="{EAC0D427-CDEA-4728-A5D6-6A65D14D25A2}" srcOrd="1" destOrd="0" presId="urn:microsoft.com/office/officeart/2005/8/layout/orgChart1"/>
+    <dgm:cxn modelId="{9F96A054-20C5-44C5-9A17-76C5879B8365}" type="presParOf" srcId="{EAC0D427-CDEA-4728-A5D6-6A65D14D25A2}" destId="{08E288B9-C60E-4959-B3F2-2BB7DE062565}" srcOrd="0" destOrd="0" presId="urn:microsoft.com/office/officeart/2005/8/layout/orgChart1"/>
+    <dgm:cxn modelId="{C362441E-F3A1-4B80-88DC-6A30E7F83E48}" type="presParOf" srcId="{EAC0D427-CDEA-4728-A5D6-6A65D14D25A2}" destId="{BEAF996C-2FB4-465C-983E-008353BE8340}" srcOrd="1" destOrd="0" presId="urn:microsoft.com/office/officeart/2005/8/layout/orgChart1"/>
+    <dgm:cxn modelId="{8DA82FA4-B4A8-462A-95F3-559454D8AA4A}" type="presParOf" srcId="{BEAF996C-2FB4-465C-983E-008353BE8340}" destId="{E6870BFA-832C-4FA3-82F0-CB94E54DA394}" srcOrd="0" destOrd="0" presId="urn:microsoft.com/office/officeart/2005/8/layout/orgChart1"/>
+    <dgm:cxn modelId="{318FA013-DEB2-4165-A0B7-6460E03B740A}" type="presParOf" srcId="{E6870BFA-832C-4FA3-82F0-CB94E54DA394}" destId="{95477994-DC31-46CC-95C6-B67FC048F3FF}" srcOrd="0" destOrd="0" presId="urn:microsoft.com/office/officeart/2005/8/layout/orgChart1"/>
+    <dgm:cxn modelId="{FBE376D8-F464-4AE4-BDF4-EAA2DDC6ACE5}" type="presParOf" srcId="{E6870BFA-832C-4FA3-82F0-CB94E54DA394}" destId="{D89019B0-F26A-40CB-BD66-7D9BCB976721}" srcOrd="1" destOrd="0" presId="urn:microsoft.com/office/officeart/2005/8/layout/orgChart1"/>
+    <dgm:cxn modelId="{02C5BFE6-7286-4E47-96B0-D7C4EB940B79}" type="presParOf" srcId="{BEAF996C-2FB4-465C-983E-008353BE8340}" destId="{E9026955-C398-4DF5-BAB5-D9CF29BFBDB2}" srcOrd="1" destOrd="0" presId="urn:microsoft.com/office/officeart/2005/8/layout/orgChart1"/>
+    <dgm:cxn modelId="{7BB9362C-1F0A-46A3-96B3-103B4C0E0D19}" type="presParOf" srcId="{E9026955-C398-4DF5-BAB5-D9CF29BFBDB2}" destId="{E6F59740-FD26-4DF0-AB6B-13CC42C2E5F5}" srcOrd="0" destOrd="0" presId="urn:microsoft.com/office/officeart/2005/8/layout/orgChart1"/>
+    <dgm:cxn modelId="{7D0F934B-28C7-4267-A599-B77832C8CCF0}" type="presParOf" srcId="{E9026955-C398-4DF5-BAB5-D9CF29BFBDB2}" destId="{8720A532-5C1D-4E1A-A2BB-DAAAC984ADCE}" srcOrd="1" destOrd="0" presId="urn:microsoft.com/office/officeart/2005/8/layout/orgChart1"/>
+    <dgm:cxn modelId="{A4AD01D7-B2A6-4E6E-8CBF-4C666C0CC955}" type="presParOf" srcId="{8720A532-5C1D-4E1A-A2BB-DAAAC984ADCE}" destId="{55E882B1-CCEF-499B-8C82-0DCFEBBB2114}" srcOrd="0" destOrd="0" presId="urn:microsoft.com/office/officeart/2005/8/layout/orgChart1"/>
+    <dgm:cxn modelId="{8F39FABA-65E6-4A0D-A918-29DFE7A7C9C1}" type="presParOf" srcId="{55E882B1-CCEF-499B-8C82-0DCFEBBB2114}" destId="{69407826-016B-40B5-A4F1-B2987D512D3B}" srcOrd="0" destOrd="0" presId="urn:microsoft.com/office/officeart/2005/8/layout/orgChart1"/>
+    <dgm:cxn modelId="{5C93D696-09F2-418B-AFEE-837C24FCB957}" type="presParOf" srcId="{55E882B1-CCEF-499B-8C82-0DCFEBBB2114}" destId="{BCDCFDE2-1A60-483E-AC8C-C2C32AE04CC0}" srcOrd="1" destOrd="0" presId="urn:microsoft.com/office/officeart/2005/8/layout/orgChart1"/>
+    <dgm:cxn modelId="{BE7AB730-15DE-47B9-9473-A10137D4AEFE}" type="presParOf" srcId="{8720A532-5C1D-4E1A-A2BB-DAAAC984ADCE}" destId="{42469F12-E243-4072-9422-BD700CB429BE}" srcOrd="1" destOrd="0" presId="urn:microsoft.com/office/officeart/2005/8/layout/orgChart1"/>
+    <dgm:cxn modelId="{8A9A57B5-F074-4982-B19E-F0D7385D6BB5}" type="presParOf" srcId="{42469F12-E243-4072-9422-BD700CB429BE}" destId="{B87A7689-C8A0-4359-B90D-56CAD1DF4151}" srcOrd="0" destOrd="0" presId="urn:microsoft.com/office/officeart/2005/8/layout/orgChart1"/>
+    <dgm:cxn modelId="{076D30EF-D6D6-43E6-98BF-E6CCA827A01B}" type="presParOf" srcId="{42469F12-E243-4072-9422-BD700CB429BE}" destId="{CB44E121-E8CC-423E-920E-7A48F23676D5}" srcOrd="1" destOrd="0" presId="urn:microsoft.com/office/officeart/2005/8/layout/orgChart1"/>
+    <dgm:cxn modelId="{28CCC1D3-7969-4C20-A8B0-302EB1E5BCA5}" type="presParOf" srcId="{CB44E121-E8CC-423E-920E-7A48F23676D5}" destId="{FD650CC0-DCAA-429E-A368-33AA4E59EA3F}" srcOrd="0" destOrd="0" presId="urn:microsoft.com/office/officeart/2005/8/layout/orgChart1"/>
+    <dgm:cxn modelId="{ADD32B61-CC2A-4B6C-98F3-785C722741E3}" type="presParOf" srcId="{FD650CC0-DCAA-429E-A368-33AA4E59EA3F}" destId="{04DAD942-3625-446D-A708-9BD9B0247C0A}" srcOrd="0" destOrd="0" presId="urn:microsoft.com/office/officeart/2005/8/layout/orgChart1"/>
+    <dgm:cxn modelId="{B7DBEC9D-5025-4031-8255-A10BA79A5F7B}" type="presParOf" srcId="{FD650CC0-DCAA-429E-A368-33AA4E59EA3F}" destId="{51A1C309-6231-48CA-BD4A-A3A2DC4D9CE6}" srcOrd="1" destOrd="0" presId="urn:microsoft.com/office/officeart/2005/8/layout/orgChart1"/>
+    <dgm:cxn modelId="{4CAD73F7-3643-4265-A2B2-D350A30EE881}" type="presParOf" srcId="{CB44E121-E8CC-423E-920E-7A48F23676D5}" destId="{60EC6058-0B40-44C6-9758-04C81BCEC18C}" srcOrd="1" destOrd="0" presId="urn:microsoft.com/office/officeart/2005/8/layout/orgChart1"/>
+    <dgm:cxn modelId="{2F9641E9-DD8F-4F91-BF46-B87F649C49B7}" type="presParOf" srcId="{60EC6058-0B40-44C6-9758-04C81BCEC18C}" destId="{206B55E2-68C8-424A-AFE3-50ACAEBB83D3}" srcOrd="0" destOrd="0" presId="urn:microsoft.com/office/officeart/2005/8/layout/orgChart1"/>
+    <dgm:cxn modelId="{B737EB88-EDA9-4B05-889C-35AC2D5F805F}" type="presParOf" srcId="{60EC6058-0B40-44C6-9758-04C81BCEC18C}" destId="{CC0359D4-2D07-4016-996A-751469904DEA}" srcOrd="1" destOrd="0" presId="urn:microsoft.com/office/officeart/2005/8/layout/orgChart1"/>
+    <dgm:cxn modelId="{DD0E199B-C280-42EF-A288-2C2BECEC224A}" type="presParOf" srcId="{CC0359D4-2D07-4016-996A-751469904DEA}" destId="{3DEC99A1-39F2-4A88-8EB3-9CEF9BE1FDE4}" srcOrd="0" destOrd="0" presId="urn:microsoft.com/office/officeart/2005/8/layout/orgChart1"/>
+    <dgm:cxn modelId="{5756E98D-1AF3-4340-9F45-27A179B974AD}" type="presParOf" srcId="{3DEC99A1-39F2-4A88-8EB3-9CEF9BE1FDE4}" destId="{A38CD27B-3AB0-4832-86DC-EE9446ECAFA3}" srcOrd="0" destOrd="0" presId="urn:microsoft.com/office/officeart/2005/8/layout/orgChart1"/>
+    <dgm:cxn modelId="{C3B00C0B-3EC4-414B-9CC5-DC4ACF78A14E}" type="presParOf" srcId="{3DEC99A1-39F2-4A88-8EB3-9CEF9BE1FDE4}" destId="{E34D7468-04B7-4973-BA48-CF79898E6D95}" srcOrd="1" destOrd="0" presId="urn:microsoft.com/office/officeart/2005/8/layout/orgChart1"/>
+    <dgm:cxn modelId="{0E50213B-DCBE-451F-AF5A-DAE3953C45BF}" type="presParOf" srcId="{CC0359D4-2D07-4016-996A-751469904DEA}" destId="{16062F17-E906-4BD6-AC5F-EF8FE9D6E5EC}" srcOrd="1" destOrd="0" presId="urn:microsoft.com/office/officeart/2005/8/layout/orgChart1"/>
+    <dgm:cxn modelId="{C3FC40CA-0FC9-450A-8158-2A447CF477E5}" type="presParOf" srcId="{16062F17-E906-4BD6-AC5F-EF8FE9D6E5EC}" destId="{350A4000-C176-4DA8-9D1F-044C17A6BF89}" srcOrd="0" destOrd="0" presId="urn:microsoft.com/office/officeart/2005/8/layout/orgChart1"/>
+    <dgm:cxn modelId="{B89E5857-890F-49A7-8FAC-DB3603AF3888}" type="presParOf" srcId="{16062F17-E906-4BD6-AC5F-EF8FE9D6E5EC}" destId="{A218BCEF-F194-4392-8BE5-48024A3435EA}" srcOrd="1" destOrd="0" presId="urn:microsoft.com/office/officeart/2005/8/layout/orgChart1"/>
+    <dgm:cxn modelId="{93342E0D-7FC8-40E0-AEBC-F366364F3C45}" type="presParOf" srcId="{A218BCEF-F194-4392-8BE5-48024A3435EA}" destId="{5BD0366D-B9D3-462C-8492-186E6983BD4D}" srcOrd="0" destOrd="0" presId="urn:microsoft.com/office/officeart/2005/8/layout/orgChart1"/>
+    <dgm:cxn modelId="{39318517-29B3-4D31-BB1C-D9EC5991E519}" type="presParOf" srcId="{5BD0366D-B9D3-462C-8492-186E6983BD4D}" destId="{5E52BA38-417F-45E0-ACF6-8E65CEABECA0}" srcOrd="0" destOrd="0" presId="urn:microsoft.com/office/officeart/2005/8/layout/orgChart1"/>
+    <dgm:cxn modelId="{51FC2629-7125-4DA6-98DC-9FA557D95D09}" type="presParOf" srcId="{5BD0366D-B9D3-462C-8492-186E6983BD4D}" destId="{56FB9642-5626-4EAC-A03C-29533671F0BA}" srcOrd="1" destOrd="0" presId="urn:microsoft.com/office/officeart/2005/8/layout/orgChart1"/>
+    <dgm:cxn modelId="{9F6D07D9-7DCA-4E72-8E97-38D61278D553}" type="presParOf" srcId="{A218BCEF-F194-4392-8BE5-48024A3435EA}" destId="{0CC79E14-4828-484D-8993-0990025BA8E6}" srcOrd="1" destOrd="0" presId="urn:microsoft.com/office/officeart/2005/8/layout/orgChart1"/>
+    <dgm:cxn modelId="{98890A58-D4A8-4C77-857C-9BFC6496DAD8}" type="presParOf" srcId="{0CC79E14-4828-484D-8993-0990025BA8E6}" destId="{FA28A213-F806-402A-9273-1EEE76D748C8}" srcOrd="0" destOrd="0" presId="urn:microsoft.com/office/officeart/2005/8/layout/orgChart1"/>
+    <dgm:cxn modelId="{865C7A9B-C328-4BBE-93F6-467F9035140F}" type="presParOf" srcId="{0CC79E14-4828-484D-8993-0990025BA8E6}" destId="{F45540FD-C35C-411C-98FD-71BA7E53E42E}" srcOrd="1" destOrd="0" presId="urn:microsoft.com/office/officeart/2005/8/layout/orgChart1"/>
+    <dgm:cxn modelId="{4C885F2D-B12A-4B47-973F-35D2A16A0B9A}" type="presParOf" srcId="{F45540FD-C35C-411C-98FD-71BA7E53E42E}" destId="{985071AD-B2CB-42F7-9E17-CC2FDA31325F}" srcOrd="0" destOrd="0" presId="urn:microsoft.com/office/officeart/2005/8/layout/orgChart1"/>
+    <dgm:cxn modelId="{94A4FE17-F4BA-4A00-A2A1-FBCE2F775776}" type="presParOf" srcId="{985071AD-B2CB-42F7-9E17-CC2FDA31325F}" destId="{05CF931D-0ADD-47A0-BCDC-E07732D22C55}" srcOrd="0" destOrd="0" presId="urn:microsoft.com/office/officeart/2005/8/layout/orgChart1"/>
+    <dgm:cxn modelId="{CE8E5EE6-8BBD-404F-B608-9695C889C467}" type="presParOf" srcId="{985071AD-B2CB-42F7-9E17-CC2FDA31325F}" destId="{F7E33EF9-C424-4AA2-B027-9F855013480A}" srcOrd="1" destOrd="0" presId="urn:microsoft.com/office/officeart/2005/8/layout/orgChart1"/>
+    <dgm:cxn modelId="{4E5BB923-ADA7-423B-9B7C-DBA201F01080}" type="presParOf" srcId="{F45540FD-C35C-411C-98FD-71BA7E53E42E}" destId="{4E803F41-A8C9-4BCC-81A9-08B9E013A6F7}" srcOrd="1" destOrd="0" presId="urn:microsoft.com/office/officeart/2005/8/layout/orgChart1"/>
+    <dgm:cxn modelId="{3E576C5D-6057-4D5F-8E9F-A62ABEDEC6E6}" type="presParOf" srcId="{F45540FD-C35C-411C-98FD-71BA7E53E42E}" destId="{03343ED2-79AB-4D01-B82B-2A80407E8A98}" srcOrd="2" destOrd="0" presId="urn:microsoft.com/office/officeart/2005/8/layout/orgChart1"/>
+    <dgm:cxn modelId="{9B3A3253-12EE-4074-973F-AA887D138F00}" type="presParOf" srcId="{A218BCEF-F194-4392-8BE5-48024A3435EA}" destId="{0273A26A-21E0-4EBC-B5BC-CC05A8A8CAAF}" srcOrd="2" destOrd="0" presId="urn:microsoft.com/office/officeart/2005/8/layout/orgChart1"/>
+    <dgm:cxn modelId="{AD3F7436-BF69-4239-B526-65B397451762}" type="presParOf" srcId="{16062F17-E906-4BD6-AC5F-EF8FE9D6E5EC}" destId="{453F108F-CBEF-4CB4-AF88-260F1049A88B}" srcOrd="2" destOrd="0" presId="urn:microsoft.com/office/officeart/2005/8/layout/orgChart1"/>
+    <dgm:cxn modelId="{BFCEC5DA-68AC-417E-B815-58567DE1DEDE}" type="presParOf" srcId="{16062F17-E906-4BD6-AC5F-EF8FE9D6E5EC}" destId="{1FC19661-3EAD-404E-9995-120EC079A0E0}" srcOrd="3" destOrd="0" presId="urn:microsoft.com/office/officeart/2005/8/layout/orgChart1"/>
+    <dgm:cxn modelId="{60B1FE31-A591-463F-A8A8-4B5AF1821708}" type="presParOf" srcId="{1FC19661-3EAD-404E-9995-120EC079A0E0}" destId="{0DF6DF15-05D8-4451-8F91-2C2F787E75A6}" srcOrd="0" destOrd="0" presId="urn:microsoft.com/office/officeart/2005/8/layout/orgChart1"/>
+    <dgm:cxn modelId="{FF2321BE-D582-479C-B2CA-76CAC3D1CB22}" type="presParOf" srcId="{0DF6DF15-05D8-4451-8F91-2C2F787E75A6}" destId="{F09D53DD-9015-4352-B9F1-34C556E37D35}" srcOrd="0" destOrd="0" presId="urn:microsoft.com/office/officeart/2005/8/layout/orgChart1"/>
+    <dgm:cxn modelId="{3A80F2BB-B6C5-433E-A00A-67E528F8675B}" type="presParOf" srcId="{0DF6DF15-05D8-4451-8F91-2C2F787E75A6}" destId="{AD4EEB07-161B-4170-A96C-CEDF6051F79E}" srcOrd="1" destOrd="0" presId="urn:microsoft.com/office/officeart/2005/8/layout/orgChart1"/>
+    <dgm:cxn modelId="{9FBA825B-F1D0-433C-84B2-FE35AF446D18}" type="presParOf" srcId="{1FC19661-3EAD-404E-9995-120EC079A0E0}" destId="{B919C0A4-9B2A-44A2-AF08-E887D96D27A3}" srcOrd="1" destOrd="0" presId="urn:microsoft.com/office/officeart/2005/8/layout/orgChart1"/>
+    <dgm:cxn modelId="{6C0E1B20-5AD1-4A41-BFCF-420227B78797}" type="presParOf" srcId="{1FC19661-3EAD-404E-9995-120EC079A0E0}" destId="{0CCA470E-608B-4256-9F83-502054A6BBBC}" srcOrd="2" destOrd="0" presId="urn:microsoft.com/office/officeart/2005/8/layout/orgChart1"/>
+    <dgm:cxn modelId="{548F3BFB-D69C-474A-BA69-82E763BC6431}" type="presParOf" srcId="{16062F17-E906-4BD6-AC5F-EF8FE9D6E5EC}" destId="{C3198788-6EC0-4473-87A7-102624FD5C01}" srcOrd="4" destOrd="0" presId="urn:microsoft.com/office/officeart/2005/8/layout/orgChart1"/>
+    <dgm:cxn modelId="{4D2BD023-FBF7-4C48-B528-62CFB799E0D0}" type="presParOf" srcId="{16062F17-E906-4BD6-AC5F-EF8FE9D6E5EC}" destId="{BE1E5EDB-6E6A-4271-AE76-15729B56A2DD}" srcOrd="5" destOrd="0" presId="urn:microsoft.com/office/officeart/2005/8/layout/orgChart1"/>
+    <dgm:cxn modelId="{2FEC409A-9C46-472D-AD32-0B52E876E212}" type="presParOf" srcId="{BE1E5EDB-6E6A-4271-AE76-15729B56A2DD}" destId="{9F3CC9ED-FDDE-4442-B3B8-B8FBA203694D}" srcOrd="0" destOrd="0" presId="urn:microsoft.com/office/officeart/2005/8/layout/orgChart1"/>
+    <dgm:cxn modelId="{19B1A09D-0440-4B88-AF95-26A2398ACC8D}" type="presParOf" srcId="{9F3CC9ED-FDDE-4442-B3B8-B8FBA203694D}" destId="{040FB99C-496D-4B04-A5D5-7D667B7842FD}" srcOrd="0" destOrd="0" presId="urn:microsoft.com/office/officeart/2005/8/layout/orgChart1"/>
+    <dgm:cxn modelId="{A7F273BD-6C92-4675-93AD-56BEAE977FAB}" type="presParOf" srcId="{9F3CC9ED-FDDE-4442-B3B8-B8FBA203694D}" destId="{895E5BE7-AF30-487E-99D4-572823AF3204}" srcOrd="1" destOrd="0" presId="urn:microsoft.com/office/officeart/2005/8/layout/orgChart1"/>
+    <dgm:cxn modelId="{16946514-1D90-4D5C-B3E5-257FAAF39763}" type="presParOf" srcId="{BE1E5EDB-6E6A-4271-AE76-15729B56A2DD}" destId="{5E7EF199-2AB5-48EA-BE16-FC2181B6C2D5}" srcOrd="1" destOrd="0" presId="urn:microsoft.com/office/officeart/2005/8/layout/orgChart1"/>
+    <dgm:cxn modelId="{3428425E-7F46-4ACD-BC09-DC53A19315B5}" type="presParOf" srcId="{BE1E5EDB-6E6A-4271-AE76-15729B56A2DD}" destId="{06E8AA60-DD08-44FD-B3AF-D53503C33DDC}" srcOrd="2" destOrd="0" presId="urn:microsoft.com/office/officeart/2005/8/layout/orgChart1"/>
+    <dgm:cxn modelId="{CD596C93-A751-4759-BB35-73FF6FDFDD38}" type="presParOf" srcId="{16062F17-E906-4BD6-AC5F-EF8FE9D6E5EC}" destId="{AEACA7E0-E4E5-4AD1-8328-69144B812290}" srcOrd="6" destOrd="0" presId="urn:microsoft.com/office/officeart/2005/8/layout/orgChart1"/>
+    <dgm:cxn modelId="{8DE210B6-5F61-415F-BBAD-E16BDC0969F4}" type="presParOf" srcId="{16062F17-E906-4BD6-AC5F-EF8FE9D6E5EC}" destId="{A87DA3BA-1155-4D8A-B379-76C62DDE271A}" srcOrd="7" destOrd="0" presId="urn:microsoft.com/office/officeart/2005/8/layout/orgChart1"/>
+    <dgm:cxn modelId="{94B98E7E-B08C-4E03-883D-D2341E5FFE48}" type="presParOf" srcId="{A87DA3BA-1155-4D8A-B379-76C62DDE271A}" destId="{3C14D898-02C5-46A7-AB4E-E4CC666C8B17}" srcOrd="0" destOrd="0" presId="urn:microsoft.com/office/officeart/2005/8/layout/orgChart1"/>
+    <dgm:cxn modelId="{D7D50FBA-2847-4A33-8EDF-9EBE561558C3}" type="presParOf" srcId="{3C14D898-02C5-46A7-AB4E-E4CC666C8B17}" destId="{EF2B81E1-2E9C-4939-B5C0-E055D76FA526}" srcOrd="0" destOrd="0" presId="urn:microsoft.com/office/officeart/2005/8/layout/orgChart1"/>
+    <dgm:cxn modelId="{F3BED7D5-7294-4A96-A16F-E665898EB194}" type="presParOf" srcId="{3C14D898-02C5-46A7-AB4E-E4CC666C8B17}" destId="{EE382FCB-07B3-43F6-B0DE-0E1ECC508202}" srcOrd="1" destOrd="0" presId="urn:microsoft.com/office/officeart/2005/8/layout/orgChart1"/>
+    <dgm:cxn modelId="{7B553C50-AE6D-497D-BF95-F41BA77BD0D1}" type="presParOf" srcId="{A87DA3BA-1155-4D8A-B379-76C62DDE271A}" destId="{720E28C6-840B-45A1-A224-2F61317B835D}" srcOrd="1" destOrd="0" presId="urn:microsoft.com/office/officeart/2005/8/layout/orgChart1"/>
+    <dgm:cxn modelId="{790B0F89-6D32-4271-B046-F516AAFA0939}" type="presParOf" srcId="{A87DA3BA-1155-4D8A-B379-76C62DDE271A}" destId="{E1960075-AF40-4737-89C0-4A008B1B9D7E}" srcOrd="2" destOrd="0" presId="urn:microsoft.com/office/officeart/2005/8/layout/orgChart1"/>
+    <dgm:cxn modelId="{FAF7422B-46CD-40BF-9FB9-5EA57CB25C72}" type="presParOf" srcId="{E1960075-AF40-4737-89C0-4A008B1B9D7E}" destId="{7D21236F-06B1-47E7-9754-8FBE46553C88}" srcOrd="0" destOrd="0" presId="urn:microsoft.com/office/officeart/2005/8/layout/orgChart1"/>
+    <dgm:cxn modelId="{7595FE54-823B-40C8-8924-F55F68317535}" type="presParOf" srcId="{E1960075-AF40-4737-89C0-4A008B1B9D7E}" destId="{6CD0D47E-F017-4CCE-8935-2399ADBFDA55}" srcOrd="1" destOrd="0" presId="urn:microsoft.com/office/officeart/2005/8/layout/orgChart1"/>
+    <dgm:cxn modelId="{4E159049-D055-47C8-8AB4-3B268DF9B4F0}" type="presParOf" srcId="{6CD0D47E-F017-4CCE-8935-2399ADBFDA55}" destId="{43C97E37-4EFA-4917-A67B-4164CA4E7D39}" srcOrd="0" destOrd="0" presId="urn:microsoft.com/office/officeart/2005/8/layout/orgChart1"/>
+    <dgm:cxn modelId="{E9C7CD54-32C1-491D-98B2-C138A0B776E9}" type="presParOf" srcId="{43C97E37-4EFA-4917-A67B-4164CA4E7D39}" destId="{E9FF3AF0-37D9-4668-A69D-CAB9AF442150}" srcOrd="0" destOrd="0" presId="urn:microsoft.com/office/officeart/2005/8/layout/orgChart1"/>
+    <dgm:cxn modelId="{3EF4528A-DF54-4042-A07A-09B57CAE7BB0}" type="presParOf" srcId="{43C97E37-4EFA-4917-A67B-4164CA4E7D39}" destId="{C0EC424E-9604-4CBB-9376-634C45A55A58}" srcOrd="1" destOrd="0" presId="urn:microsoft.com/office/officeart/2005/8/layout/orgChart1"/>
+    <dgm:cxn modelId="{A03548E2-6404-4AF5-BF8D-C9A454C1D970}" type="presParOf" srcId="{6CD0D47E-F017-4CCE-8935-2399ADBFDA55}" destId="{E1AE0F85-1E3E-473B-8D9F-6BC4542E6A44}" srcOrd="1" destOrd="0" presId="urn:microsoft.com/office/officeart/2005/8/layout/orgChart1"/>
+    <dgm:cxn modelId="{0BAB35C5-D68B-41FC-B6A7-643D88A744CB}" type="presParOf" srcId="{6CD0D47E-F017-4CCE-8935-2399ADBFDA55}" destId="{B2C248D5-C4A1-4CC1-87BE-33299DCE687E}" srcOrd="2" destOrd="0" presId="urn:microsoft.com/office/officeart/2005/8/layout/orgChart1"/>
+    <dgm:cxn modelId="{47D2CACF-4834-4727-B8C3-AF26ACE951E6}" type="presParOf" srcId="{16062F17-E906-4BD6-AC5F-EF8FE9D6E5EC}" destId="{6BB5CE42-72A0-4D46-A2D1-A2C26AE4B0CE}" srcOrd="8" destOrd="0" presId="urn:microsoft.com/office/officeart/2005/8/layout/orgChart1"/>
+    <dgm:cxn modelId="{CC72902B-E4FD-41FA-86B1-CCD8C45C6309}" type="presParOf" srcId="{16062F17-E906-4BD6-AC5F-EF8FE9D6E5EC}" destId="{B608A3C3-020E-4CAF-8BE4-0C1F6E728A64}" srcOrd="9" destOrd="0" presId="urn:microsoft.com/office/officeart/2005/8/layout/orgChart1"/>
+    <dgm:cxn modelId="{D1092873-CAEE-4EDD-8E74-8F1F44320C01}" type="presParOf" srcId="{B608A3C3-020E-4CAF-8BE4-0C1F6E728A64}" destId="{10DF5F0F-3297-4BCE-8F92-4E28F0485E0D}" srcOrd="0" destOrd="0" presId="urn:microsoft.com/office/officeart/2005/8/layout/orgChart1"/>
+    <dgm:cxn modelId="{70CAC254-1DE8-4BCE-A5B8-D92C8B62B450}" type="presParOf" srcId="{10DF5F0F-3297-4BCE-8F92-4E28F0485E0D}" destId="{F822E78B-126F-42AD-B5D7-E754C6BA7030}" srcOrd="0" destOrd="0" presId="urn:microsoft.com/office/officeart/2005/8/layout/orgChart1"/>
+    <dgm:cxn modelId="{E0B1731B-17C6-4703-920E-993F6F02B689}" type="presParOf" srcId="{10DF5F0F-3297-4BCE-8F92-4E28F0485E0D}" destId="{418E3A00-A1CD-42BE-BF35-B990CFDDB17C}" srcOrd="1" destOrd="0" presId="urn:microsoft.com/office/officeart/2005/8/layout/orgChart1"/>
+    <dgm:cxn modelId="{A1A7D22D-B510-4803-AB33-326718C46FD4}" type="presParOf" srcId="{B608A3C3-020E-4CAF-8BE4-0C1F6E728A64}" destId="{BC6A239B-69C5-4A20-9B0D-647481EF3863}" srcOrd="1" destOrd="0" presId="urn:microsoft.com/office/officeart/2005/8/layout/orgChart1"/>
+    <dgm:cxn modelId="{0CB54F5B-406F-4CBB-A019-D825FABAE4F9}" type="presParOf" srcId="{BC6A239B-69C5-4A20-9B0D-647481EF3863}" destId="{C3A2997B-1C39-4568-A5DE-3C4F60463B60}" srcOrd="0" destOrd="0" presId="urn:microsoft.com/office/officeart/2005/8/layout/orgChart1"/>
+    <dgm:cxn modelId="{F647DD0F-EF48-4EB8-A4F9-A562416CBADF}" type="presParOf" srcId="{BC6A239B-69C5-4A20-9B0D-647481EF3863}" destId="{7072DED7-2426-4127-AA7E-C421A23E68CB}" srcOrd="1" destOrd="0" presId="urn:microsoft.com/office/officeart/2005/8/layout/orgChart1"/>
+    <dgm:cxn modelId="{709A73A1-68C5-4EC4-A932-BD72D312F991}" type="presParOf" srcId="{7072DED7-2426-4127-AA7E-C421A23E68CB}" destId="{5B45E5C6-7A47-48BB-8717-C1461C37F799}" srcOrd="0" destOrd="0" presId="urn:microsoft.com/office/officeart/2005/8/layout/orgChart1"/>
+    <dgm:cxn modelId="{40695A65-8B5E-44B5-B23B-348C1296D055}" type="presParOf" srcId="{5B45E5C6-7A47-48BB-8717-C1461C37F799}" destId="{2AD3EAF3-792B-4B3B-9018-72EBBDDAECB1}" srcOrd="0" destOrd="0" presId="urn:microsoft.com/office/officeart/2005/8/layout/orgChart1"/>
+    <dgm:cxn modelId="{A10EFD5E-C848-470E-8561-8794F07F033B}" type="presParOf" srcId="{5B45E5C6-7A47-48BB-8717-C1461C37F799}" destId="{09495BEA-BD28-4439-84E5-59EDEEBE0AF2}" srcOrd="1" destOrd="0" presId="urn:microsoft.com/office/officeart/2005/8/layout/orgChart1"/>
+    <dgm:cxn modelId="{83E0697B-4224-4D88-8EB1-C31B5EA0F04F}" type="presParOf" srcId="{7072DED7-2426-4127-AA7E-C421A23E68CB}" destId="{1167FE79-5239-4ACD-BDD9-E8D15C69AD92}" srcOrd="1" destOrd="0" presId="urn:microsoft.com/office/officeart/2005/8/layout/orgChart1"/>
+    <dgm:cxn modelId="{30790842-8961-41E4-90BF-E30CE205F941}" type="presParOf" srcId="{7072DED7-2426-4127-AA7E-C421A23E68CB}" destId="{AF11B584-E26E-4C39-8692-0AD9075BE690}" srcOrd="2" destOrd="0" presId="urn:microsoft.com/office/officeart/2005/8/layout/orgChart1"/>
+    <dgm:cxn modelId="{53DEF874-1992-4AD7-A369-BECBB5811D87}" type="presParOf" srcId="{B608A3C3-020E-4CAF-8BE4-0C1F6E728A64}" destId="{D241B25C-C01F-4603-AC3C-93FB9A1D9411}" srcOrd="2" destOrd="0" presId="urn:microsoft.com/office/officeart/2005/8/layout/orgChart1"/>
+    <dgm:cxn modelId="{DFCB7B98-361F-4704-8EA5-55404F35C7F1}" type="presParOf" srcId="{CC0359D4-2D07-4016-996A-751469904DEA}" destId="{6FC236D5-F170-4A4D-945E-2235D2249D15}" srcOrd="2" destOrd="0" presId="urn:microsoft.com/office/officeart/2005/8/layout/orgChart1"/>
+    <dgm:cxn modelId="{1B25B219-6FA0-466C-9CD1-83D3D181375D}" type="presParOf" srcId="{CB44E121-E8CC-423E-920E-7A48F23676D5}" destId="{C36ED048-A6F9-4991-88C3-139D336C39CA}" srcOrd="2" destOrd="0" presId="urn:microsoft.com/office/officeart/2005/8/layout/orgChart1"/>
+    <dgm:cxn modelId="{150DC25D-2C19-4E5F-AA97-EC0AAB410F17}" type="presParOf" srcId="{8720A532-5C1D-4E1A-A2BB-DAAAC984ADCE}" destId="{F52D6184-5A33-491A-8D97-A3934ECA11CE}" srcOrd="2" destOrd="0" presId="urn:microsoft.com/office/officeart/2005/8/layout/orgChart1"/>
+    <dgm:cxn modelId="{89E66ECF-D54E-4E56-9B35-973EBE871B6D}" type="presParOf" srcId="{BEAF996C-2FB4-465C-983E-008353BE8340}" destId="{8DA3675C-598D-4804-9045-A3F56A5987EE}" srcOrd="2" destOrd="0" presId="urn:microsoft.com/office/officeart/2005/8/layout/orgChart1"/>
+    <dgm:cxn modelId="{AEE015A7-E5CE-44F5-8B4C-E19143A8A23F}" type="presParOf" srcId="{419482C9-B215-48CC-9F6F-7367B5F941B7}" destId="{2C535C53-EA8F-4DE8-ABEE-341FC8FB58A2}" srcOrd="2" destOrd="0" presId="urn:microsoft.com/office/officeart/2005/8/layout/orgChart1"/>
   </dgm:cxnLst>
   <dgm:bg/>
   <dgm:whole/>
@@ -8472,6 +8643,62 @@
               </a:lnTo>
               <a:lnTo>
                 <a:pt x="0" y="240400"/>
+              </a:lnTo>
+            </a:path>
+          </a:pathLst>
+        </a:custGeom>
+        <a:noFill/>
+        <a:ln w="12700" cap="flat" cmpd="sng" algn="ctr">
+          <a:solidFill>
+            <a:schemeClr val="accent1">
+              <a:shade val="80000"/>
+              <a:hueOff val="0"/>
+              <a:satOff val="0"/>
+              <a:lumOff val="0"/>
+              <a:alphaOff val="0"/>
+            </a:schemeClr>
+          </a:solidFill>
+          <a:prstDash val="solid"/>
+          <a:miter lim="800000"/>
+        </a:ln>
+        <a:effectLst/>
+      </dsp:spPr>
+      <dsp:style>
+        <a:lnRef idx="2">
+          <a:scrgbClr r="0" g="0" b="0"/>
+        </a:lnRef>
+        <a:fillRef idx="0">
+          <a:scrgbClr r="0" g="0" b="0"/>
+        </a:fillRef>
+        <a:effectRef idx="0">
+          <a:scrgbClr r="0" g="0" b="0"/>
+        </a:effectRef>
+        <a:fontRef idx="minor"/>
+      </dsp:style>
+    </dsp:sp>
+    <dsp:sp modelId="{FA28A213-F806-402A-9273-1EEE76D748C8}">
+      <dsp:nvSpPr>
+        <dsp:cNvPr id="0" name=""/>
+        <dsp:cNvSpPr/>
+      </dsp:nvSpPr>
+      <dsp:spPr>
+        <a:xfrm>
+          <a:off x="482715" y="5410637"/>
+          <a:ext cx="91440" cy="221786"/>
+        </a:xfrm>
+        <a:custGeom>
+          <a:avLst/>
+          <a:gdLst/>
+          <a:ahLst/>
+          <a:cxnLst/>
+          <a:rect l="0" t="0" r="0" b="0"/>
+          <a:pathLst>
+            <a:path>
+              <a:moveTo>
+                <a:pt x="45720" y="0"/>
+              </a:moveTo>
+              <a:lnTo>
+                <a:pt x="45720" y="221786"/>
               </a:lnTo>
             </a:path>
           </a:pathLst>
@@ -9256,6 +9483,79 @@
       </dsp:txBody>
       <dsp:txXfrm>
         <a:off x="372" y="4882575"/>
+        <a:ext cx="1056125" cy="528062"/>
+      </dsp:txXfrm>
+    </dsp:sp>
+    <dsp:sp modelId="{05CF931D-0ADD-47A0-BCDC-E07732D22C55}">
+      <dsp:nvSpPr>
+        <dsp:cNvPr id="0" name=""/>
+        <dsp:cNvSpPr/>
+      </dsp:nvSpPr>
+      <dsp:spPr>
+        <a:xfrm>
+          <a:off x="372" y="5632424"/>
+          <a:ext cx="1056125" cy="528062"/>
+        </a:xfrm>
+        <a:prstGeom prst="rect">
+          <a:avLst/>
+        </a:prstGeom>
+        <a:solidFill>
+          <a:schemeClr val="bg1"/>
+        </a:solidFill>
+        <a:ln w="12700" cap="flat" cmpd="sng" algn="ctr">
+          <a:solidFill>
+            <a:schemeClr val="accent1">
+              <a:shade val="80000"/>
+              <a:hueOff val="0"/>
+              <a:satOff val="0"/>
+              <a:lumOff val="0"/>
+              <a:alphaOff val="0"/>
+            </a:schemeClr>
+          </a:solidFill>
+          <a:prstDash val="solid"/>
+          <a:miter lim="800000"/>
+        </a:ln>
+        <a:effectLst/>
+      </dsp:spPr>
+      <dsp:style>
+        <a:lnRef idx="2">
+          <a:scrgbClr r="0" g="0" b="0"/>
+        </a:lnRef>
+        <a:fillRef idx="1">
+          <a:scrgbClr r="0" g="0" b="0"/>
+        </a:fillRef>
+        <a:effectRef idx="0">
+          <a:scrgbClr r="0" g="0" b="0"/>
+        </a:effectRef>
+        <a:fontRef idx="minor">
+          <a:schemeClr val="lt1"/>
+        </a:fontRef>
+      </dsp:style>
+      <dsp:txBody>
+        <a:bodyPr spcFirstLastPara="0" vert="horz" wrap="square" lIns="9525" tIns="9525" rIns="9525" bIns="9525" numCol="1" spcCol="1270" anchor="ctr" anchorCtr="0">
+          <a:noAutofit/>
+        </a:bodyPr>
+        <a:lstStyle/>
+        <a:p>
+          <a:pPr lvl="0" algn="ctr" defTabSz="666750">
+            <a:lnSpc>
+              <a:spcPct val="90000"/>
+            </a:lnSpc>
+            <a:spcBef>
+              <a:spcPct val="0"/>
+            </a:spcBef>
+            <a:spcAft>
+              <a:spcPct val="35000"/>
+            </a:spcAft>
+          </a:pPr>
+          <a:r>
+            <a:rPr lang="fr-FR" sz="1500" kern="1200"/>
+            <a:t>Aide affichée</a:t>
+          </a:r>
+        </a:p>
+      </dsp:txBody>
+      <dsp:txXfrm>
+        <a:off x="372" y="5632424"/>
         <a:ext cx="1056125" cy="528062"/>
       </dsp:txXfrm>
     </dsp:sp>
@@ -12049,13 +12349,13 @@
   </w:compat>
   <w:rsids>
     <w:rsidRoot w:val="00310B4D"/>
-    <w:rsid w:val="000A0C03"/>
     <w:rsid w:val="00310B4D"/>
     <w:rsid w:val="003A0E55"/>
     <w:rsid w:val="00444B62"/>
     <w:rsid w:val="005177C7"/>
     <w:rsid w:val="005A5453"/>
     <w:rsid w:val="00E731A3"/>
+    <w:rsid w:val="00F562B9"/>
     <w:rsid w:val="00FB3E00"/>
   </w:rsids>
   <m:mathPr>
@@ -12849,7 +13149,7 @@
 </file>
 
 <file path=customXml/itemProps2.xml><?xml version="1.0" encoding="utf-8"?>
-<ds:datastoreItem xmlns:ds="http://schemas.openxmlformats.org/officeDocument/2006/customXml" ds:itemID="{FE34A53E-D955-4A31-B366-010136F8C857}">
+<ds:datastoreItem xmlns:ds="http://schemas.openxmlformats.org/officeDocument/2006/customXml" ds:itemID="{F8911174-9791-404D-97C0-896EAFD93F0B}">
   <ds:schemaRefs>
     <ds:schemaRef ds:uri="http://schemas.openxmlformats.org/officeDocument/2006/bibliography"/>
   </ds:schemaRefs>

</xml_diff>

<commit_message>
Chargement marche (score ? Tester)
</commit_message>
<xml_diff>
--- a/Rapport Snoopy - Axel CANTE Juliette HEUANGTHEP.docx
+++ b/Rapport Snoopy - Axel CANTE Juliette HEUANGTHEP.docx
@@ -202,7 +202,7 @@
                                   <w:sdtContent>
                                     <w:p>
                                       <w:pPr>
-                                        <w:pStyle w:val="Sansinterligne"/>
+                                        <w:pStyle w:val="NoSpacing"/>
                                         <w:jc w:val="center"/>
                                         <w:rPr>
                                           <w:color w:val="FFFFFF" w:themeColor="background1"/>
@@ -247,7 +247,7 @@
                                 </w:sdt>
                                 <w:p>
                                   <w:pPr>
-                                    <w:pStyle w:val="Sansinterligne"/>
+                                    <w:pStyle w:val="NoSpacing"/>
                                     <w:jc w:val="center"/>
                                     <w:rPr>
                                       <w:caps/>
@@ -369,7 +369,7 @@
                                   <w:sdtContent>
                                     <w:p>
                                       <w:pPr>
-                                        <w:pStyle w:val="Sansinterligne"/>
+                                        <w:pStyle w:val="NoSpacing"/>
                                         <w:pBdr>
                                           <w:bottom w:val="single" w:sz="6" w:space="4" w:color="7F7F7F" w:themeColor="text1" w:themeTint="80"/>
                                         </w:pBdr>
@@ -423,7 +423,7 @@
                                   <w:sdtContent>
                                     <w:p>
                                       <w:pPr>
-                                        <w:pStyle w:val="Sansinterligne"/>
+                                        <w:pStyle w:val="NoSpacing"/>
                                         <w:spacing w:before="240"/>
                                         <w:rPr>
                                           <w:caps/>
@@ -776,12 +776,12 @@
     </w:sdt>
     <w:p>
       <w:pPr>
-        <w:pStyle w:val="Titre"/>
-      </w:pPr>
-    </w:p>
-    <w:p>
-      <w:pPr>
-        <w:pStyle w:val="Titre"/>
+        <w:pStyle w:val="Title"/>
+      </w:pPr>
+    </w:p>
+    <w:p>
+      <w:pPr>
+        <w:pStyle w:val="Title"/>
       </w:pPr>
       <w:r>
         <w:t>PRESENTATION DU SUJET</w:t>
@@ -831,7 +831,23 @@
           <w:sz w:val="24"/>
           <w:szCs w:val="24"/>
         </w:rPr>
-        <w:t xml:space="preserve"> année du cycle préparatoire aux études d’ingénieur, il nous a été proposé de réaliser le jeu console « La Revanche de Snoopy »</w:t>
+        <w:t xml:space="preserve"> année du cycle préparatoire aux études d’ingénieur, il nous a été proposé de réaliser le jeu console « La Revanche de </w:t>
+      </w:r>
+      <w:proofErr w:type="spellStart"/>
+      <w:r>
+        <w:rPr>
+          <w:sz w:val="24"/>
+          <w:szCs w:val="24"/>
+        </w:rPr>
+        <w:t>Snoopy</w:t>
+      </w:r>
+      <w:proofErr w:type="spellEnd"/>
+      <w:r>
+        <w:rPr>
+          <w:sz w:val="24"/>
+          <w:szCs w:val="24"/>
+        </w:rPr>
+        <w:t> »</w:t>
       </w:r>
       <w:r>
         <w:rPr>
@@ -862,7 +878,39 @@
           <w:szCs w:val="24"/>
         </w:rPr>
         <w:tab/>
-        <w:t>Il s’agit d’un jeu de réflexion qui consiste à contrôler Snoopy de sorte qu’il récupère quatre oiseaux dans un temps limité tout en évitant les pièges (ex : balle rebondissante,  blocs piégés, …</w:t>
+        <w:t xml:space="preserve">Il s’agit d’un jeu de réflexion qui consiste à contrôler </w:t>
+      </w:r>
+      <w:proofErr w:type="spellStart"/>
+      <w:r>
+        <w:rPr>
+          <w:sz w:val="24"/>
+          <w:szCs w:val="24"/>
+        </w:rPr>
+        <w:t>Snoopy</w:t>
+      </w:r>
+      <w:proofErr w:type="spellEnd"/>
+      <w:r>
+        <w:rPr>
+          <w:sz w:val="24"/>
+          <w:szCs w:val="24"/>
+        </w:rPr>
+        <w:t xml:space="preserve"> de sorte qu’il récupère quatre oiseaux dans un temps limité tout en évitant les pièges (ex : balle </w:t>
+      </w:r>
+      <w:proofErr w:type="spellStart"/>
+      <w:r>
+        <w:rPr>
+          <w:sz w:val="24"/>
+          <w:szCs w:val="24"/>
+        </w:rPr>
+        <w:t>rebondissante</w:t>
+      </w:r>
+      <w:proofErr w:type="spellEnd"/>
+      <w:r>
+        <w:rPr>
+          <w:sz w:val="24"/>
+          <w:szCs w:val="24"/>
+        </w:rPr>
+        <w:t>,  blocs piégés, …</w:t>
       </w:r>
       <w:r>
         <w:rPr>
@@ -890,12 +938,12 @@
     </w:p>
     <w:p>
       <w:pPr>
-        <w:pStyle w:val="Titre"/>
-      </w:pPr>
-    </w:p>
-    <w:p>
-      <w:pPr>
-        <w:pStyle w:val="Titre"/>
+        <w:pStyle w:val="Title"/>
+      </w:pPr>
+    </w:p>
+    <w:p>
+      <w:pPr>
+        <w:pStyle w:val="Title"/>
       </w:pPr>
       <w:r>
         <w:t>SOMMAIRE</w:t>
@@ -1249,12 +1297,12 @@
     </w:p>
     <w:p>
       <w:pPr>
-        <w:pStyle w:val="Titre"/>
-      </w:pPr>
-    </w:p>
-    <w:p>
-      <w:pPr>
-        <w:pStyle w:val="Titre"/>
+        <w:pStyle w:val="Title"/>
+      </w:pPr>
+    </w:p>
+    <w:p>
+      <w:pPr>
+        <w:pStyle w:val="Title"/>
       </w:pPr>
       <w:r>
         <w:t>PARTIE CONCEPTION</w:t>
@@ -1271,21 +1319,13 @@
     </w:p>
     <w:p>
       <w:pPr>
-        <w:pStyle w:val="Paragraphedeliste"/>
+        <w:pStyle w:val="Heading1"/>
         <w:numPr>
           <w:ilvl w:val="0"/>
-          <w:numId w:val="1"/>
+          <w:numId w:val="5"/>
         </w:numPr>
-        <w:rPr>
-          <w:sz w:val="32"/>
-          <w:szCs w:val="24"/>
-        </w:rPr>
-      </w:pPr>
-      <w:r>
-        <w:rPr>
-          <w:sz w:val="32"/>
-          <w:szCs w:val="24"/>
-        </w:rPr>
+      </w:pPr>
+      <w:r>
         <w:t>Organisation de l’équipe</w:t>
       </w:r>
     </w:p>
@@ -1307,21 +1347,13 @@
     </w:p>
     <w:p>
       <w:pPr>
-        <w:pStyle w:val="Paragraphedeliste"/>
+        <w:pStyle w:val="Heading1"/>
         <w:numPr>
           <w:ilvl w:val="0"/>
-          <w:numId w:val="1"/>
+          <w:numId w:val="5"/>
         </w:numPr>
-        <w:rPr>
-          <w:sz w:val="32"/>
-          <w:szCs w:val="32"/>
-        </w:rPr>
-      </w:pPr>
-      <w:r>
-        <w:rPr>
-          <w:sz w:val="32"/>
-          <w:szCs w:val="32"/>
-        </w:rPr>
+      </w:pPr>
+      <w:r>
         <w:lastRenderedPageBreak/>
         <w:t>Planning</w:t>
       </w:r>
@@ -1344,21 +1376,13 @@
     </w:p>
     <w:p>
       <w:pPr>
-        <w:pStyle w:val="Paragraphedeliste"/>
+        <w:pStyle w:val="Heading1"/>
         <w:numPr>
           <w:ilvl w:val="0"/>
-          <w:numId w:val="1"/>
+          <w:numId w:val="5"/>
         </w:numPr>
-        <w:rPr>
-          <w:sz w:val="32"/>
-          <w:szCs w:val="32"/>
-        </w:rPr>
-      </w:pPr>
-      <w:r>
-        <w:rPr>
-          <w:sz w:val="32"/>
-          <w:szCs w:val="32"/>
-        </w:rPr>
+      </w:pPr>
+      <w:r>
         <w:lastRenderedPageBreak/>
         <w:t>Diagramme de classes</w:t>
       </w:r>
@@ -1654,7 +1678,23 @@
           <w:szCs w:val="24"/>
         </w:rPr>
         <w:tab/>
-        <w:t>Il y a une matrice pour un niveau et il y a n blocs pour une matrice. Le niveau et la matrice sont liés fortement (composition), les blocs et la matrice le sont aussi (relation de omposition).</w:t>
+        <w:t xml:space="preserve">Il y a une matrice pour un niveau et il y a n blocs pour une matrice. Le niveau et la matrice sont liés fortement (composition), les blocs et la matrice le sont aussi (relation de </w:t>
+      </w:r>
+      <w:proofErr w:type="spellStart"/>
+      <w:r>
+        <w:rPr>
+          <w:sz w:val="24"/>
+          <w:szCs w:val="24"/>
+        </w:rPr>
+        <w:t>omposition</w:t>
+      </w:r>
+      <w:proofErr w:type="spellEnd"/>
+      <w:r>
+        <w:rPr>
+          <w:sz w:val="24"/>
+          <w:szCs w:val="24"/>
+        </w:rPr>
+        <w:t>).</w:t>
       </w:r>
     </w:p>
     <w:p>
@@ -1674,21 +1714,13 @@
     </w:p>
     <w:p>
       <w:pPr>
-        <w:pStyle w:val="Paragraphedeliste"/>
+        <w:pStyle w:val="Heading1"/>
         <w:numPr>
           <w:ilvl w:val="0"/>
-          <w:numId w:val="1"/>
+          <w:numId w:val="5"/>
         </w:numPr>
-        <w:rPr>
-          <w:sz w:val="32"/>
-          <w:szCs w:val="24"/>
-        </w:rPr>
-      </w:pPr>
-      <w:r>
-        <w:rPr>
-          <w:sz w:val="32"/>
-          <w:szCs w:val="24"/>
-        </w:rPr>
+      </w:pPr>
+      <w:r>
         <w:lastRenderedPageBreak/>
         <w:t>Scénarios</w:t>
       </w:r>
@@ -1714,7 +1746,23 @@
           <w:sz w:val="24"/>
           <w:szCs w:val="24"/>
         </w:rPr>
-        <w:t>Dans cette sous-partie  nous observons une partie classique de « La revanche de Snoopy »</w:t>
+        <w:t xml:space="preserve">Dans cette sous-partie  nous observons une partie classique de « La revanche de </w:t>
+      </w:r>
+      <w:proofErr w:type="spellStart"/>
+      <w:r>
+        <w:rPr>
+          <w:sz w:val="24"/>
+          <w:szCs w:val="24"/>
+        </w:rPr>
+        <w:t>Snoopy</w:t>
+      </w:r>
+      <w:proofErr w:type="spellEnd"/>
+      <w:r>
+        <w:rPr>
+          <w:sz w:val="24"/>
+          <w:szCs w:val="24"/>
+        </w:rPr>
+        <w:t> »</w:t>
       </w:r>
       <w:r>
         <w:rPr>
@@ -1782,7 +1830,7 @@
     </w:p>
     <w:p>
       <w:pPr>
-        <w:pStyle w:val="Lgende"/>
+        <w:pStyle w:val="Caption"/>
         <w:jc w:val="center"/>
       </w:pPr>
       <w:r>
@@ -1874,24 +1922,14 @@
       <w:r>
         <w:br/>
       </w:r>
-      <w:r>
-        <w:fldChar w:fldCharType="begin"/>
-      </w:r>
-      <w:r>
-        <w:instrText xml:space="preserve"> SEQ Équation \* ARABIC </w:instrText>
-      </w:r>
-      <w:r>
-        <w:fldChar w:fldCharType="separate"/>
-      </w:r>
-      <w:r>
-        <w:rPr>
-          <w:noProof/>
-        </w:rPr>
-        <w:t>2</w:t>
-      </w:r>
-      <w:r>
-        <w:fldChar w:fldCharType="end"/>
-      </w:r>
+      <w:fldSimple w:instr=" SEQ Équation \* ARABIC ">
+        <w:r>
+          <w:rPr>
+            <w:noProof/>
+          </w:rPr>
+          <w:t>2</w:t>
+        </w:r>
+      </w:fldSimple>
       <w:r>
         <w:t xml:space="preserve"> On entre dans le niveau 1</w:t>
       </w:r>
@@ -1952,26 +1990,32 @@
           </wp:inline>
         </w:drawing>
       </w:r>
-      <w:r>
-        <w:fldChar w:fldCharType="begin"/>
-      </w:r>
-      <w:r>
-        <w:instrText xml:space="preserve"> SEQ Équation \* ARABIC </w:instrText>
-      </w:r>
-      <w:r>
-        <w:fldChar w:fldCharType="separate"/>
-      </w:r>
-      <w:r>
-        <w:rPr>
-          <w:noProof/>
-        </w:rPr>
-        <w:t>3</w:t>
-      </w:r>
-      <w:r>
-        <w:fldChar w:fldCharType="end"/>
-      </w:r>
-      <w:r>
-        <w:t xml:space="preserve"> Schéma explicatif : La matrice contenant les différents blocs (poussables, cassables, piégés), Snoopy et la Balle.</w:t>
+      <w:fldSimple w:instr=" SEQ Équation \* ARABIC ">
+        <w:r>
+          <w:rPr>
+            <w:noProof/>
+          </w:rPr>
+          <w:t>3</w:t>
+        </w:r>
+      </w:fldSimple>
+      <w:r>
+        <w:t xml:space="preserve"> Schéma explicatif : La matrice contenant les différents blocs (</w:t>
+      </w:r>
+      <w:proofErr w:type="spellStart"/>
+      <w:r>
+        <w:t>poussables</w:t>
+      </w:r>
+      <w:proofErr w:type="spellEnd"/>
+      <w:r>
+        <w:t xml:space="preserve">, cassables, piégés), </w:t>
+      </w:r>
+      <w:proofErr w:type="spellStart"/>
+      <w:r>
+        <w:t>Snoopy</w:t>
+      </w:r>
+      <w:proofErr w:type="spellEnd"/>
+      <w:r>
+        <w:t xml:space="preserve"> et la Balle.</w:t>
       </w:r>
     </w:p>
     <w:p>
@@ -2024,27 +2068,17 @@
     </w:p>
     <w:p>
       <w:pPr>
-        <w:pStyle w:val="Lgende"/>
+        <w:pStyle w:val="Caption"/>
         <w:jc w:val="center"/>
       </w:pPr>
-      <w:r>
-        <w:fldChar w:fldCharType="begin"/>
-      </w:r>
-      <w:r>
-        <w:instrText xml:space="preserve"> SEQ Équation \* ARABIC </w:instrText>
-      </w:r>
-      <w:r>
-        <w:fldChar w:fldCharType="separate"/>
-      </w:r>
-      <w:r>
-        <w:rPr>
-          <w:noProof/>
-        </w:rPr>
-        <w:t>4</w:t>
-      </w:r>
-      <w:r>
-        <w:fldChar w:fldCharType="end"/>
-      </w:r>
+      <w:fldSimple w:instr=" SEQ Équation \* ARABIC ">
+        <w:r>
+          <w:rPr>
+            <w:noProof/>
+          </w:rPr>
+          <w:t>4</w:t>
+        </w:r>
+      </w:fldSimple>
       <w:r>
         <w:t xml:space="preserve"> Gagner la partie</w:t>
       </w:r>
@@ -2098,27 +2132,17 @@
     </w:p>
     <w:p>
       <w:pPr>
-        <w:pStyle w:val="Lgende"/>
+        <w:pStyle w:val="Caption"/>
         <w:jc w:val="center"/>
       </w:pPr>
-      <w:r>
-        <w:fldChar w:fldCharType="begin"/>
-      </w:r>
-      <w:r>
-        <w:instrText xml:space="preserve"> SEQ Équation \* ARABIC </w:instrText>
-      </w:r>
-      <w:r>
-        <w:fldChar w:fldCharType="separate"/>
-      </w:r>
-      <w:r>
-        <w:rPr>
-          <w:noProof/>
-        </w:rPr>
-        <w:t>5</w:t>
-      </w:r>
-      <w:r>
-        <w:fldChar w:fldCharType="end"/>
-      </w:r>
+      <w:fldSimple w:instr=" SEQ Équation \* ARABIC ">
+        <w:r>
+          <w:rPr>
+            <w:noProof/>
+          </w:rPr>
+          <w:t>5</w:t>
+        </w:r>
+      </w:fldSimple>
       <w:r>
         <w:t xml:space="preserve"> Passer au niveau suivant</w:t>
       </w:r>
@@ -2172,27 +2196,17 @@
     </w:p>
     <w:p>
       <w:pPr>
-        <w:pStyle w:val="Lgende"/>
+        <w:pStyle w:val="Caption"/>
         <w:jc w:val="center"/>
       </w:pPr>
-      <w:r>
-        <w:fldChar w:fldCharType="begin"/>
-      </w:r>
-      <w:r>
-        <w:instrText xml:space="preserve"> SEQ Équation \* ARABIC </w:instrText>
-      </w:r>
-      <w:r>
-        <w:fldChar w:fldCharType="separate"/>
-      </w:r>
-      <w:r>
-        <w:rPr>
-          <w:noProof/>
-        </w:rPr>
-        <w:t>6</w:t>
-      </w:r>
-      <w:r>
-        <w:fldChar w:fldCharType="end"/>
-      </w:r>
+      <w:fldSimple w:instr=" SEQ Équation \* ARABIC ">
+        <w:r>
+          <w:rPr>
+            <w:noProof/>
+          </w:rPr>
+          <w:t>6</w:t>
+        </w:r>
+      </w:fldSimple>
       <w:r>
         <w:t xml:space="preserve"> Ou bien perdre</w:t>
       </w:r>
@@ -2238,36 +2252,21 @@
     </w:p>
     <w:p>
       <w:pPr>
-        <w:pStyle w:val="Paragraphedeliste"/>
+        <w:pStyle w:val="Heading1"/>
         <w:numPr>
           <w:ilvl w:val="0"/>
-          <w:numId w:val="1"/>
+          <w:numId w:val="5"/>
         </w:numPr>
-        <w:jc w:val="left"/>
-        <w:rPr>
-          <w:sz w:val="32"/>
-          <w:szCs w:val="32"/>
-        </w:rPr>
-      </w:pPr>
-      <w:r>
-        <w:rPr>
-          <w:sz w:val="32"/>
-          <w:szCs w:val="32"/>
-        </w:rPr>
+      </w:pPr>
+      <w:bookmarkStart w:id="0" w:name="_GoBack"/>
+      <w:bookmarkEnd w:id="0"/>
+      <w:r>
         <w:t>Modèle et contrô</w:t>
       </w:r>
       <w:r>
-        <w:rPr>
-          <w:sz w:val="32"/>
-          <w:szCs w:val="32"/>
-        </w:rPr>
         <w:t>leur des parties clefs du projet</w:t>
       </w:r>
       <w:r>
-        <w:rPr>
-          <w:sz w:val="32"/>
-          <w:szCs w:val="32"/>
-        </w:rPr>
         <w:t xml:space="preserve"> et découpage modulaire</w:t>
       </w:r>
     </w:p>
@@ -2280,7 +2279,7 @@
     </w:p>
     <w:p>
       <w:pPr>
-        <w:pStyle w:val="Paragraphedeliste"/>
+        <w:pStyle w:val="ListParagraph"/>
         <w:numPr>
           <w:ilvl w:val="0"/>
           <w:numId w:val="3"/>
@@ -2319,7 +2318,7 @@
     </w:p>
     <w:tbl>
       <w:tblPr>
-        <w:tblStyle w:val="Grilledutableau"/>
+        <w:tblStyle w:val="TableGrid"/>
         <w:tblW w:w="0" w:type="auto"/>
         <w:tblInd w:w="360" w:type="dxa"/>
         <w:tblLook w:val="04A0" w:firstRow="1" w:lastRow="0" w:firstColumn="1" w:lastColumn="0" w:noHBand="0" w:noVBand="1"/>
@@ -2712,7 +2711,7 @@
     </w:p>
     <w:p>
       <w:pPr>
-        <w:pStyle w:val="Paragraphedeliste"/>
+        <w:pStyle w:val="ListParagraph"/>
         <w:numPr>
           <w:ilvl w:val="0"/>
           <w:numId w:val="3"/>
@@ -2755,7 +2754,7 @@
     </w:p>
     <w:p>
       <w:pPr>
-        <w:pStyle w:val="Paragraphedeliste"/>
+        <w:pStyle w:val="ListParagraph"/>
         <w:numPr>
           <w:ilvl w:val="0"/>
           <w:numId w:val="4"/>
@@ -2818,10 +2817,9 @@
           <w:sz w:val="24"/>
           <w:szCs w:val="24"/>
         </w:rPr>
-        <w:t xml:space="preserve"> (</w:t>
-      </w:r>
-      <w:bookmarkStart w:id="0" w:name="_GoBack"/>
-      <w:bookmarkEnd w:id="0"/>
+        <w:t xml:space="preserve"> </w:t>
+      </w:r>
+      <w:proofErr w:type="gramStart"/>
       <w:r>
         <w:rPr>
           <w:rFonts w:ascii="Arial" w:hAnsi="Arial" w:cs="Arial"/>
@@ -2830,7 +2828,18 @@
           <w:sz w:val="24"/>
           <w:szCs w:val="24"/>
         </w:rPr>
-        <w:t xml:space="preserve"> quitter le jeu</w:t>
+        <w:t>( quitter</w:t>
+      </w:r>
+      <w:proofErr w:type="gramEnd"/>
+      <w:r>
+        <w:rPr>
+          <w:rFonts w:ascii="Arial" w:hAnsi="Arial" w:cs="Arial"/>
+          <w:spacing w:val="0"/>
+          <w:kern w:val="0"/>
+          <w:sz w:val="24"/>
+          <w:szCs w:val="24"/>
+        </w:rPr>
+        <w:t xml:space="preserve"> le jeu</w:t>
       </w:r>
       <w:r>
         <w:rPr>
@@ -2909,7 +2918,7 @@
     </w:p>
     <w:p>
       <w:pPr>
-        <w:pStyle w:val="Paragraphedeliste"/>
+        <w:pStyle w:val="ListParagraph"/>
         <w:numPr>
           <w:ilvl w:val="0"/>
           <w:numId w:val="4"/>
@@ -3130,19 +3139,16 @@
     </w:p>
     <w:p>
       <w:pPr>
-        <w:pStyle w:val="Titre"/>
-      </w:pPr>
-      <w:r>
-        <w:t xml:space="preserve">PARTIE </w:t>
-      </w:r>
-      <w:r>
-        <w:t>REALISATION</w:t>
+        <w:pStyle w:val="Title"/>
+      </w:pPr>
+      <w:r>
+        <w:t>PARTIE REALISATION</w:t>
       </w:r>
     </w:p>
     <w:p/>
     <w:p>
       <w:pPr>
-        <w:pStyle w:val="Paragraphedeliste"/>
+        <w:pStyle w:val="ListParagraph"/>
         <w:numPr>
           <w:ilvl w:val="0"/>
           <w:numId w:val="2"/>
@@ -3162,7 +3168,7 @@
     </w:p>
     <w:p>
       <w:pPr>
-        <w:pStyle w:val="Paragraphedeliste"/>
+        <w:pStyle w:val="ListParagraph"/>
         <w:numPr>
           <w:ilvl w:val="0"/>
           <w:numId w:val="2"/>
@@ -3182,7 +3188,7 @@
     </w:p>
     <w:p>
       <w:pPr>
-        <w:pStyle w:val="Paragraphedeliste"/>
+        <w:pStyle w:val="ListParagraph"/>
         <w:numPr>
           <w:ilvl w:val="0"/>
           <w:numId w:val="2"/>
@@ -3202,7 +3208,7 @@
     </w:p>
     <w:p>
       <w:pPr>
-        <w:pStyle w:val="Paragraphedeliste"/>
+        <w:pStyle w:val="ListParagraph"/>
         <w:numPr>
           <w:ilvl w:val="0"/>
           <w:numId w:val="2"/>
@@ -3222,7 +3228,7 @@
     </w:p>
     <w:p>
       <w:pPr>
-        <w:pStyle w:val="Paragraphedeliste"/>
+        <w:pStyle w:val="ListParagraph"/>
         <w:numPr>
           <w:ilvl w:val="0"/>
           <w:numId w:val="2"/>
@@ -3298,10 +3304,11 @@
         <w:docPartUnique/>
       </w:docPartObj>
     </w:sdtPr>
+    <w:sdtEndPr/>
     <w:sdtContent>
       <w:p>
         <w:pPr>
-          <w:pStyle w:val="Pieddepage"/>
+          <w:pStyle w:val="Footer"/>
           <w:jc w:val="right"/>
         </w:pPr>
         <w:r>
@@ -3317,7 +3324,7 @@
           <w:rPr>
             <w:noProof/>
           </w:rPr>
-          <w:t>9</w:t>
+          <w:t>3</w:t>
         </w:r>
         <w:r>
           <w:fldChar w:fldCharType="end"/>
@@ -3327,7 +3334,7 @@
   </w:sdt>
   <w:p>
     <w:pPr>
-      <w:pStyle w:val="Pieddepage"/>
+      <w:pStyle w:val="Footer"/>
       <w:jc w:val="right"/>
     </w:pPr>
   </w:p>
@@ -3402,7 +3409,7 @@
             </w:tcPr>
             <w:p>
               <w:pPr>
-                <w:pStyle w:val="En-tte"/>
+                <w:pStyle w:val="Header"/>
                 <w:rPr>
                   <w:caps/>
                   <w:color w:val="FFFFFF" w:themeColor="background1"/>
@@ -3455,7 +3462,7 @@
             </w:tcPr>
             <w:p>
               <w:pPr>
-                <w:pStyle w:val="En-tte"/>
+                <w:pStyle w:val="Header"/>
                 <w:jc w:val="right"/>
                 <w:rPr>
                   <w:caps/>
@@ -3495,7 +3502,7 @@
         </w:tcPr>
         <w:p>
           <w:pPr>
-            <w:pStyle w:val="En-tte"/>
+            <w:pStyle w:val="Header"/>
             <w:rPr>
               <w:caps/>
               <w:color w:val="FFFFFF" w:themeColor="background1"/>
@@ -3516,7 +3523,7 @@
         </w:tcPr>
         <w:p>
           <w:pPr>
-            <w:pStyle w:val="En-tte"/>
+            <w:pStyle w:val="Header"/>
             <w:rPr>
               <w:caps/>
               <w:color w:val="FFFFFF" w:themeColor="background1"/>
@@ -3530,7 +3537,7 @@
   </w:tbl>
   <w:p>
     <w:pPr>
-      <w:pStyle w:val="En-tte"/>
+      <w:pStyle w:val="Header"/>
     </w:pPr>
     <w:r>
       <w:rPr>
@@ -3607,16 +3614,16 @@
 <file path=word/numbering.xml><?xml version="1.0" encoding="utf-8"?>
 <w:numbering xmlns:wpc="http://schemas.microsoft.com/office/word/2010/wordprocessingCanvas" xmlns:mc="http://schemas.openxmlformats.org/markup-compatibility/2006" xmlns:o="urn:schemas-microsoft-com:office:office" xmlns:r="http://schemas.openxmlformats.org/officeDocument/2006/relationships" xmlns:m="http://schemas.openxmlformats.org/officeDocument/2006/math" xmlns:v="urn:schemas-microsoft-com:vml" xmlns:wp14="http://schemas.microsoft.com/office/word/2010/wordprocessingDrawing" xmlns:wp="http://schemas.openxmlformats.org/drawingml/2006/wordprocessingDrawing" xmlns:w10="urn:schemas-microsoft-com:office:word" xmlns:w="http://schemas.openxmlformats.org/wordprocessingml/2006/main" xmlns:w14="http://schemas.microsoft.com/office/word/2010/wordml" xmlns:w15="http://schemas.microsoft.com/office/word/2012/wordml" xmlns:wpg="http://schemas.microsoft.com/office/word/2010/wordprocessingGroup" xmlns:wpi="http://schemas.microsoft.com/office/word/2010/wordprocessingInk" xmlns:wne="http://schemas.microsoft.com/office/word/2006/wordml" xmlns:wps="http://schemas.microsoft.com/office/word/2010/wordprocessingShape" mc:Ignorable="w14 w15 wp14">
   <w:abstractNum w:abstractNumId="0" w15:restartNumberingAfterBreak="0">
-    <w:nsid w:val="31025064"/>
+    <w:nsid w:val="28BE45B2"/>
     <w:multiLevelType w:val="hybridMultilevel"/>
-    <w:tmpl w:val="EE921FE0"/>
-    <w:lvl w:ilvl="0" w:tplc="040C000F">
+    <w:tmpl w:val="F552F71C"/>
+    <w:lvl w:ilvl="0" w:tplc="50A2E88C">
       <w:start w:val="1"/>
-      <w:numFmt w:val="decimal"/>
+      <w:numFmt w:val="upperRoman"/>
       <w:lvlText w:val="%1."/>
       <w:lvlJc w:val="left"/>
       <w:pPr>
-        <w:ind w:left="720" w:hanging="360"/>
+        <w:ind w:left="1080" w:hanging="720"/>
       </w:pPr>
       <w:rPr>
         <w:rFonts w:hint="default"/>
@@ -3696,16 +3703,16 @@
     </w:lvl>
   </w:abstractNum>
   <w:abstractNum w:abstractNumId="1" w15:restartNumberingAfterBreak="0">
-    <w:nsid w:val="330B6F48"/>
+    <w:nsid w:val="31025064"/>
     <w:multiLevelType w:val="hybridMultilevel"/>
-    <w:tmpl w:val="ACDC1A44"/>
-    <w:lvl w:ilvl="0" w:tplc="D9F422CE">
+    <w:tmpl w:val="EE921FE0"/>
+    <w:lvl w:ilvl="0" w:tplc="040C000F">
       <w:start w:val="1"/>
-      <w:numFmt w:val="upperRoman"/>
+      <w:numFmt w:val="decimal"/>
       <w:lvlText w:val="%1."/>
       <w:lvlJc w:val="left"/>
       <w:pPr>
-        <w:ind w:left="1080" w:hanging="720"/>
+        <w:ind w:left="720" w:hanging="360"/>
       </w:pPr>
       <w:rPr>
         <w:rFonts w:hint="default"/>
@@ -3785,16 +3792,16 @@
     </w:lvl>
   </w:abstractNum>
   <w:abstractNum w:abstractNumId="2" w15:restartNumberingAfterBreak="0">
-    <w:nsid w:val="474608F3"/>
+    <w:nsid w:val="330B6F48"/>
     <w:multiLevelType w:val="hybridMultilevel"/>
-    <w:tmpl w:val="81168886"/>
-    <w:lvl w:ilvl="0" w:tplc="040C000F">
+    <w:tmpl w:val="ACDC1A44"/>
+    <w:lvl w:ilvl="0" w:tplc="D9F422CE">
       <w:start w:val="1"/>
-      <w:numFmt w:val="decimal"/>
+      <w:numFmt w:val="upperRoman"/>
       <w:lvlText w:val="%1."/>
       <w:lvlJc w:val="left"/>
       <w:pPr>
-        <w:ind w:left="720" w:hanging="360"/>
+        <w:ind w:left="1080" w:hanging="720"/>
       </w:pPr>
       <w:rPr>
         <w:rFonts w:hint="default"/>
@@ -3874,16 +3881,16 @@
     </w:lvl>
   </w:abstractNum>
   <w:abstractNum w:abstractNumId="3" w15:restartNumberingAfterBreak="0">
-    <w:nsid w:val="66064DD1"/>
+    <w:nsid w:val="474608F3"/>
     <w:multiLevelType w:val="hybridMultilevel"/>
-    <w:tmpl w:val="ACDC1A44"/>
-    <w:lvl w:ilvl="0" w:tplc="D9F422CE">
+    <w:tmpl w:val="81168886"/>
+    <w:lvl w:ilvl="0" w:tplc="040C000F">
       <w:start w:val="1"/>
-      <w:numFmt w:val="upperRoman"/>
+      <w:numFmt w:val="decimal"/>
       <w:lvlText w:val="%1."/>
       <w:lvlJc w:val="left"/>
       <w:pPr>
-        <w:ind w:left="1080" w:hanging="720"/>
+        <w:ind w:left="720" w:hanging="360"/>
       </w:pPr>
       <w:rPr>
         <w:rFonts w:hint="default"/>
@@ -3962,16 +3969,108 @@
       </w:pPr>
     </w:lvl>
   </w:abstractNum>
+  <w:abstractNum w:abstractNumId="4" w15:restartNumberingAfterBreak="0">
+    <w:nsid w:val="66064DD1"/>
+    <w:multiLevelType w:val="hybridMultilevel"/>
+    <w:tmpl w:val="ACDC1A44"/>
+    <w:lvl w:ilvl="0" w:tplc="D9F422CE">
+      <w:start w:val="1"/>
+      <w:numFmt w:val="upperRoman"/>
+      <w:lvlText w:val="%1."/>
+      <w:lvlJc w:val="left"/>
+      <w:pPr>
+        <w:ind w:left="1080" w:hanging="720"/>
+      </w:pPr>
+      <w:rPr>
+        <w:rFonts w:hint="default"/>
+      </w:rPr>
+    </w:lvl>
+    <w:lvl w:ilvl="1" w:tplc="040C0019" w:tentative="1">
+      <w:start w:val="1"/>
+      <w:numFmt w:val="lowerLetter"/>
+      <w:lvlText w:val="%2."/>
+      <w:lvlJc w:val="left"/>
+      <w:pPr>
+        <w:ind w:left="1440" w:hanging="360"/>
+      </w:pPr>
+    </w:lvl>
+    <w:lvl w:ilvl="2" w:tplc="040C001B" w:tentative="1">
+      <w:start w:val="1"/>
+      <w:numFmt w:val="lowerRoman"/>
+      <w:lvlText w:val="%3."/>
+      <w:lvlJc w:val="right"/>
+      <w:pPr>
+        <w:ind w:left="2160" w:hanging="180"/>
+      </w:pPr>
+    </w:lvl>
+    <w:lvl w:ilvl="3" w:tplc="040C000F" w:tentative="1">
+      <w:start w:val="1"/>
+      <w:numFmt w:val="decimal"/>
+      <w:lvlText w:val="%4."/>
+      <w:lvlJc w:val="left"/>
+      <w:pPr>
+        <w:ind w:left="2880" w:hanging="360"/>
+      </w:pPr>
+    </w:lvl>
+    <w:lvl w:ilvl="4" w:tplc="040C0019" w:tentative="1">
+      <w:start w:val="1"/>
+      <w:numFmt w:val="lowerLetter"/>
+      <w:lvlText w:val="%5."/>
+      <w:lvlJc w:val="left"/>
+      <w:pPr>
+        <w:ind w:left="3600" w:hanging="360"/>
+      </w:pPr>
+    </w:lvl>
+    <w:lvl w:ilvl="5" w:tplc="040C001B" w:tentative="1">
+      <w:start w:val="1"/>
+      <w:numFmt w:val="lowerRoman"/>
+      <w:lvlText w:val="%6."/>
+      <w:lvlJc w:val="right"/>
+      <w:pPr>
+        <w:ind w:left="4320" w:hanging="180"/>
+      </w:pPr>
+    </w:lvl>
+    <w:lvl w:ilvl="6" w:tplc="040C000F" w:tentative="1">
+      <w:start w:val="1"/>
+      <w:numFmt w:val="decimal"/>
+      <w:lvlText w:val="%7."/>
+      <w:lvlJc w:val="left"/>
+      <w:pPr>
+        <w:ind w:left="5040" w:hanging="360"/>
+      </w:pPr>
+    </w:lvl>
+    <w:lvl w:ilvl="7" w:tplc="040C0019" w:tentative="1">
+      <w:start w:val="1"/>
+      <w:numFmt w:val="lowerLetter"/>
+      <w:lvlText w:val="%8."/>
+      <w:lvlJc w:val="left"/>
+      <w:pPr>
+        <w:ind w:left="5760" w:hanging="360"/>
+      </w:pPr>
+    </w:lvl>
+    <w:lvl w:ilvl="8" w:tplc="040C001B" w:tentative="1">
+      <w:start w:val="1"/>
+      <w:numFmt w:val="lowerRoman"/>
+      <w:lvlText w:val="%9."/>
+      <w:lvlJc w:val="right"/>
+      <w:pPr>
+        <w:ind w:left="6480" w:hanging="180"/>
+      </w:pPr>
+    </w:lvl>
+  </w:abstractNum>
   <w:num w:numId="1">
+    <w:abstractNumId w:val="4"/>
+  </w:num>
+  <w:num w:numId="2">
+    <w:abstractNumId w:val="2"/>
+  </w:num>
+  <w:num w:numId="3">
     <w:abstractNumId w:val="3"/>
   </w:num>
-  <w:num w:numId="2">
+  <w:num w:numId="4">
     <w:abstractNumId w:val="1"/>
   </w:num>
-  <w:num w:numId="3">
-    <w:abstractNumId w:val="2"/>
-  </w:num>
-  <w:num w:numId="4">
+  <w:num w:numId="5">
     <w:abstractNumId w:val="0"/>
   </w:num>
 </w:numbering>
@@ -4377,11 +4476,11 @@
       <w:jc w:val="both"/>
     </w:pPr>
   </w:style>
-  <w:style w:type="paragraph" w:styleId="Titre1">
+  <w:style w:type="paragraph" w:styleId="Heading1">
     <w:name w:val="heading 1"/>
     <w:basedOn w:val="Normal"/>
     <w:next w:val="Normal"/>
-    <w:link w:val="Titre1Car"/>
+    <w:link w:val="Heading1Char"/>
     <w:uiPriority w:val="9"/>
     <w:qFormat/>
     <w:rsid w:val="00AD1DB4"/>
@@ -4398,13 +4497,13 @@
       <w:szCs w:val="32"/>
     </w:rPr>
   </w:style>
-  <w:style w:type="character" w:default="1" w:styleId="Policepardfaut">
+  <w:style w:type="character" w:default="1" w:styleId="DefaultParagraphFont">
     <w:name w:val="Default Paragraph Font"/>
     <w:uiPriority w:val="1"/>
     <w:semiHidden/>
     <w:unhideWhenUsed/>
   </w:style>
-  <w:style w:type="table" w:default="1" w:styleId="TableauNormal">
+  <w:style w:type="table" w:default="1" w:styleId="TableNormal">
     <w:name w:val="Normal Table"/>
     <w:uiPriority w:val="99"/>
     <w:semiHidden/>
@@ -4419,17 +4518,17 @@
       </w:tblCellMar>
     </w:tblPr>
   </w:style>
-  <w:style w:type="numbering" w:default="1" w:styleId="Aucuneliste">
+  <w:style w:type="numbering" w:default="1" w:styleId="NoList">
     <w:name w:val="No List"/>
     <w:uiPriority w:val="99"/>
     <w:semiHidden/>
     <w:unhideWhenUsed/>
   </w:style>
-  <w:style w:type="paragraph" w:styleId="Titre">
+  <w:style w:type="paragraph" w:styleId="Title">
     <w:name w:val="Title"/>
     <w:basedOn w:val="Normal"/>
     <w:next w:val="Normal"/>
-    <w:link w:val="TitreCar"/>
+    <w:link w:val="TitleChar"/>
     <w:uiPriority w:val="10"/>
     <w:qFormat/>
     <w:rsid w:val="000E224C"/>
@@ -4449,10 +4548,10 @@
       <w:u w:color="44546A" w:themeColor="text2"/>
     </w:rPr>
   </w:style>
-  <w:style w:type="character" w:customStyle="1" w:styleId="TitreCar">
-    <w:name w:val="Titre Car"/>
-    <w:basedOn w:val="Policepardfaut"/>
-    <w:link w:val="Titre"/>
+  <w:style w:type="character" w:customStyle="1" w:styleId="TitleChar">
+    <w:name w:val="Title Char"/>
+    <w:basedOn w:val="DefaultParagraphFont"/>
+    <w:link w:val="Title"/>
     <w:uiPriority w:val="10"/>
     <w:rsid w:val="000E224C"/>
     <w:rPr>
@@ -4464,9 +4563,9 @@
       <w:u w:color="44546A" w:themeColor="text2"/>
     </w:rPr>
   </w:style>
-  <w:style w:type="paragraph" w:styleId="Sansinterligne">
+  <w:style w:type="paragraph" w:styleId="NoSpacing">
     <w:name w:val="No Spacing"/>
-    <w:link w:val="SansinterligneCar"/>
+    <w:link w:val="NoSpacingChar"/>
     <w:uiPriority w:val="1"/>
     <w:qFormat/>
     <w:rsid w:val="007E4996"/>
@@ -4480,10 +4579,10 @@
       <w:lang w:eastAsia="fr-FR"/>
     </w:rPr>
   </w:style>
-  <w:style w:type="character" w:customStyle="1" w:styleId="SansinterligneCar">
-    <w:name w:val="Sans interligne Car"/>
-    <w:basedOn w:val="Policepardfaut"/>
-    <w:link w:val="Sansinterligne"/>
+  <w:style w:type="character" w:customStyle="1" w:styleId="NoSpacingChar">
+    <w:name w:val="No Spacing Char"/>
+    <w:basedOn w:val="DefaultParagraphFont"/>
+    <w:link w:val="NoSpacing"/>
     <w:uiPriority w:val="1"/>
     <w:rsid w:val="007E4996"/>
     <w:rPr>
@@ -4493,10 +4592,10 @@
       <w:lang w:eastAsia="fr-FR"/>
     </w:rPr>
   </w:style>
-  <w:style w:type="paragraph" w:styleId="En-tte">
+  <w:style w:type="paragraph" w:styleId="Header">
     <w:name w:val="header"/>
     <w:basedOn w:val="Normal"/>
-    <w:link w:val="En-tteCar"/>
+    <w:link w:val="HeaderChar"/>
     <w:uiPriority w:val="99"/>
     <w:unhideWhenUsed/>
     <w:rsid w:val="00E21ED1"/>
@@ -4507,17 +4606,17 @@
       </w:tabs>
     </w:pPr>
   </w:style>
-  <w:style w:type="character" w:customStyle="1" w:styleId="En-tteCar">
-    <w:name w:val="En-tête Car"/>
-    <w:basedOn w:val="Policepardfaut"/>
-    <w:link w:val="En-tte"/>
+  <w:style w:type="character" w:customStyle="1" w:styleId="HeaderChar">
+    <w:name w:val="Header Char"/>
+    <w:basedOn w:val="DefaultParagraphFont"/>
+    <w:link w:val="Header"/>
     <w:uiPriority w:val="99"/>
     <w:rsid w:val="00E21ED1"/>
   </w:style>
-  <w:style w:type="paragraph" w:styleId="Pieddepage">
+  <w:style w:type="paragraph" w:styleId="Footer">
     <w:name w:val="footer"/>
     <w:basedOn w:val="Normal"/>
-    <w:link w:val="PieddepageCar"/>
+    <w:link w:val="FooterChar"/>
     <w:uiPriority w:val="99"/>
     <w:unhideWhenUsed/>
     <w:rsid w:val="00E21ED1"/>
@@ -4528,14 +4627,14 @@
       </w:tabs>
     </w:pPr>
   </w:style>
-  <w:style w:type="character" w:customStyle="1" w:styleId="PieddepageCar">
-    <w:name w:val="Pied de page Car"/>
-    <w:basedOn w:val="Policepardfaut"/>
-    <w:link w:val="Pieddepage"/>
+  <w:style w:type="character" w:customStyle="1" w:styleId="FooterChar">
+    <w:name w:val="Footer Char"/>
+    <w:basedOn w:val="DefaultParagraphFont"/>
+    <w:link w:val="Footer"/>
     <w:uiPriority w:val="99"/>
     <w:rsid w:val="00E21ED1"/>
   </w:style>
-  <w:style w:type="paragraph" w:styleId="Paragraphedeliste">
+  <w:style w:type="paragraph" w:styleId="ListParagraph">
     <w:name w:val="List Paragraph"/>
     <w:basedOn w:val="Normal"/>
     <w:uiPriority w:val="34"/>
@@ -4546,10 +4645,10 @@
       <w:contextualSpacing/>
     </w:pPr>
   </w:style>
-  <w:style w:type="character" w:customStyle="1" w:styleId="Titre1Car">
-    <w:name w:val="Titre 1 Car"/>
-    <w:basedOn w:val="Policepardfaut"/>
-    <w:link w:val="Titre1"/>
+  <w:style w:type="character" w:customStyle="1" w:styleId="Heading1Char">
+    <w:name w:val="Heading 1 Char"/>
+    <w:basedOn w:val="DefaultParagraphFont"/>
+    <w:link w:val="Heading1"/>
     <w:uiPriority w:val="9"/>
     <w:rsid w:val="00AD1DB4"/>
     <w:rPr>
@@ -4559,9 +4658,9 @@
       <w:szCs w:val="32"/>
     </w:rPr>
   </w:style>
-  <w:style w:type="paragraph" w:styleId="En-ttedetabledesmatires">
+  <w:style w:type="paragraph" w:styleId="TOCHeading">
     <w:name w:val="TOC Heading"/>
-    <w:basedOn w:val="Titre1"/>
+    <w:basedOn w:val="Heading1"/>
     <w:next w:val="Normal"/>
     <w:uiPriority w:val="39"/>
     <w:unhideWhenUsed/>
@@ -4578,7 +4677,7 @@
       <w:lang w:eastAsia="fr-FR"/>
     </w:rPr>
   </w:style>
-  <w:style w:type="paragraph" w:styleId="TM2">
+  <w:style w:type="paragraph" w:styleId="TOC2">
     <w:name w:val="toc 2"/>
     <w:basedOn w:val="Normal"/>
     <w:next w:val="Normal"/>
@@ -4598,7 +4697,7 @@
       <w:lang w:eastAsia="fr-FR"/>
     </w:rPr>
   </w:style>
-  <w:style w:type="paragraph" w:styleId="TM1">
+  <w:style w:type="paragraph" w:styleId="TOC1">
     <w:name w:val="toc 1"/>
     <w:basedOn w:val="Normal"/>
     <w:next w:val="Normal"/>
@@ -4617,7 +4716,7 @@
       <w:lang w:eastAsia="fr-FR"/>
     </w:rPr>
   </w:style>
-  <w:style w:type="paragraph" w:styleId="TM3">
+  <w:style w:type="paragraph" w:styleId="TOC3">
     <w:name w:val="toc 3"/>
     <w:basedOn w:val="Normal"/>
     <w:next w:val="Normal"/>
@@ -4637,7 +4736,7 @@
       <w:lang w:eastAsia="fr-FR"/>
     </w:rPr>
   </w:style>
-  <w:style w:type="paragraph" w:styleId="Lgende">
+  <w:style w:type="paragraph" w:styleId="Caption">
     <w:name w:val="caption"/>
     <w:basedOn w:val="Normal"/>
     <w:next w:val="Normal"/>
@@ -4656,9 +4755,9 @@
       <w:szCs w:val="18"/>
     </w:rPr>
   </w:style>
-  <w:style w:type="table" w:styleId="Grilledutableau">
+  <w:style w:type="table" w:styleId="TableGrid">
     <w:name w:val="Table Grid"/>
-    <w:basedOn w:val="TableauNormal"/>
+    <w:basedOn w:val="TableNormal"/>
     <w:uiPriority w:val="39"/>
     <w:rsid w:val="00EB0ABE"/>
     <w:tblPr>
@@ -4732,7 +4831,7 @@
           </w:pPr>
           <w:r>
             <w:rPr>
-              <w:rStyle w:val="Textedelespacerserv"/>
+              <w:rStyle w:val="PlaceholderText"/>
             </w:rPr>
             <w:t>[Publish Date]</w:t>
           </w:r>
@@ -4795,6 +4894,7 @@
     <w:rsid w:val="00310B4D"/>
     <w:rsid w:val="003A0E55"/>
     <w:rsid w:val="005177C7"/>
+    <w:rsid w:val="00F775E1"/>
     <w:rsid w:val="00FB3E00"/>
   </w:rsids>
   <m:mathPr>
@@ -4812,8 +4912,8 @@
   </m:mathPr>
   <w:themeFontLang w:val="fr-FR"/>
   <w:clrSchemeMapping w:bg1="light1" w:t1="dark1" w:bg2="light2" w:t2="dark2" w:accent1="accent1" w:accent2="accent2" w:accent3="accent3" w:accent4="accent4" w:accent5="accent5" w:accent6="accent6" w:hyperlink="hyperlink" w:followedHyperlink="followedHyperlink"/>
-  <w:decimalSymbol w:val=","/>
-  <w:listSeparator w:val=";"/>
+  <w:decimalSymbol w:val="."/>
+  <w:listSeparator w:val=","/>
   <w15:chartTrackingRefBased/>
 </w:settings>
 </file>
@@ -5212,13 +5312,13 @@
     <w:name w:val="Normal"/>
     <w:qFormat/>
   </w:style>
-  <w:style w:type="character" w:default="1" w:styleId="Policepardfaut">
+  <w:style w:type="character" w:default="1" w:styleId="DefaultParagraphFont">
     <w:name w:val="Default Paragraph Font"/>
     <w:uiPriority w:val="1"/>
     <w:semiHidden/>
     <w:unhideWhenUsed/>
   </w:style>
-  <w:style w:type="table" w:default="1" w:styleId="TableauNormal">
+  <w:style w:type="table" w:default="1" w:styleId="TableNormal">
     <w:name w:val="Normal Table"/>
     <w:uiPriority w:val="99"/>
     <w:semiHidden/>
@@ -5233,7 +5333,7 @@
       </w:tblCellMar>
     </w:tblPr>
   </w:style>
-  <w:style w:type="numbering" w:default="1" w:styleId="Aucuneliste">
+  <w:style w:type="numbering" w:default="1" w:styleId="NoList">
     <w:name w:val="No List"/>
     <w:uiPriority w:val="99"/>
     <w:semiHidden/>
@@ -5243,9 +5343,9 @@
     <w:name w:val="EB07666B2FDF48948E462DA449BC2CC0"/>
     <w:rsid w:val="00310B4D"/>
   </w:style>
-  <w:style w:type="character" w:styleId="Textedelespacerserv">
+  <w:style w:type="character" w:styleId="PlaceholderText">
     <w:name w:val="Placeholder Text"/>
-    <w:basedOn w:val="Policepardfaut"/>
+    <w:basedOn w:val="DefaultParagraphFont"/>
     <w:uiPriority w:val="99"/>
     <w:semiHidden/>
     <w:rsid w:val="00310B4D"/>
@@ -5588,7 +5688,7 @@
 </file>
 
 <file path=customXml/itemProps2.xml><?xml version="1.0" encoding="utf-8"?>
-<ds:datastoreItem xmlns:ds="http://schemas.openxmlformats.org/officeDocument/2006/customXml" ds:itemID="{59796A19-735F-422B-8E32-6BD68736C02B}">
+<ds:datastoreItem xmlns:ds="http://schemas.openxmlformats.org/officeDocument/2006/customXml" ds:itemID="{B7FE724E-7C72-454A-A76A-9ECC88F29624}">
   <ds:schemaRefs>
     <ds:schemaRef ds:uri="http://schemas.openxmlformats.org/officeDocument/2006/bibliography"/>
   </ds:schemaRefs>

</xml_diff>

<commit_message>
rapport idées et presque fini partie conception
</commit_message>
<xml_diff>
--- a/Rapport Snoopy - Axel CANTE Juliette HEUANGTHEP.docx
+++ b/Rapport Snoopy - Axel CANTE Juliette HEUANGTHEP.docx
@@ -1003,23 +1003,7 @@
                               <w:fldChar w:fldCharType="end"/>
                             </w:r>
                             <w:r>
-                              <w:t xml:space="preserve"> </w:t>
-                            </w:r>
-                            <w:proofErr w:type="spellStart"/>
-                            <w:r>
-                              <w:t>Snoopy's</w:t>
-                            </w:r>
-                            <w:proofErr w:type="spellEnd"/>
-                            <w:r>
-                              <w:t xml:space="preserve"> </w:t>
-                            </w:r>
-                            <w:proofErr w:type="spellStart"/>
-                            <w:r>
-                              <w:t>Magic</w:t>
-                            </w:r>
-                            <w:proofErr w:type="spellEnd"/>
-                            <w:r>
-                              <w:t xml:space="preserve"> Show, </w:t>
+                              <w:t xml:space="preserve"> Snoopy's Magic Show, </w:t>
                             </w:r>
                             <w:r>
                               <w:t xml:space="preserve"> jeu vidéo créé en 1990</w:t>
@@ -1300,6 +1284,13 @@
         <w:tab/>
         <w:t>Diagramme de classes</w:t>
       </w:r>
+      <w:r>
+        <w:rPr>
+          <w:sz w:val="24"/>
+          <w:szCs w:val="24"/>
+        </w:rPr>
+        <w:t xml:space="preserve"> général</w:t>
+      </w:r>
     </w:p>
     <w:p>
       <w:pPr>
@@ -1616,23 +1607,7 @@
           <w:rFonts w:ascii="Arial" w:hAnsi="Arial" w:cs="Arial"/>
           <w:sz w:val="28"/>
         </w:rPr>
-        <w:t>Nous sommes une équipe de deux ex-</w:t>
-      </w:r>
-      <w:proofErr w:type="spellStart"/>
-      <w:r>
-        <w:rPr>
-          <w:rFonts w:ascii="Arial" w:hAnsi="Arial" w:cs="Arial"/>
-          <w:sz w:val="28"/>
-        </w:rPr>
-        <w:t>Prépac</w:t>
-      </w:r>
-      <w:proofErr w:type="spellEnd"/>
-      <w:r>
-        <w:rPr>
-          <w:rFonts w:ascii="Arial" w:hAnsi="Arial" w:cs="Arial"/>
-          <w:sz w:val="28"/>
-        </w:rPr>
-        <w:t> : CANTE Axel et HE</w:t>
+        <w:t>Nous sommes une équipe de deux ex-Prépac : CANTE Axel et HE</w:t>
       </w:r>
       <w:r>
         <w:rPr>
@@ -1878,23 +1853,7 @@
           <w:sz w:val="24"/>
           <w:szCs w:val="24"/>
         </w:rPr>
-        <w:t xml:space="preserve">Nous avons utilisé </w:t>
-      </w:r>
-      <w:proofErr w:type="spellStart"/>
-      <w:r>
-        <w:rPr>
-          <w:sz w:val="24"/>
-          <w:szCs w:val="24"/>
-        </w:rPr>
-        <w:t>GanttProject</w:t>
-      </w:r>
-      <w:proofErr w:type="spellEnd"/>
-      <w:r>
-        <w:rPr>
-          <w:sz w:val="24"/>
-          <w:szCs w:val="24"/>
-        </w:rPr>
-        <w:t xml:space="preserve"> afin de réaliser un planning de ce qui a été établi durant la mise en place du projet.</w:t>
+        <w:t>Nous avons utilisé GanttProject afin de réaliser un planning de ce qui a été établi durant la mise en place du projet.</w:t>
       </w:r>
       <w:r>
         <w:rPr>
@@ -1975,46 +1934,14 @@
           <w:sz w:val="24"/>
           <w:szCs w:val="24"/>
         </w:rPr>
-        <w:t xml:space="preserve">n approfondie de </w:t>
-      </w:r>
-      <w:proofErr w:type="spellStart"/>
-      <w:r>
-        <w:rPr>
-          <w:sz w:val="24"/>
-          <w:szCs w:val="24"/>
-        </w:rPr>
-        <w:t>SourceTree</w:t>
-      </w:r>
-      <w:proofErr w:type="spellEnd"/>
-      <w:r>
-        <w:rPr>
-          <w:sz w:val="24"/>
-          <w:szCs w:val="24"/>
-        </w:rPr>
-        <w:t> </w:t>
-      </w:r>
-      <w:r>
-        <w:rPr>
-          <w:sz w:val="24"/>
-          <w:szCs w:val="24"/>
-        </w:rPr>
-        <w:t xml:space="preserve">(* voir page </w:t>
-      </w:r>
-      <w:proofErr w:type="spellStart"/>
-      <w:r>
-        <w:rPr>
-          <w:sz w:val="24"/>
-          <w:szCs w:val="24"/>
-        </w:rPr>
-        <w:t>suiante</w:t>
-      </w:r>
-      <w:proofErr w:type="spellEnd"/>
-      <w:r>
-        <w:rPr>
-          <w:sz w:val="24"/>
-          <w:szCs w:val="24"/>
-        </w:rPr>
-        <w:t>)</w:t>
+        <w:t>n approfondie de SourceTree </w:t>
+      </w:r>
+      <w:r>
+        <w:rPr>
+          <w:sz w:val="24"/>
+          <w:szCs w:val="24"/>
+        </w:rPr>
+        <w:t>(* voir page suiante)</w:t>
       </w:r>
       <w:r>
         <w:rPr>
@@ -2168,55 +2095,7 @@
           <w:sz w:val="24"/>
           <w:szCs w:val="24"/>
         </w:rPr>
-        <w:t xml:space="preserve">Ceci est le logiciel </w:t>
-      </w:r>
-      <w:proofErr w:type="spellStart"/>
-      <w:r>
-        <w:rPr>
-          <w:sz w:val="24"/>
-          <w:szCs w:val="24"/>
-        </w:rPr>
-        <w:t>SourceTree</w:t>
-      </w:r>
-      <w:proofErr w:type="spellEnd"/>
-      <w:r>
-        <w:rPr>
-          <w:sz w:val="24"/>
-          <w:szCs w:val="24"/>
-        </w:rPr>
-        <w:t xml:space="preserve"> qui permet d’utiliser </w:t>
-      </w:r>
-      <w:proofErr w:type="spellStart"/>
-      <w:r>
-        <w:rPr>
-          <w:sz w:val="24"/>
-          <w:szCs w:val="24"/>
-        </w:rPr>
-        <w:t>gitbucket</w:t>
-      </w:r>
-      <w:proofErr w:type="spellEnd"/>
-      <w:r>
-        <w:rPr>
-          <w:sz w:val="24"/>
-          <w:szCs w:val="24"/>
-        </w:rPr>
-        <w:t xml:space="preserve"> afin de </w:t>
-      </w:r>
-      <w:proofErr w:type="spellStart"/>
-      <w:r>
-        <w:rPr>
-          <w:sz w:val="24"/>
-          <w:szCs w:val="24"/>
-        </w:rPr>
-        <w:t>versionner</w:t>
-      </w:r>
-      <w:proofErr w:type="spellEnd"/>
-      <w:r>
-        <w:rPr>
-          <w:sz w:val="24"/>
-          <w:szCs w:val="24"/>
-        </w:rPr>
-        <w:t xml:space="preserve"> le projet en équipe.</w:t>
+        <w:t>Ceci est le logiciel SourceTree qui permet d’utiliser gitbucket afin de versionner le projet en équipe.</w:t>
       </w:r>
     </w:p>
     <w:p>
@@ -2280,6 +2159,13 @@
           <w:szCs w:val="32"/>
         </w:rPr>
         <w:t>Diagramme de classes</w:t>
+      </w:r>
+      <w:r>
+        <w:rPr>
+          <w:sz w:val="32"/>
+          <w:szCs w:val="32"/>
+        </w:rPr>
+        <w:t xml:space="preserve"> général</w:t>
       </w:r>
     </w:p>
     <w:p>
@@ -2819,15 +2705,7 @@
         <w:t xml:space="preserve"> On entre dans le niveau 1</w:t>
       </w:r>
       <w:r>
-        <w:t xml:space="preserve"> après </w:t>
-      </w:r>
-      <w:proofErr w:type="spellStart"/>
-      <w:r>
-        <w:t>ue</w:t>
-      </w:r>
-      <w:proofErr w:type="spellEnd"/>
-      <w:r>
-        <w:t xml:space="preserve"> petite aide</w:t>
+        <w:t xml:space="preserve"> après ue petite aide</w:t>
       </w:r>
       <w:r>
         <w:br/>
@@ -3089,6 +2967,9 @@
       </w:fldSimple>
       <w:r>
         <w:t xml:space="preserve"> Ou bien perdre</w:t>
+      </w:r>
+      <w:r>
+        <w:t xml:space="preserve"> (quand on manque de temps ou bien qu’on a plus de vie)</w:t>
       </w:r>
     </w:p>
     <w:p>
@@ -4067,7 +3948,7 @@
           </mc:Choice>
           <mc:Fallback>
             <w:pict>
-              <v:line w14:anchorId="5E12DF3C" id="Connecteur droit 8" o:spid="_x0000_s1026" style="position:absolute;flip:x;z-index:251663360;visibility:visible;mso-wrap-style:square;mso-width-percent:0;mso-height-percent:0;mso-wrap-distance-left:9pt;mso-wrap-distance-top:0;mso-wrap-distance-right:9pt;mso-wrap-distance-bottom:0;mso-position-horizontal:absolute;mso-position-horizontal-relative:text;mso-position-vertical:absolute;mso-position-vertical-relative:text;mso-width-percent:0;mso-height-percent:0;mso-width-relative:margin;mso-height-relative:margin" from="89.3pt,471.2pt" to="253.85pt,471.2pt" o:gfxdata="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" strokecolor="#5b9bd5 [3204]" strokeweight=".5pt">
+              <v:line w14:anchorId="6AFE0E20" id="Connecteur droit 8" o:spid="_x0000_s1026" style="position:absolute;flip:x;z-index:251663360;visibility:visible;mso-wrap-style:square;mso-width-percent:0;mso-height-percent:0;mso-wrap-distance-left:9pt;mso-wrap-distance-top:0;mso-wrap-distance-right:9pt;mso-wrap-distance-bottom:0;mso-position-horizontal:absolute;mso-position-horizontal-relative:text;mso-position-vertical:absolute;mso-position-vertical-relative:text;mso-width-percent:0;mso-height-percent:0;mso-width-relative:margin;mso-height-relative:margin" from="89.3pt,471.2pt" to="253.85pt,471.2pt" o:gfxdata="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" strokecolor="#5b9bd5 [3204]" strokeweight=".5pt">
                 <v:stroke joinstyle="miter"/>
               </v:line>
             </w:pict>
@@ -4139,7 +4020,7 @@
           </mc:Choice>
           <mc:Fallback>
             <w:pict>
-              <v:line w14:anchorId="6C3BC07F" id="Connecteur droit 17" o:spid="_x0000_s1026" style="position:absolute;flip:y;z-index:251670528;visibility:visible;mso-wrap-style:square;mso-width-percent:0;mso-height-percent:0;mso-wrap-distance-left:9pt;mso-wrap-distance-top:0;mso-wrap-distance-right:9pt;mso-wrap-distance-bottom:0;mso-position-horizontal:absolute;mso-position-horizontal-relative:margin;mso-position-vertical:absolute;mso-position-vertical-relative:text;mso-width-percent:0;mso-height-percent:0;mso-width-relative:margin;mso-height-relative:margin" from="236.3pt,422.95pt" to="236.3pt,508.15pt" o:gfxdata="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" strokecolor="#5b9bd5 [3204]" strokeweight=".5pt">
+              <v:line w14:anchorId="1E710B35" id="Connecteur droit 17" o:spid="_x0000_s1026" style="position:absolute;flip:y;z-index:251670528;visibility:visible;mso-wrap-style:square;mso-width-percent:0;mso-height-percent:0;mso-wrap-distance-left:9pt;mso-wrap-distance-top:0;mso-wrap-distance-right:9pt;mso-wrap-distance-bottom:0;mso-position-horizontal:absolute;mso-position-horizontal-relative:margin;mso-position-vertical:absolute;mso-position-vertical-relative:text;mso-width-percent:0;mso-height-percent:0;mso-width-relative:margin;mso-height-relative:margin" from="236.3pt,422.95pt" to="236.3pt,508.15pt" o:gfxdata="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" strokecolor="#5b9bd5 [3204]" strokeweight=".5pt">
                 <v:stroke joinstyle="miter"/>
                 <w10:wrap anchorx="margin"/>
               </v:line>
@@ -4206,7 +4087,7 @@
           </mc:Choice>
           <mc:Fallback>
             <w:pict>
-              <v:shapetype w14:anchorId="7A31BB22" id="_x0000_t34" coordsize="21600,21600" o:spt="34" o:oned="t" adj="10800" path="m,l@0,0@0,21600,21600,21600e" filled="f">
+              <v:shapetype w14:anchorId="450EF59F" id="_x0000_t34" coordsize="21600,21600" o:spt="34" o:oned="t" adj="10800" path="m,l@0,0@0,21600,21600,21600e" filled="f">
                 <v:stroke joinstyle="miter"/>
                 <v:formulas>
                   <v:f eqn="val #0"/>
@@ -4287,7 +4168,7 @@
           </mc:Choice>
           <mc:Fallback>
             <w:pict>
-              <v:line w14:anchorId="64E3218C" id="Connecteur droit 13" o:spid="_x0000_s1026" style="position:absolute;flip:y;z-index:251666432;visibility:visible;mso-wrap-style:square;mso-width-percent:0;mso-height-percent:0;mso-wrap-distance-left:9pt;mso-wrap-distance-top:0;mso-wrap-distance-right:9pt;mso-wrap-distance-bottom:0;mso-position-horizontal:absolute;mso-position-horizontal-relative:text;mso-position-vertical:absolute;mso-position-vertical-relative:text;mso-width-percent:0;mso-height-percent:0;mso-width-relative:margin;mso-height-relative:margin" from="145.15pt,436.3pt" to="145.15pt,467.45pt" o:gfxdata="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" strokecolor="#5b9bd5 [3204]" strokeweight=".5pt">
+              <v:line w14:anchorId="751D54FF" id="Connecteur droit 13" o:spid="_x0000_s1026" style="position:absolute;flip:y;z-index:251666432;visibility:visible;mso-wrap-style:square;mso-width-percent:0;mso-height-percent:0;mso-wrap-distance-left:9pt;mso-wrap-distance-top:0;mso-wrap-distance-right:9pt;mso-wrap-distance-bottom:0;mso-position-horizontal:absolute;mso-position-horizontal-relative:text;mso-position-vertical:absolute;mso-position-vertical-relative:text;mso-width-percent:0;mso-height-percent:0;mso-width-relative:margin;mso-height-relative:margin" from="145.15pt,436.3pt" to="145.15pt,467.45pt" o:gfxdata="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" strokecolor="#5b9bd5 [3204]" strokeweight=".5pt">
                 <v:stroke joinstyle="miter"/>
               </v:line>
             </w:pict>
@@ -4392,8 +4273,6 @@
           </wp:inline>
         </w:drawing>
       </w:r>
-      <w:bookmarkStart w:id="0" w:name="_GoBack"/>
-      <w:bookmarkEnd w:id="0"/>
     </w:p>
     <w:p>
       <w:pPr>
@@ -4424,19 +4303,51 @@
     </w:p>
     <w:p>
       <w:pPr>
-        <w:jc w:val="left"/>
+        <w:jc w:val="center"/>
         <w:rPr>
           <w:sz w:val="32"/>
           <w:szCs w:val="32"/>
         </w:rPr>
       </w:pPr>
+      <w:r>
+        <w:rPr>
+          <w:sz w:val="32"/>
+          <w:szCs w:val="32"/>
+        </w:rPr>
+        <w:br w:type="page"/>
+      </w:r>
+    </w:p>
+    <w:p>
+      <w:pPr>
+        <w:jc w:val="center"/>
+        <w:rPr>
+          <w:sz w:val="32"/>
+          <w:szCs w:val="32"/>
+        </w:rPr>
+      </w:pPr>
+      <w:r>
+        <w:rPr>
+          <w:sz w:val="32"/>
+          <w:szCs w:val="32"/>
+        </w:rPr>
+        <w:lastRenderedPageBreak/>
+        <w:br w:type="page"/>
+      </w:r>
+    </w:p>
+    <w:p>
+      <w:pPr>
+        <w:jc w:val="left"/>
+        <w:rPr>
+          <w:sz w:val="32"/>
+          <w:szCs w:val="32"/>
+        </w:rPr>
+      </w:pPr>
     </w:p>
     <w:p>
       <w:pPr>
         <w:pStyle w:val="Titre"/>
       </w:pPr>
       <w:r>
-        <w:lastRenderedPageBreak/>
         <w:t>PARTIE REALISATION</w:t>
       </w:r>
     </w:p>
@@ -4500,6 +4411,203 @@
     </w:p>
     <w:p>
       <w:pPr>
+        <w:rPr>
+          <w:sz w:val="32"/>
+          <w:szCs w:val="24"/>
+        </w:rPr>
+      </w:pPr>
+    </w:p>
+    <w:p>
+      <w:pPr>
+        <w:pStyle w:val="Paragraphedeliste"/>
+        <w:numPr>
+          <w:ilvl w:val="0"/>
+          <w:numId w:val="5"/>
+        </w:numPr>
+        <w:rPr>
+          <w:sz w:val="32"/>
+          <w:szCs w:val="24"/>
+        </w:rPr>
+      </w:pPr>
+      <w:r>
+        <w:rPr>
+          <w:sz w:val="32"/>
+          <w:szCs w:val="24"/>
+        </w:rPr>
+        <w:t>Barre de temps visuelle</w:t>
+      </w:r>
+    </w:p>
+    <w:p>
+      <w:pPr>
+        <w:pStyle w:val="Paragraphedeliste"/>
+        <w:numPr>
+          <w:ilvl w:val="0"/>
+          <w:numId w:val="5"/>
+        </w:numPr>
+        <w:rPr>
+          <w:sz w:val="32"/>
+          <w:szCs w:val="24"/>
+        </w:rPr>
+      </w:pPr>
+      <w:r>
+        <w:rPr>
+          <w:sz w:val="32"/>
+          <w:szCs w:val="24"/>
+        </w:rPr>
+        <w:t>Prévenir ‘a’ pour casser quand cassable</w:t>
+      </w:r>
+    </w:p>
+    <w:p>
+      <w:pPr>
+        <w:pStyle w:val="Paragraphedeliste"/>
+        <w:numPr>
+          <w:ilvl w:val="0"/>
+          <w:numId w:val="5"/>
+        </w:numPr>
+        <w:rPr>
+          <w:sz w:val="32"/>
+          <w:szCs w:val="24"/>
+        </w:rPr>
+      </w:pPr>
+      <w:r>
+        <w:rPr>
+          <w:sz w:val="32"/>
+          <w:szCs w:val="24"/>
+        </w:rPr>
+        <w:t>Balle rebondissante sur les blocs</w:t>
+      </w:r>
+    </w:p>
+    <w:p>
+      <w:pPr>
+        <w:pStyle w:val="Paragraphedeliste"/>
+        <w:numPr>
+          <w:ilvl w:val="0"/>
+          <w:numId w:val="5"/>
+        </w:numPr>
+        <w:rPr>
+          <w:sz w:val="32"/>
+          <w:szCs w:val="24"/>
+        </w:rPr>
+      </w:pPr>
+      <w:r>
+        <w:rPr>
+          <w:sz w:val="32"/>
+          <w:szCs w:val="24"/>
+        </w:rPr>
+        <w:t>Mot de passe pour bonus</w:t>
+      </w:r>
+    </w:p>
+    <w:p>
+      <w:pPr>
+        <w:pStyle w:val="Paragraphedeliste"/>
+        <w:numPr>
+          <w:ilvl w:val="0"/>
+          <w:numId w:val="5"/>
+        </w:numPr>
+        <w:rPr>
+          <w:sz w:val="32"/>
+          <w:szCs w:val="24"/>
+        </w:rPr>
+      </w:pPr>
+      <w:r>
+        <w:rPr>
+          <w:sz w:val="32"/>
+          <w:szCs w:val="24"/>
+        </w:rPr>
+        <w:t>Niveau caché ave possibilité d’améliorer le score en jouant depuis le niveau 1</w:t>
+      </w:r>
+      <w:bookmarkStart w:id="0" w:name="_GoBack"/>
+      <w:bookmarkEnd w:id="0"/>
+    </w:p>
+    <w:p>
+      <w:pPr>
+        <w:pStyle w:val="Paragraphedeliste"/>
+        <w:numPr>
+          <w:ilvl w:val="0"/>
+          <w:numId w:val="5"/>
+        </w:numPr>
+        <w:rPr>
+          <w:sz w:val="32"/>
+          <w:szCs w:val="24"/>
+        </w:rPr>
+      </w:pPr>
+      <w:r>
+        <w:rPr>
+          <w:sz w:val="32"/>
+          <w:szCs w:val="24"/>
+        </w:rPr>
+        <w:t>Action bonus (bombe)</w:t>
+      </w:r>
+    </w:p>
+    <w:p>
+      <w:pPr>
+        <w:pStyle w:val="Paragraphedeliste"/>
+        <w:numPr>
+          <w:ilvl w:val="0"/>
+          <w:numId w:val="5"/>
+        </w:numPr>
+        <w:rPr>
+          <w:sz w:val="32"/>
+          <w:szCs w:val="24"/>
+        </w:rPr>
+      </w:pPr>
+      <w:r>
+        <w:rPr>
+          <w:sz w:val="32"/>
+          <w:szCs w:val="24"/>
+        </w:rPr>
+        <w:t>Modifier les points de vie en passant par bonus</w:t>
+      </w:r>
+    </w:p>
+    <w:p>
+      <w:pPr>
+        <w:pStyle w:val="Paragraphedeliste"/>
+        <w:numPr>
+          <w:ilvl w:val="0"/>
+          <w:numId w:val="5"/>
+        </w:numPr>
+        <w:rPr>
+          <w:sz w:val="32"/>
+          <w:szCs w:val="24"/>
+        </w:rPr>
+      </w:pPr>
+      <w:r>
+        <w:rPr>
+          <w:sz w:val="32"/>
+          <w:szCs w:val="24"/>
+        </w:rPr>
+        <w:t>Défiler dans le menu</w:t>
+      </w:r>
+    </w:p>
+    <w:p>
+      <w:pPr>
+        <w:pStyle w:val="Paragraphedeliste"/>
+        <w:numPr>
+          <w:ilvl w:val="0"/>
+          <w:numId w:val="5"/>
+        </w:numPr>
+        <w:rPr>
+          <w:sz w:val="32"/>
+          <w:szCs w:val="24"/>
+        </w:rPr>
+      </w:pPr>
+      <w:r>
+        <w:rPr>
+          <w:sz w:val="32"/>
+          <w:szCs w:val="24"/>
+        </w:rPr>
+        <w:t>On ne voit plus le curseur dégueulasse</w:t>
+      </w:r>
+      <w:r>
+        <w:rPr>
+          <w:sz w:val="32"/>
+          <w:szCs w:val="24"/>
+        </w:rPr>
+        <w:br w:type="page"/>
+      </w:r>
+    </w:p>
+    <w:p>
+      <w:pPr>
         <w:pStyle w:val="Paragraphedeliste"/>
         <w:numPr>
           <w:ilvl w:val="0"/>
@@ -4515,7 +4623,24 @@
           <w:sz w:val="32"/>
           <w:szCs w:val="24"/>
         </w:rPr>
+        <w:lastRenderedPageBreak/>
         <w:t>Protocole de tests</w:t>
+      </w:r>
+    </w:p>
+    <w:p>
+      <w:pPr>
+        <w:jc w:val="center"/>
+        <w:rPr>
+          <w:sz w:val="32"/>
+          <w:szCs w:val="24"/>
+        </w:rPr>
+      </w:pPr>
+      <w:r>
+        <w:rPr>
+          <w:sz w:val="32"/>
+          <w:szCs w:val="24"/>
+        </w:rPr>
+        <w:br w:type="page"/>
       </w:r>
     </w:p>
     <w:p>
@@ -4535,6 +4660,7 @@
           <w:sz w:val="32"/>
           <w:szCs w:val="24"/>
         </w:rPr>
+        <w:lastRenderedPageBreak/>
         <w:t>Bilan objectif collectif et individuel</w:t>
       </w:r>
     </w:p>
@@ -4636,7 +4762,7 @@
           <w:rPr>
             <w:noProof/>
           </w:rPr>
-          <w:t>12</w:t>
+          <w:t>15</w:t>
         </w:r>
         <w:r>
           <w:fldChar w:fldCharType="end"/>
@@ -8155,148 +8281,148 @@
     </dgm:pt>
   </dgm:ptLst>
   <dgm:cxnLst>
-    <dgm:cxn modelId="{1109D796-4E48-4756-8FB5-3D65229C5884}" type="presOf" srcId="{51EB7B11-EB37-4347-AA81-00A30C7633E9}" destId="{B87A7689-C8A0-4359-B90D-56CAD1DF4151}" srcOrd="0" destOrd="0" presId="urn:microsoft.com/office/officeart/2005/8/layout/orgChart1"/>
-    <dgm:cxn modelId="{F3429056-92F4-4215-A6D4-71472AE79A98}" type="presOf" srcId="{F66EA833-4758-4A51-920F-C8820E0B266F}" destId="{95477994-DC31-46CC-95C6-B67FC048F3FF}" srcOrd="0" destOrd="0" presId="urn:microsoft.com/office/officeart/2005/8/layout/orgChart1"/>
-    <dgm:cxn modelId="{EB48A455-A502-4DCB-9D4D-044BAB6F9649}" type="presOf" srcId="{D32D75FA-6EF5-47FA-9EFB-4E3E5D69D667}" destId="{AD4EEB07-161B-4170-A96C-CEDF6051F79E}" srcOrd="1" destOrd="0" presId="urn:microsoft.com/office/officeart/2005/8/layout/orgChart1"/>
-    <dgm:cxn modelId="{C3A66D83-6733-470D-B2E0-7DA6AA34E033}" type="presOf" srcId="{D12F0A2E-D7A4-44CA-984B-FF1EBA07F8AB}" destId="{2AD3EAF3-792B-4B3B-9018-72EBBDDAECB1}" srcOrd="0" destOrd="0" presId="urn:microsoft.com/office/officeart/2005/8/layout/orgChart1"/>
-    <dgm:cxn modelId="{13851AC1-203C-4916-971E-7A5ACCA82CD5}" type="presOf" srcId="{5541B5FD-73DE-4DCF-845C-CE98D104F7BA}" destId="{350A4000-C176-4DA8-9D1F-044C17A6BF89}" srcOrd="0" destOrd="0" presId="urn:microsoft.com/office/officeart/2005/8/layout/orgChart1"/>
-    <dgm:cxn modelId="{F000F997-D0BD-48E8-8660-417396A28FB0}" type="presOf" srcId="{679718DC-B788-481D-B82D-B0C8B2861BB9}" destId="{CF065F77-1561-4E37-B7F2-005E839BB8EF}" srcOrd="1" destOrd="0" presId="urn:microsoft.com/office/officeart/2005/8/layout/orgChart1"/>
-    <dgm:cxn modelId="{0FFBDABB-27CA-41A1-9417-CAFE76A910E9}" type="presOf" srcId="{F66EA833-4758-4A51-920F-C8820E0B266F}" destId="{D89019B0-F26A-40CB-BD66-7D9BCB976721}" srcOrd="1" destOrd="0" presId="urn:microsoft.com/office/officeart/2005/8/layout/orgChart1"/>
+    <dgm:cxn modelId="{C7B33179-19FB-410D-8716-51DFA716B95B}" type="presOf" srcId="{AA73565B-8AE0-4A9A-8BD6-D04508F4735F}" destId="{56FB9642-5626-4EAC-A03C-29533671F0BA}" srcOrd="1" destOrd="0" presId="urn:microsoft.com/office/officeart/2005/8/layout/orgChart1"/>
+    <dgm:cxn modelId="{08CF6C06-787E-433F-A056-E6251322C66B}" type="presOf" srcId="{3AC7DEEC-4B11-4F12-861E-CA0468F6080F}" destId="{C3198788-6EC0-4473-87A7-102624FD5C01}" srcOrd="0" destOrd="0" presId="urn:microsoft.com/office/officeart/2005/8/layout/orgChart1"/>
+    <dgm:cxn modelId="{080EC3A9-22DB-4391-B273-3DFC2F019A73}" type="presOf" srcId="{5541B5FD-73DE-4DCF-845C-CE98D104F7BA}" destId="{350A4000-C176-4DA8-9D1F-044C17A6BF89}" srcOrd="0" destOrd="0" presId="urn:microsoft.com/office/officeart/2005/8/layout/orgChart1"/>
+    <dgm:cxn modelId="{148A2857-EF34-4037-9B7E-578A2AF3F19B}" type="presOf" srcId="{D564D561-94BF-4E51-A25B-B4430224DAAF}" destId="{FA28A213-F806-402A-9273-1EEE76D748C8}" srcOrd="0" destOrd="0" presId="urn:microsoft.com/office/officeart/2005/8/layout/orgChart1"/>
+    <dgm:cxn modelId="{CC04C65D-4E10-4D7F-8EAB-7C23CB45CEEE}" type="presOf" srcId="{C5E065E0-153F-4CA4-87EB-38A71E54A786}" destId="{04DAD942-3625-446D-A708-9BD9B0247C0A}" srcOrd="0" destOrd="0" presId="urn:microsoft.com/office/officeart/2005/8/layout/orgChart1"/>
+    <dgm:cxn modelId="{C379D3E9-1AC8-4D12-94E9-343F921679C7}" type="presOf" srcId="{F989DDC7-5207-4939-972F-F25A90ACBF21}" destId="{6BB5CE42-72A0-4D46-A2D1-A2C26AE4B0CE}" srcOrd="0" destOrd="0" presId="urn:microsoft.com/office/officeart/2005/8/layout/orgChart1"/>
+    <dgm:cxn modelId="{E778BE15-3C1F-42FB-8917-F46204B6C9E8}" type="presOf" srcId="{D32D75FA-6EF5-47FA-9EFB-4E3E5D69D667}" destId="{AD4EEB07-161B-4170-A96C-CEDF6051F79E}" srcOrd="1" destOrd="0" presId="urn:microsoft.com/office/officeart/2005/8/layout/orgChart1"/>
+    <dgm:cxn modelId="{81F30CAD-1C93-4C03-AF7C-C4246812793F}" type="presOf" srcId="{7F6EEF8B-0281-48F3-BDB2-3FB93F27DFA9}" destId="{418E3A00-A1CD-42BE-BF35-B990CFDDB17C}" srcOrd="1" destOrd="0" presId="urn:microsoft.com/office/officeart/2005/8/layout/orgChart1"/>
+    <dgm:cxn modelId="{A8ABE045-6FFE-4362-A47D-77F60105CEFD}" type="presOf" srcId="{C5E065E0-153F-4CA4-87EB-38A71E54A786}" destId="{51A1C309-6231-48CA-BD4A-A3A2DC4D9CE6}" srcOrd="1" destOrd="0" presId="urn:microsoft.com/office/officeart/2005/8/layout/orgChart1"/>
+    <dgm:cxn modelId="{7E237896-5A8F-4678-BE1A-D12F6CED1FFD}" type="presOf" srcId="{30FE09D4-513A-4F03-9EC9-1A9BBBC61721}" destId="{C0EC424E-9604-4CBB-9376-634C45A55A58}" srcOrd="1" destOrd="0" presId="urn:microsoft.com/office/officeart/2005/8/layout/orgChart1"/>
+    <dgm:cxn modelId="{93E9E248-648B-4838-B2FB-5F1A0C4E0412}" type="presOf" srcId="{AD179732-3F3B-4417-875A-2BBC4B490734}" destId="{92F0519B-E264-4140-A988-1B76B3E97358}" srcOrd="0" destOrd="0" presId="urn:microsoft.com/office/officeart/2005/8/layout/orgChart1"/>
+    <dgm:cxn modelId="{A96CB16E-5B82-4783-93AD-24B44D831437}" type="presOf" srcId="{1FE4FA82-846D-4F4C-A89B-624ECFE0DB1B}" destId="{69407826-016B-40B5-A4F1-B2987D512D3B}" srcOrd="0" destOrd="0" presId="urn:microsoft.com/office/officeart/2005/8/layout/orgChart1"/>
+    <dgm:cxn modelId="{43BE0E81-2FBC-4B01-8328-194415CDC5D2}" srcId="{AA73565B-8AE0-4A9A-8BD6-D04508F4735F}" destId="{B4956E46-2917-4443-B4F3-9533BB9E0656}" srcOrd="0" destOrd="0" parTransId="{D564D561-94BF-4E51-A25B-B4430224DAAF}" sibTransId="{D543EA26-A930-4B10-9468-2950F41CE871}"/>
+    <dgm:cxn modelId="{29438C9C-1B94-401A-B237-555ED24F2B21}" type="presOf" srcId="{551A3D72-492F-47F9-A2E1-74C8D951FA68}" destId="{040FB99C-496D-4B04-A5D5-7D667B7842FD}" srcOrd="0" destOrd="0" presId="urn:microsoft.com/office/officeart/2005/8/layout/orgChart1"/>
+    <dgm:cxn modelId="{75AE4400-D3C2-4544-A963-494714248492}" srcId="{C5E065E0-153F-4CA4-87EB-38A71E54A786}" destId="{B7D18BD6-A1DE-4641-9686-B767BCF24C78}" srcOrd="0" destOrd="0" parTransId="{D57B788B-890E-4C67-BE4D-5E46E66A49A7}" sibTransId="{C0327F93-D239-475B-9C9A-686C50BED79E}"/>
+    <dgm:cxn modelId="{255FAC03-6D0A-456D-B3C2-6F2BD70C037D}" type="presOf" srcId="{3EF581A5-C52A-4167-BA9F-5954BD5D88CB}" destId="{E6F59740-FD26-4DF0-AB6B-13CC42C2E5F5}" srcOrd="0" destOrd="0" presId="urn:microsoft.com/office/officeart/2005/8/layout/orgChart1"/>
+    <dgm:cxn modelId="{CD6195CD-D0A6-41FB-9F69-4293ECA559E1}" type="presOf" srcId="{540AC8D2-2044-44CD-8A14-436D6794882B}" destId="{EF2B81E1-2E9C-4939-B5C0-E055D76FA526}" srcOrd="0" destOrd="0" presId="urn:microsoft.com/office/officeart/2005/8/layout/orgChart1"/>
+    <dgm:cxn modelId="{3BB7CC03-117D-4D0D-8BB4-59D7C0489DCC}" type="presOf" srcId="{679718DC-B788-481D-B82D-B0C8B2861BB9}" destId="{C4100F27-94FF-413E-B8B4-2A4A11E6F249}" srcOrd="0" destOrd="0" presId="urn:microsoft.com/office/officeart/2005/8/layout/orgChart1"/>
+    <dgm:cxn modelId="{A6FBB78D-C904-46EC-BEDB-80AD28413584}" type="presOf" srcId="{F66EA833-4758-4A51-920F-C8820E0B266F}" destId="{D89019B0-F26A-40CB-BD66-7D9BCB976721}" srcOrd="1" destOrd="0" presId="urn:microsoft.com/office/officeart/2005/8/layout/orgChart1"/>
+    <dgm:cxn modelId="{D2D9A43F-E3B1-4EE3-8401-EC29DA418C34}" type="presOf" srcId="{AA73565B-8AE0-4A9A-8BD6-D04508F4735F}" destId="{5E52BA38-417F-45E0-ACF6-8E65CEABECA0}" srcOrd="0" destOrd="0" presId="urn:microsoft.com/office/officeart/2005/8/layout/orgChart1"/>
+    <dgm:cxn modelId="{842C324D-A5CB-4D91-BCD9-CB9B8532085D}" type="presOf" srcId="{B7D18BD6-A1DE-4641-9686-B767BCF24C78}" destId="{E34D7468-04B7-4973-BA48-CF79898E6D95}" srcOrd="1" destOrd="0" presId="urn:microsoft.com/office/officeart/2005/8/layout/orgChart1"/>
+    <dgm:cxn modelId="{E76C8D6B-74D8-4E69-9F8A-8EF395427B80}" srcId="{540AC8D2-2044-44CD-8A14-436D6794882B}" destId="{30FE09D4-513A-4F03-9EC9-1A9BBBC61721}" srcOrd="0" destOrd="0" parTransId="{FAE4141F-0B1A-410F-8119-4379F7EF3724}" sibTransId="{CD0522D5-1045-4A04-A8C5-E2F6F4D4BF89}"/>
+    <dgm:cxn modelId="{D51F40C7-C8AE-40C9-8B4B-C39A6807B235}" type="presOf" srcId="{B7D18BD6-A1DE-4641-9686-B767BCF24C78}" destId="{A38CD27B-3AB0-4832-86DC-EE9446ECAFA3}" srcOrd="0" destOrd="0" presId="urn:microsoft.com/office/officeart/2005/8/layout/orgChart1"/>
+    <dgm:cxn modelId="{075D0A55-2EEF-4281-BC07-EFC1EB450902}" type="presOf" srcId="{FAE4141F-0B1A-410F-8119-4379F7EF3724}" destId="{7D21236F-06B1-47E7-9754-8FBE46553C88}" srcOrd="0" destOrd="0" presId="urn:microsoft.com/office/officeart/2005/8/layout/orgChart1"/>
+    <dgm:cxn modelId="{E73F4A90-0812-4976-BC99-BE1934B98003}" srcId="{7F6EEF8B-0281-48F3-BDB2-3FB93F27DFA9}" destId="{D12F0A2E-D7A4-44CA-984B-FF1EBA07F8AB}" srcOrd="0" destOrd="0" parTransId="{A60AC28A-728B-42CE-9406-6273B6B640AC}" sibTransId="{4E35DBF5-0D9C-49A3-9CBA-7C24DF3D7D0A}"/>
+    <dgm:cxn modelId="{3999448B-B8FD-4BFA-BE5A-4A232D3AD86F}" type="presOf" srcId="{CBC1298A-AC19-4389-A4FC-D0714B1482E0}" destId="{AEACA7E0-E4E5-4AD1-8328-69144B812290}" srcOrd="0" destOrd="0" presId="urn:microsoft.com/office/officeart/2005/8/layout/orgChart1"/>
+    <dgm:cxn modelId="{8FCA6734-AB84-4C96-BC1B-D634F7A4E222}" srcId="{B7D18BD6-A1DE-4641-9686-B767BCF24C78}" destId="{AA73565B-8AE0-4A9A-8BD6-D04508F4735F}" srcOrd="0" destOrd="0" parTransId="{5541B5FD-73DE-4DCF-845C-CE98D104F7BA}" sibTransId="{C8FE0798-C1E4-4BF8-A478-D9F033E8FCE0}"/>
+    <dgm:cxn modelId="{C75E4973-09EF-43F5-9FA3-5D9B9A73D94E}" type="presOf" srcId="{B4956E46-2917-4443-B4F3-9533BB9E0656}" destId="{F7E33EF9-C424-4AA2-B027-9F855013480A}" srcOrd="1" destOrd="0" presId="urn:microsoft.com/office/officeart/2005/8/layout/orgChart1"/>
+    <dgm:cxn modelId="{9289F5C6-DD0A-486A-AF20-3AE1B4AE0CB4}" type="presOf" srcId="{540AC8D2-2044-44CD-8A14-436D6794882B}" destId="{EE382FCB-07B3-43F6-B0DE-0E1ECC508202}" srcOrd="1" destOrd="0" presId="urn:microsoft.com/office/officeart/2005/8/layout/orgChart1"/>
+    <dgm:cxn modelId="{8BF68712-1CE5-4846-9CD5-CCA878C08DC5}" srcId="{B7D18BD6-A1DE-4641-9686-B767BCF24C78}" destId="{7F6EEF8B-0281-48F3-BDB2-3FB93F27DFA9}" srcOrd="4" destOrd="0" parTransId="{F989DDC7-5207-4939-972F-F25A90ACBF21}" sibTransId="{37CF55B2-CB90-4422-91BA-9960CC39648C}"/>
+    <dgm:cxn modelId="{3F88CE8A-9C1B-4C54-AED1-FC889C316469}" srcId="{B7D18BD6-A1DE-4641-9686-B767BCF24C78}" destId="{551A3D72-492F-47F9-A2E1-74C8D951FA68}" srcOrd="2" destOrd="0" parTransId="{3AC7DEEC-4B11-4F12-861E-CA0468F6080F}" sibTransId="{A6B1E6C0-BE14-4F28-BD8F-D2552FDC3246}"/>
+    <dgm:cxn modelId="{33576366-8EFA-45D4-8909-EF2B5BBBFDF9}" srcId="{B7D18BD6-A1DE-4641-9686-B767BCF24C78}" destId="{540AC8D2-2044-44CD-8A14-436D6794882B}" srcOrd="3" destOrd="0" parTransId="{CBC1298A-AC19-4389-A4FC-D0714B1482E0}" sibTransId="{F721A0D5-AF64-4EB6-9AC7-642F8A4C067C}"/>
+    <dgm:cxn modelId="{75087E18-31C7-4D9D-9326-62853FAF2FCE}" srcId="{F66EA833-4758-4A51-920F-C8820E0B266F}" destId="{1FE4FA82-846D-4F4C-A89B-624ECFE0DB1B}" srcOrd="0" destOrd="0" parTransId="{3EF581A5-C52A-4167-BA9F-5954BD5D88CB}" sibTransId="{7431BCE1-371C-4F54-BFE3-4BBA6B0B3C4E}"/>
+    <dgm:cxn modelId="{F66ABBA2-A3B7-4031-BC2E-54E86EF278C9}" type="presOf" srcId="{D32D75FA-6EF5-47FA-9EFB-4E3E5D69D667}" destId="{F09D53DD-9015-4352-B9F1-34C556E37D35}" srcOrd="0" destOrd="0" presId="urn:microsoft.com/office/officeart/2005/8/layout/orgChart1"/>
+    <dgm:cxn modelId="{B52E3708-C26F-4C25-80FD-2BCDD78104FA}" type="presOf" srcId="{D57B788B-890E-4C67-BE4D-5E46E66A49A7}" destId="{206B55E2-68C8-424A-AFE3-50ACAEBB83D3}" srcOrd="0" destOrd="0" presId="urn:microsoft.com/office/officeart/2005/8/layout/orgChart1"/>
+    <dgm:cxn modelId="{3D26BA92-53BA-4B6F-A9E9-F1FD401F7AE2}" type="presOf" srcId="{F66EA833-4758-4A51-920F-C8820E0B266F}" destId="{95477994-DC31-46CC-95C6-B67FC048F3FF}" srcOrd="0" destOrd="0" presId="urn:microsoft.com/office/officeart/2005/8/layout/orgChart1"/>
+    <dgm:cxn modelId="{901F0C5E-A157-45D6-B28D-BB1D1085FD48}" type="presOf" srcId="{30FE09D4-513A-4F03-9EC9-1A9BBBC61721}" destId="{E9FF3AF0-37D9-4668-A69D-CAB9AF442150}" srcOrd="0" destOrd="0" presId="urn:microsoft.com/office/officeart/2005/8/layout/orgChart1"/>
+    <dgm:cxn modelId="{319C32FE-5692-4288-BD17-8BD85EE86106}" type="presOf" srcId="{679718DC-B788-481D-B82D-B0C8B2861BB9}" destId="{CF065F77-1561-4E37-B7F2-005E839BB8EF}" srcOrd="1" destOrd="0" presId="urn:microsoft.com/office/officeart/2005/8/layout/orgChart1"/>
+    <dgm:cxn modelId="{73024861-0B64-4636-95CC-4AEBB46B2208}" type="presOf" srcId="{551A3D72-492F-47F9-A2E1-74C8D951FA68}" destId="{895E5BE7-AF30-487E-99D4-572823AF3204}" srcOrd="1" destOrd="0" presId="urn:microsoft.com/office/officeart/2005/8/layout/orgChart1"/>
+    <dgm:cxn modelId="{6C725879-05A5-4119-9AD6-C6BEA2E342EF}" srcId="{1FE4FA82-846D-4F4C-A89B-624ECFE0DB1B}" destId="{C5E065E0-153F-4CA4-87EB-38A71E54A786}" srcOrd="0" destOrd="0" parTransId="{51EB7B11-EB37-4347-AA81-00A30C7633E9}" sibTransId="{C8E91A3A-FBF9-4DD7-95A1-5A846072C99D}"/>
+    <dgm:cxn modelId="{FFB5CAB7-D19A-47B8-9D7B-520D6C188073}" srcId="{679718DC-B788-481D-B82D-B0C8B2861BB9}" destId="{F66EA833-4758-4A51-920F-C8820E0B266F}" srcOrd="0" destOrd="0" parTransId="{71A7386D-E4F6-49BD-A203-CE996FA8B7ED}" sibTransId="{6F366FEA-05A6-4A61-AAAC-27CCB04FE9CB}"/>
+    <dgm:cxn modelId="{02D99A94-97FA-41A8-ABD1-B6F6A5127CDC}" type="presOf" srcId="{A60AC28A-728B-42CE-9406-6273B6B640AC}" destId="{C3A2997B-1C39-4568-A5DE-3C4F60463B60}" srcOrd="0" destOrd="0" presId="urn:microsoft.com/office/officeart/2005/8/layout/orgChart1"/>
+    <dgm:cxn modelId="{B38C64D5-E09F-4683-BB00-BA1506EF6B1B}" type="presOf" srcId="{D12F0A2E-D7A4-44CA-984B-FF1EBA07F8AB}" destId="{2AD3EAF3-792B-4B3B-9018-72EBBDDAECB1}" srcOrd="0" destOrd="0" presId="urn:microsoft.com/office/officeart/2005/8/layout/orgChart1"/>
+    <dgm:cxn modelId="{AA9AF29A-87DE-4649-A79D-665B5F2BD795}" type="presOf" srcId="{7F6EEF8B-0281-48F3-BDB2-3FB93F27DFA9}" destId="{F822E78B-126F-42AD-B5D7-E754C6BA7030}" srcOrd="0" destOrd="0" presId="urn:microsoft.com/office/officeart/2005/8/layout/orgChart1"/>
+    <dgm:cxn modelId="{FC7A0942-C3ED-45B8-A4A4-C0049180CB48}" type="presOf" srcId="{51EB7B11-EB37-4347-AA81-00A30C7633E9}" destId="{B87A7689-C8A0-4359-B90D-56CAD1DF4151}" srcOrd="0" destOrd="0" presId="urn:microsoft.com/office/officeart/2005/8/layout/orgChart1"/>
+    <dgm:cxn modelId="{C5F67193-4D92-468C-8678-2DFEC4874848}" type="presOf" srcId="{1FE4FA82-846D-4F4C-A89B-624ECFE0DB1B}" destId="{BCDCFDE2-1A60-483E-AC8C-C2C32AE04CC0}" srcOrd="1" destOrd="0" presId="urn:microsoft.com/office/officeart/2005/8/layout/orgChart1"/>
+    <dgm:cxn modelId="{C9E15FBD-3B37-45C0-B95D-3EF4547B4FA1}" type="presOf" srcId="{D12F0A2E-D7A4-44CA-984B-FF1EBA07F8AB}" destId="{09495BEA-BD28-4439-84E5-59EDEEBE0AF2}" srcOrd="1" destOrd="0" presId="urn:microsoft.com/office/officeart/2005/8/layout/orgChart1"/>
+    <dgm:cxn modelId="{304BF312-68CE-471D-A3BD-8F45FBD5D81B}" srcId="{B7D18BD6-A1DE-4641-9686-B767BCF24C78}" destId="{D32D75FA-6EF5-47FA-9EFB-4E3E5D69D667}" srcOrd="1" destOrd="0" parTransId="{AAAEC62F-8231-45E4-8E09-4FB5D82C5887}" sibTransId="{F6896E70-A1CC-4D70-96CF-E3F7B9D858C6}"/>
+    <dgm:cxn modelId="{E78A8E9A-A8CB-4124-8B15-D888D0DB0A60}" type="presOf" srcId="{B4956E46-2917-4443-B4F3-9533BB9E0656}" destId="{05CF931D-0ADD-47A0-BCDC-E07732D22C55}" srcOrd="0" destOrd="0" presId="urn:microsoft.com/office/officeart/2005/8/layout/orgChart1"/>
     <dgm:cxn modelId="{7CCAA639-54F8-48C6-85D0-45AB442E2B87}" srcId="{AD179732-3F3B-4417-875A-2BBC4B490734}" destId="{679718DC-B788-481D-B82D-B0C8B2861BB9}" srcOrd="0" destOrd="0" parTransId="{CB7E83FB-22D9-4A98-9949-D1029DD3FE2B}" sibTransId="{C99F0117-81BB-4954-9D7D-F2DEAB2B0A60}"/>
-    <dgm:cxn modelId="{C76353F7-0109-413C-89AB-EE014E5CCF4F}" type="presOf" srcId="{B7D18BD6-A1DE-4641-9686-B767BCF24C78}" destId="{A38CD27B-3AB0-4832-86DC-EE9446ECAFA3}" srcOrd="0" destOrd="0" presId="urn:microsoft.com/office/officeart/2005/8/layout/orgChart1"/>
-    <dgm:cxn modelId="{B4B67F27-FEAF-42F3-8632-4490433DE9C4}" type="presOf" srcId="{551A3D72-492F-47F9-A2E1-74C8D951FA68}" destId="{895E5BE7-AF30-487E-99D4-572823AF3204}" srcOrd="1" destOrd="0" presId="urn:microsoft.com/office/officeart/2005/8/layout/orgChart1"/>
-    <dgm:cxn modelId="{F0EC7D8A-6B19-4CB7-ACCD-1BBFC3F736BF}" type="presOf" srcId="{CBC1298A-AC19-4389-A4FC-D0714B1482E0}" destId="{AEACA7E0-E4E5-4AD1-8328-69144B812290}" srcOrd="0" destOrd="0" presId="urn:microsoft.com/office/officeart/2005/8/layout/orgChart1"/>
-    <dgm:cxn modelId="{AC369EC6-2BE2-4802-84E6-0766F46E4B44}" type="presOf" srcId="{30FE09D4-513A-4F03-9EC9-1A9BBBC61721}" destId="{C0EC424E-9604-4CBB-9376-634C45A55A58}" srcOrd="1" destOrd="0" presId="urn:microsoft.com/office/officeart/2005/8/layout/orgChart1"/>
-    <dgm:cxn modelId="{A7B031E9-A300-4D2A-B0BD-A6B87AE0EAD8}" type="presOf" srcId="{D32D75FA-6EF5-47FA-9EFB-4E3E5D69D667}" destId="{F09D53DD-9015-4352-B9F1-34C556E37D35}" srcOrd="0" destOrd="0" presId="urn:microsoft.com/office/officeart/2005/8/layout/orgChart1"/>
-    <dgm:cxn modelId="{8C64C721-CD47-4FDB-A9DB-9FB65D61934F}" type="presOf" srcId="{B7D18BD6-A1DE-4641-9686-B767BCF24C78}" destId="{E34D7468-04B7-4973-BA48-CF79898E6D95}" srcOrd="1" destOrd="0" presId="urn:microsoft.com/office/officeart/2005/8/layout/orgChart1"/>
-    <dgm:cxn modelId="{FFEEFB05-FBBE-497D-8E23-D0B88696B08A}" type="presOf" srcId="{30FE09D4-513A-4F03-9EC9-1A9BBBC61721}" destId="{E9FF3AF0-37D9-4668-A69D-CAB9AF442150}" srcOrd="0" destOrd="0" presId="urn:microsoft.com/office/officeart/2005/8/layout/orgChart1"/>
-    <dgm:cxn modelId="{82BE747B-79BA-43B1-ABAA-A886ADA1ECCF}" type="presOf" srcId="{B4956E46-2917-4443-B4F3-9533BB9E0656}" destId="{F7E33EF9-C424-4AA2-B027-9F855013480A}" srcOrd="1" destOrd="0" presId="urn:microsoft.com/office/officeart/2005/8/layout/orgChart1"/>
-    <dgm:cxn modelId="{08522A7A-775F-44DA-A5DB-CDE8E85746D1}" type="presOf" srcId="{AD179732-3F3B-4417-875A-2BBC4B490734}" destId="{92F0519B-E264-4140-A988-1B76B3E97358}" srcOrd="0" destOrd="0" presId="urn:microsoft.com/office/officeart/2005/8/layout/orgChart1"/>
-    <dgm:cxn modelId="{E73F4A90-0812-4976-BC99-BE1934B98003}" srcId="{7F6EEF8B-0281-48F3-BDB2-3FB93F27DFA9}" destId="{D12F0A2E-D7A4-44CA-984B-FF1EBA07F8AB}" srcOrd="0" destOrd="0" parTransId="{A60AC28A-728B-42CE-9406-6273B6B640AC}" sibTransId="{4E35DBF5-0D9C-49A3-9CBA-7C24DF3D7D0A}"/>
-    <dgm:cxn modelId="{2663048F-7498-48BF-8EAF-A71BCCA7F8BA}" type="presOf" srcId="{551A3D72-492F-47F9-A2E1-74C8D951FA68}" destId="{040FB99C-496D-4B04-A5D5-7D667B7842FD}" srcOrd="0" destOrd="0" presId="urn:microsoft.com/office/officeart/2005/8/layout/orgChart1"/>
-    <dgm:cxn modelId="{FFB5CAB7-D19A-47B8-9D7B-520D6C188073}" srcId="{679718DC-B788-481D-B82D-B0C8B2861BB9}" destId="{F66EA833-4758-4A51-920F-C8820E0B266F}" srcOrd="0" destOrd="0" parTransId="{71A7386D-E4F6-49BD-A203-CE996FA8B7ED}" sibTransId="{6F366FEA-05A6-4A61-AAAC-27CCB04FE9CB}"/>
-    <dgm:cxn modelId="{76F0540E-CF64-4A0C-993C-E06A892247EB}" type="presOf" srcId="{C5E065E0-153F-4CA4-87EB-38A71E54A786}" destId="{51A1C309-6231-48CA-BD4A-A3A2DC4D9CE6}" srcOrd="1" destOrd="0" presId="urn:microsoft.com/office/officeart/2005/8/layout/orgChart1"/>
-    <dgm:cxn modelId="{C12DCFA2-22BB-4187-AA66-B2F18AD0DA0C}" type="presOf" srcId="{7F6EEF8B-0281-48F3-BDB2-3FB93F27DFA9}" destId="{F822E78B-126F-42AD-B5D7-E754C6BA7030}" srcOrd="0" destOrd="0" presId="urn:microsoft.com/office/officeart/2005/8/layout/orgChart1"/>
-    <dgm:cxn modelId="{8BF68712-1CE5-4846-9CD5-CCA878C08DC5}" srcId="{B7D18BD6-A1DE-4641-9686-B767BCF24C78}" destId="{7F6EEF8B-0281-48F3-BDB2-3FB93F27DFA9}" srcOrd="4" destOrd="0" parTransId="{F989DDC7-5207-4939-972F-F25A90ACBF21}" sibTransId="{37CF55B2-CB90-4422-91BA-9960CC39648C}"/>
-    <dgm:cxn modelId="{ADEBD6D6-9DB6-4A52-9A09-51B7BC16FE6B}" type="presOf" srcId="{B4956E46-2917-4443-B4F3-9533BB9E0656}" destId="{05CF931D-0ADD-47A0-BCDC-E07732D22C55}" srcOrd="0" destOrd="0" presId="urn:microsoft.com/office/officeart/2005/8/layout/orgChart1"/>
-    <dgm:cxn modelId="{75AE4400-D3C2-4544-A963-494714248492}" srcId="{C5E065E0-153F-4CA4-87EB-38A71E54A786}" destId="{B7D18BD6-A1DE-4641-9686-B767BCF24C78}" srcOrd="0" destOrd="0" parTransId="{D57B788B-890E-4C67-BE4D-5E46E66A49A7}" sibTransId="{C0327F93-D239-475B-9C9A-686C50BED79E}"/>
-    <dgm:cxn modelId="{304BF312-68CE-471D-A3BD-8F45FBD5D81B}" srcId="{B7D18BD6-A1DE-4641-9686-B767BCF24C78}" destId="{D32D75FA-6EF5-47FA-9EFB-4E3E5D69D667}" srcOrd="1" destOrd="0" parTransId="{AAAEC62F-8231-45E4-8E09-4FB5D82C5887}" sibTransId="{F6896E70-A1CC-4D70-96CF-E3F7B9D858C6}"/>
-    <dgm:cxn modelId="{AB6CDBA3-6D08-4584-8BCA-C7B6BC15EE0F}" type="presOf" srcId="{D564D561-94BF-4E51-A25B-B4430224DAAF}" destId="{FA28A213-F806-402A-9273-1EEE76D748C8}" srcOrd="0" destOrd="0" presId="urn:microsoft.com/office/officeart/2005/8/layout/orgChart1"/>
-    <dgm:cxn modelId="{AF76DD03-FD21-4020-8E06-E721C6026AE3}" type="presOf" srcId="{1FE4FA82-846D-4F4C-A89B-624ECFE0DB1B}" destId="{BCDCFDE2-1A60-483E-AC8C-C2C32AE04CC0}" srcOrd="1" destOrd="0" presId="urn:microsoft.com/office/officeart/2005/8/layout/orgChart1"/>
-    <dgm:cxn modelId="{75087E18-31C7-4D9D-9326-62853FAF2FCE}" srcId="{F66EA833-4758-4A51-920F-C8820E0B266F}" destId="{1FE4FA82-846D-4F4C-A89B-624ECFE0DB1B}" srcOrd="0" destOrd="0" parTransId="{3EF581A5-C52A-4167-BA9F-5954BD5D88CB}" sibTransId="{7431BCE1-371C-4F54-BFE3-4BBA6B0B3C4E}"/>
-    <dgm:cxn modelId="{E733B825-700A-44DF-A586-DDCC603F0FB7}" type="presOf" srcId="{540AC8D2-2044-44CD-8A14-436D6794882B}" destId="{EF2B81E1-2E9C-4939-B5C0-E055D76FA526}" srcOrd="0" destOrd="0" presId="urn:microsoft.com/office/officeart/2005/8/layout/orgChart1"/>
-    <dgm:cxn modelId="{E80BB3F7-182A-49A1-889A-8D119F761B14}" type="presOf" srcId="{F989DDC7-5207-4939-972F-F25A90ACBF21}" destId="{6BB5CE42-72A0-4D46-A2D1-A2C26AE4B0CE}" srcOrd="0" destOrd="0" presId="urn:microsoft.com/office/officeart/2005/8/layout/orgChart1"/>
-    <dgm:cxn modelId="{2494EC77-58CD-4F75-9BD6-7CEDE2E4E66C}" type="presOf" srcId="{D12F0A2E-D7A4-44CA-984B-FF1EBA07F8AB}" destId="{09495BEA-BD28-4439-84E5-59EDEEBE0AF2}" srcOrd="1" destOrd="0" presId="urn:microsoft.com/office/officeart/2005/8/layout/orgChart1"/>
-    <dgm:cxn modelId="{F6B0E4D8-31C2-4E3E-A6BC-43BC1D7953A4}" type="presOf" srcId="{7F6EEF8B-0281-48F3-BDB2-3FB93F27DFA9}" destId="{418E3A00-A1CD-42BE-BF35-B990CFDDB17C}" srcOrd="1" destOrd="0" presId="urn:microsoft.com/office/officeart/2005/8/layout/orgChart1"/>
-    <dgm:cxn modelId="{43BE0E81-2FBC-4B01-8328-194415CDC5D2}" srcId="{AA73565B-8AE0-4A9A-8BD6-D04508F4735F}" destId="{B4956E46-2917-4443-B4F3-9533BB9E0656}" srcOrd="0" destOrd="0" parTransId="{D564D561-94BF-4E51-A25B-B4430224DAAF}" sibTransId="{D543EA26-A930-4B10-9468-2950F41CE871}"/>
-    <dgm:cxn modelId="{8FCA6734-AB84-4C96-BC1B-D634F7A4E222}" srcId="{B7D18BD6-A1DE-4641-9686-B767BCF24C78}" destId="{AA73565B-8AE0-4A9A-8BD6-D04508F4735F}" srcOrd="0" destOrd="0" parTransId="{5541B5FD-73DE-4DCF-845C-CE98D104F7BA}" sibTransId="{C8FE0798-C1E4-4BF8-A478-D9F033E8FCE0}"/>
-    <dgm:cxn modelId="{D71EDBE9-5667-4E3A-BD33-26E36EBDBDA5}" type="presOf" srcId="{3AC7DEEC-4B11-4F12-861E-CA0468F6080F}" destId="{C3198788-6EC0-4473-87A7-102624FD5C01}" srcOrd="0" destOrd="0" presId="urn:microsoft.com/office/officeart/2005/8/layout/orgChart1"/>
-    <dgm:cxn modelId="{33576366-8EFA-45D4-8909-EF2B5BBBFDF9}" srcId="{B7D18BD6-A1DE-4641-9686-B767BCF24C78}" destId="{540AC8D2-2044-44CD-8A14-436D6794882B}" srcOrd="3" destOrd="0" parTransId="{CBC1298A-AC19-4389-A4FC-D0714B1482E0}" sibTransId="{F721A0D5-AF64-4EB6-9AC7-642F8A4C067C}"/>
-    <dgm:cxn modelId="{6C725879-05A5-4119-9AD6-C6BEA2E342EF}" srcId="{1FE4FA82-846D-4F4C-A89B-624ECFE0DB1B}" destId="{C5E065E0-153F-4CA4-87EB-38A71E54A786}" srcOrd="0" destOrd="0" parTransId="{51EB7B11-EB37-4347-AA81-00A30C7633E9}" sibTransId="{C8E91A3A-FBF9-4DD7-95A1-5A846072C99D}"/>
-    <dgm:cxn modelId="{54656D82-01F5-494A-8E81-67F73BE9E993}" type="presOf" srcId="{AA73565B-8AE0-4A9A-8BD6-D04508F4735F}" destId="{5E52BA38-417F-45E0-ACF6-8E65CEABECA0}" srcOrd="0" destOrd="0" presId="urn:microsoft.com/office/officeart/2005/8/layout/orgChart1"/>
-    <dgm:cxn modelId="{C24E45F3-F25D-41BB-8421-ECDF6C3AE2C0}" type="presOf" srcId="{AA73565B-8AE0-4A9A-8BD6-D04508F4735F}" destId="{56FB9642-5626-4EAC-A03C-29533671F0BA}" srcOrd="1" destOrd="0" presId="urn:microsoft.com/office/officeart/2005/8/layout/orgChart1"/>
-    <dgm:cxn modelId="{F264007B-D577-4CE6-A0B5-F2EB512742DB}" type="presOf" srcId="{679718DC-B788-481D-B82D-B0C8B2861BB9}" destId="{C4100F27-94FF-413E-B8B4-2A4A11E6F249}" srcOrd="0" destOrd="0" presId="urn:microsoft.com/office/officeart/2005/8/layout/orgChart1"/>
-    <dgm:cxn modelId="{62DB41B4-D49B-4D48-A068-02A32A8817A8}" type="presOf" srcId="{C5E065E0-153F-4CA4-87EB-38A71E54A786}" destId="{04DAD942-3625-446D-A708-9BD9B0247C0A}" srcOrd="0" destOrd="0" presId="urn:microsoft.com/office/officeart/2005/8/layout/orgChart1"/>
-    <dgm:cxn modelId="{75510C98-E1FF-42AB-B7A7-E59AB2EBA925}" type="presOf" srcId="{A60AC28A-728B-42CE-9406-6273B6B640AC}" destId="{C3A2997B-1C39-4568-A5DE-3C4F60463B60}" srcOrd="0" destOrd="0" presId="urn:microsoft.com/office/officeart/2005/8/layout/orgChart1"/>
-    <dgm:cxn modelId="{3F88CE8A-9C1B-4C54-AED1-FC889C316469}" srcId="{B7D18BD6-A1DE-4641-9686-B767BCF24C78}" destId="{551A3D72-492F-47F9-A2E1-74C8D951FA68}" srcOrd="2" destOrd="0" parTransId="{3AC7DEEC-4B11-4F12-861E-CA0468F6080F}" sibTransId="{A6B1E6C0-BE14-4F28-BD8F-D2552FDC3246}"/>
-    <dgm:cxn modelId="{A2A337E3-45E2-4945-8B97-7F658FCBC6B7}" type="presOf" srcId="{3EF581A5-C52A-4167-BA9F-5954BD5D88CB}" destId="{E6F59740-FD26-4DF0-AB6B-13CC42C2E5F5}" srcOrd="0" destOrd="0" presId="urn:microsoft.com/office/officeart/2005/8/layout/orgChart1"/>
-    <dgm:cxn modelId="{F186F1EF-1982-4D5B-A67D-880A0454EF14}" type="presOf" srcId="{D57B788B-890E-4C67-BE4D-5E46E66A49A7}" destId="{206B55E2-68C8-424A-AFE3-50ACAEBB83D3}" srcOrd="0" destOrd="0" presId="urn:microsoft.com/office/officeart/2005/8/layout/orgChart1"/>
-    <dgm:cxn modelId="{F1B792C0-2DBA-460E-AD32-5AAA11849B0C}" type="presOf" srcId="{FAE4141F-0B1A-410F-8119-4379F7EF3724}" destId="{7D21236F-06B1-47E7-9754-8FBE46553C88}" srcOrd="0" destOrd="0" presId="urn:microsoft.com/office/officeart/2005/8/layout/orgChart1"/>
-    <dgm:cxn modelId="{13A1E5C2-4C35-43CB-ABB6-7EAD0C446EA9}" type="presOf" srcId="{71A7386D-E4F6-49BD-A203-CE996FA8B7ED}" destId="{08E288B9-C60E-4959-B3F2-2BB7DE062565}" srcOrd="0" destOrd="0" presId="urn:microsoft.com/office/officeart/2005/8/layout/orgChart1"/>
-    <dgm:cxn modelId="{4DCF7A33-8747-495C-9F63-93F5E8F6F3CF}" type="presOf" srcId="{1FE4FA82-846D-4F4C-A89B-624ECFE0DB1B}" destId="{69407826-016B-40B5-A4F1-B2987D512D3B}" srcOrd="0" destOrd="0" presId="urn:microsoft.com/office/officeart/2005/8/layout/orgChart1"/>
-    <dgm:cxn modelId="{EB844541-6166-4DEA-A130-9AF5C3823745}" type="presOf" srcId="{AAAEC62F-8231-45E4-8E09-4FB5D82C5887}" destId="{453F108F-CBEF-4CB4-AF88-260F1049A88B}" srcOrd="0" destOrd="0" presId="urn:microsoft.com/office/officeart/2005/8/layout/orgChart1"/>
-    <dgm:cxn modelId="{E76C8D6B-74D8-4E69-9F8A-8EF395427B80}" srcId="{540AC8D2-2044-44CD-8A14-436D6794882B}" destId="{30FE09D4-513A-4F03-9EC9-1A9BBBC61721}" srcOrd="0" destOrd="0" parTransId="{FAE4141F-0B1A-410F-8119-4379F7EF3724}" sibTransId="{CD0522D5-1045-4A04-A8C5-E2F6F4D4BF89}"/>
-    <dgm:cxn modelId="{CE0220EF-79CE-429F-AC09-62335913247C}" type="presOf" srcId="{540AC8D2-2044-44CD-8A14-436D6794882B}" destId="{EE382FCB-07B3-43F6-B0DE-0E1ECC508202}" srcOrd="1" destOrd="0" presId="urn:microsoft.com/office/officeart/2005/8/layout/orgChart1"/>
-    <dgm:cxn modelId="{8704B709-8363-4C4B-BE88-461C12686E18}" type="presParOf" srcId="{92F0519B-E264-4140-A988-1B76B3E97358}" destId="{419482C9-B215-48CC-9F6F-7367B5F941B7}" srcOrd="0" destOrd="0" presId="urn:microsoft.com/office/officeart/2005/8/layout/orgChart1"/>
-    <dgm:cxn modelId="{57433FFE-48DD-405B-97A1-DEE9FC26690E}" type="presParOf" srcId="{419482C9-B215-48CC-9F6F-7367B5F941B7}" destId="{13039042-6F61-4EA8-9797-C90906786028}" srcOrd="0" destOrd="0" presId="urn:microsoft.com/office/officeart/2005/8/layout/orgChart1"/>
-    <dgm:cxn modelId="{74F151EF-E94F-432B-B556-64444FD93528}" type="presParOf" srcId="{13039042-6F61-4EA8-9797-C90906786028}" destId="{C4100F27-94FF-413E-B8B4-2A4A11E6F249}" srcOrd="0" destOrd="0" presId="urn:microsoft.com/office/officeart/2005/8/layout/orgChart1"/>
-    <dgm:cxn modelId="{3122C81E-E613-4599-983A-A8F829A41CFA}" type="presParOf" srcId="{13039042-6F61-4EA8-9797-C90906786028}" destId="{CF065F77-1561-4E37-B7F2-005E839BB8EF}" srcOrd="1" destOrd="0" presId="urn:microsoft.com/office/officeart/2005/8/layout/orgChart1"/>
-    <dgm:cxn modelId="{0A391FBD-1F39-4009-BCD8-CCC672CDC2CB}" type="presParOf" srcId="{419482C9-B215-48CC-9F6F-7367B5F941B7}" destId="{EAC0D427-CDEA-4728-A5D6-6A65D14D25A2}" srcOrd="1" destOrd="0" presId="urn:microsoft.com/office/officeart/2005/8/layout/orgChart1"/>
-    <dgm:cxn modelId="{9F96A054-20C5-44C5-9A17-76C5879B8365}" type="presParOf" srcId="{EAC0D427-CDEA-4728-A5D6-6A65D14D25A2}" destId="{08E288B9-C60E-4959-B3F2-2BB7DE062565}" srcOrd="0" destOrd="0" presId="urn:microsoft.com/office/officeart/2005/8/layout/orgChart1"/>
-    <dgm:cxn modelId="{C362441E-F3A1-4B80-88DC-6A30E7F83E48}" type="presParOf" srcId="{EAC0D427-CDEA-4728-A5D6-6A65D14D25A2}" destId="{BEAF996C-2FB4-465C-983E-008353BE8340}" srcOrd="1" destOrd="0" presId="urn:microsoft.com/office/officeart/2005/8/layout/orgChart1"/>
-    <dgm:cxn modelId="{8DA82FA4-B4A8-462A-95F3-559454D8AA4A}" type="presParOf" srcId="{BEAF996C-2FB4-465C-983E-008353BE8340}" destId="{E6870BFA-832C-4FA3-82F0-CB94E54DA394}" srcOrd="0" destOrd="0" presId="urn:microsoft.com/office/officeart/2005/8/layout/orgChart1"/>
-    <dgm:cxn modelId="{318FA013-DEB2-4165-A0B7-6460E03B740A}" type="presParOf" srcId="{E6870BFA-832C-4FA3-82F0-CB94E54DA394}" destId="{95477994-DC31-46CC-95C6-B67FC048F3FF}" srcOrd="0" destOrd="0" presId="urn:microsoft.com/office/officeart/2005/8/layout/orgChart1"/>
-    <dgm:cxn modelId="{FBE376D8-F464-4AE4-BDF4-EAA2DDC6ACE5}" type="presParOf" srcId="{E6870BFA-832C-4FA3-82F0-CB94E54DA394}" destId="{D89019B0-F26A-40CB-BD66-7D9BCB976721}" srcOrd="1" destOrd="0" presId="urn:microsoft.com/office/officeart/2005/8/layout/orgChart1"/>
-    <dgm:cxn modelId="{02C5BFE6-7286-4E47-96B0-D7C4EB940B79}" type="presParOf" srcId="{BEAF996C-2FB4-465C-983E-008353BE8340}" destId="{E9026955-C398-4DF5-BAB5-D9CF29BFBDB2}" srcOrd="1" destOrd="0" presId="urn:microsoft.com/office/officeart/2005/8/layout/orgChart1"/>
-    <dgm:cxn modelId="{7BB9362C-1F0A-46A3-96B3-103B4C0E0D19}" type="presParOf" srcId="{E9026955-C398-4DF5-BAB5-D9CF29BFBDB2}" destId="{E6F59740-FD26-4DF0-AB6B-13CC42C2E5F5}" srcOrd="0" destOrd="0" presId="urn:microsoft.com/office/officeart/2005/8/layout/orgChart1"/>
-    <dgm:cxn modelId="{7D0F934B-28C7-4267-A599-B77832C8CCF0}" type="presParOf" srcId="{E9026955-C398-4DF5-BAB5-D9CF29BFBDB2}" destId="{8720A532-5C1D-4E1A-A2BB-DAAAC984ADCE}" srcOrd="1" destOrd="0" presId="urn:microsoft.com/office/officeart/2005/8/layout/orgChart1"/>
-    <dgm:cxn modelId="{A4AD01D7-B2A6-4E6E-8CBF-4C666C0CC955}" type="presParOf" srcId="{8720A532-5C1D-4E1A-A2BB-DAAAC984ADCE}" destId="{55E882B1-CCEF-499B-8C82-0DCFEBBB2114}" srcOrd="0" destOrd="0" presId="urn:microsoft.com/office/officeart/2005/8/layout/orgChart1"/>
-    <dgm:cxn modelId="{8F39FABA-65E6-4A0D-A918-29DFE7A7C9C1}" type="presParOf" srcId="{55E882B1-CCEF-499B-8C82-0DCFEBBB2114}" destId="{69407826-016B-40B5-A4F1-B2987D512D3B}" srcOrd="0" destOrd="0" presId="urn:microsoft.com/office/officeart/2005/8/layout/orgChart1"/>
-    <dgm:cxn modelId="{5C93D696-09F2-418B-AFEE-837C24FCB957}" type="presParOf" srcId="{55E882B1-CCEF-499B-8C82-0DCFEBBB2114}" destId="{BCDCFDE2-1A60-483E-AC8C-C2C32AE04CC0}" srcOrd="1" destOrd="0" presId="urn:microsoft.com/office/officeart/2005/8/layout/orgChart1"/>
-    <dgm:cxn modelId="{BE7AB730-15DE-47B9-9473-A10137D4AEFE}" type="presParOf" srcId="{8720A532-5C1D-4E1A-A2BB-DAAAC984ADCE}" destId="{42469F12-E243-4072-9422-BD700CB429BE}" srcOrd="1" destOrd="0" presId="urn:microsoft.com/office/officeart/2005/8/layout/orgChart1"/>
-    <dgm:cxn modelId="{8A9A57B5-F074-4982-B19E-F0D7385D6BB5}" type="presParOf" srcId="{42469F12-E243-4072-9422-BD700CB429BE}" destId="{B87A7689-C8A0-4359-B90D-56CAD1DF4151}" srcOrd="0" destOrd="0" presId="urn:microsoft.com/office/officeart/2005/8/layout/orgChart1"/>
-    <dgm:cxn modelId="{076D30EF-D6D6-43E6-98BF-E6CCA827A01B}" type="presParOf" srcId="{42469F12-E243-4072-9422-BD700CB429BE}" destId="{CB44E121-E8CC-423E-920E-7A48F23676D5}" srcOrd="1" destOrd="0" presId="urn:microsoft.com/office/officeart/2005/8/layout/orgChart1"/>
-    <dgm:cxn modelId="{28CCC1D3-7969-4C20-A8B0-302EB1E5BCA5}" type="presParOf" srcId="{CB44E121-E8CC-423E-920E-7A48F23676D5}" destId="{FD650CC0-DCAA-429E-A368-33AA4E59EA3F}" srcOrd="0" destOrd="0" presId="urn:microsoft.com/office/officeart/2005/8/layout/orgChart1"/>
-    <dgm:cxn modelId="{ADD32B61-CC2A-4B6C-98F3-785C722741E3}" type="presParOf" srcId="{FD650CC0-DCAA-429E-A368-33AA4E59EA3F}" destId="{04DAD942-3625-446D-A708-9BD9B0247C0A}" srcOrd="0" destOrd="0" presId="urn:microsoft.com/office/officeart/2005/8/layout/orgChart1"/>
-    <dgm:cxn modelId="{B7DBEC9D-5025-4031-8255-A10BA79A5F7B}" type="presParOf" srcId="{FD650CC0-DCAA-429E-A368-33AA4E59EA3F}" destId="{51A1C309-6231-48CA-BD4A-A3A2DC4D9CE6}" srcOrd="1" destOrd="0" presId="urn:microsoft.com/office/officeart/2005/8/layout/orgChart1"/>
-    <dgm:cxn modelId="{4CAD73F7-3643-4265-A2B2-D350A30EE881}" type="presParOf" srcId="{CB44E121-E8CC-423E-920E-7A48F23676D5}" destId="{60EC6058-0B40-44C6-9758-04C81BCEC18C}" srcOrd="1" destOrd="0" presId="urn:microsoft.com/office/officeart/2005/8/layout/orgChart1"/>
-    <dgm:cxn modelId="{2F9641E9-DD8F-4F91-BF46-B87F649C49B7}" type="presParOf" srcId="{60EC6058-0B40-44C6-9758-04C81BCEC18C}" destId="{206B55E2-68C8-424A-AFE3-50ACAEBB83D3}" srcOrd="0" destOrd="0" presId="urn:microsoft.com/office/officeart/2005/8/layout/orgChart1"/>
-    <dgm:cxn modelId="{B737EB88-EDA9-4B05-889C-35AC2D5F805F}" type="presParOf" srcId="{60EC6058-0B40-44C6-9758-04C81BCEC18C}" destId="{CC0359D4-2D07-4016-996A-751469904DEA}" srcOrd="1" destOrd="0" presId="urn:microsoft.com/office/officeart/2005/8/layout/orgChart1"/>
-    <dgm:cxn modelId="{DD0E199B-C280-42EF-A288-2C2BECEC224A}" type="presParOf" srcId="{CC0359D4-2D07-4016-996A-751469904DEA}" destId="{3DEC99A1-39F2-4A88-8EB3-9CEF9BE1FDE4}" srcOrd="0" destOrd="0" presId="urn:microsoft.com/office/officeart/2005/8/layout/orgChart1"/>
-    <dgm:cxn modelId="{5756E98D-1AF3-4340-9F45-27A179B974AD}" type="presParOf" srcId="{3DEC99A1-39F2-4A88-8EB3-9CEF9BE1FDE4}" destId="{A38CD27B-3AB0-4832-86DC-EE9446ECAFA3}" srcOrd="0" destOrd="0" presId="urn:microsoft.com/office/officeart/2005/8/layout/orgChart1"/>
-    <dgm:cxn modelId="{C3B00C0B-3EC4-414B-9CC5-DC4ACF78A14E}" type="presParOf" srcId="{3DEC99A1-39F2-4A88-8EB3-9CEF9BE1FDE4}" destId="{E34D7468-04B7-4973-BA48-CF79898E6D95}" srcOrd="1" destOrd="0" presId="urn:microsoft.com/office/officeart/2005/8/layout/orgChart1"/>
-    <dgm:cxn modelId="{0E50213B-DCBE-451F-AF5A-DAE3953C45BF}" type="presParOf" srcId="{CC0359D4-2D07-4016-996A-751469904DEA}" destId="{16062F17-E906-4BD6-AC5F-EF8FE9D6E5EC}" srcOrd="1" destOrd="0" presId="urn:microsoft.com/office/officeart/2005/8/layout/orgChart1"/>
-    <dgm:cxn modelId="{C3FC40CA-0FC9-450A-8158-2A447CF477E5}" type="presParOf" srcId="{16062F17-E906-4BD6-AC5F-EF8FE9D6E5EC}" destId="{350A4000-C176-4DA8-9D1F-044C17A6BF89}" srcOrd="0" destOrd="0" presId="urn:microsoft.com/office/officeart/2005/8/layout/orgChart1"/>
-    <dgm:cxn modelId="{B89E5857-890F-49A7-8FAC-DB3603AF3888}" type="presParOf" srcId="{16062F17-E906-4BD6-AC5F-EF8FE9D6E5EC}" destId="{A218BCEF-F194-4392-8BE5-48024A3435EA}" srcOrd="1" destOrd="0" presId="urn:microsoft.com/office/officeart/2005/8/layout/orgChart1"/>
-    <dgm:cxn modelId="{93342E0D-7FC8-40E0-AEBC-F366364F3C45}" type="presParOf" srcId="{A218BCEF-F194-4392-8BE5-48024A3435EA}" destId="{5BD0366D-B9D3-462C-8492-186E6983BD4D}" srcOrd="0" destOrd="0" presId="urn:microsoft.com/office/officeart/2005/8/layout/orgChart1"/>
-    <dgm:cxn modelId="{39318517-29B3-4D31-BB1C-D9EC5991E519}" type="presParOf" srcId="{5BD0366D-B9D3-462C-8492-186E6983BD4D}" destId="{5E52BA38-417F-45E0-ACF6-8E65CEABECA0}" srcOrd="0" destOrd="0" presId="urn:microsoft.com/office/officeart/2005/8/layout/orgChart1"/>
-    <dgm:cxn modelId="{51FC2629-7125-4DA6-98DC-9FA557D95D09}" type="presParOf" srcId="{5BD0366D-B9D3-462C-8492-186E6983BD4D}" destId="{56FB9642-5626-4EAC-A03C-29533671F0BA}" srcOrd="1" destOrd="0" presId="urn:microsoft.com/office/officeart/2005/8/layout/orgChart1"/>
-    <dgm:cxn modelId="{9F6D07D9-7DCA-4E72-8E97-38D61278D553}" type="presParOf" srcId="{A218BCEF-F194-4392-8BE5-48024A3435EA}" destId="{0CC79E14-4828-484D-8993-0990025BA8E6}" srcOrd="1" destOrd="0" presId="urn:microsoft.com/office/officeart/2005/8/layout/orgChart1"/>
-    <dgm:cxn modelId="{98890A58-D4A8-4C77-857C-9BFC6496DAD8}" type="presParOf" srcId="{0CC79E14-4828-484D-8993-0990025BA8E6}" destId="{FA28A213-F806-402A-9273-1EEE76D748C8}" srcOrd="0" destOrd="0" presId="urn:microsoft.com/office/officeart/2005/8/layout/orgChart1"/>
-    <dgm:cxn modelId="{865C7A9B-C328-4BBE-93F6-467F9035140F}" type="presParOf" srcId="{0CC79E14-4828-484D-8993-0990025BA8E6}" destId="{F45540FD-C35C-411C-98FD-71BA7E53E42E}" srcOrd="1" destOrd="0" presId="urn:microsoft.com/office/officeart/2005/8/layout/orgChart1"/>
-    <dgm:cxn modelId="{4C885F2D-B12A-4B47-973F-35D2A16A0B9A}" type="presParOf" srcId="{F45540FD-C35C-411C-98FD-71BA7E53E42E}" destId="{985071AD-B2CB-42F7-9E17-CC2FDA31325F}" srcOrd="0" destOrd="0" presId="urn:microsoft.com/office/officeart/2005/8/layout/orgChart1"/>
-    <dgm:cxn modelId="{94A4FE17-F4BA-4A00-A2A1-FBCE2F775776}" type="presParOf" srcId="{985071AD-B2CB-42F7-9E17-CC2FDA31325F}" destId="{05CF931D-0ADD-47A0-BCDC-E07732D22C55}" srcOrd="0" destOrd="0" presId="urn:microsoft.com/office/officeart/2005/8/layout/orgChart1"/>
-    <dgm:cxn modelId="{CE8E5EE6-8BBD-404F-B608-9695C889C467}" type="presParOf" srcId="{985071AD-B2CB-42F7-9E17-CC2FDA31325F}" destId="{F7E33EF9-C424-4AA2-B027-9F855013480A}" srcOrd="1" destOrd="0" presId="urn:microsoft.com/office/officeart/2005/8/layout/orgChart1"/>
-    <dgm:cxn modelId="{4E5BB923-ADA7-423B-9B7C-DBA201F01080}" type="presParOf" srcId="{F45540FD-C35C-411C-98FD-71BA7E53E42E}" destId="{4E803F41-A8C9-4BCC-81A9-08B9E013A6F7}" srcOrd="1" destOrd="0" presId="urn:microsoft.com/office/officeart/2005/8/layout/orgChart1"/>
-    <dgm:cxn modelId="{3E576C5D-6057-4D5F-8E9F-A62ABEDEC6E6}" type="presParOf" srcId="{F45540FD-C35C-411C-98FD-71BA7E53E42E}" destId="{03343ED2-79AB-4D01-B82B-2A80407E8A98}" srcOrd="2" destOrd="0" presId="urn:microsoft.com/office/officeart/2005/8/layout/orgChart1"/>
-    <dgm:cxn modelId="{9B3A3253-12EE-4074-973F-AA887D138F00}" type="presParOf" srcId="{A218BCEF-F194-4392-8BE5-48024A3435EA}" destId="{0273A26A-21E0-4EBC-B5BC-CC05A8A8CAAF}" srcOrd="2" destOrd="0" presId="urn:microsoft.com/office/officeart/2005/8/layout/orgChart1"/>
-    <dgm:cxn modelId="{AD3F7436-BF69-4239-B526-65B397451762}" type="presParOf" srcId="{16062F17-E906-4BD6-AC5F-EF8FE9D6E5EC}" destId="{453F108F-CBEF-4CB4-AF88-260F1049A88B}" srcOrd="2" destOrd="0" presId="urn:microsoft.com/office/officeart/2005/8/layout/orgChart1"/>
-    <dgm:cxn modelId="{BFCEC5DA-68AC-417E-B815-58567DE1DEDE}" type="presParOf" srcId="{16062F17-E906-4BD6-AC5F-EF8FE9D6E5EC}" destId="{1FC19661-3EAD-404E-9995-120EC079A0E0}" srcOrd="3" destOrd="0" presId="urn:microsoft.com/office/officeart/2005/8/layout/orgChart1"/>
-    <dgm:cxn modelId="{60B1FE31-A591-463F-A8A8-4B5AF1821708}" type="presParOf" srcId="{1FC19661-3EAD-404E-9995-120EC079A0E0}" destId="{0DF6DF15-05D8-4451-8F91-2C2F787E75A6}" srcOrd="0" destOrd="0" presId="urn:microsoft.com/office/officeart/2005/8/layout/orgChart1"/>
-    <dgm:cxn modelId="{FF2321BE-D582-479C-B2CA-76CAC3D1CB22}" type="presParOf" srcId="{0DF6DF15-05D8-4451-8F91-2C2F787E75A6}" destId="{F09D53DD-9015-4352-B9F1-34C556E37D35}" srcOrd="0" destOrd="0" presId="urn:microsoft.com/office/officeart/2005/8/layout/orgChart1"/>
-    <dgm:cxn modelId="{3A80F2BB-B6C5-433E-A00A-67E528F8675B}" type="presParOf" srcId="{0DF6DF15-05D8-4451-8F91-2C2F787E75A6}" destId="{AD4EEB07-161B-4170-A96C-CEDF6051F79E}" srcOrd="1" destOrd="0" presId="urn:microsoft.com/office/officeart/2005/8/layout/orgChart1"/>
-    <dgm:cxn modelId="{9FBA825B-F1D0-433C-84B2-FE35AF446D18}" type="presParOf" srcId="{1FC19661-3EAD-404E-9995-120EC079A0E0}" destId="{B919C0A4-9B2A-44A2-AF08-E887D96D27A3}" srcOrd="1" destOrd="0" presId="urn:microsoft.com/office/officeart/2005/8/layout/orgChart1"/>
-    <dgm:cxn modelId="{6C0E1B20-5AD1-4A41-BFCF-420227B78797}" type="presParOf" srcId="{1FC19661-3EAD-404E-9995-120EC079A0E0}" destId="{0CCA470E-608B-4256-9F83-502054A6BBBC}" srcOrd="2" destOrd="0" presId="urn:microsoft.com/office/officeart/2005/8/layout/orgChart1"/>
-    <dgm:cxn modelId="{548F3BFB-D69C-474A-BA69-82E763BC6431}" type="presParOf" srcId="{16062F17-E906-4BD6-AC5F-EF8FE9D6E5EC}" destId="{C3198788-6EC0-4473-87A7-102624FD5C01}" srcOrd="4" destOrd="0" presId="urn:microsoft.com/office/officeart/2005/8/layout/orgChart1"/>
-    <dgm:cxn modelId="{4D2BD023-FBF7-4C48-B528-62CFB799E0D0}" type="presParOf" srcId="{16062F17-E906-4BD6-AC5F-EF8FE9D6E5EC}" destId="{BE1E5EDB-6E6A-4271-AE76-15729B56A2DD}" srcOrd="5" destOrd="0" presId="urn:microsoft.com/office/officeart/2005/8/layout/orgChart1"/>
-    <dgm:cxn modelId="{2FEC409A-9C46-472D-AD32-0B52E876E212}" type="presParOf" srcId="{BE1E5EDB-6E6A-4271-AE76-15729B56A2DD}" destId="{9F3CC9ED-FDDE-4442-B3B8-B8FBA203694D}" srcOrd="0" destOrd="0" presId="urn:microsoft.com/office/officeart/2005/8/layout/orgChart1"/>
-    <dgm:cxn modelId="{19B1A09D-0440-4B88-AF95-26A2398ACC8D}" type="presParOf" srcId="{9F3CC9ED-FDDE-4442-B3B8-B8FBA203694D}" destId="{040FB99C-496D-4B04-A5D5-7D667B7842FD}" srcOrd="0" destOrd="0" presId="urn:microsoft.com/office/officeart/2005/8/layout/orgChart1"/>
-    <dgm:cxn modelId="{A7F273BD-6C92-4675-93AD-56BEAE977FAB}" type="presParOf" srcId="{9F3CC9ED-FDDE-4442-B3B8-B8FBA203694D}" destId="{895E5BE7-AF30-487E-99D4-572823AF3204}" srcOrd="1" destOrd="0" presId="urn:microsoft.com/office/officeart/2005/8/layout/orgChart1"/>
-    <dgm:cxn modelId="{16946514-1D90-4D5C-B3E5-257FAAF39763}" type="presParOf" srcId="{BE1E5EDB-6E6A-4271-AE76-15729B56A2DD}" destId="{5E7EF199-2AB5-48EA-BE16-FC2181B6C2D5}" srcOrd="1" destOrd="0" presId="urn:microsoft.com/office/officeart/2005/8/layout/orgChart1"/>
-    <dgm:cxn modelId="{3428425E-7F46-4ACD-BC09-DC53A19315B5}" type="presParOf" srcId="{BE1E5EDB-6E6A-4271-AE76-15729B56A2DD}" destId="{06E8AA60-DD08-44FD-B3AF-D53503C33DDC}" srcOrd="2" destOrd="0" presId="urn:microsoft.com/office/officeart/2005/8/layout/orgChart1"/>
-    <dgm:cxn modelId="{CD596C93-A751-4759-BB35-73FF6FDFDD38}" type="presParOf" srcId="{16062F17-E906-4BD6-AC5F-EF8FE9D6E5EC}" destId="{AEACA7E0-E4E5-4AD1-8328-69144B812290}" srcOrd="6" destOrd="0" presId="urn:microsoft.com/office/officeart/2005/8/layout/orgChart1"/>
-    <dgm:cxn modelId="{8DE210B6-5F61-415F-BBAD-E16BDC0969F4}" type="presParOf" srcId="{16062F17-E906-4BD6-AC5F-EF8FE9D6E5EC}" destId="{A87DA3BA-1155-4D8A-B379-76C62DDE271A}" srcOrd="7" destOrd="0" presId="urn:microsoft.com/office/officeart/2005/8/layout/orgChart1"/>
-    <dgm:cxn modelId="{94B98E7E-B08C-4E03-883D-D2341E5FFE48}" type="presParOf" srcId="{A87DA3BA-1155-4D8A-B379-76C62DDE271A}" destId="{3C14D898-02C5-46A7-AB4E-E4CC666C8B17}" srcOrd="0" destOrd="0" presId="urn:microsoft.com/office/officeart/2005/8/layout/orgChart1"/>
-    <dgm:cxn modelId="{D7D50FBA-2847-4A33-8EDF-9EBE561558C3}" type="presParOf" srcId="{3C14D898-02C5-46A7-AB4E-E4CC666C8B17}" destId="{EF2B81E1-2E9C-4939-B5C0-E055D76FA526}" srcOrd="0" destOrd="0" presId="urn:microsoft.com/office/officeart/2005/8/layout/orgChart1"/>
-    <dgm:cxn modelId="{F3BED7D5-7294-4A96-A16F-E665898EB194}" type="presParOf" srcId="{3C14D898-02C5-46A7-AB4E-E4CC666C8B17}" destId="{EE382FCB-07B3-43F6-B0DE-0E1ECC508202}" srcOrd="1" destOrd="0" presId="urn:microsoft.com/office/officeart/2005/8/layout/orgChart1"/>
-    <dgm:cxn modelId="{7B553C50-AE6D-497D-BF95-F41BA77BD0D1}" type="presParOf" srcId="{A87DA3BA-1155-4D8A-B379-76C62DDE271A}" destId="{720E28C6-840B-45A1-A224-2F61317B835D}" srcOrd="1" destOrd="0" presId="urn:microsoft.com/office/officeart/2005/8/layout/orgChart1"/>
-    <dgm:cxn modelId="{790B0F89-6D32-4271-B046-F516AAFA0939}" type="presParOf" srcId="{A87DA3BA-1155-4D8A-B379-76C62DDE271A}" destId="{E1960075-AF40-4737-89C0-4A008B1B9D7E}" srcOrd="2" destOrd="0" presId="urn:microsoft.com/office/officeart/2005/8/layout/orgChart1"/>
-    <dgm:cxn modelId="{FAF7422B-46CD-40BF-9FB9-5EA57CB25C72}" type="presParOf" srcId="{E1960075-AF40-4737-89C0-4A008B1B9D7E}" destId="{7D21236F-06B1-47E7-9754-8FBE46553C88}" srcOrd="0" destOrd="0" presId="urn:microsoft.com/office/officeart/2005/8/layout/orgChart1"/>
-    <dgm:cxn modelId="{7595FE54-823B-40C8-8924-F55F68317535}" type="presParOf" srcId="{E1960075-AF40-4737-89C0-4A008B1B9D7E}" destId="{6CD0D47E-F017-4CCE-8935-2399ADBFDA55}" srcOrd="1" destOrd="0" presId="urn:microsoft.com/office/officeart/2005/8/layout/orgChart1"/>
-    <dgm:cxn modelId="{4E159049-D055-47C8-8AB4-3B268DF9B4F0}" type="presParOf" srcId="{6CD0D47E-F017-4CCE-8935-2399ADBFDA55}" destId="{43C97E37-4EFA-4917-A67B-4164CA4E7D39}" srcOrd="0" destOrd="0" presId="urn:microsoft.com/office/officeart/2005/8/layout/orgChart1"/>
-    <dgm:cxn modelId="{E9C7CD54-32C1-491D-98B2-C138A0B776E9}" type="presParOf" srcId="{43C97E37-4EFA-4917-A67B-4164CA4E7D39}" destId="{E9FF3AF0-37D9-4668-A69D-CAB9AF442150}" srcOrd="0" destOrd="0" presId="urn:microsoft.com/office/officeart/2005/8/layout/orgChart1"/>
-    <dgm:cxn modelId="{3EF4528A-DF54-4042-A07A-09B57CAE7BB0}" type="presParOf" srcId="{43C97E37-4EFA-4917-A67B-4164CA4E7D39}" destId="{C0EC424E-9604-4CBB-9376-634C45A55A58}" srcOrd="1" destOrd="0" presId="urn:microsoft.com/office/officeart/2005/8/layout/orgChart1"/>
-    <dgm:cxn modelId="{A03548E2-6404-4AF5-BF8D-C9A454C1D970}" type="presParOf" srcId="{6CD0D47E-F017-4CCE-8935-2399ADBFDA55}" destId="{E1AE0F85-1E3E-473B-8D9F-6BC4542E6A44}" srcOrd="1" destOrd="0" presId="urn:microsoft.com/office/officeart/2005/8/layout/orgChart1"/>
-    <dgm:cxn modelId="{0BAB35C5-D68B-41FC-B6A7-643D88A744CB}" type="presParOf" srcId="{6CD0D47E-F017-4CCE-8935-2399ADBFDA55}" destId="{B2C248D5-C4A1-4CC1-87BE-33299DCE687E}" srcOrd="2" destOrd="0" presId="urn:microsoft.com/office/officeart/2005/8/layout/orgChart1"/>
-    <dgm:cxn modelId="{47D2CACF-4834-4727-B8C3-AF26ACE951E6}" type="presParOf" srcId="{16062F17-E906-4BD6-AC5F-EF8FE9D6E5EC}" destId="{6BB5CE42-72A0-4D46-A2D1-A2C26AE4B0CE}" srcOrd="8" destOrd="0" presId="urn:microsoft.com/office/officeart/2005/8/layout/orgChart1"/>
-    <dgm:cxn modelId="{CC72902B-E4FD-41FA-86B1-CCD8C45C6309}" type="presParOf" srcId="{16062F17-E906-4BD6-AC5F-EF8FE9D6E5EC}" destId="{B608A3C3-020E-4CAF-8BE4-0C1F6E728A64}" srcOrd="9" destOrd="0" presId="urn:microsoft.com/office/officeart/2005/8/layout/orgChart1"/>
-    <dgm:cxn modelId="{D1092873-CAEE-4EDD-8E74-8F1F44320C01}" type="presParOf" srcId="{B608A3C3-020E-4CAF-8BE4-0C1F6E728A64}" destId="{10DF5F0F-3297-4BCE-8F92-4E28F0485E0D}" srcOrd="0" destOrd="0" presId="urn:microsoft.com/office/officeart/2005/8/layout/orgChart1"/>
-    <dgm:cxn modelId="{70CAC254-1DE8-4BCE-A5B8-D92C8B62B450}" type="presParOf" srcId="{10DF5F0F-3297-4BCE-8F92-4E28F0485E0D}" destId="{F822E78B-126F-42AD-B5D7-E754C6BA7030}" srcOrd="0" destOrd="0" presId="urn:microsoft.com/office/officeart/2005/8/layout/orgChart1"/>
-    <dgm:cxn modelId="{E0B1731B-17C6-4703-920E-993F6F02B689}" type="presParOf" srcId="{10DF5F0F-3297-4BCE-8F92-4E28F0485E0D}" destId="{418E3A00-A1CD-42BE-BF35-B990CFDDB17C}" srcOrd="1" destOrd="0" presId="urn:microsoft.com/office/officeart/2005/8/layout/orgChart1"/>
-    <dgm:cxn modelId="{A1A7D22D-B510-4803-AB33-326718C46FD4}" type="presParOf" srcId="{B608A3C3-020E-4CAF-8BE4-0C1F6E728A64}" destId="{BC6A239B-69C5-4A20-9B0D-647481EF3863}" srcOrd="1" destOrd="0" presId="urn:microsoft.com/office/officeart/2005/8/layout/orgChart1"/>
-    <dgm:cxn modelId="{0CB54F5B-406F-4CBB-A019-D825FABAE4F9}" type="presParOf" srcId="{BC6A239B-69C5-4A20-9B0D-647481EF3863}" destId="{C3A2997B-1C39-4568-A5DE-3C4F60463B60}" srcOrd="0" destOrd="0" presId="urn:microsoft.com/office/officeart/2005/8/layout/orgChart1"/>
-    <dgm:cxn modelId="{F647DD0F-EF48-4EB8-A4F9-A562416CBADF}" type="presParOf" srcId="{BC6A239B-69C5-4A20-9B0D-647481EF3863}" destId="{7072DED7-2426-4127-AA7E-C421A23E68CB}" srcOrd="1" destOrd="0" presId="urn:microsoft.com/office/officeart/2005/8/layout/orgChart1"/>
-    <dgm:cxn modelId="{709A73A1-68C5-4EC4-A932-BD72D312F991}" type="presParOf" srcId="{7072DED7-2426-4127-AA7E-C421A23E68CB}" destId="{5B45E5C6-7A47-48BB-8717-C1461C37F799}" srcOrd="0" destOrd="0" presId="urn:microsoft.com/office/officeart/2005/8/layout/orgChart1"/>
-    <dgm:cxn modelId="{40695A65-8B5E-44B5-B23B-348C1296D055}" type="presParOf" srcId="{5B45E5C6-7A47-48BB-8717-C1461C37F799}" destId="{2AD3EAF3-792B-4B3B-9018-72EBBDDAECB1}" srcOrd="0" destOrd="0" presId="urn:microsoft.com/office/officeart/2005/8/layout/orgChart1"/>
-    <dgm:cxn modelId="{A10EFD5E-C848-470E-8561-8794F07F033B}" type="presParOf" srcId="{5B45E5C6-7A47-48BB-8717-C1461C37F799}" destId="{09495BEA-BD28-4439-84E5-59EDEEBE0AF2}" srcOrd="1" destOrd="0" presId="urn:microsoft.com/office/officeart/2005/8/layout/orgChart1"/>
-    <dgm:cxn modelId="{83E0697B-4224-4D88-8EB1-C31B5EA0F04F}" type="presParOf" srcId="{7072DED7-2426-4127-AA7E-C421A23E68CB}" destId="{1167FE79-5239-4ACD-BDD9-E8D15C69AD92}" srcOrd="1" destOrd="0" presId="urn:microsoft.com/office/officeart/2005/8/layout/orgChart1"/>
-    <dgm:cxn modelId="{30790842-8961-41E4-90BF-E30CE205F941}" type="presParOf" srcId="{7072DED7-2426-4127-AA7E-C421A23E68CB}" destId="{AF11B584-E26E-4C39-8692-0AD9075BE690}" srcOrd="2" destOrd="0" presId="urn:microsoft.com/office/officeart/2005/8/layout/orgChart1"/>
-    <dgm:cxn modelId="{53DEF874-1992-4AD7-A369-BECBB5811D87}" type="presParOf" srcId="{B608A3C3-020E-4CAF-8BE4-0C1F6E728A64}" destId="{D241B25C-C01F-4603-AC3C-93FB9A1D9411}" srcOrd="2" destOrd="0" presId="urn:microsoft.com/office/officeart/2005/8/layout/orgChart1"/>
-    <dgm:cxn modelId="{DFCB7B98-361F-4704-8EA5-55404F35C7F1}" type="presParOf" srcId="{CC0359D4-2D07-4016-996A-751469904DEA}" destId="{6FC236D5-F170-4A4D-945E-2235D2249D15}" srcOrd="2" destOrd="0" presId="urn:microsoft.com/office/officeart/2005/8/layout/orgChart1"/>
-    <dgm:cxn modelId="{1B25B219-6FA0-466C-9CD1-83D3D181375D}" type="presParOf" srcId="{CB44E121-E8CC-423E-920E-7A48F23676D5}" destId="{C36ED048-A6F9-4991-88C3-139D336C39CA}" srcOrd="2" destOrd="0" presId="urn:microsoft.com/office/officeart/2005/8/layout/orgChart1"/>
-    <dgm:cxn modelId="{150DC25D-2C19-4E5F-AA97-EC0AAB410F17}" type="presParOf" srcId="{8720A532-5C1D-4E1A-A2BB-DAAAC984ADCE}" destId="{F52D6184-5A33-491A-8D97-A3934ECA11CE}" srcOrd="2" destOrd="0" presId="urn:microsoft.com/office/officeart/2005/8/layout/orgChart1"/>
-    <dgm:cxn modelId="{89E66ECF-D54E-4E56-9B35-973EBE871B6D}" type="presParOf" srcId="{BEAF996C-2FB4-465C-983E-008353BE8340}" destId="{8DA3675C-598D-4804-9045-A3F56A5987EE}" srcOrd="2" destOrd="0" presId="urn:microsoft.com/office/officeart/2005/8/layout/orgChart1"/>
-    <dgm:cxn modelId="{AEE015A7-E5CE-44F5-8B4C-E19143A8A23F}" type="presParOf" srcId="{419482C9-B215-48CC-9F6F-7367B5F941B7}" destId="{2C535C53-EA8F-4DE8-ABEE-341FC8FB58A2}" srcOrd="2" destOrd="0" presId="urn:microsoft.com/office/officeart/2005/8/layout/orgChart1"/>
+    <dgm:cxn modelId="{DFC5ABC4-9B44-4EE2-A290-D1CB7E9C1CFD}" type="presOf" srcId="{71A7386D-E4F6-49BD-A203-CE996FA8B7ED}" destId="{08E288B9-C60E-4959-B3F2-2BB7DE062565}" srcOrd="0" destOrd="0" presId="urn:microsoft.com/office/officeart/2005/8/layout/orgChart1"/>
+    <dgm:cxn modelId="{182C50D1-2D46-4B5E-9ECC-BC5ECA249F87}" type="presOf" srcId="{AAAEC62F-8231-45E4-8E09-4FB5D82C5887}" destId="{453F108F-CBEF-4CB4-AF88-260F1049A88B}" srcOrd="0" destOrd="0" presId="urn:microsoft.com/office/officeart/2005/8/layout/orgChart1"/>
+    <dgm:cxn modelId="{93B15B50-5BF9-4604-B23F-EF0876CD9279}" type="presParOf" srcId="{92F0519B-E264-4140-A988-1B76B3E97358}" destId="{419482C9-B215-48CC-9F6F-7367B5F941B7}" srcOrd="0" destOrd="0" presId="urn:microsoft.com/office/officeart/2005/8/layout/orgChart1"/>
+    <dgm:cxn modelId="{3338C24D-388C-45EB-94A6-7CCCE8929CC2}" type="presParOf" srcId="{419482C9-B215-48CC-9F6F-7367B5F941B7}" destId="{13039042-6F61-4EA8-9797-C90906786028}" srcOrd="0" destOrd="0" presId="urn:microsoft.com/office/officeart/2005/8/layout/orgChart1"/>
+    <dgm:cxn modelId="{BE0BE247-4474-436E-B5DC-B3D00E7754CF}" type="presParOf" srcId="{13039042-6F61-4EA8-9797-C90906786028}" destId="{C4100F27-94FF-413E-B8B4-2A4A11E6F249}" srcOrd="0" destOrd="0" presId="urn:microsoft.com/office/officeart/2005/8/layout/orgChart1"/>
+    <dgm:cxn modelId="{0E288992-547F-4994-A25D-1810268EDFD3}" type="presParOf" srcId="{13039042-6F61-4EA8-9797-C90906786028}" destId="{CF065F77-1561-4E37-B7F2-005E839BB8EF}" srcOrd="1" destOrd="0" presId="urn:microsoft.com/office/officeart/2005/8/layout/orgChart1"/>
+    <dgm:cxn modelId="{9CB1BB9B-9D72-46CD-87B8-95B35FE093DB}" type="presParOf" srcId="{419482C9-B215-48CC-9F6F-7367B5F941B7}" destId="{EAC0D427-CDEA-4728-A5D6-6A65D14D25A2}" srcOrd="1" destOrd="0" presId="urn:microsoft.com/office/officeart/2005/8/layout/orgChart1"/>
+    <dgm:cxn modelId="{3DE7680A-677C-450C-AA64-952D1EC39621}" type="presParOf" srcId="{EAC0D427-CDEA-4728-A5D6-6A65D14D25A2}" destId="{08E288B9-C60E-4959-B3F2-2BB7DE062565}" srcOrd="0" destOrd="0" presId="urn:microsoft.com/office/officeart/2005/8/layout/orgChart1"/>
+    <dgm:cxn modelId="{48160A48-DD1D-4D84-94A5-9A9FAAD6155D}" type="presParOf" srcId="{EAC0D427-CDEA-4728-A5D6-6A65D14D25A2}" destId="{BEAF996C-2FB4-465C-983E-008353BE8340}" srcOrd="1" destOrd="0" presId="urn:microsoft.com/office/officeart/2005/8/layout/orgChart1"/>
+    <dgm:cxn modelId="{82D5FEF0-BD2C-4D08-AE2C-2A5922B6E268}" type="presParOf" srcId="{BEAF996C-2FB4-465C-983E-008353BE8340}" destId="{E6870BFA-832C-4FA3-82F0-CB94E54DA394}" srcOrd="0" destOrd="0" presId="urn:microsoft.com/office/officeart/2005/8/layout/orgChart1"/>
+    <dgm:cxn modelId="{F83F647F-36CD-47AE-8D28-F8D2B680905E}" type="presParOf" srcId="{E6870BFA-832C-4FA3-82F0-CB94E54DA394}" destId="{95477994-DC31-46CC-95C6-B67FC048F3FF}" srcOrd="0" destOrd="0" presId="urn:microsoft.com/office/officeart/2005/8/layout/orgChart1"/>
+    <dgm:cxn modelId="{C9021833-7334-4A45-A5AC-0D3898C85DDF}" type="presParOf" srcId="{E6870BFA-832C-4FA3-82F0-CB94E54DA394}" destId="{D89019B0-F26A-40CB-BD66-7D9BCB976721}" srcOrd="1" destOrd="0" presId="urn:microsoft.com/office/officeart/2005/8/layout/orgChart1"/>
+    <dgm:cxn modelId="{5EE8A2B8-FB6C-4361-A861-5E0BCDF4C97A}" type="presParOf" srcId="{BEAF996C-2FB4-465C-983E-008353BE8340}" destId="{E9026955-C398-4DF5-BAB5-D9CF29BFBDB2}" srcOrd="1" destOrd="0" presId="urn:microsoft.com/office/officeart/2005/8/layout/orgChart1"/>
+    <dgm:cxn modelId="{7EED20F4-79E2-4CF4-B40C-80D74F4E5F13}" type="presParOf" srcId="{E9026955-C398-4DF5-BAB5-D9CF29BFBDB2}" destId="{E6F59740-FD26-4DF0-AB6B-13CC42C2E5F5}" srcOrd="0" destOrd="0" presId="urn:microsoft.com/office/officeart/2005/8/layout/orgChart1"/>
+    <dgm:cxn modelId="{65B1F042-7E75-4D01-BAEE-682CD1C64DF7}" type="presParOf" srcId="{E9026955-C398-4DF5-BAB5-D9CF29BFBDB2}" destId="{8720A532-5C1D-4E1A-A2BB-DAAAC984ADCE}" srcOrd="1" destOrd="0" presId="urn:microsoft.com/office/officeart/2005/8/layout/orgChart1"/>
+    <dgm:cxn modelId="{574D3107-822C-469C-808C-17B10AC1CF13}" type="presParOf" srcId="{8720A532-5C1D-4E1A-A2BB-DAAAC984ADCE}" destId="{55E882B1-CCEF-499B-8C82-0DCFEBBB2114}" srcOrd="0" destOrd="0" presId="urn:microsoft.com/office/officeart/2005/8/layout/orgChart1"/>
+    <dgm:cxn modelId="{1D68F97E-6892-4F4A-9FF2-96967940D593}" type="presParOf" srcId="{55E882B1-CCEF-499B-8C82-0DCFEBBB2114}" destId="{69407826-016B-40B5-A4F1-B2987D512D3B}" srcOrd="0" destOrd="0" presId="urn:microsoft.com/office/officeart/2005/8/layout/orgChart1"/>
+    <dgm:cxn modelId="{46494959-4587-4F62-A95D-87B085059661}" type="presParOf" srcId="{55E882B1-CCEF-499B-8C82-0DCFEBBB2114}" destId="{BCDCFDE2-1A60-483E-AC8C-C2C32AE04CC0}" srcOrd="1" destOrd="0" presId="urn:microsoft.com/office/officeart/2005/8/layout/orgChart1"/>
+    <dgm:cxn modelId="{5ED3209A-6E63-4AEF-B651-011140498B11}" type="presParOf" srcId="{8720A532-5C1D-4E1A-A2BB-DAAAC984ADCE}" destId="{42469F12-E243-4072-9422-BD700CB429BE}" srcOrd="1" destOrd="0" presId="urn:microsoft.com/office/officeart/2005/8/layout/orgChart1"/>
+    <dgm:cxn modelId="{AA507952-06FB-4DB7-BC52-B2B7F6456129}" type="presParOf" srcId="{42469F12-E243-4072-9422-BD700CB429BE}" destId="{B87A7689-C8A0-4359-B90D-56CAD1DF4151}" srcOrd="0" destOrd="0" presId="urn:microsoft.com/office/officeart/2005/8/layout/orgChart1"/>
+    <dgm:cxn modelId="{500355F0-2208-4978-BF90-DAC859DF20C8}" type="presParOf" srcId="{42469F12-E243-4072-9422-BD700CB429BE}" destId="{CB44E121-E8CC-423E-920E-7A48F23676D5}" srcOrd="1" destOrd="0" presId="urn:microsoft.com/office/officeart/2005/8/layout/orgChart1"/>
+    <dgm:cxn modelId="{EC9DF52C-74CD-451D-9D3A-5A45256F6131}" type="presParOf" srcId="{CB44E121-E8CC-423E-920E-7A48F23676D5}" destId="{FD650CC0-DCAA-429E-A368-33AA4E59EA3F}" srcOrd="0" destOrd="0" presId="urn:microsoft.com/office/officeart/2005/8/layout/orgChart1"/>
+    <dgm:cxn modelId="{2F8676A9-D83E-462C-8987-F70151E19F52}" type="presParOf" srcId="{FD650CC0-DCAA-429E-A368-33AA4E59EA3F}" destId="{04DAD942-3625-446D-A708-9BD9B0247C0A}" srcOrd="0" destOrd="0" presId="urn:microsoft.com/office/officeart/2005/8/layout/orgChart1"/>
+    <dgm:cxn modelId="{C5B6CAF4-BF94-4441-A6AF-BDF15FC9C408}" type="presParOf" srcId="{FD650CC0-DCAA-429E-A368-33AA4E59EA3F}" destId="{51A1C309-6231-48CA-BD4A-A3A2DC4D9CE6}" srcOrd="1" destOrd="0" presId="urn:microsoft.com/office/officeart/2005/8/layout/orgChart1"/>
+    <dgm:cxn modelId="{08BE1631-2E58-41DE-A995-B235A05746FF}" type="presParOf" srcId="{CB44E121-E8CC-423E-920E-7A48F23676D5}" destId="{60EC6058-0B40-44C6-9758-04C81BCEC18C}" srcOrd="1" destOrd="0" presId="urn:microsoft.com/office/officeart/2005/8/layout/orgChart1"/>
+    <dgm:cxn modelId="{CB011345-B9D5-472A-ADC4-4BCCFA3C212E}" type="presParOf" srcId="{60EC6058-0B40-44C6-9758-04C81BCEC18C}" destId="{206B55E2-68C8-424A-AFE3-50ACAEBB83D3}" srcOrd="0" destOrd="0" presId="urn:microsoft.com/office/officeart/2005/8/layout/orgChart1"/>
+    <dgm:cxn modelId="{69BF7F4A-C458-4C32-BAE0-19C5821CB12F}" type="presParOf" srcId="{60EC6058-0B40-44C6-9758-04C81BCEC18C}" destId="{CC0359D4-2D07-4016-996A-751469904DEA}" srcOrd="1" destOrd="0" presId="urn:microsoft.com/office/officeart/2005/8/layout/orgChart1"/>
+    <dgm:cxn modelId="{F268417F-C05A-444B-AD26-BA1BD6933BE4}" type="presParOf" srcId="{CC0359D4-2D07-4016-996A-751469904DEA}" destId="{3DEC99A1-39F2-4A88-8EB3-9CEF9BE1FDE4}" srcOrd="0" destOrd="0" presId="urn:microsoft.com/office/officeart/2005/8/layout/orgChart1"/>
+    <dgm:cxn modelId="{67D770FB-594E-4467-AB41-25BD91663E61}" type="presParOf" srcId="{3DEC99A1-39F2-4A88-8EB3-9CEF9BE1FDE4}" destId="{A38CD27B-3AB0-4832-86DC-EE9446ECAFA3}" srcOrd="0" destOrd="0" presId="urn:microsoft.com/office/officeart/2005/8/layout/orgChart1"/>
+    <dgm:cxn modelId="{A2CBC36B-ABBB-4C5B-9989-D329D10CF479}" type="presParOf" srcId="{3DEC99A1-39F2-4A88-8EB3-9CEF9BE1FDE4}" destId="{E34D7468-04B7-4973-BA48-CF79898E6D95}" srcOrd="1" destOrd="0" presId="urn:microsoft.com/office/officeart/2005/8/layout/orgChart1"/>
+    <dgm:cxn modelId="{116573A7-390B-4402-9D20-551121F681EB}" type="presParOf" srcId="{CC0359D4-2D07-4016-996A-751469904DEA}" destId="{16062F17-E906-4BD6-AC5F-EF8FE9D6E5EC}" srcOrd="1" destOrd="0" presId="urn:microsoft.com/office/officeart/2005/8/layout/orgChart1"/>
+    <dgm:cxn modelId="{2D592D49-9DD9-46BD-BBC9-A30994FC165C}" type="presParOf" srcId="{16062F17-E906-4BD6-AC5F-EF8FE9D6E5EC}" destId="{350A4000-C176-4DA8-9D1F-044C17A6BF89}" srcOrd="0" destOrd="0" presId="urn:microsoft.com/office/officeart/2005/8/layout/orgChart1"/>
+    <dgm:cxn modelId="{245D5B34-AF2B-4D77-90E8-EED9790B3DE5}" type="presParOf" srcId="{16062F17-E906-4BD6-AC5F-EF8FE9D6E5EC}" destId="{A218BCEF-F194-4392-8BE5-48024A3435EA}" srcOrd="1" destOrd="0" presId="urn:microsoft.com/office/officeart/2005/8/layout/orgChart1"/>
+    <dgm:cxn modelId="{0D2DCCBB-005C-44C6-B37A-BCB48B3B3B83}" type="presParOf" srcId="{A218BCEF-F194-4392-8BE5-48024A3435EA}" destId="{5BD0366D-B9D3-462C-8492-186E6983BD4D}" srcOrd="0" destOrd="0" presId="urn:microsoft.com/office/officeart/2005/8/layout/orgChart1"/>
+    <dgm:cxn modelId="{BC4E3138-7B65-469A-9E10-AB5BBD4A97C8}" type="presParOf" srcId="{5BD0366D-B9D3-462C-8492-186E6983BD4D}" destId="{5E52BA38-417F-45E0-ACF6-8E65CEABECA0}" srcOrd="0" destOrd="0" presId="urn:microsoft.com/office/officeart/2005/8/layout/orgChart1"/>
+    <dgm:cxn modelId="{DB9B6D4C-97D3-4A75-B5D5-C74355E12E39}" type="presParOf" srcId="{5BD0366D-B9D3-462C-8492-186E6983BD4D}" destId="{56FB9642-5626-4EAC-A03C-29533671F0BA}" srcOrd="1" destOrd="0" presId="urn:microsoft.com/office/officeart/2005/8/layout/orgChart1"/>
+    <dgm:cxn modelId="{EF971A33-821C-47CB-858A-9AA2EDF633A5}" type="presParOf" srcId="{A218BCEF-F194-4392-8BE5-48024A3435EA}" destId="{0CC79E14-4828-484D-8993-0990025BA8E6}" srcOrd="1" destOrd="0" presId="urn:microsoft.com/office/officeart/2005/8/layout/orgChart1"/>
+    <dgm:cxn modelId="{6D7AEFB0-9260-492A-B9A1-A1922F0248E7}" type="presParOf" srcId="{0CC79E14-4828-484D-8993-0990025BA8E6}" destId="{FA28A213-F806-402A-9273-1EEE76D748C8}" srcOrd="0" destOrd="0" presId="urn:microsoft.com/office/officeart/2005/8/layout/orgChart1"/>
+    <dgm:cxn modelId="{A54D92B8-A691-4FF2-BC1C-1DB4EDCB3D47}" type="presParOf" srcId="{0CC79E14-4828-484D-8993-0990025BA8E6}" destId="{F45540FD-C35C-411C-98FD-71BA7E53E42E}" srcOrd="1" destOrd="0" presId="urn:microsoft.com/office/officeart/2005/8/layout/orgChart1"/>
+    <dgm:cxn modelId="{B1812058-468F-46DF-A678-ED0ED7E6D769}" type="presParOf" srcId="{F45540FD-C35C-411C-98FD-71BA7E53E42E}" destId="{985071AD-B2CB-42F7-9E17-CC2FDA31325F}" srcOrd="0" destOrd="0" presId="urn:microsoft.com/office/officeart/2005/8/layout/orgChart1"/>
+    <dgm:cxn modelId="{CA4D49C6-57D8-4793-97BC-2BD99A21D825}" type="presParOf" srcId="{985071AD-B2CB-42F7-9E17-CC2FDA31325F}" destId="{05CF931D-0ADD-47A0-BCDC-E07732D22C55}" srcOrd="0" destOrd="0" presId="urn:microsoft.com/office/officeart/2005/8/layout/orgChart1"/>
+    <dgm:cxn modelId="{8B1E9AA8-6EA9-42A8-9912-CA889A6C0F67}" type="presParOf" srcId="{985071AD-B2CB-42F7-9E17-CC2FDA31325F}" destId="{F7E33EF9-C424-4AA2-B027-9F855013480A}" srcOrd="1" destOrd="0" presId="urn:microsoft.com/office/officeart/2005/8/layout/orgChart1"/>
+    <dgm:cxn modelId="{6B5E7CD5-181B-460B-AC87-DC55B0234B66}" type="presParOf" srcId="{F45540FD-C35C-411C-98FD-71BA7E53E42E}" destId="{4E803F41-A8C9-4BCC-81A9-08B9E013A6F7}" srcOrd="1" destOrd="0" presId="urn:microsoft.com/office/officeart/2005/8/layout/orgChart1"/>
+    <dgm:cxn modelId="{645C53FA-F2BE-405E-87FA-1F183D538914}" type="presParOf" srcId="{F45540FD-C35C-411C-98FD-71BA7E53E42E}" destId="{03343ED2-79AB-4D01-B82B-2A80407E8A98}" srcOrd="2" destOrd="0" presId="urn:microsoft.com/office/officeart/2005/8/layout/orgChart1"/>
+    <dgm:cxn modelId="{5E72BC5C-813B-4F11-878E-FC4A07FC23D1}" type="presParOf" srcId="{A218BCEF-F194-4392-8BE5-48024A3435EA}" destId="{0273A26A-21E0-4EBC-B5BC-CC05A8A8CAAF}" srcOrd="2" destOrd="0" presId="urn:microsoft.com/office/officeart/2005/8/layout/orgChart1"/>
+    <dgm:cxn modelId="{BDEED310-C03A-47E7-8562-802C734ECCE9}" type="presParOf" srcId="{16062F17-E906-4BD6-AC5F-EF8FE9D6E5EC}" destId="{453F108F-CBEF-4CB4-AF88-260F1049A88B}" srcOrd="2" destOrd="0" presId="urn:microsoft.com/office/officeart/2005/8/layout/orgChart1"/>
+    <dgm:cxn modelId="{A1B9034B-E7A5-4981-9057-7B3AA6467E5A}" type="presParOf" srcId="{16062F17-E906-4BD6-AC5F-EF8FE9D6E5EC}" destId="{1FC19661-3EAD-404E-9995-120EC079A0E0}" srcOrd="3" destOrd="0" presId="urn:microsoft.com/office/officeart/2005/8/layout/orgChart1"/>
+    <dgm:cxn modelId="{0EE6BA4B-4F97-4D09-983D-6175035B36A7}" type="presParOf" srcId="{1FC19661-3EAD-404E-9995-120EC079A0E0}" destId="{0DF6DF15-05D8-4451-8F91-2C2F787E75A6}" srcOrd="0" destOrd="0" presId="urn:microsoft.com/office/officeart/2005/8/layout/orgChart1"/>
+    <dgm:cxn modelId="{AB3C0534-7B0E-4461-AE63-2EF0D844C3F8}" type="presParOf" srcId="{0DF6DF15-05D8-4451-8F91-2C2F787E75A6}" destId="{F09D53DD-9015-4352-B9F1-34C556E37D35}" srcOrd="0" destOrd="0" presId="urn:microsoft.com/office/officeart/2005/8/layout/orgChart1"/>
+    <dgm:cxn modelId="{DB149F33-C859-4A84-841F-CD93B418FFD1}" type="presParOf" srcId="{0DF6DF15-05D8-4451-8F91-2C2F787E75A6}" destId="{AD4EEB07-161B-4170-A96C-CEDF6051F79E}" srcOrd="1" destOrd="0" presId="urn:microsoft.com/office/officeart/2005/8/layout/orgChart1"/>
+    <dgm:cxn modelId="{2D36522F-D659-44D8-9256-752B5DEF118A}" type="presParOf" srcId="{1FC19661-3EAD-404E-9995-120EC079A0E0}" destId="{B919C0A4-9B2A-44A2-AF08-E887D96D27A3}" srcOrd="1" destOrd="0" presId="urn:microsoft.com/office/officeart/2005/8/layout/orgChart1"/>
+    <dgm:cxn modelId="{0A02395D-1DE7-400E-BB61-2E38204A09E3}" type="presParOf" srcId="{1FC19661-3EAD-404E-9995-120EC079A0E0}" destId="{0CCA470E-608B-4256-9F83-502054A6BBBC}" srcOrd="2" destOrd="0" presId="urn:microsoft.com/office/officeart/2005/8/layout/orgChart1"/>
+    <dgm:cxn modelId="{1725901E-E942-4D02-A3D3-CAB799186087}" type="presParOf" srcId="{16062F17-E906-4BD6-AC5F-EF8FE9D6E5EC}" destId="{C3198788-6EC0-4473-87A7-102624FD5C01}" srcOrd="4" destOrd="0" presId="urn:microsoft.com/office/officeart/2005/8/layout/orgChart1"/>
+    <dgm:cxn modelId="{14864C5A-D68F-49A7-8F7A-55F91378562E}" type="presParOf" srcId="{16062F17-E906-4BD6-AC5F-EF8FE9D6E5EC}" destId="{BE1E5EDB-6E6A-4271-AE76-15729B56A2DD}" srcOrd="5" destOrd="0" presId="urn:microsoft.com/office/officeart/2005/8/layout/orgChart1"/>
+    <dgm:cxn modelId="{FB23BA8F-2FF5-4D9F-9065-58FF21ADE2C5}" type="presParOf" srcId="{BE1E5EDB-6E6A-4271-AE76-15729B56A2DD}" destId="{9F3CC9ED-FDDE-4442-B3B8-B8FBA203694D}" srcOrd="0" destOrd="0" presId="urn:microsoft.com/office/officeart/2005/8/layout/orgChart1"/>
+    <dgm:cxn modelId="{5908A24A-B00D-4D83-BA6E-FFF3DB1C7FD2}" type="presParOf" srcId="{9F3CC9ED-FDDE-4442-B3B8-B8FBA203694D}" destId="{040FB99C-496D-4B04-A5D5-7D667B7842FD}" srcOrd="0" destOrd="0" presId="urn:microsoft.com/office/officeart/2005/8/layout/orgChart1"/>
+    <dgm:cxn modelId="{0BFB66D2-3C05-4A18-8627-9C33A3B89E91}" type="presParOf" srcId="{9F3CC9ED-FDDE-4442-B3B8-B8FBA203694D}" destId="{895E5BE7-AF30-487E-99D4-572823AF3204}" srcOrd="1" destOrd="0" presId="urn:microsoft.com/office/officeart/2005/8/layout/orgChart1"/>
+    <dgm:cxn modelId="{367CE464-6297-4B90-8642-D12BD3DA56F1}" type="presParOf" srcId="{BE1E5EDB-6E6A-4271-AE76-15729B56A2DD}" destId="{5E7EF199-2AB5-48EA-BE16-FC2181B6C2D5}" srcOrd="1" destOrd="0" presId="urn:microsoft.com/office/officeart/2005/8/layout/orgChart1"/>
+    <dgm:cxn modelId="{1D27D2E0-99E7-4D11-85C3-F961A57FEC29}" type="presParOf" srcId="{BE1E5EDB-6E6A-4271-AE76-15729B56A2DD}" destId="{06E8AA60-DD08-44FD-B3AF-D53503C33DDC}" srcOrd="2" destOrd="0" presId="urn:microsoft.com/office/officeart/2005/8/layout/orgChart1"/>
+    <dgm:cxn modelId="{B7939660-FA96-426A-BF6D-DDC0CBD26BA6}" type="presParOf" srcId="{16062F17-E906-4BD6-AC5F-EF8FE9D6E5EC}" destId="{AEACA7E0-E4E5-4AD1-8328-69144B812290}" srcOrd="6" destOrd="0" presId="urn:microsoft.com/office/officeart/2005/8/layout/orgChart1"/>
+    <dgm:cxn modelId="{A409F816-274B-4E85-85CC-FF212F4BB66B}" type="presParOf" srcId="{16062F17-E906-4BD6-AC5F-EF8FE9D6E5EC}" destId="{A87DA3BA-1155-4D8A-B379-76C62DDE271A}" srcOrd="7" destOrd="0" presId="urn:microsoft.com/office/officeart/2005/8/layout/orgChart1"/>
+    <dgm:cxn modelId="{4CA5FC85-5F31-4709-B2FC-792DA456760B}" type="presParOf" srcId="{A87DA3BA-1155-4D8A-B379-76C62DDE271A}" destId="{3C14D898-02C5-46A7-AB4E-E4CC666C8B17}" srcOrd="0" destOrd="0" presId="urn:microsoft.com/office/officeart/2005/8/layout/orgChart1"/>
+    <dgm:cxn modelId="{2B18257C-A447-4270-BC4B-E4C92F1F5FDB}" type="presParOf" srcId="{3C14D898-02C5-46A7-AB4E-E4CC666C8B17}" destId="{EF2B81E1-2E9C-4939-B5C0-E055D76FA526}" srcOrd="0" destOrd="0" presId="urn:microsoft.com/office/officeart/2005/8/layout/orgChart1"/>
+    <dgm:cxn modelId="{B2E4F124-D2BC-4E83-B8DC-E351D7D5D5C3}" type="presParOf" srcId="{3C14D898-02C5-46A7-AB4E-E4CC666C8B17}" destId="{EE382FCB-07B3-43F6-B0DE-0E1ECC508202}" srcOrd="1" destOrd="0" presId="urn:microsoft.com/office/officeart/2005/8/layout/orgChart1"/>
+    <dgm:cxn modelId="{1AA95B03-A7BA-4097-8129-547E7B81E0EB}" type="presParOf" srcId="{A87DA3BA-1155-4D8A-B379-76C62DDE271A}" destId="{720E28C6-840B-45A1-A224-2F61317B835D}" srcOrd="1" destOrd="0" presId="urn:microsoft.com/office/officeart/2005/8/layout/orgChart1"/>
+    <dgm:cxn modelId="{66F69A45-B3C1-435B-92C8-92F7CFE0C1AC}" type="presParOf" srcId="{A87DA3BA-1155-4D8A-B379-76C62DDE271A}" destId="{E1960075-AF40-4737-89C0-4A008B1B9D7E}" srcOrd="2" destOrd="0" presId="urn:microsoft.com/office/officeart/2005/8/layout/orgChart1"/>
+    <dgm:cxn modelId="{E07F9AD5-C66F-4C64-9CCC-C6B5EFDA3C3B}" type="presParOf" srcId="{E1960075-AF40-4737-89C0-4A008B1B9D7E}" destId="{7D21236F-06B1-47E7-9754-8FBE46553C88}" srcOrd="0" destOrd="0" presId="urn:microsoft.com/office/officeart/2005/8/layout/orgChart1"/>
+    <dgm:cxn modelId="{A4E1CE23-4671-40B4-81CB-36A0AAEF37F6}" type="presParOf" srcId="{E1960075-AF40-4737-89C0-4A008B1B9D7E}" destId="{6CD0D47E-F017-4CCE-8935-2399ADBFDA55}" srcOrd="1" destOrd="0" presId="urn:microsoft.com/office/officeart/2005/8/layout/orgChart1"/>
+    <dgm:cxn modelId="{93EA35BE-2544-4307-B8A9-3650F216B7A2}" type="presParOf" srcId="{6CD0D47E-F017-4CCE-8935-2399ADBFDA55}" destId="{43C97E37-4EFA-4917-A67B-4164CA4E7D39}" srcOrd="0" destOrd="0" presId="urn:microsoft.com/office/officeart/2005/8/layout/orgChart1"/>
+    <dgm:cxn modelId="{71DBF35A-FB25-469E-916D-ADC5249874CB}" type="presParOf" srcId="{43C97E37-4EFA-4917-A67B-4164CA4E7D39}" destId="{E9FF3AF0-37D9-4668-A69D-CAB9AF442150}" srcOrd="0" destOrd="0" presId="urn:microsoft.com/office/officeart/2005/8/layout/orgChart1"/>
+    <dgm:cxn modelId="{3349FB23-3911-4890-B8EE-52590A1C8CBD}" type="presParOf" srcId="{43C97E37-4EFA-4917-A67B-4164CA4E7D39}" destId="{C0EC424E-9604-4CBB-9376-634C45A55A58}" srcOrd="1" destOrd="0" presId="urn:microsoft.com/office/officeart/2005/8/layout/orgChart1"/>
+    <dgm:cxn modelId="{9FFF0180-624A-4EAF-8103-924D72BDB8D3}" type="presParOf" srcId="{6CD0D47E-F017-4CCE-8935-2399ADBFDA55}" destId="{E1AE0F85-1E3E-473B-8D9F-6BC4542E6A44}" srcOrd="1" destOrd="0" presId="urn:microsoft.com/office/officeart/2005/8/layout/orgChart1"/>
+    <dgm:cxn modelId="{2FEEA399-801B-4857-844D-8F7D914A4CA6}" type="presParOf" srcId="{6CD0D47E-F017-4CCE-8935-2399ADBFDA55}" destId="{B2C248D5-C4A1-4CC1-87BE-33299DCE687E}" srcOrd="2" destOrd="0" presId="urn:microsoft.com/office/officeart/2005/8/layout/orgChart1"/>
+    <dgm:cxn modelId="{91B39F3F-89FE-40F9-93F3-24A95B17609D}" type="presParOf" srcId="{16062F17-E906-4BD6-AC5F-EF8FE9D6E5EC}" destId="{6BB5CE42-72A0-4D46-A2D1-A2C26AE4B0CE}" srcOrd="8" destOrd="0" presId="urn:microsoft.com/office/officeart/2005/8/layout/orgChart1"/>
+    <dgm:cxn modelId="{32B912F4-286A-4340-887B-67670DA80D57}" type="presParOf" srcId="{16062F17-E906-4BD6-AC5F-EF8FE9D6E5EC}" destId="{B608A3C3-020E-4CAF-8BE4-0C1F6E728A64}" srcOrd="9" destOrd="0" presId="urn:microsoft.com/office/officeart/2005/8/layout/orgChart1"/>
+    <dgm:cxn modelId="{7E00E936-82D5-4861-97F8-425D45B8E832}" type="presParOf" srcId="{B608A3C3-020E-4CAF-8BE4-0C1F6E728A64}" destId="{10DF5F0F-3297-4BCE-8F92-4E28F0485E0D}" srcOrd="0" destOrd="0" presId="urn:microsoft.com/office/officeart/2005/8/layout/orgChart1"/>
+    <dgm:cxn modelId="{946C77BF-E1A0-480E-B494-28D8F5D9C7F5}" type="presParOf" srcId="{10DF5F0F-3297-4BCE-8F92-4E28F0485E0D}" destId="{F822E78B-126F-42AD-B5D7-E754C6BA7030}" srcOrd="0" destOrd="0" presId="urn:microsoft.com/office/officeart/2005/8/layout/orgChart1"/>
+    <dgm:cxn modelId="{D3127FC8-35C1-43F1-B619-A7FF8BEDC554}" type="presParOf" srcId="{10DF5F0F-3297-4BCE-8F92-4E28F0485E0D}" destId="{418E3A00-A1CD-42BE-BF35-B990CFDDB17C}" srcOrd="1" destOrd="0" presId="urn:microsoft.com/office/officeart/2005/8/layout/orgChart1"/>
+    <dgm:cxn modelId="{E24831EA-EA86-4E4C-B4AF-7C0BF339E999}" type="presParOf" srcId="{B608A3C3-020E-4CAF-8BE4-0C1F6E728A64}" destId="{BC6A239B-69C5-4A20-9B0D-647481EF3863}" srcOrd="1" destOrd="0" presId="urn:microsoft.com/office/officeart/2005/8/layout/orgChart1"/>
+    <dgm:cxn modelId="{9B8B8E95-5E66-4D56-803F-1C8BA8D0AF1E}" type="presParOf" srcId="{BC6A239B-69C5-4A20-9B0D-647481EF3863}" destId="{C3A2997B-1C39-4568-A5DE-3C4F60463B60}" srcOrd="0" destOrd="0" presId="urn:microsoft.com/office/officeart/2005/8/layout/orgChart1"/>
+    <dgm:cxn modelId="{9FB28A75-8C9F-4137-924B-D7BB1960F466}" type="presParOf" srcId="{BC6A239B-69C5-4A20-9B0D-647481EF3863}" destId="{7072DED7-2426-4127-AA7E-C421A23E68CB}" srcOrd="1" destOrd="0" presId="urn:microsoft.com/office/officeart/2005/8/layout/orgChart1"/>
+    <dgm:cxn modelId="{74F2E17E-9FAF-48FB-8168-8C7515579317}" type="presParOf" srcId="{7072DED7-2426-4127-AA7E-C421A23E68CB}" destId="{5B45E5C6-7A47-48BB-8717-C1461C37F799}" srcOrd="0" destOrd="0" presId="urn:microsoft.com/office/officeart/2005/8/layout/orgChart1"/>
+    <dgm:cxn modelId="{0E95BF17-34F2-4BC2-8997-3F1E39D546FF}" type="presParOf" srcId="{5B45E5C6-7A47-48BB-8717-C1461C37F799}" destId="{2AD3EAF3-792B-4B3B-9018-72EBBDDAECB1}" srcOrd="0" destOrd="0" presId="urn:microsoft.com/office/officeart/2005/8/layout/orgChart1"/>
+    <dgm:cxn modelId="{D9B80E04-CEF5-4B00-80F2-A5E2366D2051}" type="presParOf" srcId="{5B45E5C6-7A47-48BB-8717-C1461C37F799}" destId="{09495BEA-BD28-4439-84E5-59EDEEBE0AF2}" srcOrd="1" destOrd="0" presId="urn:microsoft.com/office/officeart/2005/8/layout/orgChart1"/>
+    <dgm:cxn modelId="{A77C6592-9685-46EE-AF8B-23D38739D723}" type="presParOf" srcId="{7072DED7-2426-4127-AA7E-C421A23E68CB}" destId="{1167FE79-5239-4ACD-BDD9-E8D15C69AD92}" srcOrd="1" destOrd="0" presId="urn:microsoft.com/office/officeart/2005/8/layout/orgChart1"/>
+    <dgm:cxn modelId="{6874F5CD-C8FD-4569-A7CB-711DC758E9FF}" type="presParOf" srcId="{7072DED7-2426-4127-AA7E-C421A23E68CB}" destId="{AF11B584-E26E-4C39-8692-0AD9075BE690}" srcOrd="2" destOrd="0" presId="urn:microsoft.com/office/officeart/2005/8/layout/orgChart1"/>
+    <dgm:cxn modelId="{8AF5D2EA-95AC-4809-9915-B79494B1B643}" type="presParOf" srcId="{B608A3C3-020E-4CAF-8BE4-0C1F6E728A64}" destId="{D241B25C-C01F-4603-AC3C-93FB9A1D9411}" srcOrd="2" destOrd="0" presId="urn:microsoft.com/office/officeart/2005/8/layout/orgChart1"/>
+    <dgm:cxn modelId="{E5986AA1-6B83-45F5-B382-A5DAFF3B42F5}" type="presParOf" srcId="{CC0359D4-2D07-4016-996A-751469904DEA}" destId="{6FC236D5-F170-4A4D-945E-2235D2249D15}" srcOrd="2" destOrd="0" presId="urn:microsoft.com/office/officeart/2005/8/layout/orgChart1"/>
+    <dgm:cxn modelId="{468904A1-A022-456E-AD07-B18532AD7284}" type="presParOf" srcId="{CB44E121-E8CC-423E-920E-7A48F23676D5}" destId="{C36ED048-A6F9-4991-88C3-139D336C39CA}" srcOrd="2" destOrd="0" presId="urn:microsoft.com/office/officeart/2005/8/layout/orgChart1"/>
+    <dgm:cxn modelId="{8CFAED70-8BD6-4E71-A616-9CF52E120307}" type="presParOf" srcId="{8720A532-5C1D-4E1A-A2BB-DAAAC984ADCE}" destId="{F52D6184-5A33-491A-8D97-A3934ECA11CE}" srcOrd="2" destOrd="0" presId="urn:microsoft.com/office/officeart/2005/8/layout/orgChart1"/>
+    <dgm:cxn modelId="{C6380ED1-3F3A-4DC5-AD48-78005D3E9C38}" type="presParOf" srcId="{BEAF996C-2FB4-465C-983E-008353BE8340}" destId="{8DA3675C-598D-4804-9045-A3F56A5987EE}" srcOrd="2" destOrd="0" presId="urn:microsoft.com/office/officeart/2005/8/layout/orgChart1"/>
+    <dgm:cxn modelId="{1977B83F-9D68-4EE1-999A-57B1AF78AD56}" type="presParOf" srcId="{419482C9-B215-48CC-9F6F-7367B5F941B7}" destId="{2C535C53-EA8F-4DE8-ABEE-341FC8FB58A2}" srcOrd="2" destOrd="0" presId="urn:microsoft.com/office/officeart/2005/8/layout/orgChart1"/>
   </dgm:cxnLst>
   <dgm:bg/>
   <dgm:whole/>
@@ -12349,13 +12475,13 @@
   </w:compat>
   <w:rsids>
     <w:rsidRoot w:val="00310B4D"/>
+    <w:rsid w:val="003020BA"/>
     <w:rsid w:val="00310B4D"/>
     <w:rsid w:val="003A0E55"/>
     <w:rsid w:val="00444B62"/>
     <w:rsid w:val="005177C7"/>
     <w:rsid w:val="005A5453"/>
     <w:rsid w:val="00E731A3"/>
-    <w:rsid w:val="00F562B9"/>
     <w:rsid w:val="00FB3E00"/>
   </w:rsids>
   <m:mathPr>
@@ -13149,7 +13275,7 @@
 </file>
 
 <file path=customXml/itemProps2.xml><?xml version="1.0" encoding="utf-8"?>
-<ds:datastoreItem xmlns:ds="http://schemas.openxmlformats.org/officeDocument/2006/customXml" ds:itemID="{F8911174-9791-404D-97C0-896EAFD93F0B}">
+<ds:datastoreItem xmlns:ds="http://schemas.openxmlformats.org/officeDocument/2006/customXml" ds:itemID="{6A9410FA-3B7A-4A13-9BD1-BB8E1273F20A}">
   <ds:schemaRefs>
     <ds:schemaRef ds:uri="http://schemas.openxmlformats.org/officeDocument/2006/bibliography"/>
   </ds:schemaRefs>

</xml_diff>